<commit_message>
incorporate all comments into the introduction.
</commit_message>
<xml_diff>
--- a/docs/manuscript/remote-sensing-resistance.docx
+++ b/docs/manuscript/remote-sensing-resistance.docx
@@ -6,10 +6,10 @@
       <w:pPr>
         <w:pStyle w:val="Heading1"/>
       </w:pPr>
-      <w:bookmarkStart w:id="21" w:name="local-variability-of-vegetation-structure-increases-resilience-of-dry-western-u.s.-coniferous-forests-to-wildfire"/>
+      <w:bookmarkStart w:id="21" w:name="local-forest-structure-variability-increases-resilience-to-wildfire-in-dry-western-u.s.-coniferous-forests"/>
       <w:bookmarkEnd w:id="21"/>
       <w:r>
-        <w:t xml:space="preserve">Local variability of vegetation structure increases resilience of dry, western U.S. coniferous forests to wildfire</w:t>
+        <w:t xml:space="preserve">Local forest structure variability increases resilience to wildfire in dry, western U.S. coniferous forests</w:t>
       </w:r>
     </w:p>
     <w:p>
@@ -133,7 +133,7 @@
         <w:t xml:space="preserve">4</w:t>
       </w:r>
       <w:r>
-        <w:t xml:space="preserve">Pacific Southwest Research Station, U.S.D.A. Forest Service; Davis, CA</w:t>
+        <w:t xml:space="preserve">Pacific Southwest Research Station, U.S.D.A. Forest Service; Mammoth Lakes, CA</w:t>
       </w:r>
       <w:r>
         <w:br w:type="textWrapping"/>
@@ -208,7 +208,7 @@
         <w:pStyle w:val="BodyText"/>
       </w:pPr>
       <w:r>
-        <w:t xml:space="preserve">Date report generated: June 16, 2019</w:t>
+        <w:t xml:space="preserve">Date report generated: July 06, 2019</w:t>
       </w:r>
     </w:p>
     <w:p>
@@ -226,7 +226,7 @@
         <w:pStyle w:val="FirstParagraph"/>
       </w:pPr>
       <w:r>
-        <w:t xml:space="preserve">The long-term persistence of forest ecosystems hinges on their resilience to ongoing disturbance. Quantification of resilience in these valuable ecosystems remains difficult due to their vast extent and the longevity of forest species. Resilience to wildfire may arise from feedback between fire behavior and vegetation structure. Regular fire generates structural variability which may then enable forests to withstand future fires and retain their fundamental properties and functions– a hallmark of a resilient system. A century of fire suppression in the western United States has homogenized the structure of many forests, potentially upsetting these feedbacks and compromising forest resilience. We investigate the generality and scale of the effect of structural variability on wildfire behavior in yellow pine/mixed-conifer forest of California’s Sierra Nevada using cloud computing and texture analysis of a 33-year time series of satellite imagery. We measure wildfire response to forest structure for an unprecedented number and size range of wildfires, ensuring broad representation of fire effects to this forest type. We find that greater structural variability is strongly associated with a lower probability of fire-induced overstory tree mortality. This resistance to wildfire was most apparent at the smallest spatial extent of forest structure tested (90m x 90m). Local-scale structural variability thus links past and future fire behavior, and makes forests more resilient to wildfire disturbance. Management strategies that increase vegetation structural variability, such as allowing fires to burn under moderate fuel and weather conditions, may therefore increase the probability of long-term forest persistence.</w:t>
+        <w:t xml:space="preserve">The long-term persistence of forest ecosystems hinges on their resilience to ongoing disturbance, but quantification of resilience in these valuable ecosystems remains difficult due to their vast extent and the longevity of forest species. Resilience to wildfire may arise from feedback between fire behavior and vegetation structure. In semi-arid and seasonally dry conifer forests of the western United States, regular fire generates structural variability which may then enable forests to withstand future fires and retain their fundamental properties and functions– a hallmark of a resilient system. A century of fire suppression in the western United States has homogenized the structure of many of these forests, potentially upsetting these feedbacks and compromising forest resilience. We investigate the generality and scale of the effect of structural variability on wildfire behavior in one of these forest types, the extensive yellow pine/mixed-conifer forest of California’s Sierra Nevada using cloud computing and texture analysis of a 33-year time series of satellite imagery. We measure the association between wildfire severity and local forest structure for an unprecedented number and size range of wildfires, ensuring broad representation of fire effects to this forest type. We find that greater structural variability is strongly associated with a lower probability of fire-induced overstory tree mortality. This resistance to wildfire was most apparent at the smallest spatial extent of forest structure tested (90m x 90m). Local-scale structural variability thus links past and future fire behavior, and makes forests more resilient to wildfire disturbance. Management strategies that increase vegetation structural variability, such as allowing fires to burn under moderate fuel and weather conditions, could increase the probability of long-term forest persistence.</w:t>
       </w:r>
     </w:p>
     <w:p>
@@ -298,7 +298,7 @@
         <w:t xml:space="preserve">(3, 5, 6)</w:t>
       </w:r>
       <w:r>
-        <w:t xml:space="preserve">. A resilient forest can absorb disturbances and may reorganize, but is unlikely to transition to an alternate vegetation type</w:t>
+        <w:t xml:space="preserve">. A resilient forest can absorb disturbances and may reorganize, but is unlikely to transition to an alternate vegetation type in the long run</w:t>
       </w:r>
       <w:r>
         <w:t xml:space="preserve"> </w:t>
@@ -316,7 +316,7 @@
         <w:t xml:space="preserve">(10, 11)</w:t>
       </w:r>
       <w:r>
-        <w:t xml:space="preserve">. Heterogeneity at a variety of scales of organization can generate system resilience, including genetic diversity</w:t>
+        <w:t xml:space="preserve">. System resilience can be generated by heterogeneity at a variety of organizational scales, including genetic diversity</w:t>
       </w:r>
       <w:r>
         <w:t xml:space="preserve"> </w:t>
@@ -387,7 +387,10 @@
         <w:t xml:space="preserve">(23)</w:t>
       </w:r>
       <w:r>
-        <w:t xml:space="preserve">, and high-severity fire can be a precursor to state transitions in dry coniferous forests</w:t>
+        <w:t xml:space="preserve"> </w:t>
+      </w:r>
+      <w:r>
+        <w:t xml:space="preserve">and high-severity fire, in which all or nearly all overstory vegetation is killed, can be a precursor to state transitions in dry coniferous forests</w:t>
       </w:r>
       <w:r>
         <w:t xml:space="preserve"> </w:t>
@@ -396,16 +399,63 @@
         <w:t xml:space="preserve">(24, 25)</w:t>
       </w:r>
       <w:r>
-        <w:t xml:space="preserve">. High-severity fire, in which all or nearly all overstory vegetation is killed, is an atypical component of the fire regime to which dry coniferous forest species have adapted, and can lead to forest regeneration failure as shrubs outcompete conifer seedlings and make future high-severity wildfire more likely</w:t>
-      </w:r>
-      <w:r>
-        <w:t xml:space="preserve"> </w:t>
-      </w:r>
-      <w:r>
-        <w:t xml:space="preserve">(26, 27)</w:t>
-      </w:r>
-      <w:r>
-        <w:t xml:space="preserve">. Many dry western U.S. forests are experiencing</w:t>
+        <w:t xml:space="preserve">. For several centuries prior to Euroamerican invasion, fire regimes in this ecosystem were variable, having primarily low- and moderate-severity fire, but localized patches of high-severity fire</w:t>
+      </w:r>
+      <w:r>
+        <w:t xml:space="preserve"> </w:t>
+      </w:r>
+      <w:r>
+        <w:t xml:space="preserve">(26)</w:t>
+      </w:r>
+      <w:r>
+        <w:t xml:space="preserve">. Most dry coniferous tree species in frequent-fire forests did not evolve mechanisms to protect propagules (e.g., seeds, buds/stems that can resprout) through high-severity fire, so recruitment in large patches with few or no surviving trees is often highly limited by longer-distance dispersal of tree seeds from unburned or lower-severity areas</w:t>
+      </w:r>
+      <w:r>
+        <w:t xml:space="preserve"> </w:t>
+      </w:r>
+      <w:r>
+        <w:t xml:space="preserve">(24, 27, 28)</w:t>
+      </w:r>
+      <w:r>
+        <w:t xml:space="preserve">. Absence of tree seeds after severe wildfire can lead to forest regeneration failure as resprouting shrubs outcompete slower-growing conifer seedlings and provide continuous cover of flammable fuel that makes future high-severity wildfire more likely</w:t>
+      </w:r>
+      <w:r>
+        <w:t xml:space="preserve"> </w:t>
+      </w:r>
+      <w:r>
+        <w:t xml:space="preserve">(29, 30)</w:t>
+      </w:r>
+      <w:r>
+        <w:t xml:space="preserve">. Dry forest regeneration is especially imperiled after high-severity fire when post-fire climate conditions are suboptimal for conifer seedling establishment</w:t>
+      </w:r>
+      <w:r>
+        <w:t xml:space="preserve"> </w:t>
+      </w:r>
+      <w:r>
+        <w:t xml:space="preserve">(25)</w:t>
+      </w:r>
+      <w:r>
+        <w:t xml:space="preserve"> </w:t>
+      </w:r>
+      <w:r>
+        <w:t xml:space="preserve">or optimal for shrub regeneration</w:t>
+      </w:r>
+      <w:r>
+        <w:t xml:space="preserve"> </w:t>
+      </w:r>
+      <w:r>
+        <w:t xml:space="preserve">(28)</w:t>
+      </w:r>
+      <w:r>
+        <w:t xml:space="preserve">.</w:t>
+      </w:r>
+    </w:p>
+    <w:p>
+      <w:pPr>
+        <w:pStyle w:val="BodyText"/>
+      </w:pPr>
+      <w:r>
+        <w:t xml:space="preserve">Many dry western U.S. forests are experiencing</w:t>
       </w:r>
       <w:r>
         <w:t xml:space="preserve"> </w:t>
@@ -453,16 +503,16 @@
         <w:t xml:space="preserve"> </w:t>
       </w:r>
       <w:r>
-        <w:t xml:space="preserve">(3, 28, 29)</w:t>
-      </w:r>
-      <w:r>
-        <w:t xml:space="preserve">, which creates climate conditions more suitable for high-intensity fire</w:t>
-      </w:r>
-      <w:r>
-        <w:t xml:space="preserve"> </w:t>
-      </w:r>
-      <w:r>
-        <w:t xml:space="preserve">(30, 31)</w:t>
+        <w:t xml:space="preserve">(3, 31, 32)</w:t>
+      </w:r>
+      <w:r>
+        <w:t xml:space="preserve">, producing conditions favorable for high-intensity fire</w:t>
+      </w:r>
+      <w:r>
+        <w:t xml:space="preserve"> </w:t>
+      </w:r>
+      <w:r>
+        <w:t xml:space="preserve">(33, 34)</w:t>
       </w:r>
       <w:r>
         <w:t xml:space="preserve"> </w:t>
@@ -474,16 +524,16 @@
         <w:t xml:space="preserve"> </w:t>
       </w:r>
       <w:r>
-        <w:t xml:space="preserve">(25)</w:t>
-      </w:r>
-      <w:r>
-        <w:t xml:space="preserve">. Second, a century of fire suppression has drastically increased forest density and structural connectivity</w:t>
-      </w:r>
-      <w:r>
-        <w:t xml:space="preserve"> </w:t>
-      </w:r>
-      <w:r>
-        <w:t xml:space="preserve">(32)</w:t>
+        <w:t xml:space="preserve">(25, 35)</w:t>
+      </w:r>
+      <w:r>
+        <w:t xml:space="preserve">. Second, a century of fire suppression has drastically increased forest density and fuel connectivity</w:t>
+      </w:r>
+      <w:r>
+        <w:t xml:space="preserve"> </w:t>
+      </w:r>
+      <w:r>
+        <w:t xml:space="preserve">(26)</w:t>
       </w:r>
       <w:r>
         <w:t xml:space="preserve">, which favors modern wildfires with large, contiguous patches of tree mortality whose interiors are far from potential seed sources</w:t>
@@ -492,19 +542,10 @@
         <w:t xml:space="preserve"> </w:t>
       </w:r>
       <w:r>
-        <w:t xml:space="preserve">(24, 32–34)</w:t>
-      </w:r>
-      <w:r>
-        <w:t xml:space="preserve">. Dry forest regeneration is especially imperiled after high-severity fire when post-fire climate conditions are suboptimal for conifer seedling establishment and when potential seed sources are distant</w:t>
-      </w:r>
-      <w:r>
-        <w:t xml:space="preserve"> </w:t>
-      </w:r>
-      <w:r>
-        <w:t xml:space="preserve">(25, 35, 36)</w:t>
-      </w:r>
-      <w:r>
-        <w:t xml:space="preserve">. Thus, the presence of negative feedbacks between high-severity fire and forest characteristics may represent a fundamental resilience mechanism of dry coniferous forests, but anthropogenic climate and management impacts are liable to upset those stabilizing feedbacks.</w:t>
+        <w:t xml:space="preserve">(24, 26, 36, 37)</w:t>
+      </w:r>
+      <w:r>
+        <w:t xml:space="preserve">. Thus, the presence of stabilizing feedbacks that limit high-severity fire may represent a fundamental resilience mechanism of dry coniferous forests, but anthropogenic climate and management impacts may be upsetting those feedbacks and eroding forest resilience.</w:t>
       </w:r>
     </w:p>
     <w:p>
@@ -512,13 +553,13 @@
         <w:pStyle w:val="BodyText"/>
       </w:pPr>
       <w:r>
-        <w:t xml:space="preserve">An emerging paradigm in forest ecology is that resilience to disturbances such as wildfire may derive from heterogeneity in the structure of vegetation</w:t>
-      </w:r>
-      <w:r>
-        <w:t xml:space="preserve"> </w:t>
-      </w:r>
-      <w:r>
-        <w:t xml:space="preserve">(37–39)</w:t>
+        <w:t xml:space="preserve">An emerging paradigm in forest ecology is that resilience to disturbances such as wildfire may derive from heterogeneity in vegetation structure</w:t>
+      </w:r>
+      <w:r>
+        <w:t xml:space="preserve"> </w:t>
+      </w:r>
+      <w:r>
+        <w:t xml:space="preserve">(38–40)</w:t>
       </w:r>
       <w:r>
         <w:t xml:space="preserve">. Forest structure– the size and spatial distribution of vegetation in a forest– links past and future fire disturbance via feedbacks with fire behavior</w:t>
@@ -527,7 +568,7 @@
         <w:t xml:space="preserve"> </w:t>
       </w:r>
       <w:r>
-        <w:t xml:space="preserve">(40)</w:t>
+        <w:t xml:space="preserve">(41)</w:t>
       </w:r>
       <w:r>
         <w:t xml:space="preserve">. A structurally variable forest with horizontally and vertically discontinuous fuel may experience slower-moving surface fires, a lower probability of crown fire initiation and spread, and a reduced potential for self-propagating, eruptive behavior</w:t>
@@ -536,19 +577,28 @@
         <w:t xml:space="preserve"> </w:t>
       </w:r>
       <w:r>
-        <w:t xml:space="preserve">(11, 41–44)</w:t>
-      </w:r>
-      <w:r>
-        <w:t xml:space="preserve">. Feeding back to influence forest structure, this milder fire behavior, characteristic of dry western U.S. forest fire regimes for several centuries prior to Euroamerican settlement, generates a heterogeneous patchwork of fire effects including consumed understory vegetation, occasional overstory tree mortality, and highly variable structure at a fine scale</w:t>
-      </w:r>
-      <w:r>
-        <w:t xml:space="preserve"> </w:t>
-      </w:r>
-      <w:r>
-        <w:t xml:space="preserve">(32, 45, 46)</w:t>
-      </w:r>
-      <w:r>
-        <w:t xml:space="preserve">. For instance, the structural variability of Jeffrey pine/mixed-conifer forests in Mexico’s Sierra San Pedro Mártir is a consequence of a relatively intact fire regime of frequent, low- to moderate-intensity events, and is implicated in lower fire-induced tree mortality compared to denser, more homogenous, fire-suppressed forests</w:t>
+        <w:t xml:space="preserve">(11, 42–45)</w:t>
+      </w:r>
+      <w:r>
+        <w:t xml:space="preserve">. Feeding back to influence forest structure, this milder fire behavior, characteristic of pre-Euroamerican settlement conditions in dry western U.S. forests, generates a heterogeneous patchwork of fire effects including consumed understory vegetation, occasional overstory tree mortality, and highly variable structure at a fine scale</w:t>
+      </w:r>
+      <w:r>
+        <w:t xml:space="preserve"> </w:t>
+      </w:r>
+      <w:r>
+        <w:t xml:space="preserve">(26, 46, 47)</w:t>
+      </w:r>
+      <w:r>
+        <w:t xml:space="preserve">. Thus, more structurally variable dry forests are often considered more resilient and are predicted to persist in the face of frequent wildfire disturbance</w:t>
+      </w:r>
+      <w:r>
+        <w:t xml:space="preserve"> </w:t>
+      </w:r>
+      <w:r>
+        <w:t xml:space="preserve">(38, 43, 48)</w:t>
+      </w:r>
+      <w:r>
+        <w:t xml:space="preserve">. While the homogenizing effect of modern high-severity fire on forest structure is well-documented</w:t>
       </w:r>
       <w:r>
         <w:t xml:space="preserve"> </w:t>
@@ -557,34 +607,16 @@
         <w:t xml:space="preserve">(37)</w:t>
       </w:r>
       <w:r>
-        <w:t xml:space="preserve">. Thus, more structurally variable dry forests are often considered more resilient and are predicted to persist in the face of frequent wildfire disturbance</w:t>
-      </w:r>
-      <w:r>
-        <w:t xml:space="preserve"> </w:t>
-      </w:r>
-      <w:r>
-        <w:t xml:space="preserve">(37, 42, 47)</w:t>
-      </w:r>
-      <w:r>
-        <w:t xml:space="preserve">. While the homogenizing effect of modern high-severity fire on forest structure is well-documented</w:t>
-      </w:r>
-      <w:r>
-        <w:t xml:space="preserve"> </w:t>
-      </w:r>
-      <w:r>
-        <w:t xml:space="preserve">(34)</w:t>
-      </w:r>
-      <w:r>
         <w:t xml:space="preserve">, the feedback effect of heterogeneity of forest structure on fire severity is underexplored, in part because of the challenge of measuring fine-scale heterogeneity at broad spatial extents</w:t>
       </w:r>
       <w:r>
         <w:t xml:space="preserve"> </w:t>
       </w:r>
       <w:r>
-        <w:t xml:space="preserve">(48)</w:t>
-      </w:r>
-      <w:r>
-        <w:t xml:space="preserve">. It has been difficult to empirically test this foundational feedback concept at broad spatial extents, or resolve the</w:t>
+        <w:t xml:space="preserve">(49)</w:t>
+      </w:r>
+      <w:r>
+        <w:t xml:space="preserve">. It has been difficult to empirically test this foundational feedback concept at the vast extent of a whole forest ecosystem, or resolve the</w:t>
       </w:r>
       <w:r>
         <w:t xml:space="preserve"> </w:t>
@@ -602,13 +634,19 @@
         <w:t xml:space="preserve"> </w:t>
       </w:r>
       <w:r>
+        <w:t xml:space="preserve">(49)</w:t>
+      </w:r>
+      <w:r>
+        <w:t xml:space="preserve"> </w:t>
+      </w:r>
+      <w:r>
         <w:t xml:space="preserve">for how variability in forest structure is meaningful for resilience</w:t>
       </w:r>
       <w:r>
         <w:t xml:space="preserve"> </w:t>
       </w:r>
       <w:r>
-        <w:t xml:space="preserve">(49, 50)</w:t>
+        <w:t xml:space="preserve">(50, 51)</w:t>
       </w:r>
       <w:r>
         <w:t xml:space="preserve">.</w:t>
@@ -625,7 +663,7 @@
         <w:t xml:space="preserve"> </w:t>
       </w:r>
       <w:r>
-        <w:t xml:space="preserve">(51)</w:t>
+        <w:t xml:space="preserve">(52)</w:t>
       </w:r>
       <w:r>
         <w:t xml:space="preserve"> </w:t>
@@ -637,7 +675,7 @@
         <w:t xml:space="preserve"> </w:t>
       </w:r>
       <w:r>
-        <w:t xml:space="preserve">(48)</w:t>
+        <w:t xml:space="preserve">(49)</w:t>
       </w:r>
       <w:r>
         <w:t xml:space="preserve">. We pair the resulting extensive database of wildfire severity and multiple scales of local forest variability to ask: (1) Does spatial variability in forest structure increase the resilience of California yellow pine/mixed-conifer forests by reducing the severity of wildfires? (2) What is the</w:t>
@@ -658,7 +696,7 @@
         <w:t xml:space="preserve"> </w:t>
       </w:r>
       <w:r>
-        <w:t xml:space="preserve">of structural variability with respect to its association with wildfire severity? and (3) Does the influence of structural variability on fire severity depend on topography, regional climate, or other conditions?</w:t>
+        <w:t xml:space="preserve">of structural variability that influences wildfire severity? and (3) Does the influence of structural variability on fire severity depend on topography, regional climate, or other conditions?</w:t>
       </w:r>
     </w:p>
     <w:p>
@@ -822,13 +860,40 @@
         <w:t xml:space="preserve">Quercus kelloggii</w:t>
       </w:r>
       <w:r>
-        <w:t xml:space="preserve">), as well as shrubs</w:t>
-      </w:r>
-      <w:r>
-        <w:t xml:space="preserve"> </w:t>
-      </w:r>
-      <w:r>
-        <w:t xml:space="preserve">(32)</w:t>
+        <w:t xml:space="preserve">), as well as shrubs (</w:t>
+      </w:r>
+      <w:r>
+        <w:rPr>
+          <w:i/>
+        </w:rPr>
+        <w:t xml:space="preserve">Ceanothus</w:t>
+      </w:r>
+      <w:r>
+        <w:t xml:space="preserve"> </w:t>
+      </w:r>
+      <w:r>
+        <w:t xml:space="preserve">spp.,</w:t>
+      </w:r>
+      <w:r>
+        <w:t xml:space="preserve"> </w:t>
+      </w:r>
+      <w:r>
+        <w:rPr>
+          <w:i/>
+        </w:rPr>
+        <w:t xml:space="preserve">Arctostaphylos</w:t>
+      </w:r>
+      <w:r>
+        <w:t xml:space="preserve"> </w:t>
+      </w:r>
+      <w:r>
+        <w:t xml:space="preserve">spp.)</w:t>
+      </w:r>
+      <w:r>
+        <w:t xml:space="preserve"> </w:t>
+      </w:r>
+      <w:r>
+        <w:t xml:space="preserve">(26)</w:t>
       </w:r>
       <w:r>
         <w:t xml:space="preserve">. We considered</w:t>
@@ -866,7 +931,7 @@
         <w:t xml:space="preserve"> </w:t>
       </w:r>
       <w:r>
-        <w:t xml:space="preserve">(34)</w:t>
+        <w:t xml:space="preserve">(37)</w:t>
       </w:r>
       <w:r>
         <w:t xml:space="preserve">. We considered the Sierra Nevada region to be the area within the Sierra Nevada Foothills, the High Sierra Nevada, and the Tehachapi Mountain Area Jepson ecoregions</w:t>
@@ -875,7 +940,7 @@
         <w:t xml:space="preserve"> </w:t>
       </w:r>
       <w:r>
-        <w:t xml:space="preserve">(52)</w:t>
+        <w:t xml:space="preserve">(53)</w:t>
       </w:r>
       <w:r>
         <w:t xml:space="preserve">. The fire regime for several centuries prior to Euroamerican settlement was dominated by frequent, low- to moderate-severity wildfires, but modern fires tend to burn larger areas per event, with a greater high-severity component</w:t>
@@ -884,7 +949,7 @@
         <w:t xml:space="preserve"> </w:t>
       </w:r>
       <w:r>
-        <w:t xml:space="preserve">(32)</w:t>
+        <w:t xml:space="preserve">(26)</w:t>
       </w:r>
       <w:r>
         <w:t xml:space="preserve">.</w:t>
@@ -911,7 +976,7 @@
         <w:t xml:space="preserve"> </w:t>
       </w:r>
       <w:r>
-        <w:t xml:space="preserve">(33, 53)</w:t>
+        <w:t xml:space="preserve">(36, 54)</w:t>
       </w:r>
       <w:r>
         <w:t xml:space="preserve"> </w:t>
@@ -923,7 +988,7 @@
         <w:t xml:space="preserve"> </w:t>
       </w:r>
       <w:r>
-        <w:t xml:space="preserve">(54–57)</w:t>
+        <w:t xml:space="preserve">(55–58)</w:t>
       </w:r>
       <w:r>
         <w:t xml:space="preserve">. Landsat satellites image the entire Earth approximately every 16 days with a 30m pixel resolution. We used Google Earth Engine, a massively parallel cloud-based geographic information system and image hosting platform, for all image collation and processing</w:t>
@@ -932,7 +997,7 @@
         <w:t xml:space="preserve"> </w:t>
       </w:r>
       <w:r>
-        <w:t xml:space="preserve">(58)</w:t>
+        <w:t xml:space="preserve">(59)</w:t>
       </w:r>
       <w:r>
         <w:t xml:space="preserve">.</w:t>
@@ -960,7 +1025,7 @@
         <w:t xml:space="preserve"> </w:t>
       </w:r>
       <w:r>
-        <w:t xml:space="preserve">(33, 34, 59, 60)</w:t>
+        <w:t xml:space="preserve">(36, 37, 60, 61)</w:t>
       </w:r>
       <w:r>
         <w:t xml:space="preserve">. Using the FRAP database of fire perimeters, we quantified fire severity within each perimeter of 972 wildfires in the Sierra Nevada yellow pine/mixed-conifer forest that burned between 1984 and 2017. Our approach more than doubles the number of fire events represented from 430 to 972, though only increases the total burned area represented from 7.44e+05 to 7.69e+05 hectares because most of the additional fires are small. We use a consistent algorithmic approach to calculate fire severity across all fires, avoiding subjective judgements that some previous approaches have used to characterize severity separately for each fire.</w:t>
@@ -987,7 +1052,7 @@
         <w:t xml:space="preserve"> </w:t>
       </w:r>
       <w:r>
-        <w:t xml:space="preserve">(61)</w:t>
+        <w:t xml:space="preserve">(62)</w:t>
       </w:r>
       <w:r>
         <w:t xml:space="preserve">.</w:t>
@@ -1004,7 +1069,7 @@
         <w:t xml:space="preserve"> </w:t>
       </w:r>
       <w:r>
-        <w:t xml:space="preserve">(62)</w:t>
+        <w:t xml:space="preserve">(63)</w:t>
       </w:r>
       <w:r>
         <w:t xml:space="preserve">. Normalized burn ratio (NBR) and normalized burn ratio version 2 (NBR2) respond strongly to fire effects on vegetation</w:t>
@@ -1013,7 +1078,7 @@
         <w:t xml:space="preserve"> </w:t>
       </w:r>
       <w:r>
-        <w:t xml:space="preserve">(56, 57, 63–65)</w:t>
+        <w:t xml:space="preserve">(57, 58, 64–66)</w:t>
       </w:r>
       <w:r>
         <w:t xml:space="preserve"> </w:t>
@@ -1027,30 +1092,13 @@
         <w:pStyle w:val="BodyText"/>
       </w:pPr>
       <w:r>
-        <w:t xml:space="preserve">We composited each prefire image collection (including the pixel values representing NDVI, NBR, and NBR2) into a single prefire image and each postfire image collection into a single postfire image, by calculating the median of the unmasked values on a per-pixel basis across the stack of images in each pre- and postfire collection. Composite pre- and postfire images can be successfully used to measure wildfire severity instead of using raw, individual images</w:t>
-      </w:r>
-      <w:r>
-        <w:t xml:space="preserve"> </w:t>
-      </w:r>
-      <w:r>
-        <w:t xml:space="preserve">(66)</w:t>
-      </w:r>
-      <w:r>
-        <w:t xml:space="preserve">.</w:t>
-      </w:r>
-    </w:p>
-    <w:p>
-      <w:pPr>
-        <w:pStyle w:val="BodyText"/>
-      </w:pPr>
-      <w:r>
         <w:t xml:space="preserve">We composited each pre- and postfire image collection (including the pixel values representing NDVI, NBR, and NBR2) into a single pre- and postfire image using a median reducer, which calculated the median of the unmasked values on a per-pixel basis across the stack of images in each collection. Composite pre- and postfire images can be successfully used to measure wildfire severity instead of using raw, individual images</w:t>
       </w:r>
       <w:r>
         <w:t xml:space="preserve"> </w:t>
       </w:r>
       <w:r>
-        <w:t xml:space="preserve">(66)</w:t>
+        <w:t xml:space="preserve">(67)</w:t>
       </w:r>
       <w:r>
         <w:t xml:space="preserve">.</w:t>
@@ -1077,7 +1125,7 @@
         <w:t xml:space="preserve"> </w:t>
       </w:r>
       <w:r>
-        <w:t xml:space="preserve">(67)</w:t>
+        <w:t xml:space="preserve">(68)</w:t>
       </w:r>
       <w:r>
         <w:t xml:space="preserve">, the delta normalized burn ratio (dNBR)</w:t>
@@ -1086,7 +1134,7 @@
         <w:t xml:space="preserve"> </w:t>
       </w:r>
       <w:r>
-        <w:t xml:space="preserve">(33, 53)</w:t>
+        <w:t xml:space="preserve">(36, 54)</w:t>
       </w:r>
       <w:r>
         <w:t xml:space="preserve">, the relative delta normalized burn ratio (RdNBR)</w:t>
@@ -1095,7 +1143,7 @@
         <w:t xml:space="preserve"> </w:t>
       </w:r>
       <w:r>
-        <w:t xml:space="preserve">(33, 60)</w:t>
+        <w:t xml:space="preserve">(36, 61)</w:t>
       </w:r>
       <w:r>
         <w:t xml:space="preserve">, the delta normalized burn ratio 2 (dNBR2)</w:t>
@@ -1104,7 +1152,7 @@
         <w:t xml:space="preserve"> </w:t>
       </w:r>
       <w:r>
-        <w:t xml:space="preserve">(65)</w:t>
+        <w:t xml:space="preserve">(66)</w:t>
       </w:r>
       <w:r>
         <w:t xml:space="preserve">, the relative delta normalized burn ratio 2 (RdNBR2), and the delta normalized difference vegetation index (dNDVI)</w:t>
@@ -1113,7 +1161,7 @@
         <w:t xml:space="preserve"> </w:t>
       </w:r>
       <w:r>
-        <w:t xml:space="preserve">(53)</w:t>
+        <w:t xml:space="preserve">(54)</w:t>
       </w:r>
       <w:r>
         <w:t xml:space="preserve">. We also calculate a new, analogous metric to the RdNBR using NDVI– the relative delta normalized difference vegetation index (RdNDVI). We calculated the delta severity indices (dNBR, dNBR2, dNDVI) without multiplying by a rescaling constant (e.g., we did not multiply the result by 1000 as in</w:t>
@@ -1122,7 +1170,7 @@
         <w:t xml:space="preserve"> </w:t>
       </w:r>
       <w:r>
-        <w:t xml:space="preserve">(33)</w:t>
+        <w:t xml:space="preserve">(36)</w:t>
       </w:r>
       <w:r>
         <w:t xml:space="preserve">). Following</w:t>
@@ -1131,7 +1179,7 @@
         <w:t xml:space="preserve"> </w:t>
       </w:r>
       <w:r>
-        <w:t xml:space="preserve">(68)</w:t>
+        <w:t xml:space="preserve">(69)</w:t>
       </w:r>
       <w:r>
         <w:t xml:space="preserve">, we did not correct the delta indices using a phenological offset value, as our approach implicitly accounts for phenology by incorporating multiple cloud-free images across the same time window both before the fire and one year later. (Full equations can be found in the Supplemental Methods)</w:t>
@@ -1221,7 +1269,7 @@
         <w:t xml:space="preserve"> </w:t>
       </w:r>
       <w:r>
-        <w:t xml:space="preserve">(69, 70)</w:t>
+        <w:t xml:space="preserve">(70, 71)</w:t>
       </w:r>
       <w:r>
         <w:t xml:space="preserve">. The Composite Burn Index (CBI) is a metric of vegetation mortality across several vertical vegetation strata within a 30m diameter field plot</w:t>
@@ -1230,7 +1278,7 @@
         <w:t xml:space="preserve"> </w:t>
       </w:r>
       <w:r>
-        <w:t xml:space="preserve">(64)</w:t>
+        <w:t xml:space="preserve">(65)</w:t>
       </w:r>
       <w:r>
         <w:t xml:space="preserve">. The CBI ranges from 0 (no fire impacts) to 3 (very high fire impacts), and has a long history of use as a standard for calibrating remotely-sensed severity data</w:t>
@@ -1239,7 +1287,7 @@
         <w:t xml:space="preserve"> </w:t>
       </w:r>
       <w:r>
-        <w:t xml:space="preserve">(33, 64, 66, 67, 71–73)</w:t>
+        <w:t xml:space="preserve">(36, 65, 67, 68, 72–74)</w:t>
       </w:r>
       <w:r>
         <w:t xml:space="preserve">. Following</w:t>
@@ -1248,7 +1296,7 @@
         <w:t xml:space="preserve"> </w:t>
       </w:r>
       <w:r>
-        <w:t xml:space="preserve">(33)</w:t>
+        <w:t xml:space="preserve">(36)</w:t>
       </w:r>
       <w:r>
         <w:t xml:space="preserve">,</w:t>
@@ -1257,7 +1305,7 @@
         <w:t xml:space="preserve"> </w:t>
       </w:r>
       <w:r>
-        <w:t xml:space="preserve">(71)</w:t>
+        <w:t xml:space="preserve">(72)</w:t>
       </w:r>
       <w:r>
         <w:t xml:space="preserve">,</w:t>
@@ -1266,16 +1314,16 @@
         <w:t xml:space="preserve"> </w:t>
       </w:r>
       <w:r>
+        <w:t xml:space="preserve">(68)</w:t>
+      </w:r>
+      <w:r>
+        <w:t xml:space="preserve">, and</w:t>
+      </w:r>
+      <w:r>
+        <w:t xml:space="preserve"> </w:t>
+      </w:r>
+      <w:r>
         <w:t xml:space="preserve">(67)</w:t>
-      </w:r>
-      <w:r>
-        <w:t xml:space="preserve">, and</w:t>
-      </w:r>
-      <w:r>
-        <w:t xml:space="preserve"> </w:t>
-      </w:r>
-      <w:r>
-        <w:t xml:space="preserve">(66)</w:t>
       </w:r>
       <w:r>
         <w:t xml:space="preserve">, we fit a non-linear model to each remotely-sensed severity metric of the following form:</w:t>
@@ -1366,91 +1414,91 @@
         <w:t xml:space="preserve"> </w:t>
       </w:r>
       <w:r>
+        <w:t xml:space="preserve">(73)</w:t>
+      </w:r>
+      <w:r>
+        <w:t xml:space="preserve">,</w:t>
+      </w:r>
+      <w:r>
+        <w:t xml:space="preserve"> </w:t>
+      </w:r>
+      <w:r>
+        <w:t xml:space="preserve">(68)</w:t>
+      </w:r>
+      <w:r>
+        <w:t xml:space="preserve">, and</w:t>
+      </w:r>
+      <w:r>
+        <w:t xml:space="preserve"> </w:t>
+      </w:r>
+      <w:r>
+        <w:t xml:space="preserve">(67)</w:t>
+      </w:r>
+      <w:r>
+        <w:t xml:space="preserve">, we used bilinear interpolation to extract remotely-sensed severity at the locations of the CBI field plots to better align remote and field measurements. We also extracted remotely-sensed severity values using bicubic interpolation. In total, we fit 56 models (7 severity measures, 4 time windows, 2 interpolation methods) and performed five-fold cross validation using the</w:t>
+      </w:r>
+      <w:r>
+        <w:t xml:space="preserve"> </w:t>
+      </w:r>
+      <w:r>
+        <w:rPr>
+          <w:rStyle w:val="VerbatimChar"/>
+        </w:rPr>
+        <w:t xml:space="preserve">modelr</w:t>
+      </w:r>
+      <w:r>
+        <w:t xml:space="preserve"> </w:t>
+      </w:r>
+      <w:r>
+        <w:t xml:space="preserve">and</w:t>
+      </w:r>
+      <w:r>
+        <w:t xml:space="preserve"> </w:t>
+      </w:r>
+      <w:r>
+        <w:rPr>
+          <w:rStyle w:val="VerbatimChar"/>
+        </w:rPr>
+        <w:t xml:space="preserve">purrr</w:t>
+      </w:r>
+      <w:r>
+        <w:t xml:space="preserve"> </w:t>
+      </w:r>
+      <w:r>
+        <w:t xml:space="preserve">packages in R</w:t>
+      </w:r>
+      <w:r>
+        <w:t xml:space="preserve"> </w:t>
+      </w:r>
+      <w:r>
+        <w:t xml:space="preserve">(75–77)</w:t>
+      </w:r>
+      <w:r>
+        <w:t xml:space="preserve">. To compare goodness of model fits with</w:t>
+      </w:r>
+      <w:r>
+        <w:t xml:space="preserve"> </w:t>
+      </w:r>
+      <w:r>
+        <w:t xml:space="preserve">(36)</w:t>
+      </w:r>
+      <w:r>
+        <w:t xml:space="preserve">,</w:t>
+      </w:r>
+      <w:r>
+        <w:t xml:space="preserve"> </w:t>
+      </w:r>
+      <w:r>
         <w:t xml:space="preserve">(72)</w:t>
       </w:r>
       <w:r>
-        <w:t xml:space="preserve">,</w:t>
-      </w:r>
-      <w:r>
-        <w:t xml:space="preserve"> </w:t>
-      </w:r>
-      <w:r>
-        <w:t xml:space="preserve">(67)</w:t>
-      </w:r>
-      <w:r>
         <w:t xml:space="preserve">, and</w:t>
       </w:r>
       <w:r>
         <w:t xml:space="preserve"> </w:t>
       </w:r>
       <w:r>
-        <w:t xml:space="preserve">(66)</w:t>
-      </w:r>
-      <w:r>
-        <w:t xml:space="preserve">, we used bilinear interpolation to extract remotely-sensed severity at the locations of the CBI field plots to better align remote and field measurements. We also extracted remotely-sensed severity values using bicubic interpolation. In total, we fit 56 models (7 severity measures, 4 time windows, 2 interpolation methods) and performed five-fold cross validation using the</w:t>
-      </w:r>
-      <w:r>
-        <w:t xml:space="preserve"> </w:t>
-      </w:r>
-      <w:r>
-        <w:rPr>
-          <w:rStyle w:val="VerbatimChar"/>
-        </w:rPr>
-        <w:t xml:space="preserve">modelr</w:t>
-      </w:r>
-      <w:r>
-        <w:t xml:space="preserve"> </w:t>
-      </w:r>
-      <w:r>
-        <w:t xml:space="preserve">and</w:t>
-      </w:r>
-      <w:r>
-        <w:t xml:space="preserve"> </w:t>
-      </w:r>
-      <w:r>
-        <w:rPr>
-          <w:rStyle w:val="VerbatimChar"/>
-        </w:rPr>
-        <w:t xml:space="preserve">purrr</w:t>
-      </w:r>
-      <w:r>
-        <w:t xml:space="preserve"> </w:t>
-      </w:r>
-      <w:r>
-        <w:t xml:space="preserve">packages in R</w:t>
-      </w:r>
-      <w:r>
-        <w:t xml:space="preserve"> </w:t>
-      </w:r>
-      <w:r>
-        <w:t xml:space="preserve">(74–76)</w:t>
-      </w:r>
-      <w:r>
-        <w:t xml:space="preserve">. To compare goodness of model fits with</w:t>
-      </w:r>
-      <w:r>
-        <w:t xml:space="preserve"> </w:t>
-      </w:r>
-      <w:r>
-        <w:t xml:space="preserve">(33)</w:t>
-      </w:r>
-      <w:r>
-        <w:t xml:space="preserve">,</w:t>
-      </w:r>
-      <w:r>
-        <w:t xml:space="preserve"> </w:t>
-      </w:r>
-      <w:r>
-        <w:t xml:space="preserve">(71)</w:t>
-      </w:r>
-      <w:r>
-        <w:t xml:space="preserve">, and</w:t>
-      </w:r>
-      <w:r>
-        <w:t xml:space="preserve"> </w:t>
-      </w:r>
-      <w:r>
-        <w:t xml:space="preserve">(67)</w:t>
+        <w:t xml:space="preserve">(68)</w:t>
       </w:r>
       <w:r>
         <w:t xml:space="preserve">, we report the average R</w:t>
@@ -1489,7 +1537,7 @@
         <w:t xml:space="preserve"> </w:t>
       </w:r>
       <w:r>
-        <w:t xml:space="preserve">(51, 77)</w:t>
+        <w:t xml:space="preserve">(52, 78)</w:t>
       </w:r>
       <w:r>
         <w:t xml:space="preserve">. Within a moving square neighborhood window with sides of 90m, 150m, 210m, and 270m, we calculated forest variability for each pixel as the standard deviation of the NDVI values of its neighbors (not including itself). NDVI correlates well with foliar biomass, leaf area index, and vegetation cover</w:t>
@@ -1498,7 +1546,7 @@
         <w:t xml:space="preserve"> </w:t>
       </w:r>
       <w:r>
-        <w:t xml:space="preserve">(62)</w:t>
+        <w:t xml:space="preserve">(63)</w:t>
       </w:r>
       <w:r>
         <w:t xml:space="preserve">, so a higher standard deviation of NDVI within a given local neighborhood corresponds to discontinuous canopy cover and abrupt vegetation edges (see Fig. 3)</w:t>
@@ -1507,7 +1555,7 @@
         <w:t xml:space="preserve"> </w:t>
       </w:r>
       <w:r>
-        <w:t xml:space="preserve">(78)</w:t>
+        <w:t xml:space="preserve">(79)</w:t>
       </w:r>
       <w:r>
         <w:t xml:space="preserve">. Canopy cover is positively correlated with surface fuel loads including dead and down wood, grasses, and short shrubs</w:t>
@@ -1516,7 +1564,7 @@
         <w:t xml:space="preserve"> </w:t>
       </w:r>
       <w:r>
-        <w:t xml:space="preserve">(79, 80)</w:t>
+        <w:t xml:space="preserve">(80, 81)</w:t>
       </w:r>
       <w:r>
         <w:t xml:space="preserve">, which are primarily responsible for initiation and spread of</w:t>
@@ -1543,7 +1591,7 @@
         <w:t xml:space="preserve"> </w:t>
       </w:r>
       <w:r>
-        <w:t xml:space="preserve">(81)</w:t>
+        <w:t xml:space="preserve">(82)</w:t>
       </w:r>
       <w:r>
         <w:t xml:space="preserve">.</w:t>
@@ -1635,7 +1683,7 @@
         <w:t xml:space="preserve"> </w:t>
       </w:r>
       <w:r>
-        <w:t xml:space="preserve">(82)</w:t>
+        <w:t xml:space="preserve">(83)</w:t>
       </w:r>
       <w:r>
         <w:t xml:space="preserve">, a 1-arc second digital elevation model. Slope and aspect were extracted from the digital elevation model. Per-pixel topographic roughness was calculated as the standard deviation of elevation values within the same-sized kernels as those used for variability in forest structure (90m, 150m, 210m, and 270m on a side and not including the central pixel).</w:t>
@@ -1649,7 +1697,7 @@
         <w:t xml:space="preserve">We used the digital elevation model to calculate the potential annual heat load at each pixel, which is an integrated measure of latitude, slope, and a folding transformation of aspect about the northeast-southwest line (</w:t>
       </w:r>
       <w:r>
-        <w:t xml:space="preserve">(83)</w:t>
+        <w:t xml:space="preserve">(84)</w:t>
       </w:r>
       <w:r>
         <w:t xml:space="preserve"> </w:t>
@@ -1661,7 +1709,7 @@
         <w:t xml:space="preserve"> </w:t>
       </w:r>
       <w:r>
-        <w:t xml:space="preserve">(84)</w:t>
+        <w:t xml:space="preserve">(85)</w:t>
       </w:r>
       <w:r>
         <w:t xml:space="preserve">; See Supplemental Methods for equations)</w:t>
@@ -1688,7 +1736,7 @@
         <w:t xml:space="preserve"> </w:t>
       </w:r>
       <w:r>
-        <w:t xml:space="preserve">(85)</w:t>
+        <w:t xml:space="preserve">(86)</w:t>
       </w:r>
       <w:r>
         <w:t xml:space="preserve">. We calculated 100-hour fuel moisture as the median 100-hour fuel moisture for the 3 days prior to the fire. The 100-hour fuel moisture is a correlate of the regional temperature and moisture which integrates the relative humidity, the length of day, and the amount of precipitation in the previous 24 hours. Thus, this measure is sensitive to multiple hot dry days across the 4km x 4km spatial extent of each grid cell, but not to diurnal variation in relative humidity nor to extreme weather events during a fire.</w:t>
@@ -2574,7 +2622,7 @@
         <w:t xml:space="preserve"> </w:t>
       </w:r>
       <w:r>
-        <w:t xml:space="preserve">(86)</w:t>
+        <w:t xml:space="preserve">(87)</w:t>
       </w:r>
       <w:r>
         <w:t xml:space="preserve">. We inferred that the neighborhood size window used in the best-performing model reflected the scale at which the forest structure variability effect had the most support.</w:t>
@@ -2616,7 +2664,7 @@
         <w:t xml:space="preserve"> </w:t>
       </w:r>
       <w:r>
-        <w:t xml:space="preserve">(76)</w:t>
+        <w:t xml:space="preserve">(77)</w:t>
       </w:r>
       <w:r>
         <w:t xml:space="preserve">. We used the</w:t>
@@ -2640,7 +2688,7 @@
         <w:t xml:space="preserve"> </w:t>
       </w:r>
       <w:r>
-        <w:t xml:space="preserve">(87, 88)</w:t>
+        <w:t xml:space="preserve">(88, 89)</w:t>
       </w:r>
       <w:r>
         <w:t xml:space="preserve">. We used 4 chains with 3000 samples per chain (1500 warmup samples and 1500 posterior samples) and chain convergence was assessed for each estimated parameter by ensuring Rhat values were less than or equal to 1.01</w:t>
@@ -2649,7 +2697,7 @@
         <w:t xml:space="preserve"> </w:t>
       </w:r>
       <w:r>
-        <w:t xml:space="preserve">(88)</w:t>
+        <w:t xml:space="preserve">(89)</w:t>
       </w:r>
       <w:r>
         <w:t xml:space="preserve">.</w:t>
@@ -2720,7 +2768,7 @@
         <w:t xml:space="preserve"> </w:t>
       </w:r>
       <w:r>
-        <w:t xml:space="preserve">(89)</w:t>
+        <w:t xml:space="preserve">(90)</w:t>
       </w:r>
       <w:r>
         <w:t xml:space="preserve">). Further, several combinations of remotely sensed severity metrics, time windows, and interpolation methods validate well with the ground-based severity metrics, including those based on NDVI which is calculated using reflectance in shorter wavelengths than those typically used for measuring severity (Fig. 4). The top three configurations of our remotely sensed severity metric are depicted in Fig. 4.</w:t>
@@ -2819,7 +2867,7 @@
         <w:t xml:space="preserve"> </w:t>
       </w:r>
       <w:r>
-        <w:t xml:space="preserve">(86)</w:t>
+        <w:t xml:space="preserve">(87)</w:t>
       </w:r>
       <w:r>
         <w:t xml:space="preserve">.</w:t>
@@ -2874,7 +2922,7 @@
         <w:t xml:space="preserve"> </w:t>
       </w:r>
       <w:r>
-        <w:t xml:space="preserve">(90)</w:t>
+        <w:t xml:space="preserve">(91)</w:t>
       </w:r>
       <w:r>
         <w:t xml:space="preserve">. Note that Bayesian</w:t>
@@ -2908,7 +2956,7 @@
         <w:tblStyle w:val="TableNormal"/>
         <w:tblW w:type="pct" w:w="4999.999999999999"/>
         <w:tblLook w:firstRow="1"/>
-        <w:tblCaption w:val="Tab. 1: Comparison of four models described in Eq.  using different neighborhood sizes for calculating forest structural variability (standard deviation of NDVI within the neighborhood), neighborhood mean NDVI, and topographic roughness. LOO is a measure of a model’s predictive accuracy (with lower values corresponding to more accurate prediction) and is calculated as -2 times the expected log pointwise predictive density (elpd) for a new dataset (86). \DeltaLOO is the difference between a model’s LOO and the lowest LOO in a set of models (i.e., the model with the best predictive accuracy). The Bayesian R^2 is a data-based estimate of the proportion of variance explained for new data (90). Note that Bayesian R^2 values are conditional on the model so shouldn’t be compared across models, though they can be informative about a single model at a time."/>
+        <w:tblCaption w:val="Tab. 1: Comparison of four models described in Eq.  using different neighborhood sizes for calculating forest structural variability (standard deviation of NDVI within the neighborhood), neighborhood mean NDVI, and topographic roughness. LOO is a measure of a model’s predictive accuracy (with lower values corresponding to more accurate prediction) and is calculated as -2 times the expected log pointwise predictive density (elpd) for a new dataset (87). \DeltaLOO is the difference between a model’s LOO and the lowest LOO in a set of models (i.e., the model with the best predictive accuracy). The Bayesian R^2 is a data-based estimate of the proportion of variance explained for new data (91). Note that Bayesian R^2 values are conditional on the model so shouldn’t be compared across models, though they can be informative about a single model at a time."/>
       </w:tblPr>
       <w:tblGrid>
         <w:gridCol w:w="560"/>
@@ -3776,7 +3824,7 @@
         <w:t xml:space="preserve"> </w:t>
       </w:r>
       <w:r>
-        <w:t xml:space="preserve">(91)</w:t>
+        <w:t xml:space="preserve">(92)</w:t>
       </w:r>
       <w:r>
         <w:t xml:space="preserve">. We used a powerful, cloud-based geographic information system and data repository, Google Earth Engine, as a</w:t>
@@ -3797,7 +3845,7 @@
         <w:t xml:space="preserve"> </w:t>
       </w:r>
       <w:r>
-        <w:t xml:space="preserve">(92)</w:t>
+        <w:t xml:space="preserve">(93)</w:t>
       </w:r>
       <w:r>
         <w:t xml:space="preserve"> </w:t>
@@ -3827,7 +3875,7 @@
         <w:t xml:space="preserve"> </w:t>
       </w:r>
       <w:r>
-        <w:t xml:space="preserve">(8, 93)</w:t>
+        <w:t xml:space="preserve">(8, 94)</w:t>
       </w:r>
       <w:r>
         <w:t xml:space="preserve">. The same fire behavior in two different forest systems (e.g., old-growth conifer versus young conifer plantation) may have very different abilities to change the forest’s state</w:t>
@@ -3845,7 +3893,7 @@
         <w:t xml:space="preserve"> </w:t>
       </w:r>
       <w:r>
-        <w:t xml:space="preserve">(94)</w:t>
+        <w:t xml:space="preserve">(95)</w:t>
       </w:r>
       <w:r>
         <w:t xml:space="preserve">, which could be represented as overstory trees in a forested system. Resistance is a key component of resilience</w:t>
@@ -3854,7 +3902,7 @@
         <w:t xml:space="preserve"> </w:t>
       </w:r>
       <w:r>
-        <w:t xml:space="preserve">(8, 93)</w:t>
+        <w:t xml:space="preserve">(8, 94)</w:t>
       </w:r>
       <w:r>
         <w:t xml:space="preserve"> </w:t>
@@ -3866,7 +3914,7 @@
         <w:t xml:space="preserve"> </w:t>
       </w:r>
       <w:r>
-        <w:t xml:space="preserve">(95)</w:t>
+        <w:t xml:space="preserve">(96)</w:t>
       </w:r>
       <w:r>
         <w:t xml:space="preserve">. Our inference that structural variability is a fundamental resilience mechanism in dry coniferous forests is strengthened by our ability to measure the negative feedback phenomenon at relevant spatiotemporal scales: we captured local-scale variability in structure and wildfire severity at broad spatial extents for an extensive set of nearly 1,000 fires across a 33-year time span.</w:t>
@@ -3893,7 +3941,7 @@
         <w:t xml:space="preserve"> </w:t>
       </w:r>
       <w:r>
-        <w:t xml:space="preserve">(62)</w:t>
+        <w:t xml:space="preserve">(63)</w:t>
       </w:r>
       <w:r>
         <w:t xml:space="preserve"> </w:t>
@@ -3905,7 +3953,7 @@
         <w:t xml:space="preserve"> </w:t>
       </w:r>
       <w:r>
-        <w:t xml:space="preserve">(66)</w:t>
+        <w:t xml:space="preserve">(67)</w:t>
       </w:r>
       <w:r>
         <w:t xml:space="preserve">. Critically, overstory canopy cover and density also correlate with surface fuel loads</w:t>
@@ -3914,7 +3962,7 @@
         <w:t xml:space="preserve"> </w:t>
       </w:r>
       <w:r>
-        <w:t xml:space="preserve">(79, 80)</w:t>
+        <w:t xml:space="preserve">(80, 81)</w:t>
       </w:r>
       <w:r>
         <w:t xml:space="preserve">, which play a larger role in driving high severity fire compared to canopy fuel loads in these forests</w:t>
@@ -3923,7 +3971,7 @@
         <w:t xml:space="preserve"> </w:t>
       </w:r>
       <w:r>
-        <w:t xml:space="preserve">(81)</w:t>
+        <w:t xml:space="preserve">(82)</w:t>
       </w:r>
       <w:r>
         <w:t xml:space="preserve">. Thus NDVI is likely a strong predictor of fire severity because it is correlated with both surface fuel loads and canopy live fuel density.</w:t>
@@ -3940,7 +3988,7 @@
         <w:t xml:space="preserve"> </w:t>
       </w:r>
       <w:r>
-        <w:t xml:space="preserve">(66)</w:t>
+        <w:t xml:space="preserve">(67)</w:t>
       </w:r>
       <w:r>
         <w:t xml:space="preserve">. Some work has shown that terrain ruggedness</w:t>
@@ -3949,7 +3997,7 @@
         <w:t xml:space="preserve"> </w:t>
       </w:r>
       <w:r>
-        <w:t xml:space="preserve">(96)</w:t>
+        <w:t xml:space="preserve">(97)</w:t>
       </w:r>
       <w:r>
         <w:t xml:space="preserve">, and particularly coarser-scale terrain ruggedness</w:t>
@@ -3958,7 +4006,7 @@
         <w:t xml:space="preserve"> </w:t>
       </w:r>
       <w:r>
-        <w:t xml:space="preserve">(97)</w:t>
+        <w:t xml:space="preserve">(98)</w:t>
       </w:r>
       <w:r>
         <w:t xml:space="preserve">, is an important predictor of wildfire severity, but we found no effect using our measure of terrain ruggedness.</w:t>
@@ -3975,7 +4023,7 @@
         <w:t xml:space="preserve"> </w:t>
       </w:r>
       <w:r>
-        <w:t xml:space="preserve">(40, 42, 98, 99)</w:t>
+        <w:t xml:space="preserve">(41, 43, 99, 100)</w:t>
       </w:r>
       <w:r>
         <w:t xml:space="preserve">.</w:t>
@@ -4002,7 +4050,7 @@
         <w:t xml:space="preserve"> </w:t>
       </w:r>
       <w:r>
-        <w:t xml:space="preserve">(38, 100, 101)</w:t>
+        <w:t xml:space="preserve">(39, 101, 102)</w:t>
       </w:r>
       <w:r>
         <w:t xml:space="preserve">, which in turn, as we demonstrate, dampens the severity of future fire. In contrast, exclusion of wildfire homogenizes forest structure and increases the probability that a fire, when it occurs, will produce large, contiguous patches of overstory mortality</w:t>
@@ -4011,7 +4059,7 @@
         <w:t xml:space="preserve"> </w:t>
       </w:r>
       <w:r>
-        <w:t xml:space="preserve">(24, 34)</w:t>
+        <w:t xml:space="preserve">(24, 37)</w:t>
       </w:r>
       <w:r>
         <w:t xml:space="preserve">. The proportion and spatial configuration of fire severity in fire-prone forests are key determinants of their long-term persistence</w:t>
@@ -4020,7 +4068,7 @@
         <w:t xml:space="preserve"> </w:t>
       </w:r>
       <w:r>
-        <w:t xml:space="preserve">(24, 34)</w:t>
+        <w:t xml:space="preserve">(24, 37)</w:t>
       </w:r>
       <w:r>
         <w:t xml:space="preserve">. Lower-severity fire or scattered patches of higher-severity fire reduce the risk of conversion to a non-forest vegetation type</w:t>
@@ -4029,7 +4077,7 @@
         <w:t xml:space="preserve"> </w:t>
       </w:r>
       <w:r>
-        <w:t xml:space="preserve">(24, 102)</w:t>
+        <w:t xml:space="preserve">(24, 103)</w:t>
       </w:r>
       <w:r>
         <w:t xml:space="preserve">, while prospects for forest regeneration are bleak when high-severity patch sizes are much larger than the natural range of variation for the system</w:t>
@@ -4038,7 +4086,7 @@
         <w:t xml:space="preserve"> </w:t>
       </w:r>
       <w:r>
-        <w:t xml:space="preserve">(3, 24, 27, 32, 43, 103, 104)</w:t>
+        <w:t xml:space="preserve">(3, 24, 26, 30, 44, 104, 105)</w:t>
       </w:r>
       <w:r>
         <w:t xml:space="preserve">. Thus, the forest-structure-mediated feedback between past and future fire severity underlies the resilience of the Sierra Nevada yellow pine/mixed-conifer system.</w:t>
@@ -4065,7 +4113,7 @@
         <w:t xml:space="preserve"> </w:t>
       </w:r>
       <w:r>
-        <w:t xml:space="preserve">(105)</w:t>
+        <w:t xml:space="preserve">(106)</w:t>
       </w:r>
       <w:r>
         <w:t xml:space="preserve">, who found that crown fires (with high tree killing potential) were almost always reduced to surface fires (with low tree killing potential) within 70m of entering an fuel reduction treatment area.</w:t>
@@ -4082,25 +4130,25 @@
         <w:t xml:space="preserve"> </w:t>
       </w:r>
       <w:r>
+        <w:t xml:space="preserve">(44)</w:t>
+      </w:r>
+      <w:r>
+        <w:t xml:space="preserve">. This may reflect that severity patterns for a whole fire are an emergent property of very local interactions between forest structure and fire behavior. Some work suggests that the scale of these interactions may depend on even broader-scale effects of fire weather, with small-scale variability failing to influence fire behavior under extreme conditions</w:t>
+      </w:r>
+      <w:r>
+        <w:t xml:space="preserve"> </w:t>
+      </w:r>
+      <w:r>
+        <w:t xml:space="preserve">(11, 107)</w:t>
+      </w:r>
+      <w:r>
+        <w:t xml:space="preserve">, though we did not detect such an interaction. The notion of emergent patterns of severity arising from local effects of vegetation structure is supported by work on fuel reduction treatments, which suggests that fire behavior can be readily modified with forest structural changes to only 20% (when strategically located) to 60% (when randomly located) of the landscape</w:t>
+      </w:r>
+      <w:r>
+        <w:t xml:space="preserve"> </w:t>
+      </w:r>
+      <w:r>
         <w:t xml:space="preserve">(43)</w:t>
-      </w:r>
-      <w:r>
-        <w:t xml:space="preserve">. This may reflect that severity patterns for a whole fire are an emergent property of very local interactions between forest structure and fire behavior. Some work suggests that the scale of these interactions may depend on even broader-scale effects of fire weather, with small-scale variability failing to influence fire behavior under extreme conditions</w:t>
-      </w:r>
-      <w:r>
-        <w:t xml:space="preserve"> </w:t>
-      </w:r>
-      <w:r>
-        <w:t xml:space="preserve">(11, 106)</w:t>
-      </w:r>
-      <w:r>
-        <w:t xml:space="preserve">, though we did not detect such an interaction. The notion of emergent patterns of severity arising from local effects of vegetation structure is supported by work on fuel reduction treatments, which suggests that fire behavior can be readily modified with forest structural changes to only 20% (when strategically located) to 60% (when randomly located) of the landscape</w:t>
-      </w:r>
-      <w:r>
-        <w:t xml:space="preserve"> </w:t>
-      </w:r>
-      <w:r>
-        <w:t xml:space="preserve">(42)</w:t>
       </w:r>
       <w:r>
         <w:t xml:space="preserve">.</w:t>
@@ -4285,7 +4333,7 @@
         <w:t xml:space="preserve"> </w:t>
       </w:r>
       <w:r>
-        <w:t xml:space="preserve">(58)</w:t>
+        <w:t xml:space="preserve">(59)</w:t>
       </w:r>
       <w:r>
         <w:t xml:space="preserve">. Our programmatic assessment of wildfire severity across the 972 Sierra Nevada yellow pine/mixed-conifer fires in the FRAP perimeter database, which required fetching thousands of Landsat images and performing dozens of calculations across them, was automated and took less than an hour to complete. We found that the relative burn ratio (RBR) calculated using prefire Landsat images collected over a 48-day period prior to the fire and postfire Landsat images collected over a 48-day period one year after the prefire images validated the best with ground-based severity measurements (composite burn index; CBI). Further, we found that this method was robust to a wide range of severity metrics, time windows, and interpolation techniques.</w:t>
@@ -4302,7 +4350,7 @@
         <w:t xml:space="preserve"> </w:t>
       </w:r>
       <w:r>
-        <w:t xml:space="preserve">(33, 67, 71–73, 89, 107–109)</w:t>
+        <w:t xml:space="preserve">(36, 68, 72–74, 90, 108–110)</w:t>
       </w:r>
       <w:r>
         <w:t xml:space="preserve">. Recently,</w:t>
@@ -4311,7 +4359,7 @@
         <w:t xml:space="preserve"> </w:t>
       </w:r>
       <w:r>
-        <w:t xml:space="preserve">(66)</w:t>
+        <w:t xml:space="preserve">(67)</w:t>
       </w:r>
       <w:r>
         <w:t xml:space="preserve"> </w:t>
@@ -4323,7 +4371,7 @@
         <w:t xml:space="preserve"> </w:t>
       </w:r>
       <w:r>
-        <w:t xml:space="preserve">(66)</w:t>
+        <w:t xml:space="preserve">(67)</w:t>
       </w:r>
       <w:r>
         <w:t xml:space="preserve"> </w:t>
@@ -4335,7 +4383,7 @@
         <w:t xml:space="preserve"> </w:t>
       </w:r>
       <w:r>
-        <w:t xml:space="preserve">(66)</w:t>
+        <w:t xml:space="preserve">(67)</w:t>
       </w:r>
       <w:r>
         <w:t xml:space="preserve"> </w:t>
@@ -4355,7 +4403,7 @@
         <w:t xml:space="preserve"> </w:t>
       </w:r>
       <w:r>
-        <w:t xml:space="preserve">(33, 64, 67)</w:t>
+        <w:t xml:space="preserve">(36, 65, 68)</w:t>
       </w:r>
       <w:r>
         <w:t xml:space="preserve">. We found that several other remotely sensed measures of severity, including one based on NDVI that is rarely deployed, validated nearly as well with ground-based data as the best configuration (RBR calculated using a 48-day time window). We echo the conclusion of</w:t>
@@ -4364,7 +4412,7 @@
         <w:t xml:space="preserve"> </w:t>
       </w:r>
       <w:r>
-        <w:t xml:space="preserve">(69)</w:t>
+        <w:t xml:space="preserve">(70)</w:t>
       </w:r>
       <w:r>
         <w:t xml:space="preserve"> </w:t>
@@ -4996,18 +5044,81 @@
         <w:t xml:space="preserve">PNAS</w:t>
       </w:r>
       <w:r>
-        <w:t xml:space="preserve"> </w:t>
-      </w:r>
-      <w:r>
-        <w:t xml:space="preserve">116(13):6193–6198.</w:t>
-      </w:r>
-    </w:p>
-    <w:p>
-      <w:pPr>
-        <w:pStyle w:val="Bibliography"/>
-      </w:pPr>
-      <w:r>
-        <w:t xml:space="preserve">26. Collins BM, Roller GB (2013) Early forest dynamics in stand-replacing fire patches in the northern Sierra Nevada, California, USA.</w:t>
+        <w:t xml:space="preserve">:201815107.</w:t>
+      </w:r>
+    </w:p>
+    <w:p>
+      <w:pPr>
+        <w:pStyle w:val="Bibliography"/>
+      </w:pPr>
+      <w:r>
+        <w:t xml:space="preserve">26. Safford HD, Stevens JT (2017)</w:t>
+      </w:r>
+      <w:r>
+        <w:t xml:space="preserve"> </w:t>
+      </w:r>
+      <w:r>
+        <w:rPr>
+          <w:i/>
+        </w:rPr>
+        <w:t xml:space="preserve">Natural Range of Variation for Yellow Pine and Mixed-Conifer Forests in the Sierra Nevada, Southern Cascades, and Modoc and Inyo National Forests, California, USA</w:t>
+      </w:r>
+      <w:r>
+        <w:t xml:space="preserve">.</w:t>
+      </w:r>
+    </w:p>
+    <w:p>
+      <w:pPr>
+        <w:pStyle w:val="Bibliography"/>
+      </w:pPr>
+      <w:r>
+        <w:t xml:space="preserve">27. Welch KR, Safford HD, Young TP (2016) Predicting conifer establishment post wildfire in mixed conifer forests of the North American Mediterranean-climate zone.</w:t>
+      </w:r>
+      <w:r>
+        <w:t xml:space="preserve"> </w:t>
+      </w:r>
+      <w:r>
+        <w:rPr>
+          <w:i/>
+        </w:rPr>
+        <w:t xml:space="preserve">Ecosphere</w:t>
+      </w:r>
+      <w:r>
+        <w:t xml:space="preserve"> </w:t>
+      </w:r>
+      <w:r>
+        <w:t xml:space="preserve">7(12):e01609.</w:t>
+      </w:r>
+    </w:p>
+    <w:p>
+      <w:pPr>
+        <w:pStyle w:val="Bibliography"/>
+      </w:pPr>
+      <w:r>
+        <w:t xml:space="preserve">28. Young DJN, et al. (2019) Post-fire forest regeneration shows limited climate tracking and potential for drought-induced type conversion.</w:t>
+      </w:r>
+      <w:r>
+        <w:t xml:space="preserve"> </w:t>
+      </w:r>
+      <w:r>
+        <w:rPr>
+          <w:i/>
+        </w:rPr>
+        <w:t xml:space="preserve">Ecology</w:t>
+      </w:r>
+      <w:r>
+        <w:t xml:space="preserve"> </w:t>
+      </w:r>
+      <w:r>
+        <w:t xml:space="preserve">100(2):e02571.</w:t>
+      </w:r>
+    </w:p>
+    <w:p>
+      <w:pPr>
+        <w:pStyle w:val="Bibliography"/>
+      </w:pPr>
+      <w:r>
+        <w:t xml:space="preserve">29. Collins BM, Roller GB (2013) Early forest dynamics in stand-replacing fire patches in the northern Sierra Nevada, California, USA.</w:t>
       </w:r>
       <w:r>
         <w:t xml:space="preserve"> </w:t>
@@ -5030,7 +5141,7 @@
         <w:pStyle w:val="Bibliography"/>
       </w:pPr>
       <w:r>
-        <w:t xml:space="preserve">27. Coppoletta M, Merriam KE, Collins BM (2016) Post-fire vegetation and fuel development influences fire severity patterns in reburns.</w:t>
+        <w:t xml:space="preserve">30. Coppoletta M, Merriam KE, Collins BM (2016) Post-fire vegetation and fuel development influences fire severity patterns in reburns.</w:t>
       </w:r>
       <w:r>
         <w:t xml:space="preserve"> </w:t>
@@ -5053,7 +5164,7 @@
         <w:pStyle w:val="Bibliography"/>
       </w:pPr>
       <w:r>
-        <w:t xml:space="preserve">28. Williams AP, et al. (2013) Temperature as a potent driver of regional forest drought stress and tree mortality.</w:t>
+        <w:t xml:space="preserve">31. Williams AP, et al. (2013) Temperature as a potent driver of regional forest drought stress and tree mortality.</w:t>
       </w:r>
       <w:r>
         <w:t xml:space="preserve"> </w:t>
@@ -5076,7 +5187,7 @@
         <w:pStyle w:val="Bibliography"/>
       </w:pPr>
       <w:r>
-        <w:t xml:space="preserve">29. Clark JS, et al. (2016) The impacts of increasing drought on forest dynamics, structure, and biodiversity in the United States.</w:t>
+        <w:t xml:space="preserve">32. Clark JS, et al. (2016) The impacts of increasing drought on forest dynamics, structure, and biodiversity in the United States.</w:t>
       </w:r>
       <w:r>
         <w:t xml:space="preserve"> </w:t>
@@ -5099,7 +5210,7 @@
         <w:pStyle w:val="Bibliography"/>
       </w:pPr>
       <w:r>
-        <w:t xml:space="preserve">30. Fried JS, Torn MS, Mills E (2004) The Impact of Climate Change on Wildfire Severity: A Regional Forecast for Northern California.</w:t>
+        <w:t xml:space="preserve">33. Fried JS, Torn MS, Mills E (2004) The Impact of Climate Change on Wildfire Severity: A Regional Forecast for Northern California.</w:t>
       </w:r>
       <w:r>
         <w:t xml:space="preserve"> </w:t>
@@ -5122,7 +5233,7 @@
         <w:pStyle w:val="Bibliography"/>
       </w:pPr>
       <w:r>
-        <w:t xml:space="preserve">31. Abatzoglou JT, Williams AP (2016) Impact of anthropogenic climate change on wildfire across western US forests.</w:t>
+        <w:t xml:space="preserve">34. Abatzoglou JT, Williams AP (2016) Impact of anthropogenic climate change on wildfire across western US forests.</w:t>
       </w:r>
       <w:r>
         <w:t xml:space="preserve"> </w:t>
@@ -5145,27 +5256,30 @@
         <w:pStyle w:val="Bibliography"/>
       </w:pPr>
       <w:r>
-        <w:t xml:space="preserve">32. Safford HD, Stevens JT (2017)</w:t>
-      </w:r>
-      <w:r>
-        <w:t xml:space="preserve"> </w:t>
-      </w:r>
-      <w:r>
-        <w:rPr>
-          <w:i/>
-        </w:rPr>
-        <w:t xml:space="preserve">Natural Range of Variation for Yellow Pine and Mixed-Conifer Forests in the Sierra Nevada, Southern Cascades, and Modoc and Inyo National Forests, California, USA</w:t>
-      </w:r>
-      <w:r>
-        <w:t xml:space="preserve">.</w:t>
-      </w:r>
-    </w:p>
-    <w:p>
-      <w:pPr>
-        <w:pStyle w:val="Bibliography"/>
-      </w:pPr>
-      <w:r>
-        <w:t xml:space="preserve">33. Miller JD, Thode AE (2007) Quantifying burn severity in a heterogeneous landscape with a relative version of the delta Normalized Burn Ratio (dNBR).</w:t>
+        <w:t xml:space="preserve">35. Stevens-Rumann CS, et al. (2018) Evidence for declining forest resilience to wildfires under climate change.</w:t>
+      </w:r>
+      <w:r>
+        <w:t xml:space="preserve"> </w:t>
+      </w:r>
+      <w:r>
+        <w:rPr>
+          <w:i/>
+        </w:rPr>
+        <w:t xml:space="preserve">Ecology Letters</w:t>
+      </w:r>
+      <w:r>
+        <w:t xml:space="preserve"> </w:t>
+      </w:r>
+      <w:r>
+        <w:t xml:space="preserve">21(2):243–252.</w:t>
+      </w:r>
+    </w:p>
+    <w:p>
+      <w:pPr>
+        <w:pStyle w:val="Bibliography"/>
+      </w:pPr>
+      <w:r>
+        <w:t xml:space="preserve">36. Miller JD, Thode AE (2007) Quantifying burn severity in a heterogeneous landscape with a relative version of the delta Normalized Burn Ratio (dNBR).</w:t>
       </w:r>
       <w:r>
         <w:t xml:space="preserve"> </w:t>
@@ -5188,7 +5302,7 @@
         <w:pStyle w:val="Bibliography"/>
       </w:pPr>
       <w:r>
-        <w:t xml:space="preserve">34. Steel ZL, Koontz MJ, Safford HD (2018) The changing landscape of wildfire: Burn pattern trends and implications for California’s yellow pine and mixed conifer forests.</w:t>
+        <w:t xml:space="preserve">37. Steel ZL, Koontz MJ, Safford HD (2018) The changing landscape of wildfire: Burn pattern trends and implications for California’s yellow pine and mixed conifer forests.</w:t>
       </w:r>
       <w:r>
         <w:t xml:space="preserve"> </w:t>
@@ -5211,53 +5325,7 @@
         <w:pStyle w:val="Bibliography"/>
       </w:pPr>
       <w:r>
-        <w:t xml:space="preserve">35. Welch KR, Safford HD, Young TP (2016) Predicting conifer establishment post wildfire in mixed conifer forests of the North American Mediterranean-climate zone.</w:t>
-      </w:r>
-      <w:r>
-        <w:t xml:space="preserve"> </w:t>
-      </w:r>
-      <w:r>
-        <w:rPr>
-          <w:i/>
-        </w:rPr>
-        <w:t xml:space="preserve">Ecosphere</w:t>
-      </w:r>
-      <w:r>
-        <w:t xml:space="preserve"> </w:t>
-      </w:r>
-      <w:r>
-        <w:t xml:space="preserve">7(12):e01609.</w:t>
-      </w:r>
-    </w:p>
-    <w:p>
-      <w:pPr>
-        <w:pStyle w:val="Bibliography"/>
-      </w:pPr>
-      <w:r>
-        <w:t xml:space="preserve">36. Young DJN, et al. (2019) Post-fire forest regeneration shows limited climate tracking and potential for drought-induced type conversion.</w:t>
-      </w:r>
-      <w:r>
-        <w:t xml:space="preserve"> </w:t>
-      </w:r>
-      <w:r>
-        <w:rPr>
-          <w:i/>
-        </w:rPr>
-        <w:t xml:space="preserve">Ecology</w:t>
-      </w:r>
-      <w:r>
-        <w:t xml:space="preserve"> </w:t>
-      </w:r>
-      <w:r>
-        <w:t xml:space="preserve">100(2):e02571.</w:t>
-      </w:r>
-    </w:p>
-    <w:p>
-      <w:pPr>
-        <w:pStyle w:val="Bibliography"/>
-      </w:pPr>
-      <w:r>
-        <w:t xml:space="preserve">37. Stephens SL, Fry DL, Franco-Vizcaíno E (2008) Wildfire and Spatial Patterns in Forests in Northwestern Mexico: The United States Wishes It Had Similar Fire Problems.</w:t>
+        <w:t xml:space="preserve">38. Stephens SL, Fry DL, Franco-Vizcaíno E (2008) Wildfire and Spatial Patterns in Forests in Northwestern Mexico: The United States Wishes It Had Similar Fire Problems.</w:t>
       </w:r>
       <w:r>
         <w:t xml:space="preserve"> </w:t>
@@ -5291,7 +5359,7 @@
         <w:pStyle w:val="Bibliography"/>
       </w:pPr>
       <w:r>
-        <w:t xml:space="preserve">38. North M, Stine P, O’Hara K, Zielinski W, Stephens S (2009)</w:t>
+        <w:t xml:space="preserve">39. North M, Stine P, O’Hara K, Zielinski W, Stephens S (2009)</w:t>
       </w:r>
       <w:r>
         <w:t xml:space="preserve"> </w:t>
@@ -5325,7 +5393,7 @@
         <w:pStyle w:val="Bibliography"/>
       </w:pPr>
       <w:r>
-        <w:t xml:space="preserve">39. Virah-Sawmy M, Gillson L, Willis KJ (2009) How does spatial heterogeneity influence resilience to climatic changes? Ecological dynamics in southeast Madagascar.</w:t>
+        <w:t xml:space="preserve">40. Virah-Sawmy M, Gillson L, Willis KJ (2009) How does spatial heterogeneity influence resilience to climatic changes? Ecological dynamics in southeast Madagascar.</w:t>
       </w:r>
       <w:r>
         <w:t xml:space="preserve"> </w:t>
@@ -5348,7 +5416,7 @@
         <w:pStyle w:val="Bibliography"/>
       </w:pPr>
       <w:r>
-        <w:t xml:space="preserve">40. Agee JK (1996) The influence of forest structure on fire behavior.</w:t>
+        <w:t xml:space="preserve">41. Agee JK (1996) The influence of forest structure on fire behavior.</w:t>
       </w:r>
       <w:r>
         <w:t xml:space="preserve"> </w:t>
@@ -5368,7 +5436,7 @@
         <w:pStyle w:val="Bibliography"/>
       </w:pPr>
       <w:r>
-        <w:t xml:space="preserve">41. Scott JH, Reinhardt ED (2001)</w:t>
+        <w:t xml:space="preserve">42. Scott JH, Reinhardt ED (2001)</w:t>
       </w:r>
       <w:r>
         <w:t xml:space="preserve"> </w:t>
@@ -5402,7 +5470,7 @@
         <w:pStyle w:val="Bibliography"/>
       </w:pPr>
       <w:r>
-        <w:t xml:space="preserve">42. Graham RT, McCaffrey S, Jain TB (2004)</w:t>
+        <w:t xml:space="preserve">43. Graham RT, McCaffrey S, Jain TB (2004)</w:t>
       </w:r>
       <w:r>
         <w:t xml:space="preserve"> </w:t>
@@ -5436,7 +5504,7 @@
         <w:pStyle w:val="Bibliography"/>
       </w:pPr>
       <w:r>
-        <w:t xml:space="preserve">43. Stephens SL, et al. (2009) Fire treatment effects on vegetation structure, fuels, and potential fire severity in western U.S. forests.</w:t>
+        <w:t xml:space="preserve">44. Stephens SL, et al. (2009) Fire treatment effects on vegetation structure, fuels, and potential fire severity in western U.S. forests.</w:t>
       </w:r>
       <w:r>
         <w:t xml:space="preserve"> </w:t>
@@ -5459,7 +5527,7 @@
         <w:pStyle w:val="Bibliography"/>
       </w:pPr>
       <w:r>
-        <w:t xml:space="preserve">44. Fox JM, Whitesides GM (2015) Warning signals for eruptive events in spreading fires.</w:t>
+        <w:t xml:space="preserve">45. Fox JM, Whitesides GM (2015) Warning signals for eruptive events in spreading fires.</w:t>
       </w:r>
       <w:r>
         <w:t xml:space="preserve"> </w:t>
@@ -5482,7 +5550,7 @@
         <w:pStyle w:val="Bibliography"/>
       </w:pPr>
       <w:r>
-        <w:t xml:space="preserve">45. Sugihara NG, Wagtendonk JWV, Fites-Kaufman J, Shaffer KE, Thode AE (2006)</w:t>
+        <w:t xml:space="preserve">46. Sugihara NG, Wagtendonk JWV, Fites-Kaufman J, Shaffer KE, Thode AE (2006)</w:t>
       </w:r>
       <w:r>
         <w:t xml:space="preserve"> </w:t>
@@ -5522,7 +5590,7 @@
         <w:pStyle w:val="Bibliography"/>
       </w:pPr>
       <w:r>
-        <w:t xml:space="preserve">46. Scholl AE, Taylor AH (2010) Fire regimes, forest change, and self-organization in an old-growth mixed-conifer forest, Yosemite National Park, USA.</w:t>
+        <w:t xml:space="preserve">47. Scholl AE, Taylor AH (2010) Fire regimes, forest change, and self-organization in an old-growth mixed-conifer forest, Yosemite National Park, USA.</w:t>
       </w:r>
       <w:r>
         <w:t xml:space="preserve"> </w:t>
@@ -5545,7 +5613,7 @@
         <w:pStyle w:val="Bibliography"/>
       </w:pPr>
       <w:r>
-        <w:t xml:space="preserve">47. Moritz MA, Morais ME, Summerell LA, Carlson JM, Doyle J (2005) Wildfires, complexity, and highly optimized tolerance.</w:t>
+        <w:t xml:space="preserve">48. Moritz MA, Morais ME, Summerell LA, Carlson JM, Doyle J (2005) Wildfires, complexity, and highly optimized tolerance.</w:t>
       </w:r>
       <w:r>
         <w:t xml:space="preserve"> </w:t>
@@ -5568,7 +5636,7 @@
         <w:pStyle w:val="Bibliography"/>
       </w:pPr>
       <w:r>
-        <w:t xml:space="preserve">48. Graham LJ, Spake R, Gillings S, Watts K, Eigenbrod F (2019) Incorporating fine-scale environmental heterogeneity into broad-extent models.</w:t>
+        <w:t xml:space="preserve">49. Graham LJ, Spake R, Gillings S, Watts K, Eigenbrod F (2019) Incorporating fine-scale environmental heterogeneity into broad-extent models.</w:t>
       </w:r>
       <w:r>
         <w:t xml:space="preserve"> </w:t>
@@ -5591,7 +5659,7 @@
         <w:pStyle w:val="Bibliography"/>
       </w:pPr>
       <w:r>
-        <w:t xml:space="preserve">49. Kotliar NB, Wiens JA (1990) Multiple Scales of Patchiness and Patch Structure: A Hierarchical Framework for the Study of Heterogeneity.</w:t>
+        <w:t xml:space="preserve">50. Kotliar NB, Wiens JA (1990) Multiple Scales of Patchiness and Patch Structure: A Hierarchical Framework for the Study of Heterogeneity.</w:t>
       </w:r>
       <w:r>
         <w:t xml:space="preserve"> </w:t>
@@ -5614,7 +5682,7 @@
         <w:pStyle w:val="Bibliography"/>
       </w:pPr>
       <w:r>
-        <w:t xml:space="preserve">50. Turner MG, Donato DC, Romme WH (2013) Consequences of spatial heterogeneity for ecosystem services in changing forest landscapes: Priorities for future research.</w:t>
+        <w:t xml:space="preserve">51. Turner MG, Donato DC, Romme WH (2013) Consequences of spatial heterogeneity for ecosystem services in changing forest landscapes: Priorities for future research.</w:t>
       </w:r>
       <w:r>
         <w:t xml:space="preserve"> </w:t>
@@ -5637,7 +5705,7 @@
         <w:pStyle w:val="Bibliography"/>
       </w:pPr>
       <w:r>
-        <w:t xml:space="preserve">51. Haralick RM, Shanmugam K, Dinstein I (1973) Textural Features for Image Classification.</w:t>
+        <w:t xml:space="preserve">52. Haralick RM, Shanmugam K, Dinstein I (1973) Textural Features for Image Classification.</w:t>
       </w:r>
       <w:r>
         <w:t xml:space="preserve"> </w:t>
@@ -5660,7 +5728,7 @@
         <w:pStyle w:val="Bibliography"/>
       </w:pPr>
       <w:r>
-        <w:t xml:space="preserve">52. JepsonFloraProject ed. (2016)</w:t>
+        <w:t xml:space="preserve">53. JepsonFloraProject ed. (2016)</w:t>
       </w:r>
       <w:r>
         <w:t xml:space="preserve"> </w:t>
@@ -5700,7 +5768,7 @@
         <w:pStyle w:val="Bibliography"/>
       </w:pPr>
       <w:r>
-        <w:t xml:space="preserve">53. Eidenshink J, et al. (2007) A Project for Monitoring Trends in Burn Severity.</w:t>
+        <w:t xml:space="preserve">54. Eidenshink J, et al. (2007) A Project for Monitoring Trends in Burn Severity.</w:t>
       </w:r>
       <w:r>
         <w:t xml:space="preserve"> </w:t>
@@ -5723,7 +5791,7 @@
         <w:pStyle w:val="Bibliography"/>
       </w:pPr>
       <w:r>
-        <w:t xml:space="preserve">54. Masek J, et al. (2006) A Landsat Surface Reflectance Dataset for North America, 19902000.</w:t>
+        <w:t xml:space="preserve">55. Masek J, et al. (2006) A Landsat Surface Reflectance Dataset for North America, 19902000.</w:t>
       </w:r>
       <w:r>
         <w:t xml:space="preserve"> </w:t>
@@ -5746,7 +5814,7 @@
         <w:pStyle w:val="Bibliography"/>
       </w:pPr>
       <w:r>
-        <w:t xml:space="preserve">55. Vermote E, Justice C, Claverie M, Franch B (2016) Preliminary analysis of the performance of the Landsat 8/OLI land surface reflectance product.</w:t>
+        <w:t xml:space="preserve">56. Vermote E, Justice C, Claverie M, Franch B (2016) Preliminary analysis of the performance of the Landsat 8/OLI land surface reflectance product.</w:t>
       </w:r>
       <w:r>
         <w:t xml:space="preserve"> </w:t>
@@ -5769,23 +5837,23 @@
         <w:pStyle w:val="Bibliography"/>
       </w:pPr>
       <w:r>
-        <w:t xml:space="preserve">56. USGS (2017) Landsat 8 Surface Reflectance Code (LASRC) Product Guide. 40.</w:t>
-      </w:r>
-    </w:p>
-    <w:p>
-      <w:pPr>
-        <w:pStyle w:val="Bibliography"/>
-      </w:pPr>
-      <w:r>
-        <w:t xml:space="preserve">57. USGS (2017) Landsat 4-7 Surface Reflectance (LEDAPS) Product Guide. 41.</w:t>
-      </w:r>
-    </w:p>
-    <w:p>
-      <w:pPr>
-        <w:pStyle w:val="Bibliography"/>
-      </w:pPr>
-      <w:r>
-        <w:t xml:space="preserve">58. Gorelick N, et al. (2017) Google Earth Engine: Planetary-scale geospatial analysis for everyone.</w:t>
+        <w:t xml:space="preserve">57. USGS (2017) Landsat 8 Surface Reflectance Code (LASRC) Product Guide. 40.</w:t>
+      </w:r>
+    </w:p>
+    <w:p>
+      <w:pPr>
+        <w:pStyle w:val="Bibliography"/>
+      </w:pPr>
+      <w:r>
+        <w:t xml:space="preserve">58. USGS (2017) Landsat 4-7 Surface Reflectance (LEDAPS) Product Guide. 41.</w:t>
+      </w:r>
+    </w:p>
+    <w:p>
+      <w:pPr>
+        <w:pStyle w:val="Bibliography"/>
+      </w:pPr>
+      <w:r>
+        <w:t xml:space="preserve">59. Gorelick N, et al. (2017) Google Earth Engine: Planetary-scale geospatial analysis for everyone.</w:t>
       </w:r>
       <w:r>
         <w:t xml:space="preserve"> </w:t>
@@ -5808,7 +5876,7 @@
         <w:pStyle w:val="Bibliography"/>
       </w:pPr>
       <w:r>
-        <w:t xml:space="preserve">59. Miller JD, Skinner CN, Safford HD, Knapp EE, Ramirez CM (2012) Trends and causes of severity, size, and number of fires in northwestern California, USA.</w:t>
+        <w:t xml:space="preserve">60. Miller JD, Skinner CN, Safford HD, Knapp EE, Ramirez CM (2012) Trends and causes of severity, size, and number of fires in northwestern California, USA.</w:t>
       </w:r>
       <w:r>
         <w:t xml:space="preserve"> </w:t>
@@ -5831,7 +5899,7 @@
         <w:pStyle w:val="Bibliography"/>
       </w:pPr>
       <w:r>
-        <w:t xml:space="preserve">60. Miller JD, Safford H (2012) TRENDS IN WILDFIRE SEVERITY: 1984 TO2010 IN THE SIERRA NEVADA, MODOC PLATEAU, AND SOUTHERN CASCADES, CALIFORNIA, USA.</w:t>
+        <w:t xml:space="preserve">61. Miller JD, Safford H (2012) TRENDS IN WILDFIRE SEVERITY: 1984 TO2010 IN THE SIERRA NEVADA, MODOC PLATEAU, AND SOUTHERN CASCADES, CALIFORNIA, USA.</w:t>
       </w:r>
       <w:r>
         <w:t xml:space="preserve"> </w:t>
@@ -5854,7 +5922,7 @@
         <w:pStyle w:val="Bibliography"/>
       </w:pPr>
       <w:r>
-        <w:t xml:space="preserve">61. Foga S, et al. (2017) Cloud detection algorithm comparison and validation for operational Landsat data products.</w:t>
+        <w:t xml:space="preserve">62. Foga S, et al. (2017) Cloud detection algorithm comparison and validation for operational Landsat data products.</w:t>
       </w:r>
       <w:r>
         <w:t xml:space="preserve"> </w:t>
@@ -5877,7 +5945,7 @@
         <w:pStyle w:val="Bibliography"/>
       </w:pPr>
       <w:r>
-        <w:t xml:space="preserve">62. Rouse W, Haas RH, Deering W, Schell JA (1973)</w:t>
+        <w:t xml:space="preserve">63. Rouse W, Haas RH, Deering W, Schell JA (1973)</w:t>
       </w:r>
       <w:r>
         <w:t xml:space="preserve"> </w:t>
@@ -5900,7 +5968,7 @@
         <w:pStyle w:val="Bibliography"/>
       </w:pPr>
       <w:r>
-        <w:t xml:space="preserve">63. García ML, Caselles V (1991) Mapping burns and natural reforestation using thematic Mapper data.</w:t>
+        <w:t xml:space="preserve">64. García ML, Caselles V (1991) Mapping burns and natural reforestation using thematic Mapper data.</w:t>
       </w:r>
       <w:r>
         <w:t xml:space="preserve"> </w:t>
@@ -5923,15 +5991,15 @@
         <w:pStyle w:val="Bibliography"/>
       </w:pPr>
       <w:r>
-        <w:t xml:space="preserve">64. Key CH, Benson NC (2006) Landscape Assessment (LA). 55.</w:t>
-      </w:r>
-    </w:p>
-    <w:p>
-      <w:pPr>
-        <w:pStyle w:val="Bibliography"/>
-      </w:pPr>
-      <w:r>
-        <w:t xml:space="preserve">65. Hawbaker TJ, et al. (2017) Mapping burned areas using dense time-series of Landsat data.</w:t>
+        <w:t xml:space="preserve">65. Key CH, Benson NC (2006) Landscape Assessment (LA). 55.</w:t>
+      </w:r>
+    </w:p>
+    <w:p>
+      <w:pPr>
+        <w:pStyle w:val="Bibliography"/>
+      </w:pPr>
+      <w:r>
+        <w:t xml:space="preserve">66. Hawbaker TJ, et al. (2017) Mapping burned areas using dense time-series of Landsat data.</w:t>
       </w:r>
       <w:r>
         <w:t xml:space="preserve"> </w:t>
@@ -5954,7 +6022,7 @@
         <w:pStyle w:val="Bibliography"/>
       </w:pPr>
       <w:r>
-        <w:t xml:space="preserve">66. Parks SA, et al. (2018) High-severity fire: Evaluating its key drivers and mapping its probability across western US forests.</w:t>
+        <w:t xml:space="preserve">67. Parks SA, et al. (2018) High-severity fire: Evaluating its key drivers and mapping its probability across western US forests.</w:t>
       </w:r>
       <w:r>
         <w:t xml:space="preserve"> </w:t>
@@ -5977,7 +6045,7 @@
         <w:pStyle w:val="Bibliography"/>
       </w:pPr>
       <w:r>
-        <w:t xml:space="preserve">67. Parks S, Dillon G, Miller C (2014) A New Metric for Quantifying Burn Severity: The Relativized Burn Ratio.</w:t>
+        <w:t xml:space="preserve">68. Parks S, Dillon G, Miller C (2014) A New Metric for Quantifying Burn Severity: The Relativized Burn Ratio.</w:t>
       </w:r>
       <w:r>
         <w:t xml:space="preserve"> </w:t>
@@ -6000,7 +6068,7 @@
         <w:pStyle w:val="Bibliography"/>
       </w:pPr>
       <w:r>
-        <w:t xml:space="preserve">68. Reilly MJ, et al. (2017) Contemporary patterns of fire extent and severity in forests of the Pacific Northwest, USA (1985-2010).</w:t>
+        <w:t xml:space="preserve">69. Reilly MJ, et al. (2017) Contemporary patterns of fire extent and severity in forests of the Pacific Northwest, USA (1985-2010).</w:t>
       </w:r>
       <w:r>
         <w:t xml:space="preserve"> </w:t>
@@ -6023,7 +6091,7 @@
         <w:pStyle w:val="Bibliography"/>
       </w:pPr>
       <w:r>
-        <w:t xml:space="preserve">69. Zhu Z, Key C, Ohlen D, Benson N (2006)</w:t>
+        <w:t xml:space="preserve">70. Zhu Z, Key C, Ohlen D, Benson N (2006)</w:t>
       </w:r>
       <w:r>
         <w:t xml:space="preserve"> </w:t>
@@ -6043,7 +6111,7 @@
         <w:pStyle w:val="Bibliography"/>
       </w:pPr>
       <w:r>
-        <w:t xml:space="preserve">70. Sikkink PG, et al. (2013) Composite Burn Index (CBI) data and field photos collected for the FIRESEV project, western United States. doi:</w:t>
+        <w:t xml:space="preserve">71. Sikkink PG, et al. (2013) Composite Burn Index (CBI) data and field photos collected for the FIRESEV project, western United States. doi:</w:t>
       </w:r>
       <w:hyperlink r:id="rId68">
         <w:r>
@@ -6062,7 +6130,7 @@
         <w:pStyle w:val="Bibliography"/>
       </w:pPr>
       <w:r>
-        <w:t xml:space="preserve">71. Miller JD, et al. (2009) Calibration and validation of the relative differenced Normalized Burn Ratio (RdNBR) to three measures of fire severity in the Sierra Nevada and Klamath Mountains, California, USA.</w:t>
+        <w:t xml:space="preserve">72. Miller JD, et al. (2009) Calibration and validation of the relative differenced Normalized Burn Ratio (RdNBR) to three measures of fire severity in the Sierra Nevada and Klamath Mountains, California, USA.</w:t>
       </w:r>
       <w:r>
         <w:t xml:space="preserve"> </w:t>
@@ -6085,7 +6153,7 @@
         <w:pStyle w:val="Bibliography"/>
       </w:pPr>
       <w:r>
-        <w:t xml:space="preserve">72. Cansler CA, McKenzie D (2012) How Robust Are Burn Severity Indices When Applied in a New Region? Evaluation of Alternate Field-Based and Remote-Sensing Methods.</w:t>
+        <w:t xml:space="preserve">73. Cansler CA, McKenzie D (2012) How Robust Are Burn Severity Indices When Applied in a New Region? Evaluation of Alternate Field-Based and Remote-Sensing Methods.</w:t>
       </w:r>
       <w:r>
         <w:t xml:space="preserve"> </w:t>
@@ -6108,7 +6176,7 @@
         <w:pStyle w:val="Bibliography"/>
       </w:pPr>
       <w:r>
-        <w:t xml:space="preserve">73. Prichard SJ, Kennedy MC (2014) Fuel treatments and landform modify landscape patterns of burn severity in an extreme fire event.</w:t>
+        <w:t xml:space="preserve">74. Prichard SJ, Kennedy MC (2014) Fuel treatments and landform modify landscape patterns of burn severity in an extreme fire event.</w:t>
       </w:r>
       <w:r>
         <w:t xml:space="preserve"> </w:t>
@@ -6131,7 +6199,7 @@
         <w:pStyle w:val="Bibliography"/>
       </w:pPr>
       <w:r>
-        <w:t xml:space="preserve">74. Wickham H (2019)</w:t>
+        <w:t xml:space="preserve">75. Wickham H (2019)</w:t>
       </w:r>
       <w:r>
         <w:t xml:space="preserve"> </w:t>
@@ -6168,7 +6236,7 @@
         <w:pStyle w:val="Bibliography"/>
       </w:pPr>
       <w:r>
-        <w:t xml:space="preserve">75. Henry L, Wickham H (2019)</w:t>
+        <w:t xml:space="preserve">76. Henry L, Wickham H (2019)</w:t>
       </w:r>
       <w:r>
         <w:t xml:space="preserve"> </w:t>
@@ -6205,7 +6273,7 @@
         <w:pStyle w:val="Bibliography"/>
       </w:pPr>
       <w:r>
-        <w:t xml:space="preserve">76. R Core Team (2018)</w:t>
+        <w:t xml:space="preserve">77. R Core Team (2018)</w:t>
       </w:r>
       <w:r>
         <w:t xml:space="preserve"> </w:t>
@@ -6242,7 +6310,7 @@
         <w:pStyle w:val="Bibliography"/>
       </w:pPr>
       <w:r>
-        <w:t xml:space="preserve">77. Tuanmu M-N, Jetz W (2015) A global, remote sensing-based characterization of terrestrial habitat heterogeneity for biodiversity and ecosystem modelling: Global habitat heterogeneity.</w:t>
+        <w:t xml:space="preserve">78. Tuanmu M-N, Jetz W (2015) A global, remote sensing-based characterization of terrestrial habitat heterogeneity for biodiversity and ecosystem modelling: Global habitat heterogeneity.</w:t>
       </w:r>
       <w:r>
         <w:t xml:space="preserve"> </w:t>
@@ -6265,7 +6333,7 @@
         <w:pStyle w:val="Bibliography"/>
       </w:pPr>
       <w:r>
-        <w:t xml:space="preserve">78. Franklin J, Logan T, Woodcock C, Strahler A (1986) Coniferous Forest Classification and Inventory Using Landsat and Digital Terrain Data.</w:t>
+        <w:t xml:space="preserve">79. Franklin J, Logan T, Woodcock C, Strahler A (1986) Coniferous Forest Classification and Inventory Using Landsat and Digital Terrain Data.</w:t>
       </w:r>
       <w:r>
         <w:t xml:space="preserve"> </w:t>
@@ -6288,7 +6356,7 @@
         <w:pStyle w:val="Bibliography"/>
       </w:pPr>
       <w:r>
-        <w:t xml:space="preserve">79. Lydersen JM, Collins BM, Knapp EE, Roller GB, Stephens S (2015) Relating fuel loads to overstorey structure and composition in a fire-excluded Sierra Nevada mixed conifer forest.</w:t>
+        <w:t xml:space="preserve">80. Lydersen JM, Collins BM, Knapp EE, Roller GB, Stephens S (2015) Relating fuel loads to overstorey structure and composition in a fire-excluded Sierra Nevada mixed conifer forest.</w:t>
       </w:r>
       <w:r>
         <w:t xml:space="preserve"> </w:t>
@@ -6311,7 +6379,7 @@
         <w:pStyle w:val="Bibliography"/>
       </w:pPr>
       <w:r>
-        <w:t xml:space="preserve">80. Collins BM, et al. (2016) Variability in vegetation and surface fuels across mixed-conifer-dominated landscapes with over 40 years of natural fire.</w:t>
+        <w:t xml:space="preserve">81. Collins BM, et al. (2016) Variability in vegetation and surface fuels across mixed-conifer-dominated landscapes with over 40 years of natural fire.</w:t>
       </w:r>
       <w:r>
         <w:t xml:space="preserve"> </w:t>
@@ -6334,7 +6402,7 @@
         <w:pStyle w:val="Bibliography"/>
       </w:pPr>
       <w:r>
-        <w:t xml:space="preserve">81. Stephens SL, et al. (2012) The Effects of Forest Fuel-Reduction Treatments in the United States.</w:t>
+        <w:t xml:space="preserve">82. Stephens SL, et al. (2012) The Effects of Forest Fuel-Reduction Treatments in the United States.</w:t>
       </w:r>
       <w:r>
         <w:t xml:space="preserve"> </w:t>
@@ -6357,7 +6425,7 @@
         <w:pStyle w:val="Bibliography"/>
       </w:pPr>
       <w:r>
-        <w:t xml:space="preserve">82. Farr TG, et al. (2007) The Shuttle Radar Topography Mission.</w:t>
+        <w:t xml:space="preserve">83. Farr TG, et al. (2007) The Shuttle Radar Topography Mission.</w:t>
       </w:r>
       <w:r>
         <w:t xml:space="preserve"> </w:t>
@@ -6391,7 +6459,7 @@
         <w:pStyle w:val="Bibliography"/>
       </w:pPr>
       <w:r>
-        <w:t xml:space="preserve">83. McCune B, Keon D (2002) Equations for potential annual direct incident radiation and heat load.</w:t>
+        <w:t xml:space="preserve">84. McCune B, Keon D (2002) Equations for potential annual direct incident radiation and heat load.</w:t>
       </w:r>
       <w:r>
         <w:t xml:space="preserve"> </w:t>
@@ -6414,7 +6482,7 @@
         <w:pStyle w:val="Bibliography"/>
       </w:pPr>
       <w:r>
-        <w:t xml:space="preserve">84. McCune B (2007) Improved estimates of incident radiation and heat load using non- parametric regression against topographic variables.</w:t>
+        <w:t xml:space="preserve">85. McCune B (2007) Improved estimates of incident radiation and heat load using non- parametric regression against topographic variables.</w:t>
       </w:r>
       <w:r>
         <w:t xml:space="preserve"> </w:t>
@@ -6437,7 +6505,7 @@
         <w:pStyle w:val="Bibliography"/>
       </w:pPr>
       <w:r>
-        <w:t xml:space="preserve">85. Abatzoglou JT (2013) Development of gridded surface meteorological data for ecological applications and modelling.</w:t>
+        <w:t xml:space="preserve">86. Abatzoglou JT (2013) Development of gridded surface meteorological data for ecological applications and modelling.</w:t>
       </w:r>
       <w:r>
         <w:t xml:space="preserve"> </w:t>
@@ -6460,7 +6528,7 @@
         <w:pStyle w:val="Bibliography"/>
       </w:pPr>
       <w:r>
-        <w:t xml:space="preserve">86. Vehtari A, Gelman A, Gabry J (2017) Practical Bayesian model evaluation using leave-one-out cross-validation and WAIC.</w:t>
+        <w:t xml:space="preserve">87. Vehtari A, Gelman A, Gabry J (2017) Practical Bayesian model evaluation using leave-one-out cross-validation and WAIC.</w:t>
       </w:r>
       <w:r>
         <w:t xml:space="preserve"> </w:t>
@@ -6483,7 +6551,7 @@
         <w:pStyle w:val="Bibliography"/>
       </w:pPr>
       <w:r>
-        <w:t xml:space="preserve">87. Hoffman MD, Gelman A (2014) The No-U-Turn Sampler: Adaptively Setting Path Lengths in Hamiltonian Monte Carlo.</w:t>
+        <w:t xml:space="preserve">88. Hoffman MD, Gelman A (2014) The No-U-Turn Sampler: Adaptively Setting Path Lengths in Hamiltonian Monte Carlo.</w:t>
       </w:r>
       <w:r>
         <w:t xml:space="preserve"> </w:t>
@@ -6506,7 +6574,7 @@
         <w:pStyle w:val="Bibliography"/>
       </w:pPr>
       <w:r>
-        <w:t xml:space="preserve">88. Bürkner P-C (2017)</w:t>
+        <w:t xml:space="preserve">89. Bürkner P-C (2017)</w:t>
       </w:r>
       <w:r>
         <w:t xml:space="preserve"> </w:t>
@@ -6582,7 +6650,7 @@
         <w:pStyle w:val="Bibliography"/>
       </w:pPr>
       <w:r>
-        <w:t xml:space="preserve">89. Edwards AC, Russell-Smith J, Maier SW (2018) A comparison and validation of satellite-derived fire severity mapping techniques in fire prone north Australian savannas: Extreme fires and tree stem mortality.</w:t>
+        <w:t xml:space="preserve">90. Edwards AC, Russell-Smith J, Maier SW (2018) A comparison and validation of satellite-derived fire severity mapping techniques in fire prone north Australian savannas: Extreme fires and tree stem mortality.</w:t>
       </w:r>
       <w:r>
         <w:t xml:space="preserve"> </w:t>
@@ -6605,7 +6673,7 @@
         <w:pStyle w:val="Bibliography"/>
       </w:pPr>
       <w:r>
-        <w:t xml:space="preserve">90. Gelman A, Goodrich B, Gabry J, Vehtari A (2018) R-squared for Bayesian regression models.</w:t>
+        <w:t xml:space="preserve">91. Gelman A, Goodrich B, Gabry J, Vehtari A (2018) R-squared for Bayesian regression models.</w:t>
       </w:r>
       <w:r>
         <w:t xml:space="preserve"> </w:t>
@@ -6625,7 +6693,7 @@
         <w:pStyle w:val="Bibliography"/>
       </w:pPr>
       <w:r>
-        <w:t xml:space="preserve">91. Heffernan JB, et al. (2014) Macrosystems ecology: Understanding ecological patterns and processes at continental scales.</w:t>
+        <w:t xml:space="preserve">92. Heffernan JB, et al. (2014) Macrosystems ecology: Understanding ecological patterns and processes at continental scales.</w:t>
       </w:r>
       <w:r>
         <w:t xml:space="preserve"> </w:t>
@@ -6648,7 +6716,7 @@
         <w:pStyle w:val="Bibliography"/>
       </w:pPr>
       <w:r>
-        <w:t xml:space="preserve">92. Beck J, et al. (2012) What’s on the horizon for macroecology?</w:t>
+        <w:t xml:space="preserve">93. Beck J, et al. (2012) What’s on the horizon for macroecology?</w:t>
       </w:r>
       <w:r>
         <w:t xml:space="preserve"> </w:t>
@@ -6671,7 +6739,7 @@
         <w:pStyle w:val="Bibliography"/>
       </w:pPr>
       <w:r>
-        <w:t xml:space="preserve">93. Folke C, et al. (2004) Regime Shifts, Resilience, and Biodiversity in Ecosystem Management.</w:t>
+        <w:t xml:space="preserve">94. Folke C, et al. (2004) Regime Shifts, Resilience, and Biodiversity in Ecosystem Management.</w:t>
       </w:r>
       <w:r>
         <w:t xml:space="preserve"> </w:t>
@@ -6694,7 +6762,7 @@
         <w:pStyle w:val="Bibliography"/>
       </w:pPr>
       <w:r>
-        <w:t xml:space="preserve">94. Keith DA, et al. (2013) Scientific Foundations for an IUCN Red List of Ecosystems.</w:t>
+        <w:t xml:space="preserve">95. Keith DA, et al. (2013) Scientific Foundations for an IUCN Red List of Ecosystems.</w:t>
       </w:r>
       <w:r>
         <w:t xml:space="preserve"> </w:t>
@@ -6717,7 +6785,7 @@
         <w:pStyle w:val="Bibliography"/>
       </w:pPr>
       <w:r>
-        <w:t xml:space="preserve">95. Turner MG, Romme WH, Gardner RH, Hargrove WW (1997) Effects of Fire Size and Pattern on Early Succession in Yellowstone National Park.</w:t>
+        <w:t xml:space="preserve">96. Turner MG, Romme WH, Gardner RH, Hargrove WW (1997) Effects of Fire Size and Pattern on Early Succession in Yellowstone National Park.</w:t>
       </w:r>
       <w:r>
         <w:t xml:space="preserve"> </w:t>
@@ -6740,7 +6808,7 @@
         <w:pStyle w:val="Bibliography"/>
       </w:pPr>
       <w:r>
-        <w:t xml:space="preserve">96. Holden ZA, Morgan P, Evans JS (2009) A predictive model of burn severity based on 20-year satellite-inferred burn severity data in a large southwestern US wilderness area.</w:t>
+        <w:t xml:space="preserve">97. Holden ZA, Morgan P, Evans JS (2009) A predictive model of burn severity based on 20-year satellite-inferred burn severity data in a large southwestern US wilderness area.</w:t>
       </w:r>
       <w:r>
         <w:t xml:space="preserve"> </w:t>
@@ -6763,7 +6831,7 @@
         <w:pStyle w:val="Bibliography"/>
       </w:pPr>
       <w:r>
-        <w:t xml:space="preserve">97. Dillon GK, et al. (2011) Both topography and climate affected forest and woodland burn severity in two regions of the western US, 1984 to 2006.</w:t>
+        <w:t xml:space="preserve">98. Dillon GK, et al. (2011) Both topography and climate affected forest and woodland burn severity in two regions of the western US, 1984 to 2006.</w:t>
       </w:r>
       <w:r>
         <w:t xml:space="preserve"> </w:t>
@@ -6786,7 +6854,7 @@
         <w:pStyle w:val="Bibliography"/>
       </w:pPr>
       <w:r>
-        <w:t xml:space="preserve">98. Wagner CEV (1977) Conditions for the start and spread of crown fire.</w:t>
+        <w:t xml:space="preserve">99. Wagner CEV (1977) Conditions for the start and spread of crown fire.</w:t>
       </w:r>
       <w:r>
         <w:t xml:space="preserve"> </w:t>
@@ -6809,7 +6877,7 @@
         <w:pStyle w:val="Bibliography"/>
       </w:pPr>
       <w:r>
-        <w:t xml:space="preserve">99. Agee JK, Skinner CN (2005) Basic principles of forest fuel reduction treatments.</w:t>
+        <w:t xml:space="preserve">100. Agee JK, Skinner CN (2005) Basic principles of forest fuel reduction treatments.</w:t>
       </w:r>
       <w:r>
         <w:t xml:space="preserve"> </w:t>
@@ -6832,7 +6900,7 @@
         <w:pStyle w:val="Bibliography"/>
       </w:pPr>
       <w:r>
-        <w:t xml:space="preserve">100. Larson AJ, Churchill D (2012) Tree spatial patterns in fire-frequent forests of western North America, including mechanisms of pattern formation and implications for designing fuel reduction and restoration treatments.</w:t>
+        <w:t xml:space="preserve">101. Larson AJ, Churchill D (2012) Tree spatial patterns in fire-frequent forests of western North America, including mechanisms of pattern formation and implications for designing fuel reduction and restoration treatments.</w:t>
       </w:r>
       <w:r>
         <w:t xml:space="preserve"> </w:t>
@@ -6855,7 +6923,7 @@
         <w:pStyle w:val="Bibliography"/>
       </w:pPr>
       <w:r>
-        <w:t xml:space="preserve">101. Malone S, et al. (2018) Mixed-Severity Fire Fosters Heterogeneous Spatial Patterns of Conifer Regeneration in a Dry Conifer Forest.</w:t>
+        <w:t xml:space="preserve">102. Malone S, et al. (2018) Mixed-Severity Fire Fosters Heterogeneous Spatial Patterns of Conifer Regeneration in a Dry Conifer Forest.</w:t>
       </w:r>
       <w:r>
         <w:t xml:space="preserve"> </w:t>
@@ -6878,7 +6946,7 @@
         <w:pStyle w:val="Bibliography"/>
       </w:pPr>
       <w:r>
-        <w:t xml:space="preserve">102. Walker RB, Coop JD, Parks SA, Trader L (2018) Fire regimes approaching historic norms reduce wildfire-facilitated conversion from forest to non-forest.</w:t>
+        <w:t xml:space="preserve">103. Walker RB, Coop JD, Parks SA, Trader L (2018) Fire regimes approaching historic norms reduce wildfire-facilitated conversion from forest to non-forest.</w:t>
       </w:r>
       <w:r>
         <w:t xml:space="preserve"> </w:t>
@@ -6901,7 +6969,7 @@
         <w:pStyle w:val="Bibliography"/>
       </w:pPr>
       <w:r>
-        <w:t xml:space="preserve">103. Wagtendonk JWV (2006)</w:t>
+        <w:t xml:space="preserve">104. Wagtendonk JWV (2006)</w:t>
       </w:r>
       <w:r>
         <w:t xml:space="preserve"> </w:t>
@@ -6941,7 +7009,7 @@
         <w:pStyle w:val="Bibliography"/>
       </w:pPr>
       <w:r>
-        <w:t xml:space="preserve">104. Miller JD, Safford HD (2017) Corroborating Evidence of a Pre-Euro-American Low- to Moderate-Severity Fire Regime in Yellow PineMixed Conifer Forests of the Sierra Nevada, California, USA.</w:t>
+        <w:t xml:space="preserve">105. Miller JD, Safford HD (2017) Corroborating Evidence of a Pre-Euro-American Low- to Moderate-Severity Fire Regime in Yellow PineMixed Conifer Forests of the Sierra Nevada, California, USA.</w:t>
       </w:r>
       <w:r>
         <w:t xml:space="preserve"> </w:t>
@@ -6964,7 +7032,7 @@
         <w:pStyle w:val="Bibliography"/>
       </w:pPr>
       <w:r>
-        <w:t xml:space="preserve">105. Safford H, Stevens J, Merriam K, Meyer M, Latimer A (2012) Fuel treatment effectiveness in California yellow pine and mixed conifer forests.</w:t>
+        <w:t xml:space="preserve">106. Safford H, Stevens J, Merriam K, Meyer M, Latimer A (2012) Fuel treatment effectiveness in California yellow pine and mixed conifer forests.</w:t>
       </w:r>
       <w:r>
         <w:t xml:space="preserve"> </w:t>
@@ -6987,7 +7055,7 @@
         <w:pStyle w:val="Bibliography"/>
       </w:pPr>
       <w:r>
-        <w:t xml:space="preserve">106. Lydersen JM, North MP, Collins BM (2014) Severity of an uncharacteristically large wildfire, the Rim Fire, in forests with relatively restored frequent fire regimes.</w:t>
+        <w:t xml:space="preserve">107. Lydersen JM, North MP, Collins BM (2014) Severity of an uncharacteristically large wildfire, the Rim Fire, in forests with relatively restored frequent fire regimes.</w:t>
       </w:r>
       <w:r>
         <w:t xml:space="preserve"> </w:t>
@@ -7010,7 +7078,7 @@
         <w:pStyle w:val="Bibliography"/>
       </w:pPr>
       <w:r>
-        <w:t xml:space="preserve">107. De Santis A, Asner GP, Vaughan PJ, Knapp DE (2010) Mapping burn severity and burning efficiency in California using simulation models and Landsat imagery.</w:t>
+        <w:t xml:space="preserve">108. De Santis A, Asner GP, Vaughan PJ, Knapp DE (2010) Mapping burn severity and burning efficiency in California using simulation models and Landsat imagery.</w:t>
       </w:r>
       <w:r>
         <w:t xml:space="preserve"> </w:t>
@@ -7033,7 +7101,7 @@
         <w:pStyle w:val="Bibliography"/>
       </w:pPr>
       <w:r>
-        <w:t xml:space="preserve">108. Veraverbeke S, Hook SJ (2013) Evaluating spectral indices and spectral mixture analysis for assessing fire severity, combustion completeness and carbon emissions.</w:t>
+        <w:t xml:space="preserve">109. Veraverbeke S, Hook SJ (2013) Evaluating spectral indices and spectral mixture analysis for assessing fire severity, combustion completeness and carbon emissions.</w:t>
       </w:r>
       <w:r>
         <w:t xml:space="preserve"> </w:t>
@@ -7056,7 +7124,7 @@
         <w:pStyle w:val="Bibliography"/>
       </w:pPr>
       <w:r>
-        <w:t xml:space="preserve">109. Fernández-García V, et al. (2018) Burn severity metrics in fire-prone pine ecosystems along a climatic gradient using Landsat imagery.</w:t>
+        <w:t xml:space="preserve">110. Fernández-García V, et al. (2018) Burn severity metrics in fire-prone pine ecosystems along a climatic gradient using Landsat imagery.</w:t>
       </w:r>
       <w:r>
         <w:t xml:space="preserve"> </w:t>
@@ -7182,7 +7250,7 @@
     </w:lvl>
   </w:abstractNum>
   <w:abstractNum w:abstractNumId="990">
-    <w:nsid w:val="68fce1e0"/>
+    <w:nsid w:val="398a93f7"/>
     <w:multiLevelType w:val="multilevel"/>
     <w:lvl w:ilvl="0">
       <w:numFmt w:val="bullet"/>
@@ -7263,7 +7331,7 @@
     </w:lvl>
   </w:abstractNum>
   <w:abstractNum w:abstractNumId="99331">
-    <w:nsid w:val="462633f0"/>
+    <w:nsid w:val="9883dfc3"/>
     <w:multiLevelType w:val="multilevel"/>
     <w:lvl w:ilvl="0">
       <w:start w:val="1"/>
@@ -7351,7 +7419,7 @@
     </w:lvl>
   </w:abstractNum>
   <w:abstractNum w:abstractNumId="99332">
-    <w:nsid w:val="9643f3ba"/>
+    <w:nsid w:val="64a5601a"/>
     <w:multiLevelType w:val="multilevel"/>
     <w:lvl w:ilvl="0">
       <w:start w:val="2"/>

</xml_diff>

<commit_message>
one more intro comment from steve re: ecosystem resilience is tractable given advances in earth observation data
</commit_message>
<xml_diff>
--- a/docs/manuscript/remote-sensing-resistance.docx
+++ b/docs/manuscript/remote-sensing-resistance.docx
@@ -598,7 +598,15 @@
         <w:t xml:space="preserve">(38, 43, 48)</w:t>
       </w:r>
       <w:r>
-        <w:t xml:space="preserve">. While the homogenizing effect of modern high-severity fire on forest structure is well-documented</w:t>
+        <w:t xml:space="preserve">.</w:t>
+      </w:r>
+    </w:p>
+    <w:p>
+      <w:pPr>
+        <w:pStyle w:val="BodyText"/>
+      </w:pPr>
+      <w:r>
+        <w:t xml:space="preserve">While the homogenizing effect of modern high-severity fire on forest structure is well-documented</w:t>
       </w:r>
       <w:r>
         <w:t xml:space="preserve"> </w:t>
@@ -607,7 +615,7 @@
         <w:t xml:space="preserve">(37)</w:t>
       </w:r>
       <w:r>
-        <w:t xml:space="preserve">, the feedback effect of heterogeneity of forest structure on fire severity is underexplored, in part because of the challenge of measuring fine-scale heterogeneity at broad spatial extents</w:t>
+        <w:t xml:space="preserve">, the foundational concept of feedback between heterogeneity of forest structure and fire severity is underexplored, in part because of the challenge of measuring fine-scale heterogeneity at broad spatial extents</w:t>
       </w:r>
       <w:r>
         <w:t xml:space="preserve"> </w:t>
@@ -616,7 +624,7 @@
         <w:t xml:space="preserve">(49)</w:t>
       </w:r>
       <w:r>
-        <w:t xml:space="preserve">. It has been difficult to empirically test this foundational feedback concept at the vast extent of a whole forest ecosystem, or resolve the</w:t>
+        <w:t xml:space="preserve">. Furthermore, it has been difficult to empirically resolve the</w:t>
       </w:r>
       <w:r>
         <w:t xml:space="preserve"> </w:t>
@@ -657,7 +665,7 @@
         <w:pStyle w:val="BodyText"/>
       </w:pPr>
       <w:r>
-        <w:t xml:space="preserve">We use Landsat satellite imagery and leverage a massively-parallel image processing approach to calculate wildfire severity for nearly 1,000 Sierra Nevada yellow pine/mixed-conifer wildfires encompassing a wide size range (down to 4 hectares) and long time series (1984 to 2017). We calibrate these spectral severity measures to ground assessments of fire effects on overstory trees from over 200 field plots. For each point within these ~1,000 fires, we use texture analysis</w:t>
+        <w:t xml:space="preserve">Recent advances in the accessibility and tractability of spatiotemporally extensive Earth observation data</w:t>
       </w:r>
       <w:r>
         <w:t xml:space="preserve"> </w:t>
@@ -669,7 +677,31 @@
         <w:t xml:space="preserve"> </w:t>
       </w:r>
       <w:r>
-        <w:t xml:space="preserve">at multiple scales in order to characterize local variability in vegetation structure across broad spatial extents</w:t>
+        <w:t xml:space="preserve">provide an avenue to insight into fundamental ecosystem properties at relevant scales, such as resilience mechanisms of vast, long-lived forests. We use Landsat satellite imagery and leverage a massively-parallel image processing approach to calculate wildfire severity for nearly 1,000 Sierra Nevada yellow pine/mixed-conifer wildfires encompassing a wide size range (4 to &gt;100,000 hectares) and long time series (1984 to 2017). We calibrate these spectral severity measures to ground assessments of fire effects on overstory trees from over 200 field plots. For each point within these ~1,000 fires, we use texture analysis</w:t>
+      </w:r>
+      <w:r>
+        <w:t xml:space="preserve"> </w:t>
+      </w:r>
+      <w:r>
+        <w:t xml:space="preserve">(53)</w:t>
+      </w:r>
+      <w:r>
+        <w:t xml:space="preserve"> </w:t>
+      </w:r>
+      <w:r>
+        <w:t xml:space="preserve">at multiple scales in order to characterize local variability in vegetation structure across broad spatial extents and determine its</w:t>
+      </w:r>
+      <w:r>
+        <w:t xml:space="preserve"> </w:t>
+      </w:r>
+      <w:r>
+        <w:t xml:space="preserve">“</w:t>
+      </w:r>
+      <w:r>
+        <w:t xml:space="preserve">scale of effect</w:t>
+      </w:r>
+      <w:r>
+        <w:t xml:space="preserve">”</w:t>
       </w:r>
       <w:r>
         <w:t xml:space="preserve"> </w:t>
@@ -940,7 +972,7 @@
         <w:t xml:space="preserve"> </w:t>
       </w:r>
       <w:r>
-        <w:t xml:space="preserve">(53)</w:t>
+        <w:t xml:space="preserve">(54)</w:t>
       </w:r>
       <w:r>
         <w:t xml:space="preserve">. The fire regime for several centuries prior to Euroamerican settlement was dominated by frequent, low- to moderate-severity wildfires, but modern fires tend to burn larger areas per event, with a greater high-severity component</w:t>
@@ -976,7 +1008,7 @@
         <w:t xml:space="preserve"> </w:t>
       </w:r>
       <w:r>
-        <w:t xml:space="preserve">(36, 54)</w:t>
+        <w:t xml:space="preserve">(36, 55)</w:t>
       </w:r>
       <w:r>
         <w:t xml:space="preserve"> </w:t>
@@ -988,7 +1020,7 @@
         <w:t xml:space="preserve"> </w:t>
       </w:r>
       <w:r>
-        <w:t xml:space="preserve">(55–58)</w:t>
+        <w:t xml:space="preserve">(56–59)</w:t>
       </w:r>
       <w:r>
         <w:t xml:space="preserve">. Landsat satellites image the entire Earth approximately every 16 days with a 30m pixel resolution. We used Google Earth Engine, a massively parallel cloud-based geographic information system and image hosting platform, for all image collation and processing</w:t>
@@ -997,7 +1029,7 @@
         <w:t xml:space="preserve"> </w:t>
       </w:r>
       <w:r>
-        <w:t xml:space="preserve">(59)</w:t>
+        <w:t xml:space="preserve">(52)</w:t>
       </w:r>
       <w:r>
         <w:t xml:space="preserve">.</w:t>
@@ -1078,7 +1110,7 @@
         <w:t xml:space="preserve"> </w:t>
       </w:r>
       <w:r>
-        <w:t xml:space="preserve">(57, 58, 64–66)</w:t>
+        <w:t xml:space="preserve">(58, 59, 64–66)</w:t>
       </w:r>
       <w:r>
         <w:t xml:space="preserve"> </w:t>
@@ -1134,7 +1166,7 @@
         <w:t xml:space="preserve"> </w:t>
       </w:r>
       <w:r>
-        <w:t xml:space="preserve">(36, 54)</w:t>
+        <w:t xml:space="preserve">(36, 55)</w:t>
       </w:r>
       <w:r>
         <w:t xml:space="preserve">, the relative delta normalized burn ratio (RdNBR)</w:t>
@@ -1161,7 +1193,7 @@
         <w:t xml:space="preserve"> </w:t>
       </w:r>
       <w:r>
-        <w:t xml:space="preserve">(54)</w:t>
+        <w:t xml:space="preserve">(55)</w:t>
       </w:r>
       <w:r>
         <w:t xml:space="preserve">. We also calculate a new, analogous metric to the RdNBR using NDVI– the relative delta normalized difference vegetation index (RdNDVI). We calculated the delta severity indices (dNBR, dNBR2, dNDVI) without multiplying by a rescaling constant (e.g., we did not multiply the result by 1000 as in</w:t>
@@ -1537,7 +1569,7 @@
         <w:t xml:space="preserve"> </w:t>
       </w:r>
       <w:r>
-        <w:t xml:space="preserve">(52, 78)</w:t>
+        <w:t xml:space="preserve">(53, 78)</w:t>
       </w:r>
       <w:r>
         <w:t xml:space="preserve">. Within a moving square neighborhood window with sides of 90m, 150m, 210m, and 270m, we calculated forest variability for each pixel as the standard deviation of the NDVI values of its neighbors (not including itself). NDVI correlates well with foliar biomass, leaf area index, and vegetation cover</w:t>
@@ -4333,7 +4365,7 @@
         <w:t xml:space="preserve"> </w:t>
       </w:r>
       <w:r>
-        <w:t xml:space="preserve">(59)</w:t>
+        <w:t xml:space="preserve">(52)</w:t>
       </w:r>
       <w:r>
         <w:t xml:space="preserve">. Our programmatic assessment of wildfire severity across the 972 Sierra Nevada yellow pine/mixed-conifer fires in the FRAP perimeter database, which required fetching thousands of Landsat images and performing dozens of calculations across them, was automated and took less than an hour to complete. We found that the relative burn ratio (RBR) calculated using prefire Landsat images collected over a 48-day period prior to the fire and postfire Landsat images collected over a 48-day period one year after the prefire images validated the best with ground-based severity measurements (composite burn index; CBI). Further, we found that this method was robust to a wide range of severity metrics, time windows, and interpolation techniques.</w:t>
@@ -5705,7 +5737,30 @@
         <w:pStyle w:val="Bibliography"/>
       </w:pPr>
       <w:r>
-        <w:t xml:space="preserve">52. Haralick RM, Shanmugam K, Dinstein I (1973) Textural Features for Image Classification.</w:t>
+        <w:t xml:space="preserve">52. Gorelick N, et al. (2017) Google Earth Engine: Planetary-scale geospatial analysis for everyone.</w:t>
+      </w:r>
+      <w:r>
+        <w:t xml:space="preserve"> </w:t>
+      </w:r>
+      <w:r>
+        <w:rPr>
+          <w:i/>
+        </w:rPr>
+        <w:t xml:space="preserve">Remote Sensing of Environment</w:t>
+      </w:r>
+      <w:r>
+        <w:t xml:space="preserve"> </w:t>
+      </w:r>
+      <w:r>
+        <w:t xml:space="preserve">202:18–27.</w:t>
+      </w:r>
+    </w:p>
+    <w:p>
+      <w:pPr>
+        <w:pStyle w:val="Bibliography"/>
+      </w:pPr>
+      <w:r>
+        <w:t xml:space="preserve">53. Haralick RM, Shanmugam K, Dinstein I (1973) Textural Features for Image Classification.</w:t>
       </w:r>
       <w:r>
         <w:t xml:space="preserve"> </w:t>
@@ -5728,7 +5783,7 @@
         <w:pStyle w:val="Bibliography"/>
       </w:pPr>
       <w:r>
-        <w:t xml:space="preserve">53. JepsonFloraProject ed. (2016)</w:t>
+        <w:t xml:space="preserve">54. JepsonFloraProject ed. (2016)</w:t>
       </w:r>
       <w:r>
         <w:t xml:space="preserve"> </w:t>
@@ -5768,7 +5823,7 @@
         <w:pStyle w:val="Bibliography"/>
       </w:pPr>
       <w:r>
-        <w:t xml:space="preserve">54. Eidenshink J, et al. (2007) A Project for Monitoring Trends in Burn Severity.</w:t>
+        <w:t xml:space="preserve">55. Eidenshink J, et al. (2007) A Project for Monitoring Trends in Burn Severity.</w:t>
       </w:r>
       <w:r>
         <w:t xml:space="preserve"> </w:t>
@@ -5791,7 +5846,7 @@
         <w:pStyle w:val="Bibliography"/>
       </w:pPr>
       <w:r>
-        <w:t xml:space="preserve">55. Masek J, et al. (2006) A Landsat Surface Reflectance Dataset for North America, 19902000.</w:t>
+        <w:t xml:space="preserve">56. Masek J, et al. (2006) A Landsat Surface Reflectance Dataset for North America, 19902000.</w:t>
       </w:r>
       <w:r>
         <w:t xml:space="preserve"> </w:t>
@@ -5814,7 +5869,7 @@
         <w:pStyle w:val="Bibliography"/>
       </w:pPr>
       <w:r>
-        <w:t xml:space="preserve">56. Vermote E, Justice C, Claverie M, Franch B (2016) Preliminary analysis of the performance of the Landsat 8/OLI land surface reflectance product.</w:t>
+        <w:t xml:space="preserve">57. Vermote E, Justice C, Claverie M, Franch B (2016) Preliminary analysis of the performance of the Landsat 8/OLI land surface reflectance product.</w:t>
       </w:r>
       <w:r>
         <w:t xml:space="preserve"> </w:t>
@@ -5837,38 +5892,15 @@
         <w:pStyle w:val="Bibliography"/>
       </w:pPr>
       <w:r>
-        <w:t xml:space="preserve">57. USGS (2017) Landsat 8 Surface Reflectance Code (LASRC) Product Guide. 40.</w:t>
-      </w:r>
-    </w:p>
-    <w:p>
-      <w:pPr>
-        <w:pStyle w:val="Bibliography"/>
-      </w:pPr>
-      <w:r>
-        <w:t xml:space="preserve">58. USGS (2017) Landsat 4-7 Surface Reflectance (LEDAPS) Product Guide. 41.</w:t>
-      </w:r>
-    </w:p>
-    <w:p>
-      <w:pPr>
-        <w:pStyle w:val="Bibliography"/>
-      </w:pPr>
-      <w:r>
-        <w:t xml:space="preserve">59. Gorelick N, et al. (2017) Google Earth Engine: Planetary-scale geospatial analysis for everyone.</w:t>
-      </w:r>
-      <w:r>
-        <w:t xml:space="preserve"> </w:t>
-      </w:r>
-      <w:r>
-        <w:rPr>
-          <w:i/>
-        </w:rPr>
-        <w:t xml:space="preserve">Remote Sensing of Environment</w:t>
-      </w:r>
-      <w:r>
-        <w:t xml:space="preserve"> </w:t>
-      </w:r>
-      <w:r>
-        <w:t xml:space="preserve">202:18–27.</w:t>
+        <w:t xml:space="preserve">58. USGS (2017) Landsat 8 Surface Reflectance Code (LASRC) Product Guide. 40.</w:t>
+      </w:r>
+    </w:p>
+    <w:p>
+      <w:pPr>
+        <w:pStyle w:val="Bibliography"/>
+      </w:pPr>
+      <w:r>
+        <w:t xml:space="preserve">59. USGS (2017) Landsat 4-7 Surface Reflectance (LEDAPS) Product Guide. 41.</w:t>
       </w:r>
     </w:p>
     <w:p>
@@ -7250,7 +7282,7 @@
     </w:lvl>
   </w:abstractNum>
   <w:abstractNum w:abstractNumId="990">
-    <w:nsid w:val="398a93f7"/>
+    <w:nsid w:val="fdddd59d"/>
     <w:multiLevelType w:val="multilevel"/>
     <w:lvl w:ilvl="0">
       <w:numFmt w:val="bullet"/>
@@ -7331,7 +7363,7 @@
     </w:lvl>
   </w:abstractNum>
   <w:abstractNum w:abstractNumId="99331">
-    <w:nsid w:val="9883dfc3"/>
+    <w:nsid w:val="11e823e1"/>
     <w:multiLevelType w:val="multilevel"/>
     <w:lvl w:ilvl="0">
       <w:start w:val="1"/>
@@ -7419,7 +7451,7 @@
     </w:lvl>
   </w:abstractNum>
   <w:abstractNum w:abstractNumId="99332">
-    <w:nsid w:val="64a5601a"/>
+    <w:nsid w:val="e3179682"/>
     <w:multiLevelType w:val="multilevel"/>
     <w:lvl w:ilvl="0">
       <w:start w:val="2"/>

</xml_diff>

<commit_message>
finish integrating comments from coauthors. Word count at 5642 including abstract, not including figure legends. Next step might be to rework the remote sensing methods. What can go to a supplemental?
</commit_message>
<xml_diff>
--- a/docs/manuscript/remote-sensing-resistance.docx
+++ b/docs/manuscript/remote-sensing-resistance.docx
@@ -226,17 +226,17 @@
         <w:pStyle w:val="FirstParagraph"/>
       </w:pPr>
       <w:r>
-        <w:t xml:space="preserve">The long-term persistence of forest ecosystems hinges on their resilience to ongoing disturbance, but quantification of resilience in these valuable ecosystems remains difficult due to their vast extent and the longevity of forest species. Resilience to wildfire may arise from feedback between fire behavior and vegetation structure. In semi-arid and seasonally dry conifer forests of the western United States, regular fire generates structural variability which may then enable forests to withstand future fires and retain their fundamental properties and functions– a hallmark of a resilient system. A century of fire suppression in the western United States has homogenized the structure of many of these forests, potentially upsetting these feedbacks and compromising forest resilience. We investigate the generality and scale of the effect of structural variability on wildfire behavior in one of these forest types, the extensive yellow pine/mixed-conifer forest of California’s Sierra Nevada using cloud computing and texture analysis of a 33-year time series of satellite imagery. We measure the association between wildfire severity and local forest structure for an unprecedented number and size range of wildfires, ensuring broad representation of fire effects to this forest type. We find that greater structural variability is strongly associated with a lower probability of fire-induced overstory tree mortality. This resistance to wildfire was most apparent at the smallest spatial extent of forest structure tested (90m x 90m). Local-scale structural variability thus links past and future fire behavior, and makes forests more resilient to wildfire disturbance. Management strategies that increase vegetation structural variability, such as allowing fires to burn under moderate fuel and weather conditions, could increase the probability of long-term forest persistence.</w:t>
+        <w:t xml:space="preserve">The long-term persistence of forest ecosystems hinges on their resilience to ongoing disturbance, but quantification of resilience in these valuable ecosystems remains difficult due to their vast extent and the longevity of forest species. Resilience to wildfire may arise from feedback between fire behavior and vegetation structure. In semi-arid and seasonally dry conifer forests of the western United States, regular fire generates structural variability which may then enable forests to withstand future fires and retain their fundamental properties and functions– a hallmark of a resilient system. A century of fire suppression in has homogenized the structure of many of these forests, potentially upsetting these feedbacks and compromising forest resilience. We investigate the generality and scale of the effect of structural variability on wildfire behavior in one of these forest types, the extensive yellow pine/mixed-conifer forest of California’s Sierra Nevada using cloud computing and texture analysis of a 33-year time series of satellite imagery. We measure the association between wildfire severity and local forest structure for an unprecedented number and size range of wildfires, ensuring broad representation of fire effects to this forest type. We find that greater structural variability is strongly associated with a lower probability of fire-induced overstory tree mortality. This resistance to wildfire was most apparent at the smallest spatial extent of forest structure tested (90m x 90m). Local-scale structural variability thus links past and future fire behavior, and makes forests more resilient to wildfire disturbance. Management strategies that increase vegetation structural variability, such as allowing fires to burn under moderate fuel and weather conditions, could increase the probability of long-term forest persistence.</w:t>
       </w:r>
     </w:p>
     <w:p>
       <w:pPr>
         <w:pStyle w:val="Heading1"/>
       </w:pPr>
-      <w:bookmarkStart w:id="23" w:name="significance"/>
+      <w:bookmarkStart w:id="23" w:name="introduction"/>
       <w:bookmarkEnd w:id="23"/>
       <w:r>
-        <w:t xml:space="preserve">Significance</w:t>
+        <w:t xml:space="preserve">Introduction</w:t>
       </w:r>
     </w:p>
     <w:p>
@@ -244,7 +244,182 @@
         <w:pStyle w:val="FirstParagraph"/>
       </w:pPr>
       <w:r>
-        <w:t xml:space="preserve">A</w:t>
+        <w:t xml:space="preserve">Forests are essential components of the biosphere, and ensuring their persistence is of high management priority given their large carbon stores and other valued ecosystem services</w:t>
+      </w:r>
+      <w:r>
+        <w:t xml:space="preserve"> </w:t>
+      </w:r>
+      <w:r>
+        <w:t xml:space="preserve">(1–4)</w:t>
+      </w:r>
+      <w:r>
+        <w:t xml:space="preserve">. Modern forests are subject to disturbances that are increasingly frequent, intense, and entangled with human society, which may compromise their resilience and their ability to persist</w:t>
+      </w:r>
+      <w:r>
+        <w:t xml:space="preserve"> </w:t>
+      </w:r>
+      <w:r>
+        <w:t xml:space="preserve">(3, 5, 6)</w:t>
+      </w:r>
+      <w:r>
+        <w:t xml:space="preserve">. A resilient forest can absorb disturbances and may reorganize, but is unlikely to transition to an alternate vegetation type in the long run</w:t>
+      </w:r>
+      <w:r>
+        <w:t xml:space="preserve"> </w:t>
+      </w:r>
+      <w:r>
+        <w:t xml:space="preserve">(7–10)</w:t>
+      </w:r>
+      <w:r>
+        <w:t xml:space="preserve">. Resilience can arise when interactions amongst heterogeneous elements within a system create stabilizing negative feedbacks, or interrupt positive feedbacks that would otherwise cause critical transitions</w:t>
+      </w:r>
+      <w:r>
+        <w:t xml:space="preserve"> </w:t>
+      </w:r>
+      <w:r>
+        <w:t xml:space="preserve">(10, 11)</w:t>
+      </w:r>
+      <w:r>
+        <w:t xml:space="preserve">. System resilience can be generated by heterogeneity at a variety of organizational scales, including genetic diversity</w:t>
+      </w:r>
+      <w:r>
+        <w:t xml:space="preserve"> </w:t>
+      </w:r>
+      <w:r>
+        <w:t xml:space="preserve">(12–14)</w:t>
+      </w:r>
+      <w:r>
+        <w:t xml:space="preserve">, species diversity</w:t>
+      </w:r>
+      <w:r>
+        <w:t xml:space="preserve"> </w:t>
+      </w:r>
+      <w:r>
+        <w:t xml:space="preserve">(15–17)</w:t>
+      </w:r>
+      <w:r>
+        <w:t xml:space="preserve">, functional diversity</w:t>
+      </w:r>
+      <w:r>
+        <w:t xml:space="preserve"> </w:t>
+      </w:r>
+      <w:r>
+        <w:t xml:space="preserve">(18)</w:t>
+      </w:r>
+      <w:r>
+        <w:t xml:space="preserve">, topoclimatic complexity</w:t>
+      </w:r>
+      <w:r>
+        <w:t xml:space="preserve"> </w:t>
+      </w:r>
+      <w:r>
+        <w:t xml:space="preserve">(19, 20)</w:t>
+      </w:r>
+      <w:r>
+        <w:t xml:space="preserve">, and temporal environmental variation</w:t>
+      </w:r>
+      <w:r>
+        <w:t xml:space="preserve"> </w:t>
+      </w:r>
+      <w:r>
+        <w:t xml:space="preserve">(21)</w:t>
+      </w:r>
+      <w:r>
+        <w:t xml:space="preserve">. Forest resilience mechanisms are fundamentally difficult to quantify because forests comprise long-lived species, span large geographic extents, and are affected by disturbances at a broad range of spatial scales</w:t>
+      </w:r>
+      <w:r>
+        <w:t xml:space="preserve"> </w:t>
+      </w:r>
+      <w:r>
+        <w:t xml:space="preserve">(10, 22)</w:t>
+      </w:r>
+      <w:r>
+        <w:t xml:space="preserve">. It is therefore critical, but challenging, to understand the system-wide mechanisms underlying forest resilience and the extent to which humans have the capacity to influence them.</w:t>
+      </w:r>
+    </w:p>
+    <w:p>
+      <w:pPr>
+        <w:pStyle w:val="BodyText"/>
+      </w:pPr>
+      <w:r>
+        <w:t xml:space="preserve">Wildfire severity describes a fire’s effect on vegetation</w:t>
+      </w:r>
+      <w:r>
+        <w:t xml:space="preserve"> </w:t>
+      </w:r>
+      <w:r>
+        <w:t xml:space="preserve">(23)</w:t>
+      </w:r>
+      <w:r>
+        <w:t xml:space="preserve"> </w:t>
+      </w:r>
+      <w:r>
+        <w:t xml:space="preserve">and high-severity fire, in which all or nearly all overstory vegetation is killed, can be a precursor to state transitions in dry coniferous forests</w:t>
+      </w:r>
+      <w:r>
+        <w:t xml:space="preserve"> </w:t>
+      </w:r>
+      <w:r>
+        <w:t xml:space="preserve">(24, 25)</w:t>
+      </w:r>
+      <w:r>
+        <w:t xml:space="preserve">. For several centuries prior to Euroamerican invasion, fire regimes in this ecosystem were variable, having primarily low- and moderate-severity fire, but localized patches of high-severity fire</w:t>
+      </w:r>
+      <w:r>
+        <w:t xml:space="preserve"> </w:t>
+      </w:r>
+      <w:r>
+        <w:t xml:space="preserve">(26)</w:t>
+      </w:r>
+      <w:r>
+        <w:t xml:space="preserve">. Most dry coniferous tree species in frequent-fire forests did not evolve mechanisms to protect propagules (e.g., seeds, buds/stems that can resprout) through high-severity fire, so recruitment in large patches with few or no surviving trees is often highly limited by longer-distance dispersal of tree seeds from unburned or lower-severity areas</w:t>
+      </w:r>
+      <w:r>
+        <w:t xml:space="preserve"> </w:t>
+      </w:r>
+      <w:r>
+        <w:t xml:space="preserve">(24, 27, 28)</w:t>
+      </w:r>
+      <w:r>
+        <w:t xml:space="preserve">. Absence of tree seeds after severe wildfire can lead to forest regeneration failure as resprouting shrubs outcompete slower-growing conifer seedlings and provide continuous cover of flammable fuel that makes future high-severity wildfire more likely</w:t>
+      </w:r>
+      <w:r>
+        <w:t xml:space="preserve"> </w:t>
+      </w:r>
+      <w:r>
+        <w:t xml:space="preserve">(29, 30)</w:t>
+      </w:r>
+      <w:r>
+        <w:t xml:space="preserve">. Dry forest regeneration is especially imperiled after high-severity fire when post-fire climate conditions are suboptimal for conifer seedling establishment</w:t>
+      </w:r>
+      <w:r>
+        <w:t xml:space="preserve"> </w:t>
+      </w:r>
+      <w:r>
+        <w:t xml:space="preserve">(25)</w:t>
+      </w:r>
+      <w:r>
+        <w:t xml:space="preserve"> </w:t>
+      </w:r>
+      <w:r>
+        <w:t xml:space="preserve">or optimal for shrub regeneration</w:t>
+      </w:r>
+      <w:r>
+        <w:t xml:space="preserve"> </w:t>
+      </w:r>
+      <w:r>
+        <w:t xml:space="preserve">(28)</w:t>
+      </w:r>
+      <w:r>
+        <w:t xml:space="preserve">.</w:t>
+      </w:r>
+    </w:p>
+    <w:p>
+      <w:pPr>
+        <w:pStyle w:val="BodyText"/>
+      </w:pPr>
+      <w:r>
+        <w:t xml:space="preserve">Many dry western U.S. forests are experiencing</w:t>
       </w:r>
       <w:r>
         <w:t xml:space="preserve"> </w:t>
@@ -253,7 +428,7 @@
         <w:t xml:space="preserve">“</w:t>
       </w:r>
       <w:r>
-        <w:t xml:space="preserve">resilient</w:t>
+        <w:t xml:space="preserve">unhealthy</w:t>
       </w:r>
       <w:r>
         <w:t xml:space="preserve">”</w:t>
@@ -262,491 +437,280 @@
         <w:t xml:space="preserve"> </w:t>
       </w:r>
       <w:r>
-        <w:t xml:space="preserve">forest endures disturbance and is likely to persist. Resilience to wildfire may derive from variability in vegetation structure, which interrupts fuel continuity and prevents fire from killing overstory trees. Testing the generality and scale of this phenomenon is challenging because forests are vast, long-lived ecosystems. We develop a novel approach to consistently quantify forest structural variability and fire severity across &gt;30 years and nearly 1,000 wildfires in California’s Sierra Nevada. We find that greater small-scale structural variability increases resilience by reducing rates of fire-induced tree mortality. Resilience of these forests is likely compromised by structural homogenization from a century of fire suppression, but may be restored with management that increases structural variability of vegetation.</w:t>
+        <w:t xml:space="preserve">conditions which leaves them prone to catastrophic shifts in ecosystem type</w:t>
+      </w:r>
+      <w:r>
+        <w:t xml:space="preserve"> </w:t>
+      </w:r>
+      <w:r>
+        <w:t xml:space="preserve">(3)</w:t>
+      </w:r>
+      <w:r>
+        <w:t xml:space="preserve">. First, warmer temperatures coupled with recurrent drought (i.e.,</w:t>
+      </w:r>
+      <w:r>
+        <w:t xml:space="preserve"> </w:t>
+      </w:r>
+      <w:r>
+        <w:t xml:space="preserve">“</w:t>
+      </w:r>
+      <w:r>
+        <w:t xml:space="preserve">hotter droughts</w:t>
+      </w:r>
+      <w:r>
+        <w:t xml:space="preserve">”</w:t>
+      </w:r>
+      <w:r>
+        <w:t xml:space="preserve">) exacerbate water stress on trees</w:t>
+      </w:r>
+      <w:r>
+        <w:t xml:space="preserve"> </w:t>
+      </w:r>
+      <w:r>
+        <w:t xml:space="preserve">(3, 31, 32)</w:t>
+      </w:r>
+      <w:r>
+        <w:t xml:space="preserve">, producing conditions favorable for high-intensity fire</w:t>
+      </w:r>
+      <w:r>
+        <w:t xml:space="preserve"> </w:t>
+      </w:r>
+      <w:r>
+        <w:t xml:space="preserve">(33, 34)</w:t>
+      </w:r>
+      <w:r>
+        <w:t xml:space="preserve"> </w:t>
+      </w:r>
+      <w:r>
+        <w:t xml:space="preserve">and less suitable for post-fire conifer establishment</w:t>
+      </w:r>
+      <w:r>
+        <w:t xml:space="preserve"> </w:t>
+      </w:r>
+      <w:r>
+        <w:t xml:space="preserve">(25, 35)</w:t>
+      </w:r>
+      <w:r>
+        <w:t xml:space="preserve">. Second, a century of fire suppression has drastically increased forest density and fuel connectivity</w:t>
+      </w:r>
+      <w:r>
+        <w:t xml:space="preserve"> </w:t>
+      </w:r>
+      <w:r>
+        <w:t xml:space="preserve">(26)</w:t>
+      </w:r>
+      <w:r>
+        <w:t xml:space="preserve">, which favors modern wildfires with large, contiguous patches of tree mortality whose interiors are far from potential seed sources</w:t>
+      </w:r>
+      <w:r>
+        <w:t xml:space="preserve"> </w:t>
+      </w:r>
+      <w:r>
+        <w:t xml:space="preserve">(24, 26, 36, 37)</w:t>
+      </w:r>
+      <w:r>
+        <w:t xml:space="preserve">. Thus, the presence of stabilizing feedbacks that limit high-severity fire may represent a fundamental resilience mechanism of dry coniferous forests, but anthropogenic climate and management impacts may be upsetting those feedbacks and eroding forest resilience.</w:t>
+      </w:r>
+    </w:p>
+    <w:p>
+      <w:pPr>
+        <w:pStyle w:val="BodyText"/>
+      </w:pPr>
+      <w:r>
+        <w:t xml:space="preserve">An emerging paradigm in forest ecology is that resilience to disturbances such as wildfire may derive from heterogeneity in vegetation structure</w:t>
+      </w:r>
+      <w:r>
+        <w:t xml:space="preserve"> </w:t>
+      </w:r>
+      <w:r>
+        <w:t xml:space="preserve">(38–40)</w:t>
+      </w:r>
+      <w:r>
+        <w:t xml:space="preserve">. Forest structure– the size and spatial distribution of vegetation in a forest– links past and future fire disturbance via feedbacks with fire behavior</w:t>
+      </w:r>
+      <w:r>
+        <w:t xml:space="preserve"> </w:t>
+      </w:r>
+      <w:r>
+        <w:t xml:space="preserve">(41)</w:t>
+      </w:r>
+      <w:r>
+        <w:t xml:space="preserve">. A structurally variable forest with horizontally and vertically discontinuous fuel may experience slower-moving surface fires, a lower probability of crown fire initiation and spread, and a reduced potential for self-propagating, eruptive behavior</w:t>
+      </w:r>
+      <w:r>
+        <w:t xml:space="preserve"> </w:t>
+      </w:r>
+      <w:r>
+        <w:t xml:space="preserve">(11, 42–45)</w:t>
+      </w:r>
+      <w:r>
+        <w:t xml:space="preserve">. Feeding back to influence forest structure, this milder fire behavior, characteristic of pre-Euroamerican settlement conditions in dry western U.S. forests, generates a heterogeneous patchwork of fire effects including consumed understory vegetation, occasional overstory tree mortality, and highly variable structure at a fine scale</w:t>
+      </w:r>
+      <w:r>
+        <w:t xml:space="preserve"> </w:t>
+      </w:r>
+      <w:r>
+        <w:t xml:space="preserve">(26, 46, 47)</w:t>
+      </w:r>
+      <w:r>
+        <w:t xml:space="preserve">. Thus, more structurally variable dry forests are often considered more resilient and are predicted to persist in the face of frequent wildfire disturbance</w:t>
+      </w:r>
+      <w:r>
+        <w:t xml:space="preserve"> </w:t>
+      </w:r>
+      <w:r>
+        <w:t xml:space="preserve">(38, 43, 48)</w:t>
+      </w:r>
+      <w:r>
+        <w:t xml:space="preserve">.</w:t>
+      </w:r>
+    </w:p>
+    <w:p>
+      <w:pPr>
+        <w:pStyle w:val="BodyText"/>
+      </w:pPr>
+      <w:r>
+        <w:t xml:space="preserve">While the homogenizing effect of modern high-severity fire on forest structure is well-documented</w:t>
+      </w:r>
+      <w:r>
+        <w:t xml:space="preserve"> </w:t>
+      </w:r>
+      <w:r>
+        <w:t xml:space="preserve">(37)</w:t>
+      </w:r>
+      <w:r>
+        <w:t xml:space="preserve">, the foundational concept of feedback between heterogeneity of forest structure and fire severity is underexplored, in part because of the challenge of measuring fine-scale heterogeneity at broad spatial extents</w:t>
+      </w:r>
+      <w:r>
+        <w:t xml:space="preserve"> </w:t>
+      </w:r>
+      <w:r>
+        <w:t xml:space="preserve">(49)</w:t>
+      </w:r>
+      <w:r>
+        <w:t xml:space="preserve">. Furthermore, it has been difficult to empirically resolve the</w:t>
+      </w:r>
+      <w:r>
+        <w:t xml:space="preserve"> </w:t>
+      </w:r>
+      <w:r>
+        <w:t xml:space="preserve">“</w:t>
+      </w:r>
+      <w:r>
+        <w:t xml:space="preserve">scale of effect</w:t>
+      </w:r>
+      <w:r>
+        <w:t xml:space="preserve">”</w:t>
+      </w:r>
+      <w:r>
+        <w:t xml:space="preserve"> </w:t>
+      </w:r>
+      <w:r>
+        <w:t xml:space="preserve">(49)</w:t>
+      </w:r>
+      <w:r>
+        <w:t xml:space="preserve"> </w:t>
+      </w:r>
+      <w:r>
+        <w:t xml:space="preserve">for how variability in forest structure is meaningful for resilience</w:t>
+      </w:r>
+      <w:r>
+        <w:t xml:space="preserve"> </w:t>
+      </w:r>
+      <w:r>
+        <w:t xml:space="preserve">(50, 51)</w:t>
+      </w:r>
+      <w:r>
+        <w:t xml:space="preserve">.</w:t>
+      </w:r>
+    </w:p>
+    <w:p>
+      <w:pPr>
+        <w:pStyle w:val="BodyText"/>
+      </w:pPr>
+      <w:r>
+        <w:t xml:space="preserve">Recent advances in the accessibility and tractability of spatiotemporally extensive Earth observation data</w:t>
+      </w:r>
+      <w:r>
+        <w:t xml:space="preserve"> </w:t>
+      </w:r>
+      <w:r>
+        <w:t xml:space="preserve">(52)</w:t>
+      </w:r>
+      <w:r>
+        <w:t xml:space="preserve"> </w:t>
+      </w:r>
+      <w:r>
+        <w:t xml:space="preserve">provide an avenue to insight into fundamental ecosystem properties at relevant scales, such as resilience mechanisms of vast, long-lived forests. We use Landsat satellite imagery and leverage a massively-parallel image processing approach to calculate wildfire severity for nearly 1,000 Sierra Nevada yellow pine/mixed-conifer wildfires encompassing a wide size range (4 to &gt;100,000 hectares) and long time series (1984 to 2017). We calibrate these spectral severity measures to ground assessments of fire effects on overstory trees from over 200 field plots. For each point within these ~1,000 fires, we use texture analysis</w:t>
+      </w:r>
+      <w:r>
+        <w:t xml:space="preserve"> </w:t>
+      </w:r>
+      <w:r>
+        <w:t xml:space="preserve">(53)</w:t>
+      </w:r>
+      <w:r>
+        <w:t xml:space="preserve"> </w:t>
+      </w:r>
+      <w:r>
+        <w:t xml:space="preserve">at multiple scales in order to characterize local variability in vegetation structure across broad spatial extents and determine its</w:t>
+      </w:r>
+      <w:r>
+        <w:t xml:space="preserve"> </w:t>
+      </w:r>
+      <w:r>
+        <w:t xml:space="preserve">“</w:t>
+      </w:r>
+      <w:r>
+        <w:t xml:space="preserve">scale of effect</w:t>
+      </w:r>
+      <w:r>
+        <w:t xml:space="preserve">”</w:t>
+      </w:r>
+      <w:r>
+        <w:t xml:space="preserve"> </w:t>
+      </w:r>
+      <w:r>
+        <w:t xml:space="preserve">(49)</w:t>
+      </w:r>
+      <w:r>
+        <w:t xml:space="preserve">. We pair the resulting extensive database of wildfire severity and multiple scales of local forest variability to ask: (1) Does spatial variability in forest structure increase the resilience of California yellow pine/mixed-conifer forests by reducing the severity of wildfires? (2) What is the</w:t>
+      </w:r>
+      <w:r>
+        <w:t xml:space="preserve"> </w:t>
+      </w:r>
+      <w:r>
+        <w:t xml:space="preserve">“</w:t>
+      </w:r>
+      <w:r>
+        <w:t xml:space="preserve">scale of effect</w:t>
+      </w:r>
+      <w:r>
+        <w:t xml:space="preserve">”</w:t>
+      </w:r>
+      <w:r>
+        <w:t xml:space="preserve"> </w:t>
+      </w:r>
+      <w:r>
+        <w:t xml:space="preserve">of structural variability that influences wildfire severity? and (3) Does the influence of structural variability on fire severity depend on topography, regional climate, or other conditions?</w:t>
       </w:r>
     </w:p>
     <w:p>
       <w:pPr>
         <w:pStyle w:val="Heading1"/>
       </w:pPr>
-      <w:bookmarkStart w:id="24" w:name="introduction"/>
+      <w:bookmarkStart w:id="24" w:name="material-and-methods"/>
       <w:bookmarkEnd w:id="24"/>
       <w:r>
-        <w:t xml:space="preserve">Introduction</w:t>
-      </w:r>
-    </w:p>
-    <w:p>
-      <w:pPr>
-        <w:pStyle w:val="FirstParagraph"/>
-      </w:pPr>
-      <w:r>
-        <w:t xml:space="preserve">Forests are essential components of the biosphere, and ensuring their persistence is of high management priority given their large carbon stores and other valued ecosystem services</w:t>
-      </w:r>
-      <w:r>
-        <w:t xml:space="preserve"> </w:t>
-      </w:r>
-      <w:r>
-        <w:t xml:space="preserve">(1–4)</w:t>
-      </w:r>
-      <w:r>
-        <w:t xml:space="preserve">. Modern forests are subject to disturbances that are increasingly frequent, intense, and entangled with human society, which may compromise their resilience and their ability to persist</w:t>
-      </w:r>
-      <w:r>
-        <w:t xml:space="preserve"> </w:t>
-      </w:r>
-      <w:r>
-        <w:t xml:space="preserve">(3, 5, 6)</w:t>
-      </w:r>
-      <w:r>
-        <w:t xml:space="preserve">. A resilient forest can absorb disturbances and may reorganize, but is unlikely to transition to an alternate vegetation type in the long run</w:t>
-      </w:r>
-      <w:r>
-        <w:t xml:space="preserve"> </w:t>
-      </w:r>
-      <w:r>
-        <w:t xml:space="preserve">(7–10)</w:t>
-      </w:r>
-      <w:r>
-        <w:t xml:space="preserve">. Resilience can arise when interactions amongst heterogeneous elements within a system create stabilizing negative feedbacks, or interrupt positive feedbacks that would otherwise cause critical transitions</w:t>
-      </w:r>
-      <w:r>
-        <w:t xml:space="preserve"> </w:t>
-      </w:r>
-      <w:r>
-        <w:t xml:space="preserve">(10, 11)</w:t>
-      </w:r>
-      <w:r>
-        <w:t xml:space="preserve">. System resilience can be generated by heterogeneity at a variety of organizational scales, including genetic diversity</w:t>
-      </w:r>
-      <w:r>
-        <w:t xml:space="preserve"> </w:t>
-      </w:r>
-      <w:r>
-        <w:t xml:space="preserve">(12–14)</w:t>
-      </w:r>
-      <w:r>
-        <w:t xml:space="preserve">, species diversity</w:t>
-      </w:r>
-      <w:r>
-        <w:t xml:space="preserve"> </w:t>
-      </w:r>
-      <w:r>
-        <w:t xml:space="preserve">(15–17)</w:t>
-      </w:r>
-      <w:r>
-        <w:t xml:space="preserve">, functional diversity</w:t>
-      </w:r>
-      <w:r>
-        <w:t xml:space="preserve"> </w:t>
-      </w:r>
-      <w:r>
-        <w:t xml:space="preserve">(18)</w:t>
-      </w:r>
-      <w:r>
-        <w:t xml:space="preserve">, topoclimatic complexity</w:t>
-      </w:r>
-      <w:r>
-        <w:t xml:space="preserve"> </w:t>
-      </w:r>
-      <w:r>
-        <w:t xml:space="preserve">(19, 20)</w:t>
-      </w:r>
-      <w:r>
-        <w:t xml:space="preserve">, and temporal environmental variation</w:t>
-      </w:r>
-      <w:r>
-        <w:t xml:space="preserve"> </w:t>
-      </w:r>
-      <w:r>
-        <w:t xml:space="preserve">(21)</w:t>
-      </w:r>
-      <w:r>
-        <w:t xml:space="preserve">. Forest resilience mechanisms are fundamentally difficult to quantify because forests comprise long-lived species, span large geographic extents, and are affected by disturbances at a broad range of spatial scales</w:t>
-      </w:r>
-      <w:r>
-        <w:t xml:space="preserve"> </w:t>
-      </w:r>
-      <w:r>
-        <w:t xml:space="preserve">(10, 22)</w:t>
-      </w:r>
-      <w:r>
-        <w:t xml:space="preserve">. It is therefore critical, but challenging, to understand the system-wide mechanisms underlying forest resilience and the extent to which humans have the capacity to influence them.</w:t>
-      </w:r>
-    </w:p>
-    <w:p>
-      <w:pPr>
-        <w:pStyle w:val="BodyText"/>
-      </w:pPr>
-      <w:r>
-        <w:t xml:space="preserve">Wildfire severity describes a fire’s effect on vegetation</w:t>
-      </w:r>
-      <w:r>
-        <w:t xml:space="preserve"> </w:t>
-      </w:r>
-      <w:r>
-        <w:t xml:space="preserve">(23)</w:t>
-      </w:r>
-      <w:r>
-        <w:t xml:space="preserve"> </w:t>
-      </w:r>
-      <w:r>
-        <w:t xml:space="preserve">and high-severity fire, in which all or nearly all overstory vegetation is killed, can be a precursor to state transitions in dry coniferous forests</w:t>
-      </w:r>
-      <w:r>
-        <w:t xml:space="preserve"> </w:t>
-      </w:r>
-      <w:r>
-        <w:t xml:space="preserve">(24, 25)</w:t>
-      </w:r>
-      <w:r>
-        <w:t xml:space="preserve">. For several centuries prior to Euroamerican invasion, fire regimes in this ecosystem were variable, having primarily low- and moderate-severity fire, but localized patches of high-severity fire</w:t>
-      </w:r>
-      <w:r>
-        <w:t xml:space="preserve"> </w:t>
-      </w:r>
-      <w:r>
-        <w:t xml:space="preserve">(26)</w:t>
-      </w:r>
-      <w:r>
-        <w:t xml:space="preserve">. Most dry coniferous tree species in frequent-fire forests did not evolve mechanisms to protect propagules (e.g., seeds, buds/stems that can resprout) through high-severity fire, so recruitment in large patches with few or no surviving trees is often highly limited by longer-distance dispersal of tree seeds from unburned or lower-severity areas</w:t>
-      </w:r>
-      <w:r>
-        <w:t xml:space="preserve"> </w:t>
-      </w:r>
-      <w:r>
-        <w:t xml:space="preserve">(24, 27, 28)</w:t>
-      </w:r>
-      <w:r>
-        <w:t xml:space="preserve">. Absence of tree seeds after severe wildfire can lead to forest regeneration failure as resprouting shrubs outcompete slower-growing conifer seedlings and provide continuous cover of flammable fuel that makes future high-severity wildfire more likely</w:t>
-      </w:r>
-      <w:r>
-        <w:t xml:space="preserve"> </w:t>
-      </w:r>
-      <w:r>
-        <w:t xml:space="preserve">(29, 30)</w:t>
-      </w:r>
-      <w:r>
-        <w:t xml:space="preserve">. Dry forest regeneration is especially imperiled after high-severity fire when post-fire climate conditions are suboptimal for conifer seedling establishment</w:t>
-      </w:r>
-      <w:r>
-        <w:t xml:space="preserve"> </w:t>
-      </w:r>
-      <w:r>
-        <w:t xml:space="preserve">(25)</w:t>
-      </w:r>
-      <w:r>
-        <w:t xml:space="preserve"> </w:t>
-      </w:r>
-      <w:r>
-        <w:t xml:space="preserve">or optimal for shrub regeneration</w:t>
-      </w:r>
-      <w:r>
-        <w:t xml:space="preserve"> </w:t>
-      </w:r>
-      <w:r>
-        <w:t xml:space="preserve">(28)</w:t>
-      </w:r>
-      <w:r>
-        <w:t xml:space="preserve">.</w:t>
-      </w:r>
-    </w:p>
-    <w:p>
-      <w:pPr>
-        <w:pStyle w:val="BodyText"/>
-      </w:pPr>
-      <w:r>
-        <w:t xml:space="preserve">Many dry western U.S. forests are experiencing</w:t>
-      </w:r>
-      <w:r>
-        <w:t xml:space="preserve"> </w:t>
-      </w:r>
-      <w:r>
-        <w:t xml:space="preserve">“</w:t>
-      </w:r>
-      <w:r>
-        <w:t xml:space="preserve">unhealthy</w:t>
-      </w:r>
-      <w:r>
-        <w:t xml:space="preserve">”</w:t>
-      </w:r>
-      <w:r>
-        <w:t xml:space="preserve"> </w:t>
-      </w:r>
-      <w:r>
-        <w:t xml:space="preserve">conditions which leaves them prone to catastrophic shifts in ecosystem type</w:t>
-      </w:r>
-      <w:r>
-        <w:t xml:space="preserve"> </w:t>
-      </w:r>
-      <w:r>
-        <w:t xml:space="preserve">(3)</w:t>
-      </w:r>
-      <w:r>
-        <w:t xml:space="preserve">. First, warmer temperatures coupled with recurrent drought (i.e.,</w:t>
-      </w:r>
-      <w:r>
-        <w:t xml:space="preserve"> </w:t>
-      </w:r>
-      <w:r>
-        <w:t xml:space="preserve">“</w:t>
-      </w:r>
-      <w:r>
-        <w:t xml:space="preserve">hotter droughts</w:t>
-      </w:r>
-      <w:r>
-        <w:t xml:space="preserve">”</w:t>
-      </w:r>
-      <w:r>
-        <w:t xml:space="preserve">) exacerbate water stress on trees</w:t>
-      </w:r>
-      <w:r>
-        <w:t xml:space="preserve"> </w:t>
-      </w:r>
-      <w:r>
-        <w:t xml:space="preserve">(3, 31, 32)</w:t>
-      </w:r>
-      <w:r>
-        <w:t xml:space="preserve">, producing conditions favorable for high-intensity fire</w:t>
-      </w:r>
-      <w:r>
-        <w:t xml:space="preserve"> </w:t>
-      </w:r>
-      <w:r>
-        <w:t xml:space="preserve">(33, 34)</w:t>
-      </w:r>
-      <w:r>
-        <w:t xml:space="preserve"> </w:t>
-      </w:r>
-      <w:r>
-        <w:t xml:space="preserve">and less suitable for post-fire conifer establishment</w:t>
-      </w:r>
-      <w:r>
-        <w:t xml:space="preserve"> </w:t>
-      </w:r>
-      <w:r>
-        <w:t xml:space="preserve">(25, 35)</w:t>
-      </w:r>
-      <w:r>
-        <w:t xml:space="preserve">. Second, a century of fire suppression has drastically increased forest density and fuel connectivity</w:t>
-      </w:r>
-      <w:r>
-        <w:t xml:space="preserve"> </w:t>
-      </w:r>
-      <w:r>
-        <w:t xml:space="preserve">(26)</w:t>
-      </w:r>
-      <w:r>
-        <w:t xml:space="preserve">, which favors modern wildfires with large, contiguous patches of tree mortality whose interiors are far from potential seed sources</w:t>
-      </w:r>
-      <w:r>
-        <w:t xml:space="preserve"> </w:t>
-      </w:r>
-      <w:r>
-        <w:t xml:space="preserve">(24, 26, 36, 37)</w:t>
-      </w:r>
-      <w:r>
-        <w:t xml:space="preserve">. Thus, the presence of stabilizing feedbacks that limit high-severity fire may represent a fundamental resilience mechanism of dry coniferous forests, but anthropogenic climate and management impacts may be upsetting those feedbacks and eroding forest resilience.</w:t>
-      </w:r>
-    </w:p>
-    <w:p>
-      <w:pPr>
-        <w:pStyle w:val="BodyText"/>
-      </w:pPr>
-      <w:r>
-        <w:t xml:space="preserve">An emerging paradigm in forest ecology is that resilience to disturbances such as wildfire may derive from heterogeneity in vegetation structure</w:t>
-      </w:r>
-      <w:r>
-        <w:t xml:space="preserve"> </w:t>
-      </w:r>
-      <w:r>
-        <w:t xml:space="preserve">(38–40)</w:t>
-      </w:r>
-      <w:r>
-        <w:t xml:space="preserve">. Forest structure– the size and spatial distribution of vegetation in a forest– links past and future fire disturbance via feedbacks with fire behavior</w:t>
-      </w:r>
-      <w:r>
-        <w:t xml:space="preserve"> </w:t>
-      </w:r>
-      <w:r>
-        <w:t xml:space="preserve">(41)</w:t>
-      </w:r>
-      <w:r>
-        <w:t xml:space="preserve">. A structurally variable forest with horizontally and vertically discontinuous fuel may experience slower-moving surface fires, a lower probability of crown fire initiation and spread, and a reduced potential for self-propagating, eruptive behavior</w:t>
-      </w:r>
-      <w:r>
-        <w:t xml:space="preserve"> </w:t>
-      </w:r>
-      <w:r>
-        <w:t xml:space="preserve">(11, 42–45)</w:t>
-      </w:r>
-      <w:r>
-        <w:t xml:space="preserve">. Feeding back to influence forest structure, this milder fire behavior, characteristic of pre-Euroamerican settlement conditions in dry western U.S. forests, generates a heterogeneous patchwork of fire effects including consumed understory vegetation, occasional overstory tree mortality, and highly variable structure at a fine scale</w:t>
-      </w:r>
-      <w:r>
-        <w:t xml:space="preserve"> </w:t>
-      </w:r>
-      <w:r>
-        <w:t xml:space="preserve">(26, 46, 47)</w:t>
-      </w:r>
-      <w:r>
-        <w:t xml:space="preserve">. Thus, more structurally variable dry forests are often considered more resilient and are predicted to persist in the face of frequent wildfire disturbance</w:t>
-      </w:r>
-      <w:r>
-        <w:t xml:space="preserve"> </w:t>
-      </w:r>
-      <w:r>
-        <w:t xml:space="preserve">(38, 43, 48)</w:t>
-      </w:r>
-      <w:r>
-        <w:t xml:space="preserve">.</w:t>
-      </w:r>
-    </w:p>
-    <w:p>
-      <w:pPr>
-        <w:pStyle w:val="BodyText"/>
-      </w:pPr>
-      <w:r>
-        <w:t xml:space="preserve">While the homogenizing effect of modern high-severity fire on forest structure is well-documented</w:t>
-      </w:r>
-      <w:r>
-        <w:t xml:space="preserve"> </w:t>
-      </w:r>
-      <w:r>
-        <w:t xml:space="preserve">(37)</w:t>
-      </w:r>
-      <w:r>
-        <w:t xml:space="preserve">, the foundational concept of feedback between heterogeneity of forest structure and fire severity is underexplored, in part because of the challenge of measuring fine-scale heterogeneity at broad spatial extents</w:t>
-      </w:r>
-      <w:r>
-        <w:t xml:space="preserve"> </w:t>
-      </w:r>
-      <w:r>
-        <w:t xml:space="preserve">(49)</w:t>
-      </w:r>
-      <w:r>
-        <w:t xml:space="preserve">. Furthermore, it has been difficult to empirically resolve the</w:t>
-      </w:r>
-      <w:r>
-        <w:t xml:space="preserve"> </w:t>
-      </w:r>
-      <w:r>
-        <w:t xml:space="preserve">“</w:t>
-      </w:r>
-      <w:r>
-        <w:t xml:space="preserve">scale of effect</w:t>
-      </w:r>
-      <w:r>
-        <w:t xml:space="preserve">”</w:t>
-      </w:r>
-      <w:r>
-        <w:t xml:space="preserve"> </w:t>
-      </w:r>
-      <w:r>
-        <w:t xml:space="preserve">(49)</w:t>
-      </w:r>
-      <w:r>
-        <w:t xml:space="preserve"> </w:t>
-      </w:r>
-      <w:r>
-        <w:t xml:space="preserve">for how variability in forest structure is meaningful for resilience</w:t>
-      </w:r>
-      <w:r>
-        <w:t xml:space="preserve"> </w:t>
-      </w:r>
-      <w:r>
-        <w:t xml:space="preserve">(50, 51)</w:t>
-      </w:r>
-      <w:r>
-        <w:t xml:space="preserve">.</w:t>
-      </w:r>
-    </w:p>
-    <w:p>
-      <w:pPr>
-        <w:pStyle w:val="BodyText"/>
-      </w:pPr>
-      <w:r>
-        <w:t xml:space="preserve">Recent advances in the accessibility and tractability of spatiotemporally extensive Earth observation data</w:t>
-      </w:r>
-      <w:r>
-        <w:t xml:space="preserve"> </w:t>
-      </w:r>
-      <w:r>
-        <w:t xml:space="preserve">(52)</w:t>
-      </w:r>
-      <w:r>
-        <w:t xml:space="preserve"> </w:t>
-      </w:r>
-      <w:r>
-        <w:t xml:space="preserve">provide an avenue to insight into fundamental ecosystem properties at relevant scales, such as resilience mechanisms of vast, long-lived forests. We use Landsat satellite imagery and leverage a massively-parallel image processing approach to calculate wildfire severity for nearly 1,000 Sierra Nevada yellow pine/mixed-conifer wildfires encompassing a wide size range (4 to &gt;100,000 hectares) and long time series (1984 to 2017). We calibrate these spectral severity measures to ground assessments of fire effects on overstory trees from over 200 field plots. For each point within these ~1,000 fires, we use texture analysis</w:t>
-      </w:r>
-      <w:r>
-        <w:t xml:space="preserve"> </w:t>
-      </w:r>
-      <w:r>
-        <w:t xml:space="preserve">(53)</w:t>
-      </w:r>
-      <w:r>
-        <w:t xml:space="preserve"> </w:t>
-      </w:r>
-      <w:r>
-        <w:t xml:space="preserve">at multiple scales in order to characterize local variability in vegetation structure across broad spatial extents and determine its</w:t>
-      </w:r>
-      <w:r>
-        <w:t xml:space="preserve"> </w:t>
-      </w:r>
-      <w:r>
-        <w:t xml:space="preserve">“</w:t>
-      </w:r>
-      <w:r>
-        <w:t xml:space="preserve">scale of effect</w:t>
-      </w:r>
-      <w:r>
-        <w:t xml:space="preserve">”</w:t>
-      </w:r>
-      <w:r>
-        <w:t xml:space="preserve"> </w:t>
-      </w:r>
-      <w:r>
-        <w:t xml:space="preserve">(49)</w:t>
-      </w:r>
-      <w:r>
-        <w:t xml:space="preserve">. We pair the resulting extensive database of wildfire severity and multiple scales of local forest variability to ask: (1) Does spatial variability in forest structure increase the resilience of California yellow pine/mixed-conifer forests by reducing the severity of wildfires? (2) What is the</w:t>
-      </w:r>
-      <w:r>
-        <w:t xml:space="preserve"> </w:t>
-      </w:r>
-      <w:r>
-        <w:t xml:space="preserve">“</w:t>
-      </w:r>
-      <w:r>
-        <w:t xml:space="preserve">scale of effect</w:t>
-      </w:r>
-      <w:r>
-        <w:t xml:space="preserve">”</w:t>
-      </w:r>
-      <w:r>
-        <w:t xml:space="preserve"> </w:t>
-      </w:r>
-      <w:r>
-        <w:t xml:space="preserve">of structural variability that influences wildfire severity? and (3) Does the influence of structural variability on fire severity depend on topography, regional climate, or other conditions?</w:t>
-      </w:r>
-    </w:p>
-    <w:p>
-      <w:pPr>
-        <w:pStyle w:val="Heading1"/>
-      </w:pPr>
-      <w:bookmarkStart w:id="25" w:name="material-and-methods"/>
+        <w:t xml:space="preserve">Material and Methods</w:t>
+      </w:r>
+    </w:p>
+    <w:p>
+      <w:pPr>
+        <w:pStyle w:val="Heading2"/>
+      </w:pPr>
+      <w:bookmarkStart w:id="25" w:name="study-system"/>
       <w:bookmarkEnd w:id="25"/>
-      <w:r>
-        <w:t xml:space="preserve">Material and Methods</w:t>
-      </w:r>
-    </w:p>
-    <w:p>
-      <w:pPr>
-        <w:pStyle w:val="Heading2"/>
-      </w:pPr>
-      <w:bookmarkStart w:id="26" w:name="study-system"/>
-      <w:bookmarkEnd w:id="26"/>
       <w:r>
         <w:t xml:space="preserve">Study system</w:t>
       </w:r>
@@ -771,7 +735,7 @@
                     </pic:cNvPicPr>
                   </pic:nvPicPr>
                   <pic:blipFill>
-                    <a:blip r:embed="rId27"/>
+                    <a:blip r:embed="rId26"/>
                     <a:stretch>
                       <a:fillRect/>
                     </a:stretch>
@@ -948,7 +912,7 @@
       <w:r>
         <w:t xml:space="preserve">to be all areas designated as a yellow pine, dry mixed-conifer, or moist mixed-conifer pre-settlement fire regime (PFR) in the USFS Fire Return Interval Departure database (</w:t>
       </w:r>
-      <w:hyperlink r:id="rId28">
+      <w:hyperlink r:id="rId27">
         <w:r>
           <w:rPr>
             <w:rStyle w:val="Hyperlink"/>
@@ -975,7 +939,7 @@
         <w:t xml:space="preserve">(54)</w:t>
       </w:r>
       <w:r>
-        <w:t xml:space="preserve">. The fire regime for several centuries prior to Euroamerican settlement was dominated by frequent, low- to moderate-severity wildfires, but modern fires tend to burn larger areas per event, with a greater high-severity component</w:t>
+        <w:t xml:space="preserve">. The fire regime for several centuries prior to Euroamerican settlement was dominated by frequent, low- to moderate-severity wildfires, but modern fires tend to burn larger areas per event, with a greater proportion of high-severity fire</w:t>
       </w:r>
       <w:r>
         <w:t xml:space="preserve"> </w:t>
@@ -991,8 +955,8 @@
       <w:pPr>
         <w:pStyle w:val="Heading2"/>
       </w:pPr>
-      <w:bookmarkStart w:id="29" w:name="a-new-approach-to-remotely-sensing-wildfire-severity"/>
-      <w:bookmarkEnd w:id="29"/>
+      <w:bookmarkStart w:id="28" w:name="a-new-approach-to-remotely-sensing-wildfire-severity"/>
+      <w:bookmarkEnd w:id="28"/>
       <w:r>
         <w:t xml:space="preserve">A new approach to remotely sensing wildfire severity</w:t>
       </w:r>
@@ -1042,7 +1006,7 @@
       <w:r>
         <w:t xml:space="preserve">We calculated wildfire severity for the most comprehensive digital record of fire perimeters in California: The California Department of Forestry and Fire Protection, Fire and Resource Assessment Program (FRAP) fire perimeter database (</w:t>
       </w:r>
-      <w:hyperlink r:id="rId30">
+      <w:hyperlink r:id="rId29">
         <w:r>
           <w:rPr>
             <w:rStyle w:val="Hyperlink"/>
@@ -1051,13 +1015,34 @@
         </w:r>
       </w:hyperlink>
       <w:r>
-        <w:t xml:space="preserve">). The FRAP database includes all known fires that covered more than 4 hectares, compared to the current standard severity database in this region which only includes fires covering greater than 80 hectares</w:t>
-      </w:r>
-      <w:r>
-        <w:t xml:space="preserve"> </w:t>
-      </w:r>
-      <w:r>
-        <w:t xml:space="preserve">(36, 37, 60, 61)</w:t>
+        <w:t xml:space="preserve">). Smaller fire events are important contributors to fire regimes, but their effects are often underrepresented in analyses</w:t>
+      </w:r>
+      <w:r>
+        <w:t xml:space="preserve"> </w:t>
+      </w:r>
+      <w:r>
+        <w:t xml:space="preserve">(60)</w:t>
+      </w:r>
+      <w:r>
+        <w:t xml:space="preserve">. The FRAP database includes all known fires that covered more than 4 hectares, compared to the regional standard database which includes fires covering greater than 80 hectares</w:t>
+      </w:r>
+      <w:r>
+        <w:t xml:space="preserve"> </w:t>
+      </w:r>
+      <w:r>
+        <w:t xml:space="preserve">(36, 37, 61, 62)</w:t>
+      </w:r>
+      <w:r>
+        <w:t xml:space="preserve"> </w:t>
+      </w:r>
+      <w:r>
+        <w:t xml:space="preserve">and the national standard Monitoring Trends in Burn Severity (MTBS) database which includes fires covering greater than 400 hectares in the western U.S.</w:t>
+      </w:r>
+      <w:r>
+        <w:t xml:space="preserve"> </w:t>
+      </w:r>
+      <w:r>
+        <w:t xml:space="preserve">(55)</w:t>
       </w:r>
       <w:r>
         <w:t xml:space="preserve">. Using the FRAP database of fire perimeters, we quantified fire severity within each perimeter of 972 wildfires in the Sierra Nevada yellow pine/mixed-conifer forest that burned between 1984 and 2017. Our approach more than doubles the number of fire events represented from 430 to 972, though only increases the total burned area represented from 7.44e+05 to 7.69e+05 hectares because most of the additional fires are small. We use a consistent algorithmic approach to calculate fire severity across all fires, avoiding subjective judgements that some previous approaches have used to characterize severity separately for each fire.</w:t>
@@ -1067,10 +1052,83 @@
       <w:pPr>
         <w:pStyle w:val="Heading3"/>
       </w:pPr>
-      <w:bookmarkStart w:id="31" w:name="fetching-and-processing-pre--and-postfire-imagery"/>
+      <w:bookmarkStart w:id="30" w:name="fetching-and-processing-pre--and-postfire-imagery"/>
+      <w:bookmarkEnd w:id="30"/>
+      <w:r>
+        <w:t xml:space="preserve">Fetching and processing pre- and postfire imagery</w:t>
+      </w:r>
+    </w:p>
+    <w:p>
+      <w:pPr>
+        <w:pStyle w:val="FirstParagraph"/>
+      </w:pPr>
+      <w:r>
+        <w:t xml:space="preserve">For each fire perimeter, we fetched a time series of prefire Landsat images starting the day before the fire alarm date and extending backward in time by a pre-deined time window. An analogous postfire time series of Landsat imagery was fetched exactly one year after the date range used to filter the prefire collection. We tested 4 time windows, 16, 32, 48, or 64 days, which were chosen to ensure that at least 1, 2, 3, or 4 Landsat images were captured by the date range (Supplemental Fig. 1). The Landsat archive we filtered included imagery from Landsat 4, 5, 7, and 8, so each pre- and postfire image collection may contain a mix of scenes from different satellite sources to enhance coverage. For each image in the pre- and postfire image collections, we masked pixels that were not clear (i.e., clouds, cloud shadows, snow, and water) using the CFMask algorithm</w:t>
+      </w:r>
+      <w:r>
+        <w:t xml:space="preserve"> </w:t>
+      </w:r>
+      <w:r>
+        <w:t xml:space="preserve">(63)</w:t>
+      </w:r>
+      <w:r>
+        <w:t xml:space="preserve">.</w:t>
+      </w:r>
+    </w:p>
+    <w:p>
+      <w:pPr>
+        <w:pStyle w:val="BodyText"/>
+      </w:pPr>
+      <w:r>
+        <w:t xml:space="preserve">For each Landsat image in the prefire and postfire collections, we calculated standard indices that capture vegetation cover and fire effects such as charring. Normalized difference vegetation index (NDVI) correlates with vegetation density, canopy cover, and leaf area index</w:t>
+      </w:r>
+      <w:r>
+        <w:t xml:space="preserve"> </w:t>
+      </w:r>
+      <w:r>
+        <w:t xml:space="preserve">(64)</w:t>
+      </w:r>
+      <w:r>
+        <w:t xml:space="preserve">. Normalized burn ratio (NBR) and normalized burn ratio version 2 (NBR2) respond strongly to fire effects on vegetation</w:t>
+      </w:r>
+      <w:r>
+        <w:t xml:space="preserve"> </w:t>
+      </w:r>
+      <w:r>
+        <w:t xml:space="preserve">(58, 59, 65–67)</w:t>
+      </w:r>
+      <w:r>
+        <w:t xml:space="preserve"> </w:t>
+      </w:r>
+      <w:r>
+        <w:t xml:space="preserve">(Equations in Supplemental Methods).</w:t>
+      </w:r>
+    </w:p>
+    <w:p>
+      <w:pPr>
+        <w:pStyle w:val="BodyText"/>
+      </w:pPr>
+      <w:r>
+        <w:t xml:space="preserve">We composited each pre- and postfire image collection (including the pixel values representing NDVI, NBR, and NBR2) into a single pre- and postfire image using a median reducer, which calculated the median of the unmasked values on a per-pixel basis across the stack of images in each collection. Composite pre- and postfire images can be successfully used to measure wildfire severity instead of using raw, individual images</w:t>
+      </w:r>
+      <w:r>
+        <w:t xml:space="preserve"> </w:t>
+      </w:r>
+      <w:r>
+        <w:t xml:space="preserve">(68)</w:t>
+      </w:r>
+      <w:r>
+        <w:t xml:space="preserve">.</w:t>
+      </w:r>
+    </w:p>
+    <w:p>
+      <w:pPr>
+        <w:pStyle w:val="Heading3"/>
+      </w:pPr>
+      <w:bookmarkStart w:id="31" w:name="calculating-wildfire-severity"/>
       <w:bookmarkEnd w:id="31"/>
       <w:r>
-        <w:t xml:space="preserve">Fetching and processing pre- and postfire imagery</w:t>
+        <w:t xml:space="preserve">Calculating wildfire severity</w:t>
       </w:r>
     </w:p>
     <w:p>
@@ -1078,53 +1136,34 @@
         <w:pStyle w:val="FirstParagraph"/>
       </w:pPr>
       <w:r>
-        <w:t xml:space="preserve">For each fire perimeter, we fetched a time series of prefire Landsat images starting the day before the fire alarm date and extending backward in time by a user-defined time window. An analogous postfire time series of Landsat imagery was fetched exactly one year after the date range used to filter the prefire collection. We tested 4 time windows: 16, 32, 48, or 64 days which were chosen to ensure that at least 1, 2, 3, or 4 Landsat images were captured by the date ranges (Supplemental Fig. 1). The Landsat archive we filtered included imagery from Landsat 4, 5, 7, and 8, so each pre- and postfire image collection may contain a mix of scenes from different satellite sources to enhance coverage. For each image in the pre- and postfire image collections, we masked pixels that were not clear (i.e., clouds, cloud shadows, snow, and water) using the CFMask algorithm</w:t>
-      </w:r>
-      <w:r>
-        <w:t xml:space="preserve"> </w:t>
-      </w:r>
-      <w:r>
-        <w:t xml:space="preserve">(62)</w:t>
-      </w:r>
-      <w:r>
-        <w:t xml:space="preserve">.</w:t>
-      </w:r>
-    </w:p>
-    <w:p>
-      <w:pPr>
-        <w:pStyle w:val="BodyText"/>
-      </w:pPr>
-      <w:r>
-        <w:t xml:space="preserve">For each Landsat image in the prefire and postfire collections, we calculated standard indices that capture vegetation cover and fire effects such as charring. Normalized difference vegetation index (NDVI) correlates with vegetation density, canopy cover, and leaf area index</w:t>
-      </w:r>
-      <w:r>
-        <w:t xml:space="preserve"> </w:t>
-      </w:r>
-      <w:r>
-        <w:t xml:space="preserve">(63)</w:t>
-      </w:r>
-      <w:r>
-        <w:t xml:space="preserve">. Normalized burn ratio (NBR) and normalized burn ratio version 2 (NBR2) respond strongly to fire effects on vegetation</w:t>
-      </w:r>
-      <w:r>
-        <w:t xml:space="preserve"> </w:t>
-      </w:r>
-      <w:r>
-        <w:t xml:space="preserve">(58, 59, 64–66)</w:t>
-      </w:r>
-      <w:r>
-        <w:t xml:space="preserve"> </w:t>
-      </w:r>
-      <w:r>
-        <w:t xml:space="preserve">(Equations in Supplemental Methods).</w:t>
-      </w:r>
-    </w:p>
-    <w:p>
-      <w:pPr>
-        <w:pStyle w:val="BodyText"/>
-      </w:pPr>
-      <w:r>
-        <w:t xml:space="preserve">We composited each pre- and postfire image collection (including the pixel values representing NDVI, NBR, and NBR2) into a single pre- and postfire image using a median reducer, which calculated the median of the unmasked values on a per-pixel basis across the stack of images in each collection. Composite pre- and postfire images can be successfully used to measure wildfire severity instead of using raw, individual images</w:t>
+        <w:t xml:space="preserve">Using the composited images, we calculated commonly used metrics of remotely-sensed wildfire severity to validate against ground-based data: the relative burn ratio (RBR)</w:t>
+      </w:r>
+      <w:r>
+        <w:t xml:space="preserve"> </w:t>
+      </w:r>
+      <w:r>
+        <w:t xml:space="preserve">(69)</w:t>
+      </w:r>
+      <w:r>
+        <w:t xml:space="preserve">, the delta normalized burn ratio (dNBR)</w:t>
+      </w:r>
+      <w:r>
+        <w:t xml:space="preserve"> </w:t>
+      </w:r>
+      <w:r>
+        <w:t xml:space="preserve">(36, 55)</w:t>
+      </w:r>
+      <w:r>
+        <w:t xml:space="preserve">, the relative delta normalized burn ratio (RdNBR)</w:t>
+      </w:r>
+      <w:r>
+        <w:t xml:space="preserve"> </w:t>
+      </w:r>
+      <w:r>
+        <w:t xml:space="preserve">(36, 62)</w:t>
+      </w:r>
+      <w:r>
+        <w:t xml:space="preserve">, the delta normalized burn ratio 2 (dNBR2)</w:t>
       </w:r>
       <w:r>
         <w:t xml:space="preserve"> </w:t>
@@ -1133,60 +1172,6 @@
         <w:t xml:space="preserve">(67)</w:t>
       </w:r>
       <w:r>
-        <w:t xml:space="preserve">.</w:t>
-      </w:r>
-    </w:p>
-    <w:p>
-      <w:pPr>
-        <w:pStyle w:val="Heading3"/>
-      </w:pPr>
-      <w:bookmarkStart w:id="32" w:name="calculating-wildfire-severity"/>
-      <w:bookmarkEnd w:id="32"/>
-      <w:r>
-        <w:t xml:space="preserve">Calculating wildfire severity</w:t>
-      </w:r>
-    </w:p>
-    <w:p>
-      <w:pPr>
-        <w:pStyle w:val="FirstParagraph"/>
-      </w:pPr>
-      <w:r>
-        <w:t xml:space="preserve">Using the compositing approach, we calculated the most commonly used metrics of remotely-sensed wildfire severity to validate against ground-based data: the relative burn ratio (RBR)</w:t>
-      </w:r>
-      <w:r>
-        <w:t xml:space="preserve"> </w:t>
-      </w:r>
-      <w:r>
-        <w:t xml:space="preserve">(68)</w:t>
-      </w:r>
-      <w:r>
-        <w:t xml:space="preserve">, the delta normalized burn ratio (dNBR)</w:t>
-      </w:r>
-      <w:r>
-        <w:t xml:space="preserve"> </w:t>
-      </w:r>
-      <w:r>
-        <w:t xml:space="preserve">(36, 55)</w:t>
-      </w:r>
-      <w:r>
-        <w:t xml:space="preserve">, the relative delta normalized burn ratio (RdNBR)</w:t>
-      </w:r>
-      <w:r>
-        <w:t xml:space="preserve"> </w:t>
-      </w:r>
-      <w:r>
-        <w:t xml:space="preserve">(36, 61)</w:t>
-      </w:r>
-      <w:r>
-        <w:t xml:space="preserve">, the delta normalized burn ratio 2 (dNBR2)</w:t>
-      </w:r>
-      <w:r>
-        <w:t xml:space="preserve"> </w:t>
-      </w:r>
-      <w:r>
-        <w:t xml:space="preserve">(66)</w:t>
-      </w:r>
-      <w:r>
         <w:t xml:space="preserve">, the relative delta normalized burn ratio 2 (RdNBR2), and the delta normalized difference vegetation index (dNDVI)</w:t>
       </w:r>
       <w:r>
@@ -1196,7 +1181,7 @@
         <w:t xml:space="preserve">(55)</w:t>
       </w:r>
       <w:r>
-        <w:t xml:space="preserve">. We also calculate a new, analogous metric to the RdNBR using NDVI– the relative delta normalized difference vegetation index (RdNDVI). We calculated the delta severity indices (dNBR, dNBR2, dNDVI) without multiplying by a rescaling constant (e.g., we did not multiply the result by 1000 as in</w:t>
+        <w:t xml:space="preserve">. We also calculated an analogous metric to RdNBR using NDVI: the relative delta normalized difference vegetation index (RdNDVI). We calculated the delta severity indices (dNBR, dNBR2, dNDVI) without multiplying by a rescaling constant (e.g., we did not multiply the result by 1000 as in</w:t>
       </w:r>
       <w:r>
         <w:t xml:space="preserve"> </w:t>
@@ -1211,7 +1196,7 @@
         <w:t xml:space="preserve"> </w:t>
       </w:r>
       <w:r>
-        <w:t xml:space="preserve">(69)</w:t>
+        <w:t xml:space="preserve">(70)</w:t>
       </w:r>
       <w:r>
         <w:t xml:space="preserve">, we did not correct the delta indices using a phenological offset value, as our approach implicitly accounts for phenology by incorporating multiple cloud-free images across the same time window both before the fire and one year later. (Full equations can be found in the Supplemental Methods)</w:t>
@@ -1245,7 +1230,7 @@
                     </pic:cNvPicPr>
                   </pic:nvPicPr>
                   <pic:blipFill>
-                    <a:blip r:embed="rId33"/>
+                    <a:blip r:embed="rId32"/>
                     <a:stretch>
                       <a:fillRect/>
                     </a:stretch>
@@ -1284,8 +1269,8 @@
       <w:pPr>
         <w:pStyle w:val="Heading3"/>
       </w:pPr>
-      <w:bookmarkStart w:id="34" w:name="calibrating-remotely-sensed-wildfire-severity-with-field-measured-wildfire-severity"/>
-      <w:bookmarkEnd w:id="34"/>
+      <w:bookmarkStart w:id="33" w:name="calibrating-remotely-sensed-wildfire-severity-with-field-measured-wildfire-severity"/>
+      <w:bookmarkEnd w:id="33"/>
       <w:r>
         <w:t xml:space="preserve">Calibrating remotely-sensed wildfire severity with field-measured wildfire severity</w:t>
       </w:r>
@@ -1301,7 +1286,7 @@
         <w:t xml:space="preserve"> </w:t>
       </w:r>
       <w:r>
-        <w:t xml:space="preserve">(70, 71)</w:t>
+        <w:t xml:space="preserve">(71, 72)</w:t>
       </w:r>
       <w:r>
         <w:t xml:space="preserve">. The Composite Burn Index (CBI) is a metric of vegetation mortality across several vertical vegetation strata within a 30m diameter field plot</w:t>
@@ -1310,7 +1295,7 @@
         <w:t xml:space="preserve"> </w:t>
       </w:r>
       <w:r>
-        <w:t xml:space="preserve">(65)</w:t>
+        <w:t xml:space="preserve">(66)</w:t>
       </w:r>
       <w:r>
         <w:t xml:space="preserve">. The CBI ranges from 0 (no fire impacts) to 3 (very high fire impacts), and has a long history of use as a standard for calibrating remotely-sensed severity data</w:t>
@@ -1319,7 +1304,7 @@
         <w:t xml:space="preserve"> </w:t>
       </w:r>
       <w:r>
-        <w:t xml:space="preserve">(36, 65, 67, 68, 72–74)</w:t>
+        <w:t xml:space="preserve">(36, 66, 68, 69, 73–75)</w:t>
       </w:r>
       <w:r>
         <w:t xml:space="preserve">. Following</w:t>
@@ -1337,7 +1322,7 @@
         <w:t xml:space="preserve"> </w:t>
       </w:r>
       <w:r>
-        <w:t xml:space="preserve">(72)</w:t>
+        <w:t xml:space="preserve">(73)</w:t>
       </w:r>
       <w:r>
         <w:t xml:space="preserve">,</w:t>
@@ -1346,16 +1331,16 @@
         <w:t xml:space="preserve"> </w:t>
       </w:r>
       <w:r>
+        <w:t xml:space="preserve">(69)</w:t>
+      </w:r>
+      <w:r>
+        <w:t xml:space="preserve">, and</w:t>
+      </w:r>
+      <w:r>
+        <w:t xml:space="preserve"> </w:t>
+      </w:r>
+      <w:r>
         <w:t xml:space="preserve">(68)</w:t>
-      </w:r>
-      <w:r>
-        <w:t xml:space="preserve">, and</w:t>
-      </w:r>
-      <w:r>
-        <w:t xml:space="preserve"> </w:t>
-      </w:r>
-      <w:r>
-        <w:t xml:space="preserve">(67)</w:t>
       </w:r>
       <w:r>
         <w:t xml:space="preserve">, we fit a non-linear model to each remotely-sensed severity metric of the following form:</w:t>
@@ -1446,91 +1431,91 @@
         <w:t xml:space="preserve"> </w:t>
       </w:r>
       <w:r>
+        <w:t xml:space="preserve">(74)</w:t>
+      </w:r>
+      <w:r>
+        <w:t xml:space="preserve">,</w:t>
+      </w:r>
+      <w:r>
+        <w:t xml:space="preserve"> </w:t>
+      </w:r>
+      <w:r>
+        <w:t xml:space="preserve">(69)</w:t>
+      </w:r>
+      <w:r>
+        <w:t xml:space="preserve">, and</w:t>
+      </w:r>
+      <w:r>
+        <w:t xml:space="preserve"> </w:t>
+      </w:r>
+      <w:r>
+        <w:t xml:space="preserve">(68)</w:t>
+      </w:r>
+      <w:r>
+        <w:t xml:space="preserve">, we used bilinear interpolation to extract remotely-sensed severity at the locations of the CBI field plots to better align remote and field measurements. We also extracted remotely-sensed severity values using bicubic interpolation, which produces smoother imagery but is more computationally demanding. In total, we fit 56 models (7 severity measures, 4 time windows, 2 interpolation methods) and performed five-fold cross validation using the</w:t>
+      </w:r>
+      <w:r>
+        <w:t xml:space="preserve"> </w:t>
+      </w:r>
+      <w:r>
+        <w:rPr>
+          <w:rStyle w:val="VerbatimChar"/>
+        </w:rPr>
+        <w:t xml:space="preserve">modelr</w:t>
+      </w:r>
+      <w:r>
+        <w:t xml:space="preserve"> </w:t>
+      </w:r>
+      <w:r>
+        <w:t xml:space="preserve">and</w:t>
+      </w:r>
+      <w:r>
+        <w:t xml:space="preserve"> </w:t>
+      </w:r>
+      <w:r>
+        <w:rPr>
+          <w:rStyle w:val="VerbatimChar"/>
+        </w:rPr>
+        <w:t xml:space="preserve">purrr</w:t>
+      </w:r>
+      <w:r>
+        <w:t xml:space="preserve"> </w:t>
+      </w:r>
+      <w:r>
+        <w:t xml:space="preserve">packages in R</w:t>
+      </w:r>
+      <w:r>
+        <w:t xml:space="preserve"> </w:t>
+      </w:r>
+      <w:r>
+        <w:t xml:space="preserve">(76–78)</w:t>
+      </w:r>
+      <w:r>
+        <w:t xml:space="preserve">. To compare goodness of model fits with</w:t>
+      </w:r>
+      <w:r>
+        <w:t xml:space="preserve"> </w:t>
+      </w:r>
+      <w:r>
+        <w:t xml:space="preserve">(36)</w:t>
+      </w:r>
+      <w:r>
+        <w:t xml:space="preserve">,</w:t>
+      </w:r>
+      <w:r>
+        <w:t xml:space="preserve"> </w:t>
+      </w:r>
+      <w:r>
         <w:t xml:space="preserve">(73)</w:t>
       </w:r>
       <w:r>
-        <w:t xml:space="preserve">,</w:t>
-      </w:r>
-      <w:r>
-        <w:t xml:space="preserve"> </w:t>
-      </w:r>
-      <w:r>
-        <w:t xml:space="preserve">(68)</w:t>
-      </w:r>
-      <w:r>
         <w:t xml:space="preserve">, and</w:t>
       </w:r>
       <w:r>
         <w:t xml:space="preserve"> </w:t>
       </w:r>
       <w:r>
-        <w:t xml:space="preserve">(67)</w:t>
-      </w:r>
-      <w:r>
-        <w:t xml:space="preserve">, we used bilinear interpolation to extract remotely-sensed severity at the locations of the CBI field plots to better align remote and field measurements. We also extracted remotely-sensed severity values using bicubic interpolation. In total, we fit 56 models (7 severity measures, 4 time windows, 2 interpolation methods) and performed five-fold cross validation using the</w:t>
-      </w:r>
-      <w:r>
-        <w:t xml:space="preserve"> </w:t>
-      </w:r>
-      <w:r>
-        <w:rPr>
-          <w:rStyle w:val="VerbatimChar"/>
-        </w:rPr>
-        <w:t xml:space="preserve">modelr</w:t>
-      </w:r>
-      <w:r>
-        <w:t xml:space="preserve"> </w:t>
-      </w:r>
-      <w:r>
-        <w:t xml:space="preserve">and</w:t>
-      </w:r>
-      <w:r>
-        <w:t xml:space="preserve"> </w:t>
-      </w:r>
-      <w:r>
-        <w:rPr>
-          <w:rStyle w:val="VerbatimChar"/>
-        </w:rPr>
-        <w:t xml:space="preserve">purrr</w:t>
-      </w:r>
-      <w:r>
-        <w:t xml:space="preserve"> </w:t>
-      </w:r>
-      <w:r>
-        <w:t xml:space="preserve">packages in R</w:t>
-      </w:r>
-      <w:r>
-        <w:t xml:space="preserve"> </w:t>
-      </w:r>
-      <w:r>
-        <w:t xml:space="preserve">(75–77)</w:t>
-      </w:r>
-      <w:r>
-        <w:t xml:space="preserve">. To compare goodness of model fits with</w:t>
-      </w:r>
-      <w:r>
-        <w:t xml:space="preserve"> </w:t>
-      </w:r>
-      <w:r>
-        <w:t xml:space="preserve">(36)</w:t>
-      </w:r>
-      <w:r>
-        <w:t xml:space="preserve">,</w:t>
-      </w:r>
-      <w:r>
-        <w:t xml:space="preserve"> </w:t>
-      </w:r>
-      <w:r>
-        <w:t xml:space="preserve">(72)</w:t>
-      </w:r>
-      <w:r>
-        <w:t xml:space="preserve">, and</w:t>
-      </w:r>
-      <w:r>
-        <w:t xml:space="preserve"> </w:t>
-      </w:r>
-      <w:r>
-        <w:t xml:space="preserve">(68)</w:t>
+        <w:t xml:space="preserve">(69)</w:t>
       </w:r>
       <w:r>
         <w:t xml:space="preserve">, we report the average R</w:t>
@@ -1545,15 +1530,15 @@
         <w:t xml:space="preserve"> </w:t>
       </w:r>
       <w:r>
-        <w:t xml:space="preserve">value from the five folds for each of the 56 models.</w:t>
+        <w:t xml:space="preserve">value from the cross validation for each of the 56 models.</w:t>
       </w:r>
     </w:p>
     <w:p>
       <w:pPr>
         <w:pStyle w:val="Heading2"/>
       </w:pPr>
-      <w:bookmarkStart w:id="35" w:name="remotely-sensing-local-variability-in-forest-structure-at-broad-extents"/>
-      <w:bookmarkEnd w:id="35"/>
+      <w:bookmarkStart w:id="34" w:name="remotely-sensing-local-variability-in-forest-structure-at-broad-extents"/>
+      <w:bookmarkEnd w:id="34"/>
       <w:r>
         <w:t xml:space="preserve">Remotely sensing local variability in forest structure at broad extents</w:t>
       </w:r>
@@ -1569,16 +1554,16 @@
         <w:t xml:space="preserve"> </w:t>
       </w:r>
       <w:r>
-        <w:t xml:space="preserve">(53, 78)</w:t>
-      </w:r>
-      <w:r>
-        <w:t xml:space="preserve">. Within a moving square neighborhood window with sides of 90m, 150m, 210m, and 270m, we calculated forest variability for each pixel as the standard deviation of the NDVI values of its neighbors (not including itself). NDVI correlates well with foliar biomass, leaf area index, and vegetation cover</w:t>
-      </w:r>
-      <w:r>
-        <w:t xml:space="preserve"> </w:t>
-      </w:r>
-      <w:r>
-        <w:t xml:space="preserve">(63)</w:t>
+        <w:t xml:space="preserve">(53, 79)</w:t>
+      </w:r>
+      <w:r>
+        <w:t xml:space="preserve">. Within a moving square neighborhood window with sides of 90m (3x3 pixels), 150m (5x5 pixels), 210m (7x7 pixels), and 270m (9x9 pixels), we calculated forest variability for each pixel as the standard deviation of the NDVI values of its neighbors (not including itself). NDVI correlates well with foliar biomass, leaf area index, and vegetation cover</w:t>
+      </w:r>
+      <w:r>
+        <w:t xml:space="preserve"> </w:t>
+      </w:r>
+      <w:r>
+        <w:t xml:space="preserve">(64)</w:t>
       </w:r>
       <w:r>
         <w:t xml:space="preserve">, so a higher standard deviation of NDVI within a given local neighborhood corresponds to discontinuous canopy cover and abrupt vegetation edges (see Fig. 3)</w:t>
@@ -1587,7 +1572,7 @@
         <w:t xml:space="preserve"> </w:t>
       </w:r>
       <w:r>
-        <w:t xml:space="preserve">(79)</w:t>
+        <w:t xml:space="preserve">(80)</w:t>
       </w:r>
       <w:r>
         <w:t xml:space="preserve">. Canopy cover is positively correlated with surface fuel loads including dead and down wood, grasses, and short shrubs</w:t>
@@ -1596,7 +1581,7 @@
         <w:t xml:space="preserve"> </w:t>
       </w:r>
       <w:r>
-        <w:t xml:space="preserve">(80, 81)</w:t>
+        <w:t xml:space="preserve">(81, 82)</w:t>
       </w:r>
       <w:r>
         <w:t xml:space="preserve">, which are primarily responsible for initiation and spread of</w:t>
@@ -1623,7 +1608,7 @@
         <w:t xml:space="preserve"> </w:t>
       </w:r>
       <w:r>
-        <w:t xml:space="preserve">(82)</w:t>
+        <w:t xml:space="preserve">(83)</w:t>
       </w:r>
       <w:r>
         <w:t xml:space="preserve">.</w:t>
@@ -1649,7 +1634,7 @@
                     </pic:cNvPicPr>
                   </pic:nvPicPr>
                   <pic:blipFill>
-                    <a:blip r:embed="rId36"/>
+                    <a:blip r:embed="rId35"/>
                     <a:stretch>
                       <a:fillRect/>
                     </a:stretch>
@@ -1688,20 +1673,73 @@
       <w:pPr>
         <w:pStyle w:val="Heading2"/>
       </w:pPr>
-      <w:bookmarkStart w:id="37" w:name="remote-sensing-other-conditions"/>
+      <w:bookmarkStart w:id="36" w:name="remote-sensing-other-conditions"/>
+      <w:bookmarkEnd w:id="36"/>
+      <w:r>
+        <w:t xml:space="preserve">Remote sensing other conditions</w:t>
+      </w:r>
+    </w:p>
+    <w:p>
+      <w:pPr>
+        <w:pStyle w:val="Heading3"/>
+      </w:pPr>
+      <w:bookmarkStart w:id="37" w:name="topographic-conditions"/>
       <w:bookmarkEnd w:id="37"/>
       <w:r>
-        <w:t xml:space="preserve">Remote sensing other conditions</w:t>
+        <w:t xml:space="preserve">Topographic conditions</w:t>
+      </w:r>
+    </w:p>
+    <w:p>
+      <w:pPr>
+        <w:pStyle w:val="FirstParagraph"/>
+      </w:pPr>
+      <w:r>
+        <w:t xml:space="preserve">Elevation data were sourced from the Shuttle Radar Topography Mission</w:t>
+      </w:r>
+      <w:r>
+        <w:t xml:space="preserve"> </w:t>
+      </w:r>
+      <w:r>
+        <w:t xml:space="preserve">(84)</w:t>
+      </w:r>
+      <w:r>
+        <w:t xml:space="preserve">, a 1-arc second digital elevation model. Slope and aspect were extracted from the digital elevation model. Per-pixel topographic roughness was calculated as the standard deviation of elevation values within the same-sized kernels as those used for variability in forest structure (90m, 150m, 210m, and 270m on a side and not including the central pixel).</w:t>
+      </w:r>
+    </w:p>
+    <w:p>
+      <w:pPr>
+        <w:pStyle w:val="BodyText"/>
+      </w:pPr>
+      <w:r>
+        <w:t xml:space="preserve">We used the digital elevation model to calculate the potential annual heat load at each pixel, which is an integrated measure of latitude, slope, and a folding transformation of aspect about the northeast-southwest line (</w:t>
+      </w:r>
+      <w:r>
+        <w:t xml:space="preserve">(85)</w:t>
+      </w:r>
+      <w:r>
+        <w:t xml:space="preserve"> </w:t>
+      </w:r>
+      <w:r>
+        <w:t xml:space="preserve">with correction in</w:t>
+      </w:r>
+      <w:r>
+        <w:t xml:space="preserve"> </w:t>
+      </w:r>
+      <w:r>
+        <w:t xml:space="preserve">(86)</w:t>
+      </w:r>
+      <w:r>
+        <w:t xml:space="preserve">; See Supplemental Methods for equations)</w:t>
       </w:r>
     </w:p>
     <w:p>
       <w:pPr>
         <w:pStyle w:val="Heading3"/>
       </w:pPr>
-      <w:bookmarkStart w:id="38" w:name="topographic-conditions"/>
+      <w:bookmarkStart w:id="38" w:name="moisture-conditions"/>
       <w:bookmarkEnd w:id="38"/>
       <w:r>
-        <w:t xml:space="preserve">Topographic conditions</w:t>
+        <w:t xml:space="preserve">Moisture conditions</w:t>
       </w:r>
     </w:p>
     <w:p>
@@ -1709,52 +1747,26 @@
         <w:pStyle w:val="FirstParagraph"/>
       </w:pPr>
       <w:r>
-        <w:t xml:space="preserve">Elevation data were sourced from the Shuttle Radar Topography Mission</w:t>
-      </w:r>
-      <w:r>
-        <w:t xml:space="preserve"> </w:t>
-      </w:r>
-      <w:r>
-        <w:t xml:space="preserve">(83)</w:t>
-      </w:r>
-      <w:r>
-        <w:t xml:space="preserve">, a 1-arc second digital elevation model. Slope and aspect were extracted from the digital elevation model. Per-pixel topographic roughness was calculated as the standard deviation of elevation values within the same-sized kernels as those used for variability in forest structure (90m, 150m, 210m, and 270m on a side and not including the central pixel).</w:t>
-      </w:r>
-    </w:p>
-    <w:p>
-      <w:pPr>
-        <w:pStyle w:val="BodyText"/>
-      </w:pPr>
-      <w:r>
-        <w:t xml:space="preserve">We used the digital elevation model to calculate the potential annual heat load at each pixel, which is an integrated measure of latitude, slope, and a folding transformation of aspect about the northeast-southwest line (</w:t>
-      </w:r>
-      <w:r>
-        <w:t xml:space="preserve">(84)</w:t>
-      </w:r>
-      <w:r>
-        <w:t xml:space="preserve"> </w:t>
-      </w:r>
-      <w:r>
-        <w:t xml:space="preserve">with correction in</w:t>
-      </w:r>
-      <w:r>
-        <w:t xml:space="preserve"> </w:t>
-      </w:r>
-      <w:r>
-        <w:t xml:space="preserve">(85)</w:t>
-      </w:r>
-      <w:r>
-        <w:t xml:space="preserve">; See Supplemental Methods for equations)</w:t>
-      </w:r>
-    </w:p>
-    <w:p>
-      <w:pPr>
-        <w:pStyle w:val="Heading3"/>
-      </w:pPr>
-      <w:bookmarkStart w:id="39" w:name="moisture-conditions"/>
+        <w:t xml:space="preserve">The modeled 100-hour fuel moisture data were sourced from the gridMET product, a gridded meteorological product with a daily temporal resolution and a 4km x 4km spatial resolution</w:t>
+      </w:r>
+      <w:r>
+        <w:t xml:space="preserve"> </w:t>
+      </w:r>
+      <w:r>
+        <w:t xml:space="preserve">(87)</w:t>
+      </w:r>
+      <w:r>
+        <w:t xml:space="preserve">. We calculated 100-hour fuel moisture as the median 100-hour fuel moisture for the 3 days prior to the fire. The 100-hour fuel moisture is a correlate of the regional temperature and moisture which integrates the relative humidity, the length of day, and the amount of precipitation in the previous 24 hours. Thus, this measure is sensitive to multiple hot dry days across the 4km x 4km spatial extent of each grid cell, but not to diurnal variation in relative humidity nor to extreme weather events during a fire.</w:t>
+      </w:r>
+    </w:p>
+    <w:p>
+      <w:pPr>
+        <w:pStyle w:val="Heading2"/>
+      </w:pPr>
+      <w:bookmarkStart w:id="39" w:name="remote-samples"/>
       <w:bookmarkEnd w:id="39"/>
       <w:r>
-        <w:t xml:space="preserve">Moisture conditions</w:t>
+        <w:t xml:space="preserve">Remote samples</w:t>
       </w:r>
     </w:p>
     <w:p>
@@ -1762,26 +1774,35 @@
         <w:pStyle w:val="FirstParagraph"/>
       </w:pPr>
       <w:r>
-        <w:t xml:space="preserve">The modeled 100-hour fuel moisture data were sourced from the gridMET product, a gridded meteorological product with a daily temporal resolution and a 4km x 4km spatial resolution</w:t>
-      </w:r>
-      <w:r>
-        <w:t xml:space="preserve"> </w:t>
-      </w:r>
-      <w:r>
-        <w:t xml:space="preserve">(86)</w:t>
-      </w:r>
-      <w:r>
-        <w:t xml:space="preserve">. We calculated 100-hour fuel moisture as the median 100-hour fuel moisture for the 3 days prior to the fire. The 100-hour fuel moisture is a correlate of the regional temperature and moisture which integrates the relative humidity, the length of day, and the amount of precipitation in the previous 24 hours. Thus, this measure is sensitive to multiple hot dry days across the 4km x 4km spatial extent of each grid cell, but not to diurnal variation in relative humidity nor to extreme weather events during a fire.</w:t>
+        <w:t xml:space="preserve">Approximately 100 random points were selected within each FRAP fire perimeter in areas designated as yellow pine/mixed-conifer forest and the values of wildfire severity as well as the values of each covariate were extracted at those points using nearest neighbor interpolation. Using the calibration equation described in Eq. 1 for the best configuration of the remote severity metric, we removed sampled points corresponding to</w:t>
+      </w:r>
+      <w:r>
+        <w:t xml:space="preserve"> </w:t>
+      </w:r>
+      <w:r>
+        <w:t xml:space="preserve">“</w:t>
+      </w:r>
+      <w:r>
+        <w:t xml:space="preserve">unburned</w:t>
+      </w:r>
+      <w:r>
+        <w:t xml:space="preserve">”</w:t>
+      </w:r>
+      <w:r>
+        <w:t xml:space="preserve"> </w:t>
+      </w:r>
+      <w:r>
+        <w:t xml:space="preserve">area prior to analysis (i.e., below an RBR threshold of 0.045). The random sampling amounted to 54109 total samples across 972 fires.</w:t>
       </w:r>
     </w:p>
     <w:p>
       <w:pPr>
         <w:pStyle w:val="Heading2"/>
       </w:pPr>
-      <w:bookmarkStart w:id="40" w:name="remote-samples"/>
+      <w:bookmarkStart w:id="40" w:name="modeling-the-effect-of-forest-variability-on-severity"/>
       <w:bookmarkEnd w:id="40"/>
       <w:r>
-        <w:t xml:space="preserve">Remote samples</w:t>
+        <w:t xml:space="preserve">Modeling the effect of forest variability on severity</w:t>
       </w:r>
     </w:p>
     <w:p>
@@ -1789,7 +1810,19 @@
         <w:pStyle w:val="FirstParagraph"/>
       </w:pPr>
       <w:r>
-        <w:t xml:space="preserve">Approximately 100 random points were selected within each FRAP fire perimeter in areas designated as yellow pine/mixed-conifer forest and the values of wildfire severity as well as the values of each covariate were extracted at those points using nearest neighbor interpolation. Using the calibration equation described in Eq. 1 for the best configuration of the remote severity metric, we removed sampled points corresponding to</w:t>
+        <w:t xml:space="preserve">We used the Relative Burn Ratio (RBR) calculated using bicubic interpolation within a 48-day window to derive our response variable for analyses of forest structural variability, as it showed the best correspondence to field severity data measured as average R</w:t>
+      </w:r>
+      <w:r>
+        <w:rPr>
+          <w:vertAlign w:val="superscript"/>
+        </w:rPr>
+        <w:t xml:space="preserve">2</w:t>
+      </w:r>
+      <w:r>
+        <w:t xml:space="preserve"> </w:t>
+      </w:r>
+      <w:r>
+        <w:t xml:space="preserve">in the 5-fold cross validation. Using the non-linear relationship between RBR and CBI from the best performing calibration model, we calculated the threshold RBR corresponding to</w:t>
       </w:r>
       <w:r>
         <w:t xml:space="preserve"> </w:t>
@@ -1798,7 +1831,7 @@
         <w:t xml:space="preserve">“</w:t>
       </w:r>
       <w:r>
-        <w:t xml:space="preserve">unburned</w:t>
+        <w:t xml:space="preserve">high-severity</w:t>
       </w:r>
       <w:r>
         <w:t xml:space="preserve">”</w:t>
@@ -1807,37 +1840,7 @@
         <w:t xml:space="preserve"> </w:t>
       </w:r>
       <w:r>
-        <w:t xml:space="preserve">area prior to analysis (i.e., below an RBR threshold of 0.045). The random sampling amounted to 54109 total samples across 972 fires.</w:t>
-      </w:r>
-    </w:p>
-    <w:p>
-      <w:pPr>
-        <w:pStyle w:val="Heading2"/>
-      </w:pPr>
-      <w:bookmarkStart w:id="41" w:name="modeling-the-effect-of-forest-variability-on-severity"/>
-      <w:bookmarkEnd w:id="41"/>
-      <w:r>
-        <w:t xml:space="preserve">Modeling the effect of forest variability on severity</w:t>
-      </w:r>
-    </w:p>
-    <w:p>
-      <w:pPr>
-        <w:pStyle w:val="FirstParagraph"/>
-      </w:pPr>
-      <w:r>
-        <w:t xml:space="preserve">We used the Relative Burn Ratio (RBR) calculated using bicubic interpolation within a 48-day window to derive our response variable for analyses of forest structural variability, as it showed the best correspondence to field severity data measured as average R</w:t>
-      </w:r>
-      <w:r>
-        <w:rPr>
-          <w:vertAlign w:val="superscript"/>
-        </w:rPr>
-        <w:t xml:space="preserve">2</w:t>
-      </w:r>
-      <w:r>
-        <w:t xml:space="preserve"> </w:t>
-      </w:r>
-      <w:r>
-        <w:t xml:space="preserve">in the 5-fold cross validation. Using the non-linear relationship between RBR and CBI from the best performing calibration model, we calculated the threshold RBR corresponding to</w:t>
+        <w:t xml:space="preserve">signifying complete or near-complete overstory mortality (RBR value of 0.282 corresponding to a CBI value of 2.25). If the severity at a remote sample point was greater than this threshold, the point was scored as a 1. We used a hierarchical logistic regression model (Eq. 2) to assess the probability of high-severity wildfire as a linear combination of the remote metrics described above: prefire NDVI of each pixel, standard deviation of NDVI within a neighborhood (i.e., forest structural variability), the mean NDVI within a neighborhood, 100-hour fuel moisture, potential annual heat load, and topographic roughness. We included two-way interactions between the structural variability measure and prefire NDVI, neighborhood mean NDVI, and 100-hour fuel moisture. We include the two-way interaction between a pixel’s prefire NDVI and its neighborhood mean NDVI to account for structural variability that may arise from contrasts between these variables (e.g.,</w:t>
       </w:r>
       <w:r>
         <w:t xml:space="preserve"> </w:t>
@@ -1846,7 +1849,7 @@
         <w:t xml:space="preserve">“</w:t>
       </w:r>
       <w:r>
-        <w:t xml:space="preserve">high-severity</w:t>
+        <w:t xml:space="preserve">holes in the forest</w:t>
       </w:r>
       <w:r>
         <w:t xml:space="preserve">”</w:t>
@@ -1855,7 +1858,22 @@
         <w:t xml:space="preserve"> </w:t>
       </w:r>
       <w:r>
-        <w:t xml:space="preserve">signifying complete or near-complete overstory mortality (RBR value of 0.282 corresponding to a CBI value of 2.25). If the severity at a remote sample point was greater than this threshold, the point was scored as a 1. We used a hierarchical logistic regression model (Eq. 2) to assess the probability of high-severity wildfire as a linear combination of the remote metrics described above: prefire NDVI of each pixel, standard deviation of NDVI within a neighborhood (i.e., forest structural variability), the mean NDVI within a neighborhood, 100-hour fuel moisture, potential annual heat load, and topographic roughness. We included two-way interactions between the structural variability measure and prefire NDVI, neighborhood mean NDVI, and 100-hour fuel moisture. We include the two-way interaction between a pixel’s prefire NDVI and its neighborhood mean NDVI to account for structural variability that may arise from differences between these variables (see Supplemental Fig. 2). We scaled all predictor variables, used weakly-regularizing priors, and estimated an intercept for each individual fire with pooled variance.</w:t>
+        <w:t xml:space="preserve">vs.</w:t>
+      </w:r>
+      <w:r>
+        <w:t xml:space="preserve"> </w:t>
+      </w:r>
+      <w:r>
+        <w:t xml:space="preserve">“</w:t>
+      </w:r>
+      <w:r>
+        <w:t xml:space="preserve">isolated patches</w:t>
+      </w:r>
+      <w:r>
+        <w:t xml:space="preserve">”</w:t>
+      </w:r>
+      <w:r>
+        <w:t xml:space="preserve">; see Supplemental Fig. 2). We scaled all predictor variables, used weakly-regularizing priors, and estimated an intercept for each individual fire with pooled variance.</w:t>
       </w:r>
     </w:p>
     <w:p>
@@ -2619,28 +2637,55 @@
       <w:pPr>
         <w:pStyle w:val="Heading2"/>
       </w:pPr>
-      <w:bookmarkStart w:id="42" w:name="assessing-the-scale-of-effect-of-forest-variability"/>
+      <w:bookmarkStart w:id="41" w:name="assessing-the-scale-of-effect-of-forest-structure-variability"/>
+      <w:bookmarkEnd w:id="41"/>
+      <w:r>
+        <w:t xml:space="preserve">Assessing the</w:t>
+      </w:r>
+      <w:r>
+        <w:t xml:space="preserve"> </w:t>
+      </w:r>
+      <w:r>
+        <w:t xml:space="preserve">“</w:t>
+      </w:r>
+      <w:r>
+        <w:t xml:space="preserve">scale of effect</w:t>
+      </w:r>
+      <w:r>
+        <w:t xml:space="preserve">”</w:t>
+      </w:r>
+      <w:r>
+        <w:t xml:space="preserve"> </w:t>
+      </w:r>
+      <w:r>
+        <w:t xml:space="preserve">of forest structure variability</w:t>
+      </w:r>
+    </w:p>
+    <w:p>
+      <w:pPr>
+        <w:pStyle w:val="FirstParagraph"/>
+      </w:pPr>
+      <w:r>
+        <w:t xml:space="preserve">Each neighborhood size (90m, 150m, 210m, 270m on a side) was substituted in turn for the neighborhood standard deviation of NDVI, neighborhood mean NDVI, and terrain ruggedness covariates to generate a candidate set of 4 models. To assess the scale at which the forest structure variability effect manifests, we compared the 4 candidate models based on different neighborhood sizes using leave-one-out cross validation (LOO cross validation)</w:t>
+      </w:r>
+      <w:r>
+        <w:t xml:space="preserve"> </w:t>
+      </w:r>
+      <w:r>
+        <w:t xml:space="preserve">(88)</w:t>
+      </w:r>
+      <w:r>
+        <w:t xml:space="preserve">. We inferred that the neighborhood size window used in the best-performing model reflected the scale at which the forest structure variability effect had the most support.</w:t>
+      </w:r>
+    </w:p>
+    <w:p>
+      <w:pPr>
+        <w:pStyle w:val="Heading2"/>
+      </w:pPr>
+      <w:bookmarkStart w:id="42" w:name="statistical-software"/>
       <w:bookmarkEnd w:id="42"/>
       <w:r>
-        <w:t xml:space="preserve">Assessing the</w:t>
-      </w:r>
-      <w:r>
-        <w:t xml:space="preserve"> </w:t>
-      </w:r>
-      <w:r>
-        <w:t xml:space="preserve">“</w:t>
-      </w:r>
-      <w:r>
-        <w:t xml:space="preserve">scale of effect</w:t>
-      </w:r>
-      <w:r>
-        <w:t xml:space="preserve">”</w:t>
-      </w:r>
-      <w:r>
-        <w:t xml:space="preserve"> </w:t>
-      </w:r>
-      <w:r>
-        <w:t xml:space="preserve">of forest variability</w:t>
+        <w:t xml:space="preserve">Statistical software</w:t>
       </w:r>
     </w:p>
     <w:p>
@@ -2648,26 +2693,74 @@
         <w:pStyle w:val="FirstParagraph"/>
       </w:pPr>
       <w:r>
-        <w:t xml:space="preserve">Each neighborhood size (90m, 150m, 210m, 270m on a side) was substituted in turn for the neighborhood standard deviation of NDVI, neighborhood mean NDVI, and terrain ruggedness covariates to generate a candidate set of 4 models. To assess the scale at which the forest structure variability effect manifests, we compared the 4 candidate models based on different neighborhood sizes using leave-one-out cross validation (LOO cross validation)</w:t>
-      </w:r>
-      <w:r>
-        <w:t xml:space="preserve"> </w:t>
-      </w:r>
-      <w:r>
-        <w:t xml:space="preserve">(87)</w:t>
-      </w:r>
-      <w:r>
-        <w:t xml:space="preserve">. We inferred that the neighborhood size window used in the best-performing model reflected the scale at which the forest structure variability effect had the most support.</w:t>
+        <w:t xml:space="preserve">We used</w:t>
+      </w:r>
+      <w:r>
+        <w:t xml:space="preserve"> </w:t>
+      </w:r>
+      <w:r>
+        <w:rPr>
+          <w:rStyle w:val="VerbatimChar"/>
+        </w:rPr>
+        <w:t xml:space="preserve">R</w:t>
+      </w:r>
+      <w:r>
+        <w:t xml:space="preserve"> </w:t>
+      </w:r>
+      <w:r>
+        <w:t xml:space="preserve">for all statistical analyses</w:t>
+      </w:r>
+      <w:r>
+        <w:t xml:space="preserve"> </w:t>
+      </w:r>
+      <w:r>
+        <w:t xml:space="preserve">(78)</w:t>
+      </w:r>
+      <w:r>
+        <w:t xml:space="preserve">. We used the</w:t>
+      </w:r>
+      <w:r>
+        <w:t xml:space="preserve"> </w:t>
+      </w:r>
+      <w:r>
+        <w:rPr>
+          <w:rStyle w:val="VerbatimChar"/>
+        </w:rPr>
+        <w:t xml:space="preserve">brms</w:t>
+      </w:r>
+      <w:r>
+        <w:t xml:space="preserve"> </w:t>
+      </w:r>
+      <w:r>
+        <w:t xml:space="preserve">package to fit mixed effects models in a Bayesian framework which implements the No U-Turn Sampler (NUTS) extension to the Hamiltonian Monte Carlo algorithm</w:t>
+      </w:r>
+      <w:r>
+        <w:t xml:space="preserve"> </w:t>
+      </w:r>
+      <w:r>
+        <w:t xml:space="preserve">(89, 90)</w:t>
+      </w:r>
+      <w:r>
+        <w:t xml:space="preserve">. We used 4 chains with 3000 samples per chain (1500 warmup samples and 1500 posterior samples) and chain convergence was assessed for each estimated parameter by ensuring Rhat values were less than or equal to 1.01</w:t>
+      </w:r>
+      <w:r>
+        <w:t xml:space="preserve"> </w:t>
+      </w:r>
+      <w:r>
+        <w:t xml:space="preserve">(90)</w:t>
+      </w:r>
+      <w:r>
+        <w:t xml:space="preserve">.</w:t>
       </w:r>
     </w:p>
     <w:p>
       <w:pPr>
         <w:pStyle w:val="Heading2"/>
       </w:pPr>
-      <w:bookmarkStart w:id="43" w:name="statistical-software"/>
+      <w:bookmarkStart w:id="43" w:name="data-availability"/>
       <w:bookmarkEnd w:id="43"/>
       <w:r>
-        <w:t xml:space="preserve">Statistical software</w:t>
+        <w:t xml:space="preserve">Data availability</w:t>
       </w:r>
     </w:p>
     <w:p>
@@ -2675,74 +2768,17 @@
         <w:pStyle w:val="FirstParagraph"/>
       </w:pPr>
       <w:r>
-        <w:t xml:space="preserve">We used</w:t>
-      </w:r>
-      <w:r>
-        <w:t xml:space="preserve"> </w:t>
-      </w:r>
-      <w:r>
-        <w:rPr>
-          <w:rStyle w:val="VerbatimChar"/>
-        </w:rPr>
-        <w:t xml:space="preserve">R</w:t>
-      </w:r>
-      <w:r>
-        <w:t xml:space="preserve"> </w:t>
-      </w:r>
-      <w:r>
-        <w:t xml:space="preserve">for all statistical analyses</w:t>
-      </w:r>
-      <w:r>
-        <w:t xml:space="preserve"> </w:t>
-      </w:r>
-      <w:r>
-        <w:t xml:space="preserve">(77)</w:t>
-      </w:r>
-      <w:r>
-        <w:t xml:space="preserve">. We used the</w:t>
-      </w:r>
-      <w:r>
-        <w:t xml:space="preserve"> </w:t>
-      </w:r>
-      <w:r>
-        <w:rPr>
-          <w:rStyle w:val="VerbatimChar"/>
-        </w:rPr>
-        <w:t xml:space="preserve">brms</w:t>
-      </w:r>
-      <w:r>
-        <w:t xml:space="preserve"> </w:t>
-      </w:r>
-      <w:r>
-        <w:t xml:space="preserve">package to fit mixed effects models in a Bayesian framework which implements the No U-Turn Sampler (NUTS) extension to the Hamiltonian Monte Carlo algorithm</w:t>
-      </w:r>
-      <w:r>
-        <w:t xml:space="preserve"> </w:t>
-      </w:r>
-      <w:r>
-        <w:t xml:space="preserve">(88, 89)</w:t>
-      </w:r>
-      <w:r>
-        <w:t xml:space="preserve">. We used 4 chains with 3000 samples per chain (1500 warmup samples and 1500 posterior samples) and chain convergence was assessed for each estimated parameter by ensuring Rhat values were less than or equal to 1.01</w:t>
-      </w:r>
-      <w:r>
-        <w:t xml:space="preserve"> </w:t>
-      </w:r>
-      <w:r>
-        <w:t xml:space="preserve">(89)</w:t>
-      </w:r>
-      <w:r>
-        <w:t xml:space="preserve">.</w:t>
-      </w:r>
-    </w:p>
-    <w:p>
-      <w:pPr>
-        <w:pStyle w:val="Heading2"/>
-      </w:pPr>
-      <w:bookmarkStart w:id="44" w:name="data-availability"/>
+        <w:t xml:space="preserve">All data and analysis code are available via the Open Science Framework (DOI: 10.17605/OSF.IO/27NSR) including a new dataset representing wildfire severity, vegetation characteristics, and regional climate conditions within the perimeters of 1,090 fires from the FRAP database that burned in yellow pine/mixed-conifer forest in the Sierra Nevada, California between 1984 and 2017.</w:t>
+      </w:r>
+    </w:p>
+    <w:p>
+      <w:pPr>
+        <w:pStyle w:val="Heading1"/>
+      </w:pPr>
+      <w:bookmarkStart w:id="44" w:name="results"/>
       <w:bookmarkEnd w:id="44"/>
       <w:r>
-        <w:t xml:space="preserve">Data availability</w:t>
+        <w:t xml:space="preserve">Results</w:t>
       </w:r>
     </w:p>
     <w:p>
@@ -2750,25 +2786,16 @@
         <w:pStyle w:val="FirstParagraph"/>
       </w:pPr>
       <w:r>
-        <w:t xml:space="preserve">All data and analysis code are available via the Open Science Framework (DOI: 10.17605/OSF.IO/27NSR) including a new dataset representing wildfire severity, vegetation characteristics, and regional climate conditions within the perimeters of 1,090 fires from the FRAP database that burned in yellow pine/mixed-conifer forest in the Sierra Nevada, California between 1984 and 2017.</w:t>
-      </w:r>
-    </w:p>
-    <w:p>
-      <w:pPr>
-        <w:pStyle w:val="Heading1"/>
-      </w:pPr>
-      <w:bookmarkStart w:id="45" w:name="results"/>
-      <w:bookmarkEnd w:id="45"/>
-      <w:r>
-        <w:t xml:space="preserve">Results</w:t>
-      </w:r>
-    </w:p>
-    <w:p>
-      <w:pPr>
-        <w:pStyle w:val="FirstParagraph"/>
-      </w:pPr>
-      <w:r>
-        <w:t xml:space="preserve">We found that the remotely sensed relative burn ratio (RBR) metric of wildfire severity measured across a 48-day interval prior to the wildfire discovery date correlated best with ground-based composite burn index (CBI) measurements of severity (5-fold cross validation</w:t>
+        <w:t xml:space="preserve">We found that the remotely sensed relative burn ratio (RBR;</w:t>
+      </w:r>
+      <w:r>
+        <w:t xml:space="preserve"> </w:t>
+      </w:r>
+      <w:r>
+        <w:t xml:space="preserve">(69)</w:t>
+      </w:r>
+      <w:r>
+        <w:t xml:space="preserve">) metric of wildfire severity measured across a 48-day interval prior to the wildfire discovery date correlated best with ground-based composite burn index (CBI) measurements of severity (5-fold cross validation</w:t>
       </w:r>
       <w:r>
         <w:t xml:space="preserve"> </w:t>
@@ -2800,7 +2827,7 @@
         <w:t xml:space="preserve"> </w:t>
       </w:r>
       <w:r>
-        <w:t xml:space="preserve">(90)</w:t>
+        <w:t xml:space="preserve">(91)</w:t>
       </w:r>
       <w:r>
         <w:t xml:space="preserve">). Further, several combinations of remotely sensed severity metrics, time windows, and interpolation methods validate well with the ground-based severity metrics, including those based on NDVI which is calculated using reflectance in shorter wavelengths than those typically used for measuring severity (Fig. 4). The top three configurations of our remotely sensed severity metric are depicted in Fig. 4.</w:t>
@@ -2826,7 +2853,7 @@
                     </pic:cNvPicPr>
                   </pic:nvPicPr>
                   <pic:blipFill>
-                    <a:blip r:embed="rId46"/>
+                    <a:blip r:embed="rId45"/>
                     <a:stretch>
                       <a:fillRect/>
                     </a:stretch>
@@ -2873,10 +2900,10 @@
       <w:pPr>
         <w:pStyle w:val="Heading2"/>
       </w:pPr>
-      <w:bookmarkStart w:id="47" w:name="neighborhood-size-effect"/>
-      <w:bookmarkEnd w:id="47"/>
-      <w:r>
-        <w:t xml:space="preserve">Neighborhood size effect</w:t>
+      <w:bookmarkStart w:id="46" w:name="scale-of-effect-of-forest-structure-variability"/>
+      <w:bookmarkEnd w:id="46"/>
+      <w:r>
+        <w:t xml:space="preserve">Scale of effect of forest structure variability</w:t>
       </w:r>
     </w:p>
     <w:p>
@@ -2899,7 +2926,7 @@
         <w:t xml:space="preserve"> </w:t>
       </w:r>
       <w:r>
-        <w:t xml:space="preserve">(87)</w:t>
+        <w:t xml:space="preserve">(88)</w:t>
       </w:r>
       <w:r>
         <w:t xml:space="preserve">.</w:t>
@@ -2954,7 +2981,7 @@
         <w:t xml:space="preserve"> </w:t>
       </w:r>
       <w:r>
-        <w:t xml:space="preserve">(91)</w:t>
+        <w:t xml:space="preserve">(92)</w:t>
       </w:r>
       <w:r>
         <w:t xml:space="preserve">. Note that Bayesian</w:t>
@@ -2988,7 +3015,7 @@
         <w:tblStyle w:val="TableNormal"/>
         <w:tblW w:type="pct" w:w="4999.999999999999"/>
         <w:tblLook w:firstRow="1"/>
-        <w:tblCaption w:val="Tab. 1: Comparison of four models described in Eq.  using different neighborhood sizes for calculating forest structural variability (standard deviation of NDVI within the neighborhood), neighborhood mean NDVI, and topographic roughness. LOO is a measure of a model’s predictive accuracy (with lower values corresponding to more accurate prediction) and is calculated as -2 times the expected log pointwise predictive density (elpd) for a new dataset (87). \DeltaLOO is the difference between a model’s LOO and the lowest LOO in a set of models (i.e., the model with the best predictive accuracy). The Bayesian R^2 is a data-based estimate of the proportion of variance explained for new data (91). Note that Bayesian R^2 values are conditional on the model so shouldn’t be compared across models, though they can be informative about a single model at a time."/>
+        <w:tblCaption w:val="Tab. 1: Comparison of four models described in Eq.  using different neighborhood sizes for calculating forest structural variability (standard deviation of NDVI within the neighborhood), neighborhood mean NDVI, and topographic roughness. LOO is a measure of a model’s predictive accuracy (with lower values corresponding to more accurate prediction) and is calculated as -2 times the expected log pointwise predictive density (elpd) for a new dataset (88). \DeltaLOO is the difference between a model’s LOO and the lowest LOO in a set of models (i.e., the model with the best predictive accuracy). The Bayesian R^2 is a data-based estimate of the proportion of variance explained for new data (92). Note that Bayesian R^2 values are conditional on the model so shouldn’t be compared across models, though they can be informative about a single model at a time."/>
       </w:tblPr>
       <w:tblGrid>
         <w:gridCol w:w="560"/>
@@ -3498,8 +3525,8 @@
       <w:pPr>
         <w:pStyle w:val="Heading2"/>
       </w:pPr>
-      <w:bookmarkStart w:id="48" w:name="effects-of-prefire-vegetation-density-100-hour-fuel-moisture-potential-annual-heat-load-and-topographic-roughness-on-wildfire-severity"/>
-      <w:bookmarkEnd w:id="48"/>
+      <w:bookmarkStart w:id="47" w:name="effects-of-prefire-vegetation-density-100-hour-fuel-moisture-potential-annual-heat-load-and-topographic-roughness-on-wildfire-severity"/>
+      <w:bookmarkEnd w:id="47"/>
       <w:r>
         <w:t xml:space="preserve">Effects of prefire vegetation density, 100-hour fuel moisture, potential annual heat load, and topographic roughness on wildfire severity</w:t>
       </w:r>
@@ -3524,7 +3551,7 @@
                     </pic:cNvPicPr>
                   </pic:nvPicPr>
                   <pic:blipFill>
-                    <a:blip r:embed="rId49"/>
+                    <a:blip r:embed="rId48"/>
                     <a:stretch>
                       <a:fillRect/>
                     </a:stretch>
@@ -3564,7 +3591,7 @@
         <w:pStyle w:val="BodyText"/>
       </w:pPr>
       <w:r>
-        <w:t xml:space="preserve">We report the results from fitting the model described in Eq. 2 using the smallest neighborhood size (90m x 90m) because this was the best performing model (see above) and because the size and magnitude of estimated coefficients were similar across neighborhood sizes (Supp. Table 2).</w:t>
+        <w:t xml:space="preserve">We report the results from fitting the model described in Eq. 2 using the smallest neighborhood size (90m x 90m) because this was the best performing model (see above) and because the size and magnitude of estimated coefficients were similar across neighborhood sizes (See Supp. Table 2 for a summary of all parameter estimates for all models).</w:t>
       </w:r>
     </w:p>
     <w:p>
@@ -3572,7 +3599,7 @@
         <w:pStyle w:val="BodyText"/>
       </w:pPr>
       <w:r>
-        <w:t xml:space="preserve">We found that the strongest influence on the probability of a forested area burning at high-severity was the density of the vegetation, as measured by the prefire NDVI at that central pixel. A greater prefire NDVI led to a greater probability of high-severity fire (</w:t>
+        <w:t xml:space="preserve">The strongest influence on the probability of a forested area burning at high-severity was the density of the vegetation, as measured by the prefire NDVI at that central pixel. A greater prefire NDVI led to a greater probability of high-severity fire (</w:t>
       </w:r>
       <m:oMath>
         <m:sSub>
@@ -3650,7 +3677,33 @@
         <w:t xml:space="preserve"> </w:t>
       </w:r>
       <w:r>
-        <w:t xml:space="preserve">0.239; 95% CI: [0.208, 0.271]) Fig. 5). We found no effect of local topographic roughness on wildfire severity (</w:t>
+        <w:t xml:space="preserve">0.239; 95% CI: [0.208, 0.271]) Fig. 5). We found a negative effect of the prefire neighborhood mean NDVI on the probability of a pixel burning at high-severity (</w:t>
+      </w:r>
+      <m:oMath>
+        <m:sSub>
+          <m:e>
+            <m:r>
+              <m:t>β</m:t>
+            </m:r>
+          </m:e>
+          <m:sub>
+            <m:r>
+              <m:rPr>
+                <m:sty m:val="p"/>
+              </m:rPr>
+              <m:t>nbhd_mean_NDVI</m:t>
+            </m:r>
+          </m:sub>
+        </m:sSub>
+        <m:r>
+          <m:t>=</m:t>
+        </m:r>
+      </m:oMath>
+      <w:r>
+        <w:t xml:space="preserve"> </w:t>
+      </w:r>
+      <w:r>
+        <w:t xml:space="preserve">-0.14; 95% CI: [-0.278, 0.002]). This is in contrast to the positive effect of the prefire NDVI of the pixel itself. We found no effect of local topographic roughness on wildfire severity (</w:t>
       </w:r>
       <m:oMath>
         <m:sSub>
@@ -3676,33 +3729,7 @@
         <w:t xml:space="preserve"> </w:t>
       </w:r>
       <w:r>
-        <w:t xml:space="preserve">-0.01; 95% CI: [-0.042, 0.022]). We found a negative effect of the prefire neighborhood mean NDVI on the probability of a pixel burning at high-severity (</w:t>
-      </w:r>
-      <m:oMath>
-        <m:sSub>
-          <m:e>
-            <m:r>
-              <m:t>β</m:t>
-            </m:r>
-          </m:e>
-          <m:sub>
-            <m:r>
-              <m:rPr>
-                <m:sty m:val="p"/>
-              </m:rPr>
-              <m:t>nbhd_mean_NDVI</m:t>
-            </m:r>
-          </m:sub>
-        </m:sSub>
-        <m:r>
-          <m:t>=</m:t>
-        </m:r>
-      </m:oMath>
-      <w:r>
-        <w:t xml:space="preserve"> </w:t>
-      </w:r>
-      <w:r>
-        <w:t xml:space="preserve">-0.14; 95% CI: [-0.278, 0.002]). This is in contrast to the positive effect of the prefire NDVI of the pixel itself.</w:t>
+        <w:t xml:space="preserve">-0.01; 95% CI: [-0.042, 0.022]).</w:t>
       </w:r>
     </w:p>
     <w:p>
@@ -3738,10 +3765,10 @@
     </w:p>
     <w:p>
       <w:pPr>
-        <w:pStyle w:val="Heading3"/>
-      </w:pPr>
-      <w:bookmarkStart w:id="50" w:name="effect-of-variability-of-vegetation-structure-on-wildfire-severity"/>
-      <w:bookmarkEnd w:id="50"/>
+        <w:pStyle w:val="Heading2"/>
+      </w:pPr>
+      <w:bookmarkStart w:id="49" w:name="effect-of-variability-of-vegetation-structure-on-wildfire-severity"/>
+      <w:bookmarkEnd w:id="49"/>
       <w:r>
         <w:t xml:space="preserve">Effect of variability of vegetation structure on wildfire severity</w:t>
       </w:r>
@@ -3751,7 +3778,7 @@
         <w:pStyle w:val="FirstParagraph"/>
       </w:pPr>
       <w:r>
-        <w:t xml:space="preserve">We found strong evidence for a negative effect of variability of vegetation structure on the probability of a high-severity wildfire (</w:t>
+        <w:t xml:space="preserve">From the same model, we found strong evidence for a negative effect of variability of vegetation structure on the probability of a high-severity wildfire (</w:t>
       </w:r>
       <m:oMath>
         <m:sSub>
@@ -3777,7 +3804,7 @@
         <w:t xml:space="preserve"> </w:t>
       </w:r>
       <w:r>
-        <w:t xml:space="preserve">-0.208; 95% CI: [-0.247, -0.17]); Fig. 5). We also found significant interactions between variability of vegetation structure and prefire NDVI</w:t>
+        <w:t xml:space="preserve">-0.208; 95% CI: [-0.247, -0.17]); Fig. 5). We also found significant interactions between variability of vegetation structure and prefire NDVI of the central pixel</w:t>
       </w:r>
       <w:r>
         <w:t xml:space="preserve"> </w:t>
@@ -3839,10 +3866,61 @@
       <w:pPr>
         <w:pStyle w:val="Heading1"/>
       </w:pPr>
-      <w:bookmarkStart w:id="51" w:name="discussion"/>
+      <w:bookmarkStart w:id="50" w:name="discussion"/>
+      <w:bookmarkEnd w:id="50"/>
+      <w:r>
+        <w:t xml:space="preserve">Discussion</w:t>
+      </w:r>
+    </w:p>
+    <w:p>
+      <w:pPr>
+        <w:pStyle w:val="FirstParagraph"/>
+      </w:pPr>
+      <w:r>
+        <w:t xml:space="preserve">Broad-extent, fine-grain, spatially-explicit analyses of whole ecosystems are key to illuminating macroecological phenomena such as forest resilience</w:t>
+      </w:r>
+      <w:r>
+        <w:t xml:space="preserve"> </w:t>
+      </w:r>
+      <w:r>
+        <w:t xml:space="preserve">(93)</w:t>
+      </w:r>
+      <w:r>
+        <w:t xml:space="preserve">. We used a powerful, cloud-based geographic information system and data repository, Google Earth Engine, as a</w:t>
+      </w:r>
+      <w:r>
+        <w:t xml:space="preserve"> </w:t>
+      </w:r>
+      <w:r>
+        <w:t xml:space="preserve">‘</w:t>
+      </w:r>
+      <w:r>
+        <w:t xml:space="preserve">macroscope</w:t>
+      </w:r>
+      <w:r>
+        <w:t xml:space="preserve">’</w:t>
+      </w:r>
+      <w:r>
+        <w:t xml:space="preserve"> </w:t>
+      </w:r>
+      <w:r>
+        <w:t xml:space="preserve">(94)</w:t>
+      </w:r>
+      <w:r>
+        <w:t xml:space="preserve"> </w:t>
+      </w:r>
+      <w:r>
+        <w:t xml:space="preserve">to study feedbacks between vegetation structure and wildfire disturbance in yellow pine/mixed-conifer forests of California’s Sierra Nevada mountain range. With this approach, we reveal and quantify general features of this forest system, and gain deeper insights into the mechanisms underlying its function.</w:t>
+      </w:r>
+    </w:p>
+    <w:p>
+      <w:pPr>
+        <w:pStyle w:val="Heading2"/>
+      </w:pPr>
+      <w:bookmarkStart w:id="51" w:name="high-severity-wildfire-in-the-context-of-ecological-resilience"/>
       <w:bookmarkEnd w:id="51"/>
       <w:r>
-        <w:t xml:space="preserve">Discussion</w:t>
+        <w:t xml:space="preserve">High-severity wildfire in the context of ecological resilience</w:t>
       </w:r>
     </w:p>
     <w:p>
@@ -3850,28 +3928,271 @@
         <w:pStyle w:val="FirstParagraph"/>
       </w:pPr>
       <w:r>
-        <w:t xml:space="preserve">Broad-extent, fine-grain, spatially-explicit analyses of whole ecosystems are key to illuminating macroecological phenomena such as forest resilience</w:t>
-      </w:r>
-      <w:r>
-        <w:t xml:space="preserve"> </w:t>
-      </w:r>
-      <w:r>
-        <w:t xml:space="preserve">(92)</w:t>
-      </w:r>
-      <w:r>
-        <w:t xml:space="preserve">. We used a powerful, cloud-based geographic information system and data repository, Google Earth Engine, as a</w:t>
-      </w:r>
-      <w:r>
-        <w:t xml:space="preserve"> </w:t>
-      </w:r>
-      <w:r>
-        <w:t xml:space="preserve">‘</w:t>
-      </w:r>
-      <w:r>
-        <w:t xml:space="preserve">macroscope</w:t>
-      </w:r>
-      <w:r>
-        <w:t xml:space="preserve">’</w:t>
+        <w:t xml:space="preserve">Wildfire severity can be considered a direct correlate of a forest’s resistance– the ease or difficulty with which a disturbance changes the system state</w:t>
+      </w:r>
+      <w:r>
+        <w:t xml:space="preserve"> </w:t>
+      </w:r>
+      <w:r>
+        <w:t xml:space="preserve">(8, 95)</w:t>
+      </w:r>
+      <w:r>
+        <w:t xml:space="preserve">. One relevant state change for assessing ecosystem resistance is the loss of its characteristic native biota</w:t>
+      </w:r>
+      <w:r>
+        <w:t xml:space="preserve"> </w:t>
+      </w:r>
+      <w:r>
+        <w:t xml:space="preserve">(96)</w:t>
+      </w:r>
+      <w:r>
+        <w:t xml:space="preserve">, which could be represented as overstory tree mortality (e.g., severity) in a forested system. The same fire behavior in two different forest systems (e.g., old-growth conifer versus young conifer plantation) may have very different abilities to cause overstory mortality</w:t>
+      </w:r>
+      <w:r>
+        <w:t xml:space="preserve"> </w:t>
+      </w:r>
+      <w:r>
+        <w:t xml:space="preserve">(23)</w:t>
+      </w:r>
+      <w:r>
+        <w:t xml:space="preserve">, which reflects differences in each forest’s resistance. Resistance is a key component of resilience</w:t>
+      </w:r>
+      <w:r>
+        <w:t xml:space="preserve"> </w:t>
+      </w:r>
+      <w:r>
+        <w:t xml:space="preserve">(8, 95)</w:t>
+      </w:r>
+      <w:r>
+        <w:t xml:space="preserve"> </w:t>
+      </w:r>
+      <w:r>
+        <w:t xml:space="preserve">and, in this framework, one manifestation of forest resilience is high resistance to wildfire, whereby some mechanism leads to lower severity when a fire occurs. Here, we show clear evidence that structural heterogeneity fulfills this mechanistic resistance role in dry coniferous systems (Fig. 5). This does not imply that resistance to fire is the only (or a necessary) path to resilience. For instance, high-severity fire is characteristic of other forest systems such as serotinous lodgepole pine forests in Yellowstone National Park, and is not ordinarily expected to hamper forest regeneration</w:t>
+      </w:r>
+      <w:r>
+        <w:t xml:space="preserve"> </w:t>
+      </w:r>
+      <w:r>
+        <w:t xml:space="preserve">(97)</w:t>
+      </w:r>
+      <w:r>
+        <w:t xml:space="preserve">. Our inference that structural variability is a fundamental resilience mechanism in dry coniferous forests is strengthened by its large effect size and our ability to measure the negative feedback phenomenon at relevant spatiotemporal scales: we captured local-scale variability in structure and wildfire severity at broad spatial extents for an extensive set of nearly 1,000 fires across a 33-year time span.</w:t>
+      </w:r>
+    </w:p>
+    <w:p>
+      <w:pPr>
+        <w:pStyle w:val="Heading2"/>
+      </w:pPr>
+      <w:bookmarkStart w:id="52" w:name="factors-influencing-the-probability-of-high-severity-wildfire"/>
+      <w:bookmarkEnd w:id="52"/>
+      <w:r>
+        <w:t xml:space="preserve">Factors influencing the probability of high-severity wildfire</w:t>
+      </w:r>
+    </w:p>
+    <w:p>
+      <w:pPr>
+        <w:pStyle w:val="FirstParagraph"/>
+      </w:pPr>
+      <w:r>
+        <w:t xml:space="preserve">We found that the strongest influence on the probability of high-severity wildfire was prefire NDVI. Greater NDVI corresponds to high canopy cover and vegetation density</w:t>
+      </w:r>
+      <w:r>
+        <w:t xml:space="preserve"> </w:t>
+      </w:r>
+      <w:r>
+        <w:t xml:space="preserve">(64)</w:t>
+      </w:r>
+      <w:r>
+        <w:t xml:space="preserve"> </w:t>
+      </w:r>
+      <w:r>
+        <w:t xml:space="preserve">which translate directly to live fuel loads in the forest canopy and can increase high-severity fire</w:t>
+      </w:r>
+      <w:r>
+        <w:t xml:space="preserve"> </w:t>
+      </w:r>
+      <w:r>
+        <w:t xml:space="preserve">(68)</w:t>
+      </w:r>
+      <w:r>
+        <w:t xml:space="preserve">. Critically, overstory canopy cover and density also correlate with surface fuel loads</w:t>
+      </w:r>
+      <w:r>
+        <w:t xml:space="preserve"> </w:t>
+      </w:r>
+      <w:r>
+        <w:t xml:space="preserve">(81, 82)</w:t>
+      </w:r>
+      <w:r>
+        <w:t xml:space="preserve">, which play a larger role in driving high-severity fire compared to canopy fuel loads in these forests</w:t>
+      </w:r>
+      <w:r>
+        <w:t xml:space="preserve"> </w:t>
+      </w:r>
+      <w:r>
+        <w:t xml:space="preserve">(83)</w:t>
+      </w:r>
+      <w:r>
+        <w:t xml:space="preserve">. Thus NDVI is likely a strong predictor of fire severity because it is correlated with both surface fuel loads and canopy live fuel density.</w:t>
+      </w:r>
+    </w:p>
+    <w:p>
+      <w:pPr>
+        <w:pStyle w:val="BodyText"/>
+      </w:pPr>
+      <w:r>
+        <w:t xml:space="preserve">We found a strong positive effect of potential annual heat load as well as a strong negative effect of 100-hour fuel moisture, results which corroborates similar studies</w:t>
+      </w:r>
+      <w:r>
+        <w:t xml:space="preserve"> </w:t>
+      </w:r>
+      <w:r>
+        <w:t xml:space="preserve">(68)</w:t>
+      </w:r>
+      <w:r>
+        <w:t xml:space="preserve">. Some work has shown that terrain ruggedness</w:t>
+      </w:r>
+      <w:r>
+        <w:t xml:space="preserve"> </w:t>
+      </w:r>
+      <w:r>
+        <w:t xml:space="preserve">(98)</w:t>
+      </w:r>
+      <w:r>
+        <w:t xml:space="preserve">, and particularly coarser-scale terrain ruggedness</w:t>
+      </w:r>
+      <w:r>
+        <w:t xml:space="preserve"> </w:t>
+      </w:r>
+      <w:r>
+        <w:t xml:space="preserve">(99)</w:t>
+      </w:r>
+      <w:r>
+        <w:t xml:space="preserve">, is an important predictor of wildfire severity, but we found no effect using our measure of terrain ruggedness.</w:t>
+      </w:r>
+    </w:p>
+    <w:p>
+      <w:pPr>
+        <w:pStyle w:val="BodyText"/>
+      </w:pPr>
+      <w:r>
+        <w:t xml:space="preserve">Critically, we found a strong negative effect of forest structural variability on wildfire severity that was opposite in direction but similar in magnitude to the effect of potential annual heat load. Just as the positive effect of NDVI is likely driven by surface fuel loads, the negative effect of variability in NDVI (our measure of structural variability), is likely driven by discontinuity in surface fuel loads, which can reduce the probability of initiation and spread of tree-killing crown fires</w:t>
+      </w:r>
+      <w:r>
+        <w:t xml:space="preserve"> </w:t>
+      </w:r>
+      <w:r>
+        <w:t xml:space="preserve">(41, 43, 100, 101)</w:t>
+      </w:r>
+      <w:r>
+        <w:t xml:space="preserve">.</w:t>
+      </w:r>
+    </w:p>
+    <w:p>
+      <w:pPr>
+        <w:pStyle w:val="Heading2"/>
+      </w:pPr>
+      <w:bookmarkStart w:id="53" w:name="feedback-between-forest-structural-variability-and-wildfire-severity"/>
+      <w:bookmarkEnd w:id="53"/>
+      <w:r>
+        <w:t xml:space="preserve">Feedback between forest structural variability and wildfire severity</w:t>
+      </w:r>
+    </w:p>
+    <w:p>
+      <w:pPr>
+        <w:pStyle w:val="FirstParagraph"/>
+      </w:pPr>
+      <w:r>
+        <w:t xml:space="preserve">This system-wide inverse relationship between structural variability and wildfire severity closes a feedback that links past and future fire behavior via forest structure. Frequent wildfire in dry coniferous forests generates variable forest structure</w:t>
+      </w:r>
+      <w:r>
+        <w:t xml:space="preserve"> </w:t>
+      </w:r>
+      <w:r>
+        <w:t xml:space="preserve">(39, 102, 103)</w:t>
+      </w:r>
+      <w:r>
+        <w:t xml:space="preserve">, which in turn, as we demonstrate, dampens the severity of future fire. In contrast, exclusion of wildfire homogenizes forest structure and increases the probability that a fire, when it occurs, will produce large, contiguous patches of overstory mortality</w:t>
+      </w:r>
+      <w:r>
+        <w:t xml:space="preserve"> </w:t>
+      </w:r>
+      <w:r>
+        <w:t xml:space="preserve">(24, 37)</w:t>
+      </w:r>
+      <w:r>
+        <w:t xml:space="preserve">. The proportion and spatial configuration of fire severity in fire-prone forests are key determinants of their long-term persistence</w:t>
+      </w:r>
+      <w:r>
+        <w:t xml:space="preserve"> </w:t>
+      </w:r>
+      <w:r>
+        <w:t xml:space="preserve">(24, 37)</w:t>
+      </w:r>
+      <w:r>
+        <w:t xml:space="preserve">. Lower-severity fire or scattered patches of higher-severity fire reduce the risk of conversion to a non-forest vegetation type</w:t>
+      </w:r>
+      <w:r>
+        <w:t xml:space="preserve"> </w:t>
+      </w:r>
+      <w:r>
+        <w:t xml:space="preserve">(24, 104)</w:t>
+      </w:r>
+      <w:r>
+        <w:t xml:space="preserve">, while prospects for forest regeneration are bleak when high-severity patch sizes are much larger than the natural range of variation for the system</w:t>
+      </w:r>
+      <w:r>
+        <w:t xml:space="preserve"> </w:t>
+      </w:r>
+      <w:r>
+        <w:t xml:space="preserve">(3, 24, 26, 30, 44, 105, 106)</w:t>
+      </w:r>
+      <w:r>
+        <w:t xml:space="preserve">. Thus, the forest-structure-mediated feedback between past and future fire severity underlies the resilience of the Sierra Nevada yellow pine/mixed-conifer system.</w:t>
+      </w:r>
+    </w:p>
+    <w:p>
+      <w:pPr>
+        <w:pStyle w:val="Heading2"/>
+      </w:pPr>
+      <w:bookmarkStart w:id="54" w:name="neighborhood-size"/>
+      <w:bookmarkEnd w:id="54"/>
+      <w:r>
+        <w:t xml:space="preserve">Neighborhood size</w:t>
+      </w:r>
+    </w:p>
+    <w:p>
+      <w:pPr>
+        <w:pStyle w:val="FirstParagraph"/>
+      </w:pPr>
+      <w:r>
+        <w:t xml:space="preserve">We found that the effect of a forest patch’s neighborhood characteristics on the probability of high-severity fire was strongest at the smallest neighborhood size that we tested, 90m x 90m. This suggests that the moderating effect of variability in vegetation structure on fire severity is a very local phenomenon. This corroborates work by</w:t>
+      </w:r>
+      <w:r>
+        <w:t xml:space="preserve"> </w:t>
+      </w:r>
+      <w:r>
+        <w:t xml:space="preserve">(107)</w:t>
+      </w:r>
+      <w:r>
+        <w:t xml:space="preserve">, who found that crown fires (with high tree killing potential) were almost always reduced to surface fires (with low tree killing potential) within 70m of entering an fuel reduction treatment area.</w:t>
+      </w:r>
+    </w:p>
+    <w:p>
+      <w:pPr>
+        <w:pStyle w:val="BodyText"/>
+      </w:pPr>
+      <w:r>
+        <w:t xml:space="preserve">At a landscape level, forest management actions (e.g., prescribed fire, use of wildfire under mild conditions) that reduce fuel loads and increase structural variability can be effective at reducing fire severity across broader spatial extents than their direct footprints</w:t>
+      </w:r>
+      <w:r>
+        <w:t xml:space="preserve"> </w:t>
+      </w:r>
+      <w:r>
+        <w:t xml:space="preserve">(43, 44, 108)</w:t>
+      </w:r>
+      <w:r>
+        <w:t xml:space="preserve">. This may reflect that severity patterns for a whole fire represent cross-scale emergences</w:t>
       </w:r>
       <w:r>
         <w:t xml:space="preserve"> </w:t>
@@ -3883,17 +4204,26 @@
         <w:t xml:space="preserve"> </w:t>
       </w:r>
       <w:r>
-        <w:t xml:space="preserve">to study feedbacks between vegetation structure and wildfire disturbance in yellow pine/mixed-conifer forests of California’s Sierra Nevada mountain range. With this approach, we reveal and quantify general features of this forest system, and gain deeper insights into the mechanisms underlying its function.</w:t>
+        <w:t xml:space="preserve">of very local interactions between forest structure and fire behavior. Some work suggests that the scale of these interactions may depend on even broader-scale effects of fire weather, with small-scale variability failing to influence fire behavior under extreme conditions</w:t>
+      </w:r>
+      <w:r>
+        <w:t xml:space="preserve"> </w:t>
+      </w:r>
+      <w:r>
+        <w:t xml:space="preserve">(11, 109)</w:t>
+      </w:r>
+      <w:r>
+        <w:t xml:space="preserve">, though we did not detect such an interaction.</w:t>
       </w:r>
     </w:p>
     <w:p>
       <w:pPr>
         <w:pStyle w:val="Heading2"/>
       </w:pPr>
-      <w:bookmarkStart w:id="52" w:name="high-severity-wildfire-in-the-context-of-ecological-resilience"/>
-      <w:bookmarkEnd w:id="52"/>
-      <w:r>
-        <w:t xml:space="preserve">High-severity wildfire in the context of ecological resilience</w:t>
+      <w:bookmarkStart w:id="55" w:name="correlation-between-covariates-and-interactions"/>
+      <w:bookmarkEnd w:id="55"/>
+      <w:r>
+        <w:t xml:space="preserve">Correlation between covariates and interactions</w:t>
       </w:r>
     </w:p>
     <w:p>
@@ -3901,307 +4231,7 @@
         <w:pStyle w:val="FirstParagraph"/>
       </w:pPr>
       <w:r>
-        <w:t xml:space="preserve">Wildfire severity can be considered a direct correlate of a forest’s resistance– the ease or difficulty with which a disturbance changes the system state</w:t>
-      </w:r>
-      <w:r>
-        <w:t xml:space="preserve"> </w:t>
-      </w:r>
-      <w:r>
-        <w:t xml:space="preserve">(8, 94)</w:t>
-      </w:r>
-      <w:r>
-        <w:t xml:space="preserve">. The same fire behavior in two different forest systems (e.g., old-growth conifer versus young conifer plantation) may have very different abilities to change the forest’s state</w:t>
-      </w:r>
-      <w:r>
-        <w:t xml:space="preserve"> </w:t>
-      </w:r>
-      <w:r>
-        <w:t xml:space="preserve">(23)</w:t>
-      </w:r>
-      <w:r>
-        <w:t xml:space="preserve">. A relevant state change for assessing ecosystem resistance is the loss of its characteristic native biota</w:t>
-      </w:r>
-      <w:r>
-        <w:t xml:space="preserve"> </w:t>
-      </w:r>
-      <w:r>
-        <w:t xml:space="preserve">(95)</w:t>
-      </w:r>
-      <w:r>
-        <w:t xml:space="preserve">, which could be represented as overstory trees in a forested system. Resistance is a key component of resilience</w:t>
-      </w:r>
-      <w:r>
-        <w:t xml:space="preserve"> </w:t>
-      </w:r>
-      <w:r>
-        <w:t xml:space="preserve">(8, 94)</w:t>
-      </w:r>
-      <w:r>
-        <w:t xml:space="preserve"> </w:t>
-      </w:r>
-      <w:r>
-        <w:t xml:space="preserve">and, in this framework, one path to forest resilience is via high resistance to wildfire, whereby some mechanism causes the forest to generally experience lower severity when a fire occurs. Here, we show clear evidence that structural heterogeneity fulfills this mechanistic resistance role in dry coniferous systems (Fig. 5). This does not imply that resistance to fire is the only (or even necessary) path to resilience. For instance, high-severity fire is characteristic of other forest systems such as lodgepole pine forests in Yellowstone National Park, and is not expected to hamper forest regeneration</w:t>
-      </w:r>
-      <w:r>
-        <w:t xml:space="preserve"> </w:t>
-      </w:r>
-      <w:r>
-        <w:t xml:space="preserve">(96)</w:t>
-      </w:r>
-      <w:r>
-        <w:t xml:space="preserve">. Our inference that structural variability is a fundamental resilience mechanism in dry coniferous forests is strengthened by our ability to measure the negative feedback phenomenon at relevant spatiotemporal scales: we captured local-scale variability in structure and wildfire severity at broad spatial extents for an extensive set of nearly 1,000 fires across a 33-year time span.</w:t>
-      </w:r>
-    </w:p>
-    <w:p>
-      <w:pPr>
-        <w:pStyle w:val="Heading2"/>
-      </w:pPr>
-      <w:bookmarkStart w:id="53" w:name="factors-influencing-the-probability-of-high-severity-wildfire"/>
-      <w:bookmarkEnd w:id="53"/>
-      <w:r>
-        <w:t xml:space="preserve">Factors influencing the probability of high-severity wildfire</w:t>
-      </w:r>
-    </w:p>
-    <w:p>
-      <w:pPr>
-        <w:pStyle w:val="FirstParagraph"/>
-      </w:pPr>
-      <w:r>
-        <w:t xml:space="preserve">We found that the strongest influence on the probability of high-severity wildfire was prefire NDVI. Greater NDVI corresponds to high canopy cover and vegetation density</w:t>
-      </w:r>
-      <w:r>
-        <w:t xml:space="preserve"> </w:t>
-      </w:r>
-      <w:r>
-        <w:t xml:space="preserve">(63)</w:t>
-      </w:r>
-      <w:r>
-        <w:t xml:space="preserve"> </w:t>
-      </w:r>
-      <w:r>
-        <w:t xml:space="preserve">which translate directly to live fuel loads in the forest canopy and can increase high severity fire</w:t>
-      </w:r>
-      <w:r>
-        <w:t xml:space="preserve"> </w:t>
-      </w:r>
-      <w:r>
-        <w:t xml:space="preserve">(67)</w:t>
-      </w:r>
-      <w:r>
-        <w:t xml:space="preserve">. Critically, overstory canopy cover and density also correlate with surface fuel loads</w:t>
-      </w:r>
-      <w:r>
-        <w:t xml:space="preserve"> </w:t>
-      </w:r>
-      <w:r>
-        <w:t xml:space="preserve">(80, 81)</w:t>
-      </w:r>
-      <w:r>
-        <w:t xml:space="preserve">, which play a larger role in driving high severity fire compared to canopy fuel loads in these forests</w:t>
-      </w:r>
-      <w:r>
-        <w:t xml:space="preserve"> </w:t>
-      </w:r>
-      <w:r>
-        <w:t xml:space="preserve">(82)</w:t>
-      </w:r>
-      <w:r>
-        <w:t xml:space="preserve">. Thus NDVI is likely a strong predictor of fire severity because it is correlated with both surface fuel loads and canopy live fuel density.</w:t>
-      </w:r>
-    </w:p>
-    <w:p>
-      <w:pPr>
-        <w:pStyle w:val="BodyText"/>
-      </w:pPr>
-      <w:r>
-        <w:t xml:space="preserve">We found a strong positive effect of potential annual heat load as well as a strong negative effect of 100-hour fuel moisture, results which corroborates similar studies</w:t>
-      </w:r>
-      <w:r>
-        <w:t xml:space="preserve"> </w:t>
-      </w:r>
-      <w:r>
-        <w:t xml:space="preserve">(67)</w:t>
-      </w:r>
-      <w:r>
-        <w:t xml:space="preserve">. Some work has shown that terrain ruggedness</w:t>
-      </w:r>
-      <w:r>
-        <w:t xml:space="preserve"> </w:t>
-      </w:r>
-      <w:r>
-        <w:t xml:space="preserve">(97)</w:t>
-      </w:r>
-      <w:r>
-        <w:t xml:space="preserve">, and particularly coarser-scale terrain ruggedness</w:t>
-      </w:r>
-      <w:r>
-        <w:t xml:space="preserve"> </w:t>
-      </w:r>
-      <w:r>
-        <w:t xml:space="preserve">(98)</w:t>
-      </w:r>
-      <w:r>
-        <w:t xml:space="preserve">, is an important predictor of wildfire severity, but we found no effect using our measure of terrain ruggedness.</w:t>
-      </w:r>
-    </w:p>
-    <w:p>
-      <w:pPr>
-        <w:pStyle w:val="BodyText"/>
-      </w:pPr>
-      <w:r>
-        <w:t xml:space="preserve">Critically, we found a strong negative effect of forest structural variability on wildfire severity that was opposite in direction but similar in magnitude to the effect of potential annual heat load. Just as the positive effect of NDVI is likely driven by surface fuel loads, the negative effect of variability in NDVI (our measure of structural variability), is likely driven by discontinuity in surface fuel loads, which can reduce the probability of initiation and spread of tree-killing crown fires</w:t>
-      </w:r>
-      <w:r>
-        <w:t xml:space="preserve"> </w:t>
-      </w:r>
-      <w:r>
-        <w:t xml:space="preserve">(41, 43, 99, 100)</w:t>
-      </w:r>
-      <w:r>
-        <w:t xml:space="preserve">.</w:t>
-      </w:r>
-    </w:p>
-    <w:p>
-      <w:pPr>
-        <w:pStyle w:val="Heading2"/>
-      </w:pPr>
-      <w:bookmarkStart w:id="54" w:name="feedback-between-forest-structural-variability-and-wildfire-severity"/>
-      <w:bookmarkEnd w:id="54"/>
-      <w:r>
-        <w:t xml:space="preserve">Feedback between forest structural variability and wildfire severity</w:t>
-      </w:r>
-    </w:p>
-    <w:p>
-      <w:pPr>
-        <w:pStyle w:val="FirstParagraph"/>
-      </w:pPr>
-      <w:r>
-        <w:t xml:space="preserve">This system-wide inverse relationship between structural variability and wildfire severity closes a feedback that links past and future fire behavior via forest structure. Frequent, mixed-severity wildfire generates variable forest structure</w:t>
-      </w:r>
-      <w:r>
-        <w:t xml:space="preserve"> </w:t>
-      </w:r>
-      <w:r>
-        <w:t xml:space="preserve">(39, 101, 102)</w:t>
-      </w:r>
-      <w:r>
-        <w:t xml:space="preserve">, which in turn, as we demonstrate, dampens the severity of future fire. In contrast, exclusion of wildfire homogenizes forest structure and increases the probability that a fire, when it occurs, will produce large, contiguous patches of overstory mortality</w:t>
-      </w:r>
-      <w:r>
-        <w:t xml:space="preserve"> </w:t>
-      </w:r>
-      <w:r>
-        <w:t xml:space="preserve">(24, 37)</w:t>
-      </w:r>
-      <w:r>
-        <w:t xml:space="preserve">. The proportion and spatial configuration of fire severity in fire-prone forests are key determinants of their long-term persistence</w:t>
-      </w:r>
-      <w:r>
-        <w:t xml:space="preserve"> </w:t>
-      </w:r>
-      <w:r>
-        <w:t xml:space="preserve">(24, 37)</w:t>
-      </w:r>
-      <w:r>
-        <w:t xml:space="preserve">. Lower-severity fire or scattered patches of higher-severity fire reduce the risk of conversion to a non-forest vegetation type</w:t>
-      </w:r>
-      <w:r>
-        <w:t xml:space="preserve"> </w:t>
-      </w:r>
-      <w:r>
-        <w:t xml:space="preserve">(24, 103)</w:t>
-      </w:r>
-      <w:r>
-        <w:t xml:space="preserve">, while prospects for forest regeneration are bleak when high-severity patch sizes are much larger than the natural range of variation for the system</w:t>
-      </w:r>
-      <w:r>
-        <w:t xml:space="preserve"> </w:t>
-      </w:r>
-      <w:r>
-        <w:t xml:space="preserve">(3, 24, 26, 30, 44, 104, 105)</w:t>
-      </w:r>
-      <w:r>
-        <w:t xml:space="preserve">. Thus, the forest-structure-mediated feedback between past and future fire severity underlies the resilience of the Sierra Nevada yellow pine/mixed-conifer system.</w:t>
-      </w:r>
-    </w:p>
-    <w:p>
-      <w:pPr>
-        <w:pStyle w:val="Heading2"/>
-      </w:pPr>
-      <w:bookmarkStart w:id="55" w:name="neighborhood-size"/>
-      <w:bookmarkEnd w:id="55"/>
-      <w:r>
-        <w:t xml:space="preserve">Neighborhood size</w:t>
-      </w:r>
-    </w:p>
-    <w:p>
-      <w:pPr>
-        <w:pStyle w:val="FirstParagraph"/>
-      </w:pPr>
-      <w:r>
-        <w:t xml:space="preserve">We found that the effect of a forest patch’s neighborhood characteristics on the probability of high-severity fire was strongest at the smallest neighborhood size that we tested, 90m x 90m. This suggests that the moderating effect of variability in vegetation structure on fire severity is a very local phenomenon. This corroborates work by</w:t>
-      </w:r>
-      <w:r>
-        <w:t xml:space="preserve"> </w:t>
-      </w:r>
-      <w:r>
-        <w:t xml:space="preserve">(106)</w:t>
-      </w:r>
-      <w:r>
-        <w:t xml:space="preserve">, who found that crown fires (with high tree killing potential) were almost always reduced to surface fires (with low tree killing potential) within 70m of entering an fuel reduction treatment area.</w:t>
-      </w:r>
-    </w:p>
-    <w:p>
-      <w:pPr>
-        <w:pStyle w:val="BodyText"/>
-      </w:pPr>
-      <w:r>
-        <w:t xml:space="preserve">At a landscape level, forest treatments that reduce fuel loads and increase structural variability can be effective at reducing fire severity across broader spatial scales</w:t>
-      </w:r>
-      <w:r>
-        <w:t xml:space="preserve"> </w:t>
-      </w:r>
-      <w:r>
-        <w:t xml:space="preserve">(44)</w:t>
-      </w:r>
-      <w:r>
-        <w:t xml:space="preserve">. This may reflect that severity patterns for a whole fire are an emergent property of very local interactions between forest structure and fire behavior. Some work suggests that the scale of these interactions may depend on even broader-scale effects of fire weather, with small-scale variability failing to influence fire behavior under extreme conditions</w:t>
-      </w:r>
-      <w:r>
-        <w:t xml:space="preserve"> </w:t>
-      </w:r>
-      <w:r>
-        <w:t xml:space="preserve">(11, 107)</w:t>
-      </w:r>
-      <w:r>
-        <w:t xml:space="preserve">, though we did not detect such an interaction. The notion of emergent patterns of severity arising from local effects of vegetation structure is supported by work on fuel reduction treatments, which suggests that fire behavior can be readily modified with forest structural changes to only 20% (when strategically located) to 60% (when randomly located) of the landscape</w:t>
-      </w:r>
-      <w:r>
-        <w:t xml:space="preserve"> </w:t>
-      </w:r>
-      <w:r>
-        <w:t xml:space="preserve">(43)</w:t>
-      </w:r>
-      <w:r>
-        <w:t xml:space="preserve">.</w:t>
-      </w:r>
-    </w:p>
-    <w:p>
-      <w:pPr>
-        <w:pStyle w:val="Heading2"/>
-      </w:pPr>
-      <w:bookmarkStart w:id="56" w:name="correlation-between-covariates-and-interactions"/>
-      <w:bookmarkEnd w:id="56"/>
-      <w:r>
-        <w:t xml:space="preserve">Correlation between covariates and interactions</w:t>
-      </w:r>
-    </w:p>
-    <w:p>
-      <w:pPr>
-        <w:pStyle w:val="FirstParagraph"/>
-      </w:pPr>
-      <w:r>
-        <w:t xml:space="preserve">Unexpectedly, we found a strong interaction between the prefire NDVI at a pixel and its neighborhood mean NDVI. These two variables are strongly correlated (</w:t>
+        <w:t xml:space="preserve">Unexpectedly, we found a strong interaction between the prefire NDVI at a pixel and its neighborhood mean NDVI on the probability of high-severity fire. These two variables are strongly correlated (</w:t>
       </w:r>
       <m:oMath>
         <m:r>
@@ -4221,7 +4251,7 @@
         <w:t xml:space="preserve"> </w:t>
       </w:r>
       <w:r>
-        <w:t xml:space="preserve">0.97), so the general effect of this interaction is to dampen the dominating effect of prefire NDVI. Thus, though the marginal effect of prefire NDVI on the probability of high-severity fire is still positive and large, its real-world effect might be more comparable to other modeled covariates when including the negative main effect of neighborhood mean NDVI, the negative interaction effect of prefire NDVI and neighborhood mean NDVI, and their tendency to covary (compare the real-world effect of vegetation density:</w:t>
+        <w:t xml:space="preserve">0.97), so the general effect of this interaction is to dampen the dominating effect of prefire NDVI. Thus, though the marginal effect of prefire NDVI on the probability of high-severity fire is still positive and large, its real-world effect might be more comparable to other modeled covariates when including the negative main effect of neighborhood mean NDVI, the negative interaction effect of prefire NDVI and neighborhood mean NDVI, and their tendency to covary (compare the effect of vegetation density under the common scenario of prefire NDVI and neighborhood mean NDVI increasing or decreasing together:</w:t>
       </w:r>
       <w:r>
         <w:t xml:space="preserve"> </w:t>
@@ -4348,10 +4378,75 @@
       <w:pPr>
         <w:pStyle w:val="Heading2"/>
       </w:pPr>
-      <w:bookmarkStart w:id="57" w:name="a-new-approach-to-remotely-sensing-wildfire-severity-1"/>
+      <w:bookmarkStart w:id="56" w:name="a-new-approach-to-remotely-sensing-wildfire-severity-1"/>
+      <w:bookmarkEnd w:id="56"/>
+      <w:r>
+        <w:t xml:space="preserve">A new approach to remotely sensing wildfire severity</w:t>
+      </w:r>
+    </w:p>
+    <w:p>
+      <w:pPr>
+        <w:pStyle w:val="FirstParagraph"/>
+      </w:pPr>
+      <w:r>
+        <w:t xml:space="preserve">We developed an approach to calculating wildfire severity leveraging the cloud-based data catalog, the large parallel processing system, and the distribution of computation tasks in Google Earth Engine to enable rapid high-throughput analyses of earth observation data</w:t>
+      </w:r>
+      <w:r>
+        <w:t xml:space="preserve"> </w:t>
+      </w:r>
+      <w:r>
+        <w:t xml:space="preserve">(52)</w:t>
+      </w:r>
+      <w:r>
+        <w:t xml:space="preserve">. Our programmatic assessment of wildfire severity across the 972 Sierra Nevada yellow pine/mixed-conifer fires in the FRAP perimeter database, which enabled consistent assessment of severity for a broad representation of fires including smaller events</w:t>
+      </w:r>
+      <w:r>
+        <w:t xml:space="preserve"> </w:t>
+      </w:r>
+      <w:r>
+        <w:t xml:space="preserve">(60)</w:t>
+      </w:r>
+      <w:r>
+        <w:t xml:space="preserve">. We found that the relative burn ratio (RBR) calculated using prefire Landsat images collected over a 48-day period prior to the fire and postfire Landsat images collected over a 48-day period one year after the prefire images validated the best with ground-based severity measurements (composite burn index; CBI). Further, we found that this method was robust to a wide range of severity metrics, time windows, and interpolation techniques.</w:t>
+      </w:r>
+    </w:p>
+    <w:p>
+      <w:pPr>
+        <w:pStyle w:val="BodyText"/>
+      </w:pPr>
+      <w:r>
+        <w:t xml:space="preserve">Many algorithms have been developed to detect fire effects on vegetation with remotely-sensed imagery in an attempt to better correspond to field data</w:t>
+      </w:r>
+      <w:r>
+        <w:t xml:space="preserve"> </w:t>
+      </w:r>
+      <w:r>
+        <w:t xml:space="preserve">(36, 66, 68, 69)</w:t>
+      </w:r>
+      <w:r>
+        <w:t xml:space="preserve">. We found that many remotely-sensed measures of severity, including one based on NDVI that is infrequently deployed, validated nearly as well with ground-based data as the best configuration (RBR calculated using a 48-day time window). We echo the conclusion of</w:t>
+      </w:r>
+      <w:r>
+        <w:t xml:space="preserve"> </w:t>
+      </w:r>
+      <w:r>
+        <w:t xml:space="preserve">(71)</w:t>
+      </w:r>
+      <w:r>
+        <w:t xml:space="preserve"> </w:t>
+      </w:r>
+      <w:r>
+        <w:t xml:space="preserve">that the validation of differences between pre- and postfire NDVI to field-measured severity data, which uses near infrared reflectance, is comparable to validation using more commonly used severity metrics (e.g., RdNBR and RBR) that rely on short wave infrared reflectance. One immediately operational implication of this is that the increasing availability of low-cost small unhumanned aerial systems (sUAS a.k.a. drones) and near-infrared-detecting imagers (e.g., those used for agriculture monitoring) may be used to reliably assess wildfire severity at very high spatial resolutions.</w:t>
+      </w:r>
+    </w:p>
+    <w:p>
+      <w:pPr>
+        <w:pStyle w:val="Heading2"/>
+      </w:pPr>
+      <w:bookmarkStart w:id="57" w:name="conclusions"/>
       <w:bookmarkEnd w:id="57"/>
       <w:r>
-        <w:t xml:space="preserve">A new approach to remotely sensing wildfire severity</w:t>
+        <w:t xml:space="preserve">Conclusions</w:t>
       </w:r>
     </w:p>
     <w:p>
@@ -4359,108 +4454,17 @@
         <w:pStyle w:val="FirstParagraph"/>
       </w:pPr>
       <w:r>
-        <w:t xml:space="preserve">We developed a new approach to calculating wildfire severity leveraging the cloud-based data catalog, the large parallel processing system, and the distribution of computation tasks in Google Earth Engine to enable rapid high-throughput analyses of earth observation data</w:t>
-      </w:r>
-      <w:r>
-        <w:t xml:space="preserve"> </w:t>
-      </w:r>
-      <w:r>
-        <w:t xml:space="preserve">(52)</w:t>
-      </w:r>
-      <w:r>
-        <w:t xml:space="preserve">. Our programmatic assessment of wildfire severity across the 972 Sierra Nevada yellow pine/mixed-conifer fires in the FRAP perimeter database, which required fetching thousands of Landsat images and performing dozens of calculations across them, was automated and took less than an hour to complete. We found that the relative burn ratio (RBR) calculated using prefire Landsat images collected over a 48-day period prior to the fire and postfire Landsat images collected over a 48-day period one year after the prefire images validated the best with ground-based severity measurements (composite burn index; CBI). Further, we found that this method was robust to a wide range of severity metrics, time windows, and interpolation techniques.</w:t>
-      </w:r>
-    </w:p>
-    <w:p>
-      <w:pPr>
-        <w:pStyle w:val="BodyText"/>
-      </w:pPr>
-      <w:r>
-        <w:t xml:space="preserve">Most efforts to calculate severity from satellite data rely on hand curation of a single prefire and a single postfire image</w:t>
-      </w:r>
-      <w:r>
-        <w:t xml:space="preserve"> </w:t>
-      </w:r>
-      <w:r>
-        <w:t xml:space="preserve">(36, 68, 72–74, 90, 108–110)</w:t>
-      </w:r>
-      <w:r>
-        <w:t xml:space="preserve">. Recently,</w:t>
-      </w:r>
-      <w:r>
-        <w:t xml:space="preserve"> </w:t>
-      </w:r>
-      <w:r>
-        <w:t xml:space="preserve">(67)</w:t>
-      </w:r>
-      <w:r>
-        <w:t xml:space="preserve"> </w:t>
-      </w:r>
-      <w:r>
-        <w:t xml:space="preserve">found that using a composite of several prefire images and several postfire images to detect fire impacts performed at least as well as using a single pre- and postfire image. Using composite images also facilitated automated image fetching.</w:t>
-      </w:r>
-      <w:r>
-        <w:t xml:space="preserve"> </w:t>
-      </w:r>
-      <w:r>
-        <w:t xml:space="preserve">(67)</w:t>
-      </w:r>
-      <w:r>
-        <w:t xml:space="preserve"> </w:t>
-      </w:r>
-      <w:r>
-        <w:t xml:space="preserve">used 3- to 4-month windows during pre-specified times of the year (depending on the fire’s region) to collate pre- and postfire imagery one year before the fire and one year after. In contrast, we tested multiple time window lengths based on the fire start date regardless of when it burned during the year. Basing our pre- and postfire image fetching on fixed lengths of time since the fire start date standardized the amount of time elapsed in each severity assessment. Our best remotely sensed severity configuration used a much shorter time window compared to</w:t>
-      </w:r>
-      <w:r>
-        <w:t xml:space="preserve"> </w:t>
-      </w:r>
-      <w:r>
-        <w:t xml:space="preserve">(67)</w:t>
-      </w:r>
-      <w:r>
-        <w:t xml:space="preserve"> </w:t>
-      </w:r>
-      <w:r>
-        <w:t xml:space="preserve">(48 days versus 3 to 4 months), which likely balanced an incorporation of enough imagery to be representative of the pre- and postfire vegetation conditions but not so many images that different phenological conditions across the time window added noise to each composite.</w:t>
-      </w:r>
-    </w:p>
-    <w:p>
-      <w:pPr>
-        <w:pStyle w:val="BodyText"/>
-      </w:pPr>
-      <w:r>
-        <w:t xml:space="preserve">Many algorithms have been developed to detect fire effects on vegetation with remotely-sensed imagery in an attempt to better correspond to field data</w:t>
-      </w:r>
-      <w:r>
-        <w:t xml:space="preserve"> </w:t>
-      </w:r>
-      <w:r>
-        <w:t xml:space="preserve">(36, 65, 68)</w:t>
-      </w:r>
-      <w:r>
-        <w:t xml:space="preserve">. We found that several other remotely sensed measures of severity, including one based on NDVI that is rarely deployed, validated nearly as well with ground-based data as the best configuration (RBR calculated using a 48-day time window). We echo the conclusion of</w:t>
-      </w:r>
-      <w:r>
-        <w:t xml:space="preserve"> </w:t>
-      </w:r>
-      <w:r>
-        <w:t xml:space="preserve">(70)</w:t>
-      </w:r>
-      <w:r>
-        <w:t xml:space="preserve"> </w:t>
-      </w:r>
-      <w:r>
-        <w:t xml:space="preserve">that the validation of differences between pre- and postfire NDVI to field measured severity data, which uses near infrared reflectance, is comparable to validation using more commonly used severity metrics (e.g., RdNBR and RBR) that rely on short wave infrared reflectance. One immediately operational implication of this is that the increasing availability of low-cost small unhumanned aerial systems (sUAS a.k.a. drones) and near-infrared-detecting imagers (e.g., those used for agriculture monitoring) may be used to reliably measure wildfire severity at very high spatial resolutions.</w:t>
-      </w:r>
-    </w:p>
-    <w:p>
-      <w:pPr>
-        <w:pStyle w:val="Heading2"/>
-      </w:pPr>
-      <w:bookmarkStart w:id="58" w:name="conclusions"/>
+        <w:t xml:space="preserve">While the severity of a wildfire in any given place is controlled by many variables, we have presented strong evidence that, across large areas of forest, variable forest structure generally makes yellow pine/mixed-conifer forest in the Sierra Nevada more resistant to this inevitable disturbance. It has been well-documented that frequent, low-severity wildfire maintains forest structural variability. Here, we demonstrate a system-wide reciprocal effect suggesting that greater local-scale variability of vegetation structure makes fire-prone, dry forests more resilient to wildfire and may increase the probability of their long-term persistence.</w:t>
+      </w:r>
+    </w:p>
+    <w:p>
+      <w:pPr>
+        <w:pStyle w:val="Heading1"/>
+      </w:pPr>
+      <w:bookmarkStart w:id="58" w:name="acknowledgements"/>
       <w:bookmarkEnd w:id="58"/>
       <w:r>
-        <w:t xml:space="preserve">Conclusions</w:t>
+        <w:t xml:space="preserve">Acknowledgements</w:t>
       </w:r>
     </w:p>
     <w:p>
@@ -4468,34 +4472,16 @@
         <w:pStyle w:val="FirstParagraph"/>
       </w:pPr>
       <w:r>
-        <w:t xml:space="preserve">While the severity of a wildfire in any given place is controlled by many variables, we have presented strong evidence that, across large areas of forest, variable forest structure generally makes yellow pine/mixed-conifer forest in the Sierra Nevada more resistant to this inevitable disturbance. It has been well-documented that frequent, low-severity wildfire maintains forest structural variability. Here, we demonstrate a system-wide reciprocal effect suggesting that greater local-scale variability of vegetation structure makes fire-prone, dry forests more resilient to wildfire and may increase the probability of their long-term persistence.</w:t>
+        <w:t xml:space="preserve">We thank Connie Millar, Derek Young, and Meagan Oldfather for valuable comments about this work and we also thank the community of Google Earth Engine developers for prompt and helpful insights about the platform. Funding was provided by NSF Graduate Research Fellowship Grant #DGE- 1321845 Amend. 3 (to MJK).</w:t>
       </w:r>
     </w:p>
     <w:p>
       <w:pPr>
         <w:pStyle w:val="Heading1"/>
       </w:pPr>
-      <w:bookmarkStart w:id="59" w:name="acknowledgements"/>
+      <w:bookmarkStart w:id="59" w:name="references"/>
       <w:bookmarkEnd w:id="59"/>
       <w:r>
-        <w:t xml:space="preserve">Acknowledgements</w:t>
-      </w:r>
-    </w:p>
-    <w:p>
-      <w:pPr>
-        <w:pStyle w:val="FirstParagraph"/>
-      </w:pPr>
-      <w:r>
-        <w:t xml:space="preserve">We thank Connie Millar, Derek Young, and Meagan Oldfather for valuable comments about this work and we also thank the community of Google Earth Engine developers for prompt and helpful insights about the platform. Funding was provided by NSF Graduate Research Fellowship Grant #DGE- 1321845 Amend. 3 (to MJK).</w:t>
-      </w:r>
-    </w:p>
-    <w:p>
-      <w:pPr>
-        <w:pStyle w:val="Heading1"/>
-      </w:pPr>
-      <w:bookmarkStart w:id="60" w:name="references"/>
-      <w:bookmarkEnd w:id="60"/>
-      <w:r>
         <w:t xml:space="preserve">References</w:t>
       </w:r>
     </w:p>
@@ -4679,7 +4665,7 @@
       <w:r>
         <w:t xml:space="preserve">9(2). doi:</w:t>
       </w:r>
-      <w:hyperlink r:id="rId61">
+      <w:hyperlink r:id="rId60">
         <w:r>
           <w:rPr>
             <w:rStyle w:val="Hyperlink"/>
@@ -5374,7 +5360,7 @@
       <w:r>
         <w:t xml:space="preserve">13(2). doi:</w:t>
       </w:r>
-      <w:hyperlink r:id="rId62">
+      <w:hyperlink r:id="rId61">
         <w:r>
           <w:rPr>
             <w:rStyle w:val="Hyperlink"/>
@@ -5408,7 +5394,7 @@
       <w:r>
         <w:t xml:space="preserve">(U.S. Department of Agriculture, Forest Service, Pacific Southwest Research Station, Albany, CA) doi:</w:t>
       </w:r>
-      <w:hyperlink r:id="rId63">
+      <w:hyperlink r:id="rId62">
         <w:r>
           <w:rPr>
             <w:rStyle w:val="Hyperlink"/>
@@ -5485,7 +5471,7 @@
       <w:r>
         <w:t xml:space="preserve">(U.S. Department of Agriculture, Forest Service, Rocky Mountain Research Station, Ft. Collins, CO) doi:</w:t>
       </w:r>
-      <w:hyperlink r:id="rId64">
+      <w:hyperlink r:id="rId63">
         <w:r>
           <w:rPr>
             <w:rStyle w:val="Hyperlink"/>
@@ -5519,7 +5505,7 @@
       <w:r>
         <w:t xml:space="preserve">(U.S. Department of Agriculture, Forest Service, Rocky Mountain Research Station, Ft. Collins, CO) doi:</w:t>
       </w:r>
-      <w:hyperlink r:id="rId65">
+      <w:hyperlink r:id="rId64">
         <w:r>
           <w:rPr>
             <w:rStyle w:val="Hyperlink"/>
@@ -5602,7 +5588,7 @@
       <w:r>
         <w:t xml:space="preserve"> </w:t>
       </w:r>
-      <w:hyperlink r:id="rId66">
+      <w:hyperlink r:id="rId65">
         <w:r>
           <w:rPr>
             <w:rStyle w:val="Hyperlink"/>
@@ -5803,7 +5789,7 @@
       <w:r>
         <w:t xml:space="preserve"> </w:t>
       </w:r>
-      <w:hyperlink r:id="rId67">
+      <w:hyperlink r:id="rId66">
         <w:r>
           <w:rPr>
             <w:rStyle w:val="Hyperlink"/>
@@ -5908,7 +5894,41 @@
         <w:pStyle w:val="Bibliography"/>
       </w:pPr>
       <w:r>
-        <w:t xml:space="preserve">60. Miller JD, Skinner CN, Safford HD, Knapp EE, Ramirez CM (2012) Trends and causes of severity, size, and number of fires in northwestern California, USA.</w:t>
+        <w:t xml:space="preserve">60. Randerson JT, Chen Y, Werf GR van der, Rogers BM, Morton DC (2012) Global burned area and biomass burning emissions from small fires.</w:t>
+      </w:r>
+      <w:r>
+        <w:t xml:space="preserve"> </w:t>
+      </w:r>
+      <w:r>
+        <w:rPr>
+          <w:i/>
+        </w:rPr>
+        <w:t xml:space="preserve">Journal of Geophysical Research: Biogeosciences</w:t>
+      </w:r>
+      <w:r>
+        <w:t xml:space="preserve"> </w:t>
+      </w:r>
+      <w:r>
+        <w:t xml:space="preserve">117(G4). doi:</w:t>
+      </w:r>
+      <w:hyperlink r:id="rId67">
+        <w:r>
+          <w:rPr>
+            <w:rStyle w:val="Hyperlink"/>
+          </w:rPr>
+          <w:t xml:space="preserve">10.1029/2012JG002128</w:t>
+        </w:r>
+      </w:hyperlink>
+      <w:r>
+        <w:t xml:space="preserve">.</w:t>
+      </w:r>
+    </w:p>
+    <w:p>
+      <w:pPr>
+        <w:pStyle w:val="Bibliography"/>
+      </w:pPr>
+      <w:r>
+        <w:t xml:space="preserve">61. Miller JD, Skinner CN, Safford HD, Knapp EE, Ramirez CM (2012) Trends and causes of severity, size, and number of fires in northwestern California, USA.</w:t>
       </w:r>
       <w:r>
         <w:t xml:space="preserve"> </w:t>
@@ -5931,7 +5951,7 @@
         <w:pStyle w:val="Bibliography"/>
       </w:pPr>
       <w:r>
-        <w:t xml:space="preserve">61. Miller JD, Safford H (2012) TRENDS IN WILDFIRE SEVERITY: 1984 TO2010 IN THE SIERRA NEVADA, MODOC PLATEAU, AND SOUTHERN CASCADES, CALIFORNIA, USA.</w:t>
+        <w:t xml:space="preserve">62. Miller JD, Safford H (2012) TRENDS IN WILDFIRE SEVERITY: 1984 TO2010 IN THE SIERRA NEVADA, MODOC PLATEAU, AND SOUTHERN CASCADES, CALIFORNIA, USA.</w:t>
       </w:r>
       <w:r>
         <w:t xml:space="preserve"> </w:t>
@@ -5954,7 +5974,7 @@
         <w:pStyle w:val="Bibliography"/>
       </w:pPr>
       <w:r>
-        <w:t xml:space="preserve">62. Foga S, et al. (2017) Cloud detection algorithm comparison and validation for operational Landsat data products.</w:t>
+        <w:t xml:space="preserve">63. Foga S, et al. (2017) Cloud detection algorithm comparison and validation for operational Landsat data products.</w:t>
       </w:r>
       <w:r>
         <w:t xml:space="preserve"> </w:t>
@@ -5977,7 +5997,7 @@
         <w:pStyle w:val="Bibliography"/>
       </w:pPr>
       <w:r>
-        <w:t xml:space="preserve">63. Rouse W, Haas RH, Deering W, Schell JA (1973)</w:t>
+        <w:t xml:space="preserve">64. Rouse W, Haas RH, Deering W, Schell JA (1973)</w:t>
       </w:r>
       <w:r>
         <w:t xml:space="preserve"> </w:t>
@@ -6000,7 +6020,7 @@
         <w:pStyle w:val="Bibliography"/>
       </w:pPr>
       <w:r>
-        <w:t xml:space="preserve">64. García ML, Caselles V (1991) Mapping burns and natural reforestation using thematic Mapper data.</w:t>
+        <w:t xml:space="preserve">65. García ML, Caselles V (1991) Mapping burns and natural reforestation using thematic Mapper data.</w:t>
       </w:r>
       <w:r>
         <w:t xml:space="preserve"> </w:t>
@@ -6023,15 +6043,15 @@
         <w:pStyle w:val="Bibliography"/>
       </w:pPr>
       <w:r>
-        <w:t xml:space="preserve">65. Key CH, Benson NC (2006) Landscape Assessment (LA). 55.</w:t>
-      </w:r>
-    </w:p>
-    <w:p>
-      <w:pPr>
-        <w:pStyle w:val="Bibliography"/>
-      </w:pPr>
-      <w:r>
-        <w:t xml:space="preserve">66. Hawbaker TJ, et al. (2017) Mapping burned areas using dense time-series of Landsat data.</w:t>
+        <w:t xml:space="preserve">66. Key CH, Benson NC (2006) Landscape Assessment (LA). 55.</w:t>
+      </w:r>
+    </w:p>
+    <w:p>
+      <w:pPr>
+        <w:pStyle w:val="Bibliography"/>
+      </w:pPr>
+      <w:r>
+        <w:t xml:space="preserve">67. Hawbaker TJ, et al. (2017) Mapping burned areas using dense time-series of Landsat data.</w:t>
       </w:r>
       <w:r>
         <w:t xml:space="preserve"> </w:t>
@@ -6054,7 +6074,7 @@
         <w:pStyle w:val="Bibliography"/>
       </w:pPr>
       <w:r>
-        <w:t xml:space="preserve">67. Parks SA, et al. (2018) High-severity fire: Evaluating its key drivers and mapping its probability across western US forests.</w:t>
+        <w:t xml:space="preserve">68. Parks SA, et al. (2018) High-severity fire: Evaluating its key drivers and mapping its probability across western US forests.</w:t>
       </w:r>
       <w:r>
         <w:t xml:space="preserve"> </w:t>
@@ -6077,7 +6097,7 @@
         <w:pStyle w:val="Bibliography"/>
       </w:pPr>
       <w:r>
-        <w:t xml:space="preserve">68. Parks S, Dillon G, Miller C (2014) A New Metric for Quantifying Burn Severity: The Relativized Burn Ratio.</w:t>
+        <w:t xml:space="preserve">69. Parks S, Dillon G, Miller C (2014) A New Metric for Quantifying Burn Severity: The Relativized Burn Ratio.</w:t>
       </w:r>
       <w:r>
         <w:t xml:space="preserve"> </w:t>
@@ -6100,7 +6120,7 @@
         <w:pStyle w:val="Bibliography"/>
       </w:pPr>
       <w:r>
-        <w:t xml:space="preserve">69. Reilly MJ, et al. (2017) Contemporary patterns of fire extent and severity in forests of the Pacific Northwest, USA (1985-2010).</w:t>
+        <w:t xml:space="preserve">70. Reilly MJ, et al. (2017) Contemporary patterns of fire extent and severity in forests of the Pacific Northwest, USA (1985-2010).</w:t>
       </w:r>
       <w:r>
         <w:t xml:space="preserve"> </w:t>
@@ -6123,7 +6143,7 @@
         <w:pStyle w:val="Bibliography"/>
       </w:pPr>
       <w:r>
-        <w:t xml:space="preserve">70. Zhu Z, Key C, Ohlen D, Benson N (2006)</w:t>
+        <w:t xml:space="preserve">71. Zhu Z, Key C, Ohlen D, Benson N (2006)</w:t>
       </w:r>
       <w:r>
         <w:t xml:space="preserve"> </w:t>
@@ -6143,7 +6163,7 @@
         <w:pStyle w:val="Bibliography"/>
       </w:pPr>
       <w:r>
-        <w:t xml:space="preserve">71. Sikkink PG, et al. (2013) Composite Burn Index (CBI) data and field photos collected for the FIRESEV project, western United States. doi:</w:t>
+        <w:t xml:space="preserve">72. Sikkink PG, et al. (2013) Composite Burn Index (CBI) data and field photos collected for the FIRESEV project, western United States. doi:</w:t>
       </w:r>
       <w:hyperlink r:id="rId68">
         <w:r>
@@ -6162,7 +6182,7 @@
         <w:pStyle w:val="Bibliography"/>
       </w:pPr>
       <w:r>
-        <w:t xml:space="preserve">72. Miller JD, et al. (2009) Calibration and validation of the relative differenced Normalized Burn Ratio (RdNBR) to three measures of fire severity in the Sierra Nevada and Klamath Mountains, California, USA.</w:t>
+        <w:t xml:space="preserve">73. Miller JD, et al. (2009) Calibration and validation of the relative differenced Normalized Burn Ratio (RdNBR) to three measures of fire severity in the Sierra Nevada and Klamath Mountains, California, USA.</w:t>
       </w:r>
       <w:r>
         <w:t xml:space="preserve"> </w:t>
@@ -6185,7 +6205,7 @@
         <w:pStyle w:val="Bibliography"/>
       </w:pPr>
       <w:r>
-        <w:t xml:space="preserve">73. Cansler CA, McKenzie D (2012) How Robust Are Burn Severity Indices When Applied in a New Region? Evaluation of Alternate Field-Based and Remote-Sensing Methods.</w:t>
+        <w:t xml:space="preserve">74. Cansler CA, McKenzie D (2012) How Robust Are Burn Severity Indices When Applied in a New Region? Evaluation of Alternate Field-Based and Remote-Sensing Methods.</w:t>
       </w:r>
       <w:r>
         <w:t xml:space="preserve"> </w:t>
@@ -6208,7 +6228,7 @@
         <w:pStyle w:val="Bibliography"/>
       </w:pPr>
       <w:r>
-        <w:t xml:space="preserve">74. Prichard SJ, Kennedy MC (2014) Fuel treatments and landform modify landscape patterns of burn severity in an extreme fire event.</w:t>
+        <w:t xml:space="preserve">75. Prichard SJ, Kennedy MC (2014) Fuel treatments and landform modify landscape patterns of burn severity in an extreme fire event.</w:t>
       </w:r>
       <w:r>
         <w:t xml:space="preserve"> </w:t>
@@ -6231,7 +6251,7 @@
         <w:pStyle w:val="Bibliography"/>
       </w:pPr>
       <w:r>
-        <w:t xml:space="preserve">75. Wickham H (2019)</w:t>
+        <w:t xml:space="preserve">76. Wickham H (2019)</w:t>
       </w:r>
       <w:r>
         <w:t xml:space="preserve"> </w:t>
@@ -6268,7 +6288,7 @@
         <w:pStyle w:val="Bibliography"/>
       </w:pPr>
       <w:r>
-        <w:t xml:space="preserve">76. Henry L, Wickham H (2019)</w:t>
+        <w:t xml:space="preserve">77. Henry L, Wickham H (2019)</w:t>
       </w:r>
       <w:r>
         <w:t xml:space="preserve"> </w:t>
@@ -6305,7 +6325,7 @@
         <w:pStyle w:val="Bibliography"/>
       </w:pPr>
       <w:r>
-        <w:t xml:space="preserve">77. R Core Team (2018)</w:t>
+        <w:t xml:space="preserve">78. R Core Team (2018)</w:t>
       </w:r>
       <w:r>
         <w:t xml:space="preserve"> </w:t>
@@ -6342,7 +6362,7 @@
         <w:pStyle w:val="Bibliography"/>
       </w:pPr>
       <w:r>
-        <w:t xml:space="preserve">78. Tuanmu M-N, Jetz W (2015) A global, remote sensing-based characterization of terrestrial habitat heterogeneity for biodiversity and ecosystem modelling: Global habitat heterogeneity.</w:t>
+        <w:t xml:space="preserve">79. Tuanmu M-N, Jetz W (2015) A global, remote sensing-based characterization of terrestrial habitat heterogeneity for biodiversity and ecosystem modelling: Global habitat heterogeneity.</w:t>
       </w:r>
       <w:r>
         <w:t xml:space="preserve"> </w:t>
@@ -6365,7 +6385,7 @@
         <w:pStyle w:val="Bibliography"/>
       </w:pPr>
       <w:r>
-        <w:t xml:space="preserve">79. Franklin J, Logan T, Woodcock C, Strahler A (1986) Coniferous Forest Classification and Inventory Using Landsat and Digital Terrain Data.</w:t>
+        <w:t xml:space="preserve">80. Franklin J, Logan T, Woodcock C, Strahler A (1986) Coniferous Forest Classification and Inventory Using Landsat and Digital Terrain Data.</w:t>
       </w:r>
       <w:r>
         <w:t xml:space="preserve"> </w:t>
@@ -6388,7 +6408,7 @@
         <w:pStyle w:val="Bibliography"/>
       </w:pPr>
       <w:r>
-        <w:t xml:space="preserve">80. Lydersen JM, Collins BM, Knapp EE, Roller GB, Stephens S (2015) Relating fuel loads to overstorey structure and composition in a fire-excluded Sierra Nevada mixed conifer forest.</w:t>
+        <w:t xml:space="preserve">81. Lydersen JM, Collins BM, Knapp EE, Roller GB, Stephens S (2015) Relating fuel loads to overstorey structure and composition in a fire-excluded Sierra Nevada mixed conifer forest.</w:t>
       </w:r>
       <w:r>
         <w:t xml:space="preserve"> </w:t>
@@ -6411,7 +6431,7 @@
         <w:pStyle w:val="Bibliography"/>
       </w:pPr>
       <w:r>
-        <w:t xml:space="preserve">81. Collins BM, et al. (2016) Variability in vegetation and surface fuels across mixed-conifer-dominated landscapes with over 40 years of natural fire.</w:t>
+        <w:t xml:space="preserve">82. Collins BM, et al. (2016) Variability in vegetation and surface fuels across mixed-conifer-dominated landscapes with over 40 years of natural fire.</w:t>
       </w:r>
       <w:r>
         <w:t xml:space="preserve"> </w:t>
@@ -6434,7 +6454,7 @@
         <w:pStyle w:val="Bibliography"/>
       </w:pPr>
       <w:r>
-        <w:t xml:space="preserve">82. Stephens SL, et al. (2012) The Effects of Forest Fuel-Reduction Treatments in the United States.</w:t>
+        <w:t xml:space="preserve">83. Stephens SL, et al. (2012) The Effects of Forest Fuel-Reduction Treatments in the United States.</w:t>
       </w:r>
       <w:r>
         <w:t xml:space="preserve"> </w:t>
@@ -6457,7 +6477,7 @@
         <w:pStyle w:val="Bibliography"/>
       </w:pPr>
       <w:r>
-        <w:t xml:space="preserve">83. Farr TG, et al. (2007) The Shuttle Radar Topography Mission.</w:t>
+        <w:t xml:space="preserve">84. Farr TG, et al. (2007) The Shuttle Radar Topography Mission.</w:t>
       </w:r>
       <w:r>
         <w:t xml:space="preserve"> </w:t>
@@ -6491,7 +6511,7 @@
         <w:pStyle w:val="Bibliography"/>
       </w:pPr>
       <w:r>
-        <w:t xml:space="preserve">84. McCune B, Keon D (2002) Equations for potential annual direct incident radiation and heat load.</w:t>
+        <w:t xml:space="preserve">85. McCune B, Keon D (2002) Equations for potential annual direct incident radiation and heat load.</w:t>
       </w:r>
       <w:r>
         <w:t xml:space="preserve"> </w:t>
@@ -6514,7 +6534,7 @@
         <w:pStyle w:val="Bibliography"/>
       </w:pPr>
       <w:r>
-        <w:t xml:space="preserve">85. McCune B (2007) Improved estimates of incident radiation and heat load using non- parametric regression against topographic variables.</w:t>
+        <w:t xml:space="preserve">86. McCune B (2007) Improved estimates of incident radiation and heat load using non- parametric regression against topographic variables.</w:t>
       </w:r>
       <w:r>
         <w:t xml:space="preserve"> </w:t>
@@ -6537,7 +6557,7 @@
         <w:pStyle w:val="Bibliography"/>
       </w:pPr>
       <w:r>
-        <w:t xml:space="preserve">86. Abatzoglou JT (2013) Development of gridded surface meteorological data for ecological applications and modelling.</w:t>
+        <w:t xml:space="preserve">87. Abatzoglou JT (2013) Development of gridded surface meteorological data for ecological applications and modelling.</w:t>
       </w:r>
       <w:r>
         <w:t xml:space="preserve"> </w:t>
@@ -6560,7 +6580,7 @@
         <w:pStyle w:val="Bibliography"/>
       </w:pPr>
       <w:r>
-        <w:t xml:space="preserve">87. Vehtari A, Gelman A, Gabry J (2017) Practical Bayesian model evaluation using leave-one-out cross-validation and WAIC.</w:t>
+        <w:t xml:space="preserve">88. Vehtari A, Gelman A, Gabry J (2017) Practical Bayesian model evaluation using leave-one-out cross-validation and WAIC.</w:t>
       </w:r>
       <w:r>
         <w:t xml:space="preserve"> </w:t>
@@ -6583,7 +6603,7 @@
         <w:pStyle w:val="Bibliography"/>
       </w:pPr>
       <w:r>
-        <w:t xml:space="preserve">88. Hoffman MD, Gelman A (2014) The No-U-Turn Sampler: Adaptively Setting Path Lengths in Hamiltonian Monte Carlo.</w:t>
+        <w:t xml:space="preserve">89. Hoffman MD, Gelman A (2014) The No-U-Turn Sampler: Adaptively Setting Path Lengths in Hamiltonian Monte Carlo.</w:t>
       </w:r>
       <w:r>
         <w:t xml:space="preserve"> </w:t>
@@ -6606,7 +6626,7 @@
         <w:pStyle w:val="Bibliography"/>
       </w:pPr>
       <w:r>
-        <w:t xml:space="preserve">89. Bürkner P-C (2017)</w:t>
+        <w:t xml:space="preserve">90. Bürkner P-C (2017)</w:t>
       </w:r>
       <w:r>
         <w:t xml:space="preserve"> </w:t>
@@ -6682,7 +6702,7 @@
         <w:pStyle w:val="Bibliography"/>
       </w:pPr>
       <w:r>
-        <w:t xml:space="preserve">90. Edwards AC, Russell-Smith J, Maier SW (2018) A comparison and validation of satellite-derived fire severity mapping techniques in fire prone north Australian savannas: Extreme fires and tree stem mortality.</w:t>
+        <w:t xml:space="preserve">91. Edwards AC, Russell-Smith J, Maier SW (2018) A comparison and validation of satellite-derived fire severity mapping techniques in fire prone north Australian savannas: Extreme fires and tree stem mortality.</w:t>
       </w:r>
       <w:r>
         <w:t xml:space="preserve"> </w:t>
@@ -6705,7 +6725,7 @@
         <w:pStyle w:val="Bibliography"/>
       </w:pPr>
       <w:r>
-        <w:t xml:space="preserve">91. Gelman A, Goodrich B, Gabry J, Vehtari A (2018) R-squared for Bayesian regression models.</w:t>
+        <w:t xml:space="preserve">92. Gelman A, Goodrich B, Gabry J, Vehtari A (2018) R-squared for Bayesian regression models.</w:t>
       </w:r>
       <w:r>
         <w:t xml:space="preserve"> </w:t>
@@ -6725,7 +6745,7 @@
         <w:pStyle w:val="Bibliography"/>
       </w:pPr>
       <w:r>
-        <w:t xml:space="preserve">92. Heffernan JB, et al. (2014) Macrosystems ecology: Understanding ecological patterns and processes at continental scales.</w:t>
+        <w:t xml:space="preserve">93. Heffernan JB, et al. (2014) Macrosystems ecology: Understanding ecological patterns and processes at continental scales.</w:t>
       </w:r>
       <w:r>
         <w:t xml:space="preserve"> </w:t>
@@ -6748,7 +6768,7 @@
         <w:pStyle w:val="Bibliography"/>
       </w:pPr>
       <w:r>
-        <w:t xml:space="preserve">93. Beck J, et al. (2012) What’s on the horizon for macroecology?</w:t>
+        <w:t xml:space="preserve">94. Beck J, et al. (2012) What’s on the horizon for macroecology?</w:t>
       </w:r>
       <w:r>
         <w:t xml:space="preserve"> </w:t>
@@ -6771,7 +6791,7 @@
         <w:pStyle w:val="Bibliography"/>
       </w:pPr>
       <w:r>
-        <w:t xml:space="preserve">94. Folke C, et al. (2004) Regime Shifts, Resilience, and Biodiversity in Ecosystem Management.</w:t>
+        <w:t xml:space="preserve">95. Folke C, et al. (2004) Regime Shifts, Resilience, and Biodiversity in Ecosystem Management.</w:t>
       </w:r>
       <w:r>
         <w:t xml:space="preserve"> </w:t>
@@ -6794,7 +6814,7 @@
         <w:pStyle w:val="Bibliography"/>
       </w:pPr>
       <w:r>
-        <w:t xml:space="preserve">95. Keith DA, et al. (2013) Scientific Foundations for an IUCN Red List of Ecosystems.</w:t>
+        <w:t xml:space="preserve">96. Keith DA, et al. (2013) Scientific Foundations for an IUCN Red List of Ecosystems.</w:t>
       </w:r>
       <w:r>
         <w:t xml:space="preserve"> </w:t>
@@ -6817,7 +6837,7 @@
         <w:pStyle w:val="Bibliography"/>
       </w:pPr>
       <w:r>
-        <w:t xml:space="preserve">96. Turner MG, Romme WH, Gardner RH, Hargrove WW (1997) Effects of Fire Size and Pattern on Early Succession in Yellowstone National Park.</w:t>
+        <w:t xml:space="preserve">97. Turner MG, Romme WH, Gardner RH, Hargrove WW (1997) Effects of Fire Size and Pattern on Early Succession in Yellowstone National Park.</w:t>
       </w:r>
       <w:r>
         <w:t xml:space="preserve"> </w:t>
@@ -6840,7 +6860,7 @@
         <w:pStyle w:val="Bibliography"/>
       </w:pPr>
       <w:r>
-        <w:t xml:space="preserve">97. Holden ZA, Morgan P, Evans JS (2009) A predictive model of burn severity based on 20-year satellite-inferred burn severity data in a large southwestern US wilderness area.</w:t>
+        <w:t xml:space="preserve">98. Holden ZA, Morgan P, Evans JS (2009) A predictive model of burn severity based on 20-year satellite-inferred burn severity data in a large southwestern US wilderness area.</w:t>
       </w:r>
       <w:r>
         <w:t xml:space="preserve"> </w:t>
@@ -6863,7 +6883,7 @@
         <w:pStyle w:val="Bibliography"/>
       </w:pPr>
       <w:r>
-        <w:t xml:space="preserve">98. Dillon GK, et al. (2011) Both topography and climate affected forest and woodland burn severity in two regions of the western US, 1984 to 2006.</w:t>
+        <w:t xml:space="preserve">99. Dillon GK, et al. (2011) Both topography and climate affected forest and woodland burn severity in two regions of the western US, 1984 to 2006.</w:t>
       </w:r>
       <w:r>
         <w:t xml:space="preserve"> </w:t>
@@ -6886,7 +6906,7 @@
         <w:pStyle w:val="Bibliography"/>
       </w:pPr>
       <w:r>
-        <w:t xml:space="preserve">99. Wagner CEV (1977) Conditions for the start and spread of crown fire.</w:t>
+        <w:t xml:space="preserve">100. Wagner CEV (1977) Conditions for the start and spread of crown fire.</w:t>
       </w:r>
       <w:r>
         <w:t xml:space="preserve"> </w:t>
@@ -6909,7 +6929,7 @@
         <w:pStyle w:val="Bibliography"/>
       </w:pPr>
       <w:r>
-        <w:t xml:space="preserve">100. Agee JK, Skinner CN (2005) Basic principles of forest fuel reduction treatments.</w:t>
+        <w:t xml:space="preserve">101. Agee JK, Skinner CN (2005) Basic principles of forest fuel reduction treatments.</w:t>
       </w:r>
       <w:r>
         <w:t xml:space="preserve"> </w:t>
@@ -6932,7 +6952,7 @@
         <w:pStyle w:val="Bibliography"/>
       </w:pPr>
       <w:r>
-        <w:t xml:space="preserve">101. Larson AJ, Churchill D (2012) Tree spatial patterns in fire-frequent forests of western North America, including mechanisms of pattern formation and implications for designing fuel reduction and restoration treatments.</w:t>
+        <w:t xml:space="preserve">102. Larson AJ, Churchill D (2012) Tree spatial patterns in fire-frequent forests of western North America, including mechanisms of pattern formation and implications for designing fuel reduction and restoration treatments.</w:t>
       </w:r>
       <w:r>
         <w:t xml:space="preserve"> </w:t>
@@ -6955,7 +6975,7 @@
         <w:pStyle w:val="Bibliography"/>
       </w:pPr>
       <w:r>
-        <w:t xml:space="preserve">102. Malone S, et al. (2018) Mixed-Severity Fire Fosters Heterogeneous Spatial Patterns of Conifer Regeneration in a Dry Conifer Forest.</w:t>
+        <w:t xml:space="preserve">103. Malone S, et al. (2018) Mixed-Severity Fire Fosters Heterogeneous Spatial Patterns of Conifer Regeneration in a Dry Conifer Forest.</w:t>
       </w:r>
       <w:r>
         <w:t xml:space="preserve"> </w:t>
@@ -6978,7 +6998,7 @@
         <w:pStyle w:val="Bibliography"/>
       </w:pPr>
       <w:r>
-        <w:t xml:space="preserve">103. Walker RB, Coop JD, Parks SA, Trader L (2018) Fire regimes approaching historic norms reduce wildfire-facilitated conversion from forest to non-forest.</w:t>
+        <w:t xml:space="preserve">104. Walker RB, Coop JD, Parks SA, Trader L (2018) Fire regimes approaching historic norms reduce wildfire-facilitated conversion from forest to non-forest.</w:t>
       </w:r>
       <w:r>
         <w:t xml:space="preserve"> </w:t>
@@ -7001,7 +7021,7 @@
         <w:pStyle w:val="Bibliography"/>
       </w:pPr>
       <w:r>
-        <w:t xml:space="preserve">104. Wagtendonk JWV (2006)</w:t>
+        <w:t xml:space="preserve">105. Wagtendonk JWV (2006)</w:t>
       </w:r>
       <w:r>
         <w:t xml:space="preserve"> </w:t>
@@ -7041,7 +7061,7 @@
         <w:pStyle w:val="Bibliography"/>
       </w:pPr>
       <w:r>
-        <w:t xml:space="preserve">105. Miller JD, Safford HD (2017) Corroborating Evidence of a Pre-Euro-American Low- to Moderate-Severity Fire Regime in Yellow PineMixed Conifer Forests of the Sierra Nevada, California, USA.</w:t>
+        <w:t xml:space="preserve">106. Miller JD, Safford HD (2017) Corroborating Evidence of a Pre-Euro-American Low- to Moderate-Severity Fire Regime in Yellow PineMixed Conifer Forests of the Sierra Nevada, California, USA.</w:t>
       </w:r>
       <w:r>
         <w:t xml:space="preserve"> </w:t>
@@ -7064,7 +7084,7 @@
         <w:pStyle w:val="Bibliography"/>
       </w:pPr>
       <w:r>
-        <w:t xml:space="preserve">106. Safford H, Stevens J, Merriam K, Meyer M, Latimer A (2012) Fuel treatment effectiveness in California yellow pine and mixed conifer forests.</w:t>
+        <w:t xml:space="preserve">107. Safford H, Stevens J, Merriam K, Meyer M, Latimer A (2012) Fuel treatment effectiveness in California yellow pine and mixed conifer forests.</w:t>
       </w:r>
       <w:r>
         <w:t xml:space="preserve"> </w:t>
@@ -7087,7 +7107,7 @@
         <w:pStyle w:val="Bibliography"/>
       </w:pPr>
       <w:r>
-        <w:t xml:space="preserve">107. Lydersen JM, North MP, Collins BM (2014) Severity of an uncharacteristically large wildfire, the Rim Fire, in forests with relatively restored frequent fire regimes.</w:t>
+        <w:t xml:space="preserve">108. Tubbesing CL, et al. (2019) Strategically placed landscape fuel treatments decrease fire severity and promote recovery in the northern Sierra Nevada.</w:t>
       </w:r>
       <w:r>
         <w:t xml:space="preserve"> </w:t>
@@ -7102,76 +7122,30 @@
         <w:t xml:space="preserve"> </w:t>
       </w:r>
       <w:r>
+        <w:t xml:space="preserve">436:45–55.</w:t>
+      </w:r>
+    </w:p>
+    <w:p>
+      <w:pPr>
+        <w:pStyle w:val="Bibliography"/>
+      </w:pPr>
+      <w:r>
+        <w:t xml:space="preserve">109. Lydersen JM, North MP, Collins BM (2014) Severity of an uncharacteristically large wildfire, the Rim Fire, in forests with relatively restored frequent fire regimes.</w:t>
+      </w:r>
+      <w:r>
+        <w:t xml:space="preserve"> </w:t>
+      </w:r>
+      <w:r>
+        <w:rPr>
+          <w:i/>
+        </w:rPr>
+        <w:t xml:space="preserve">Forest Ecology and Management</w:t>
+      </w:r>
+      <w:r>
+        <w:t xml:space="preserve"> </w:t>
+      </w:r>
+      <w:r>
         <w:t xml:space="preserve">328:326–334.</w:t>
-      </w:r>
-    </w:p>
-    <w:p>
-      <w:pPr>
-        <w:pStyle w:val="Bibliography"/>
-      </w:pPr>
-      <w:r>
-        <w:t xml:space="preserve">108. De Santis A, Asner GP, Vaughan PJ, Knapp DE (2010) Mapping burn severity and burning efficiency in California using simulation models and Landsat imagery.</w:t>
-      </w:r>
-      <w:r>
-        <w:t xml:space="preserve"> </w:t>
-      </w:r>
-      <w:r>
-        <w:rPr>
-          <w:i/>
-        </w:rPr>
-        <w:t xml:space="preserve">Remote Sensing of Environment</w:t>
-      </w:r>
-      <w:r>
-        <w:t xml:space="preserve"> </w:t>
-      </w:r>
-      <w:r>
-        <w:t xml:space="preserve">114(7):1535–1545.</w:t>
-      </w:r>
-    </w:p>
-    <w:p>
-      <w:pPr>
-        <w:pStyle w:val="Bibliography"/>
-      </w:pPr>
-      <w:r>
-        <w:t xml:space="preserve">109. Veraverbeke S, Hook SJ (2013) Evaluating spectral indices and spectral mixture analysis for assessing fire severity, combustion completeness and carbon emissions.</w:t>
-      </w:r>
-      <w:r>
-        <w:t xml:space="preserve"> </w:t>
-      </w:r>
-      <w:r>
-        <w:rPr>
-          <w:i/>
-        </w:rPr>
-        <w:t xml:space="preserve">International Journal of Wildland Fire</w:t>
-      </w:r>
-      <w:r>
-        <w:t xml:space="preserve"> </w:t>
-      </w:r>
-      <w:r>
-        <w:t xml:space="preserve">22(5):707.</w:t>
-      </w:r>
-    </w:p>
-    <w:p>
-      <w:pPr>
-        <w:pStyle w:val="Bibliography"/>
-      </w:pPr>
-      <w:r>
-        <w:t xml:space="preserve">110. Fernández-García V, et al. (2018) Burn severity metrics in fire-prone pine ecosystems along a climatic gradient using Landsat imagery.</w:t>
-      </w:r>
-      <w:r>
-        <w:t xml:space="preserve"> </w:t>
-      </w:r>
-      <w:r>
-        <w:rPr>
-          <w:i/>
-        </w:rPr>
-        <w:t xml:space="preserve">Remote Sensing of Environment</w:t>
-      </w:r>
-      <w:r>
-        <w:t xml:space="preserve"> </w:t>
-      </w:r>
-      <w:r>
-        <w:t xml:space="preserve">206:205–217.</w:t>
       </w:r>
     </w:p>
     <w:sectPr/>
@@ -7282,7 +7256,7 @@
     </w:lvl>
   </w:abstractNum>
   <w:abstractNum w:abstractNumId="990">
-    <w:nsid w:val="fdddd59d"/>
+    <w:nsid w:val="3aa7f2fd"/>
     <w:multiLevelType w:val="multilevel"/>
     <w:lvl w:ilvl="0">
       <w:numFmt w:val="bullet"/>
@@ -7363,7 +7337,7 @@
     </w:lvl>
   </w:abstractNum>
   <w:abstractNum w:abstractNumId="99331">
-    <w:nsid w:val="11e823e1"/>
+    <w:nsid w:val="8ded1f9c"/>
     <w:multiLevelType w:val="multilevel"/>
     <w:lvl w:ilvl="0">
       <w:start w:val="1"/>
@@ -7451,7 +7425,7 @@
     </w:lvl>
   </w:abstractNum>
   <w:abstractNum w:abstractNumId="99332">
-    <w:nsid w:val="e3179682"/>
+    <w:nsid w:val="3fc56d4f"/>
     <w:multiLevelType w:val="multilevel"/>
     <w:lvl w:ilvl="0">
       <w:start w:val="2"/>

</xml_diff>

<commit_message>
incorporated notion of connectivity affecting cross-scale interactions and macroscale phenomena. Clarified management-related paragraph to focus on the resilience/macrosystems/cross-scale emergence ideas.
</commit_message>
<xml_diff>
--- a/docs/manuscript/remote-sensing-resistance.docx
+++ b/docs/manuscript/remote-sensing-resistance.docx
@@ -53,7 +53,7 @@
         <w:rPr>
           <w:vertAlign w:val="superscript"/>
         </w:rPr>
-        <w:t xml:space="preserve">2,5</w:t>
+        <w:t xml:space="preserve">2,5,6</w:t>
       </w:r>
       <w:r>
         <w:t xml:space="preserve">,</w:t>
@@ -68,7 +68,7 @@
         <w:rPr>
           <w:vertAlign w:val="superscript"/>
         </w:rPr>
-        <w:t xml:space="preserve">6,7</w:t>
+        <w:t xml:space="preserve">7,8</w:t>
       </w:r>
       <w:r>
         <w:t xml:space="preserve">,</w:t>
@@ -97,7 +97,7 @@
         <w:t xml:space="preserve">1</w:t>
       </w:r>
       <w:r>
-        <w:t xml:space="preserve">Graduate Group in Ecology, University of California; Davis, CA</w:t>
+        <w:t xml:space="preserve">Graduate Group in Ecology, University of California; Davis, CA, USA</w:t>
       </w:r>
       <w:r>
         <w:br w:type="textWrapping"/>
@@ -109,7 +109,7 @@
         <w:t xml:space="preserve">2</w:t>
       </w:r>
       <w:r>
-        <w:t xml:space="preserve">Department of Plant Sciences, University of California; Davis, CA</w:t>
+        <w:t xml:space="preserve">Department of Plant Sciences, University of California; Davis, CA, USA</w:t>
       </w:r>
       <w:r>
         <w:br w:type="textWrapping"/>
@@ -121,7 +121,7 @@
         <w:t xml:space="preserve">3</w:t>
       </w:r>
       <w:r>
-        <w:t xml:space="preserve">Earth Lab, University of Colorado-Boulder; Boulder, CO</w:t>
+        <w:t xml:space="preserve">Earth Lab, University of Colorado-Boulder; Boulder, CO, USA</w:t>
       </w:r>
       <w:r>
         <w:br w:type="textWrapping"/>
@@ -133,7 +133,7 @@
         <w:t xml:space="preserve">4</w:t>
       </w:r>
       <w:r>
-        <w:t xml:space="preserve">Pacific Southwest Research Station, U.S.D.A. Forest Service; Mammoth Lakes, CA</w:t>
+        <w:t xml:space="preserve">Pacific Southwest Research Station, U.S.D.A. Forest Service; Mammoth Lakes, CA, USA</w:t>
       </w:r>
       <w:r>
         <w:br w:type="textWrapping"/>
@@ -145,7 +145,7 @@
         <w:t xml:space="preserve">5</w:t>
       </w:r>
       <w:r>
-        <w:t xml:space="preserve">Center for Population Biology, University of California; Davis, CA</w:t>
+        <w:t xml:space="preserve">Center for Population Biology, University of California; Davis, CA, USA</w:t>
       </w:r>
       <w:r>
         <w:br w:type="textWrapping"/>
@@ -157,6 +157,18 @@
         <w:t xml:space="preserve">6</w:t>
       </w:r>
       <w:r>
+        <w:t xml:space="preserve">German Centre for Integrative Biodiversity Research; Halle-Jena-Leipzig, Germany</w:t>
+      </w:r>
+      <w:r>
+        <w:br w:type="textWrapping"/>
+      </w:r>
+      <w:r>
+        <w:rPr>
+          <w:vertAlign w:val="superscript"/>
+        </w:rPr>
+        <w:t xml:space="preserve">7</w:t>
+      </w:r>
+      <w:r>
         <w:t xml:space="preserve">U.S. Geological Survey, Southwest Biological Science Center</w:t>
       </w:r>
       <w:r>
@@ -166,10 +178,10 @@
         <w:rPr>
           <w:vertAlign w:val="superscript"/>
         </w:rPr>
-        <w:t xml:space="preserve">7</w:t>
-      </w:r>
-      <w:r>
-        <w:t xml:space="preserve">Department of Ecology and Evolutionary Biology, University of Colorado; Boulder, CO</w:t>
+        <w:t xml:space="preserve">8</w:t>
+      </w:r>
+      <w:r>
+        <w:t xml:space="preserve">Department of Ecology and Evolutionary Biology, University of Colorado; Boulder, CO, USA</w:t>
       </w:r>
     </w:p>
     <w:p>
@@ -200,7 +212,7 @@
         <w:pStyle w:val="BodyText"/>
       </w:pPr>
       <w:r>
-        <w:t xml:space="preserve">Keywords: resilience, wildfire, severity, texture, forest structure</w:t>
+        <w:t xml:space="preserve">Keywords: resilience, wildfire, severity, texture analysis, forest structure</w:t>
       </w:r>
     </w:p>
     <w:p>
@@ -208,16 +220,52 @@
         <w:pStyle w:val="BodyText"/>
       </w:pPr>
       <w:r>
-        <w:t xml:space="preserve">Date report generated: July 06, 2019</w:t>
+        <w:t xml:space="preserve">Date report generated: July 20, 2019</w:t>
       </w:r>
     </w:p>
     <w:p>
       <w:pPr>
         <w:pStyle w:val="Heading1"/>
       </w:pPr>
-      <w:bookmarkStart w:id="22" w:name="abstract"/>
+      <w:bookmarkStart w:id="22" w:name="significance"/>
       <w:bookmarkEnd w:id="22"/>
       <w:r>
+        <w:t xml:space="preserve">Significance</w:t>
+      </w:r>
+    </w:p>
+    <w:p>
+      <w:pPr>
+        <w:pStyle w:val="FirstParagraph"/>
+      </w:pPr>
+      <w:r>
+        <w:t xml:space="preserve">A</w:t>
+      </w:r>
+      <w:r>
+        <w:t xml:space="preserve"> </w:t>
+      </w:r>
+      <w:r>
+        <w:t xml:space="preserve">“</w:t>
+      </w:r>
+      <w:r>
+        <w:t xml:space="preserve">resilient</w:t>
+      </w:r>
+      <w:r>
+        <w:t xml:space="preserve">”</w:t>
+      </w:r>
+      <w:r>
+        <w:t xml:space="preserve"> </w:t>
+      </w:r>
+      <w:r>
+        <w:t xml:space="preserve">forest endures disturbance and is likely to persist. Resilience to wildfire may derive from variability in vegetation structure, which interrupts fuel continuity and prevents fire from killing overstory trees. Testing the generality and scale of this phenomenon is challenging because forests are vast, long-lived ecosystems. We develop a novel approach to consistently quantify forest structural variability and fire severity across &gt;30 years and nearly 1,000 wildfires in California’s Sierra Nevada. We find that greater small-scale structural variability increases resilience by reducing rates of fire-induced tree mortality. Resilience of these forests is likely compromised by structural homogenization from a century of fire suppression, but may be restored with management that increases structural variability of vegetation.</w:t>
+      </w:r>
+    </w:p>
+    <w:p>
+      <w:pPr>
+        <w:pStyle w:val="Heading1"/>
+      </w:pPr>
+      <w:bookmarkStart w:id="23" w:name="abstract"/>
+      <w:bookmarkEnd w:id="23"/>
+      <w:r>
         <w:t xml:space="preserve">Abstract</w:t>
       </w:r>
     </w:p>
@@ -233,8 +281,8 @@
       <w:pPr>
         <w:pStyle w:val="Heading1"/>
       </w:pPr>
-      <w:bookmarkStart w:id="23" w:name="introduction"/>
-      <w:bookmarkEnd w:id="23"/>
+      <w:bookmarkStart w:id="24" w:name="introduction"/>
+      <w:bookmarkEnd w:id="24"/>
       <w:r>
         <w:t xml:space="preserve">Introduction</w:t>
       </w:r>
@@ -699,8 +747,8 @@
       <w:pPr>
         <w:pStyle w:val="Heading1"/>
       </w:pPr>
-      <w:bookmarkStart w:id="24" w:name="material-and-methods"/>
-      <w:bookmarkEnd w:id="24"/>
+      <w:bookmarkStart w:id="25" w:name="material-and-methods"/>
+      <w:bookmarkEnd w:id="25"/>
       <w:r>
         <w:t xml:space="preserve">Material and Methods</w:t>
       </w:r>
@@ -709,8 +757,8 @@
       <w:pPr>
         <w:pStyle w:val="Heading2"/>
       </w:pPr>
-      <w:bookmarkStart w:id="25" w:name="study-system"/>
-      <w:bookmarkEnd w:id="25"/>
+      <w:bookmarkStart w:id="26" w:name="study-system"/>
+      <w:bookmarkEnd w:id="26"/>
       <w:r>
         <w:t xml:space="preserve">Study system</w:t>
       </w:r>
@@ -735,7 +783,7 @@
                     </pic:cNvPicPr>
                   </pic:nvPicPr>
                   <pic:blipFill>
-                    <a:blip r:embed="rId26"/>
+                    <a:blip r:embed="rId27"/>
                     <a:stretch>
                       <a:fillRect/>
                     </a:stretch>
@@ -912,7 +960,7 @@
       <w:r>
         <w:t xml:space="preserve">to be all areas designated as a yellow pine, dry mixed-conifer, or moist mixed-conifer pre-settlement fire regime (PFR) in the USFS Fire Return Interval Departure database (</w:t>
       </w:r>
-      <w:hyperlink r:id="rId27">
+      <w:hyperlink r:id="rId28">
         <w:r>
           <w:rPr>
             <w:rStyle w:val="Hyperlink"/>
@@ -939,15 +987,6 @@
         <w:t xml:space="preserve">(54)</w:t>
       </w:r>
       <w:r>
-        <w:t xml:space="preserve">. The fire regime for several centuries prior to Euroamerican settlement was dominated by frequent, low- to moderate-severity wildfires, but modern fires tend to burn larger areas per event, with a greater proportion of high-severity fire</w:t>
-      </w:r>
-      <w:r>
-        <w:t xml:space="preserve"> </w:t>
-      </w:r>
-      <w:r>
-        <w:t xml:space="preserve">(26)</w:t>
-      </w:r>
-      <w:r>
         <w:t xml:space="preserve">.</w:t>
       </w:r>
     </w:p>
@@ -955,10 +994,10 @@
       <w:pPr>
         <w:pStyle w:val="Heading2"/>
       </w:pPr>
-      <w:bookmarkStart w:id="28" w:name="a-new-approach-to-remotely-sensing-wildfire-severity"/>
-      <w:bookmarkEnd w:id="28"/>
-      <w:r>
-        <w:t xml:space="preserve">A new approach to remotely sensing wildfire severity</w:t>
+      <w:bookmarkStart w:id="29" w:name="a-programmatic-remote-sensing-assessment-of-wildfire-severity"/>
+      <w:bookmarkEnd w:id="29"/>
+      <w:r>
+        <w:t xml:space="preserve">A programmatic remote sensing assessment of wildfire severity</w:t>
       </w:r>
     </w:p>
     <w:p>
@@ -978,7 +1017,7 @@
         <w:t xml:space="preserve"> </w:t>
       </w:r>
       <w:r>
-        <w:t xml:space="preserve">with radiometric correction post-processing</w:t>
+        <w:t xml:space="preserve">post-processed to surface reflectance using radiometric corrections</w:t>
       </w:r>
       <w:r>
         <w:t xml:space="preserve"> </w:t>
@@ -1006,7 +1045,7 @@
       <w:r>
         <w:t xml:space="preserve">We calculated wildfire severity for the most comprehensive digital record of fire perimeters in California: The California Department of Forestry and Fire Protection, Fire and Resource Assessment Program (FRAP) fire perimeter database (</w:t>
       </w:r>
-      <w:hyperlink r:id="rId29">
+      <w:hyperlink r:id="rId30">
         <w:r>
           <w:rPr>
             <w:rStyle w:val="Hyperlink"/>
@@ -1015,7 +1054,7 @@
         </w:r>
       </w:hyperlink>
       <w:r>
-        <w:t xml:space="preserve">). Smaller fire events are important contributors to fire regimes, but their effects are often underrepresented in analyses</w:t>
+        <w:t xml:space="preserve">). Smaller fire events are important contributors to fire regimes, but their effects are often underrepresented in analyses of fire effects</w:t>
       </w:r>
       <w:r>
         <w:t xml:space="preserve"> </w:t>
@@ -1045,34 +1084,7 @@
         <w:t xml:space="preserve">(55)</w:t>
       </w:r>
       <w:r>
-        <w:t xml:space="preserve">. Using the FRAP database of fire perimeters, we quantified fire severity within each perimeter of 972 wildfires in the Sierra Nevada yellow pine/mixed-conifer forest that burned between 1984 and 2017. Our approach more than doubles the number of fire events represented from 430 to 972, though only increases the total burned area represented from 7.44e+05 to 7.69e+05 hectares because most of the additional fires are small. We use a consistent algorithmic approach to calculate fire severity across all fires, avoiding subjective judgements that some previous approaches have used to characterize severity separately for each fire.</w:t>
-      </w:r>
-    </w:p>
-    <w:p>
-      <w:pPr>
-        <w:pStyle w:val="Heading3"/>
-      </w:pPr>
-      <w:bookmarkStart w:id="30" w:name="fetching-and-processing-pre--and-postfire-imagery"/>
-      <w:bookmarkEnd w:id="30"/>
-      <w:r>
-        <w:t xml:space="preserve">Fetching and processing pre- and postfire imagery</w:t>
-      </w:r>
-    </w:p>
-    <w:p>
-      <w:pPr>
-        <w:pStyle w:val="FirstParagraph"/>
-      </w:pPr>
-      <w:r>
-        <w:t xml:space="preserve">For each fire perimeter, we fetched a time series of prefire Landsat images starting the day before the fire alarm date and extending backward in time by a pre-deined time window. An analogous postfire time series of Landsat imagery was fetched exactly one year after the date range used to filter the prefire collection. We tested 4 time windows, 16, 32, 48, or 64 days, which were chosen to ensure that at least 1, 2, 3, or 4 Landsat images were captured by the date range (Supplemental Fig. 1). The Landsat archive we filtered included imagery from Landsat 4, 5, 7, and 8, so each pre- and postfire image collection may contain a mix of scenes from different satellite sources to enhance coverage. For each image in the pre- and postfire image collections, we masked pixels that were not clear (i.e., clouds, cloud shadows, snow, and water) using the CFMask algorithm</w:t>
-      </w:r>
-      <w:r>
-        <w:t xml:space="preserve"> </w:t>
-      </w:r>
-      <w:r>
-        <w:t xml:space="preserve">(63)</w:t>
-      </w:r>
-      <w:r>
-        <w:t xml:space="preserve">.</w:t>
+        <w:t xml:space="preserve">. Using the FRAP database of fire perimeters, we quantified fire severity within each perimeter of 972 wildfires in the Sierra Nevada yellow pine/mixed-conifer forest that burned between 1984 and 2017, which more than doubles the number of fire events represented from 430 to 972 compared to the regional standard database.</w:t>
       </w:r>
     </w:p>
     <w:p>
@@ -1080,28 +1092,7 @@
         <w:pStyle w:val="BodyText"/>
       </w:pPr>
       <w:r>
-        <w:t xml:space="preserve">For each Landsat image in the prefire and postfire collections, we calculated standard indices that capture vegetation cover and fire effects such as charring. Normalized difference vegetation index (NDVI) correlates with vegetation density, canopy cover, and leaf area index</w:t>
-      </w:r>
-      <w:r>
-        <w:t xml:space="preserve"> </w:t>
-      </w:r>
-      <w:r>
-        <w:t xml:space="preserve">(64)</w:t>
-      </w:r>
-      <w:r>
-        <w:t xml:space="preserve">. Normalized burn ratio (NBR) and normalized burn ratio version 2 (NBR2) respond strongly to fire effects on vegetation</w:t>
-      </w:r>
-      <w:r>
-        <w:t xml:space="preserve"> </w:t>
-      </w:r>
-      <w:r>
-        <w:t xml:space="preserve">(58, 59, 65–67)</w:t>
-      </w:r>
-      <w:r>
-        <w:t xml:space="preserve"> </w:t>
-      </w:r>
-      <w:r>
-        <w:t xml:space="preserve">(Equations in Supplemental Methods).</w:t>
+        <w:t xml:space="preserve">We created per-pixel median composites of collections of pre- and postfire images for each fire to calculate common spectral indices of wildfire severity. Prefire image collections spanned a fixed time window ending one day before the fire’s discovery date and postfire image collections spanned the same fixed time window, exactly one year after the prefire window. We tested four different time periods (16, 32, 48, and 64 days) that defined the time window of the pre- and postfire image collections, and seven common spectral indices of severity (RBR, dNBR, RdNBR, dNBR2, RdNBR2, dNDVI, RdNDVI) for a total of 28 different means to remotely measure wildfire severity. See supplemental methods for full details of spectral measures of wildfire severity.</w:t>
       </w:r>
     </w:p>
     <w:p>
@@ -1109,7 +1100,64 @@
         <w:pStyle w:val="BodyText"/>
       </w:pPr>
       <w:r>
-        <w:t xml:space="preserve">We composited each pre- and postfire image collection (including the pixel values representing NDVI, NBR, and NBR2) into a single pre- and postfire image using a median reducer, which calculated the median of the unmasked values on a per-pixel basis across the stack of images in each collection. Composite pre- and postfire images can be successfully used to measure wildfire severity instead of using raw, individual images</w:t>
+        <w:t xml:space="preserve">We calibrated these 28 severity metrics with 208 field measures of fire effects to overstory vegetation— the overstory component of the Composite Burn Index (CBI)— from two previously published studies</w:t>
+      </w:r>
+      <w:r>
+        <w:t xml:space="preserve"> </w:t>
+      </w:r>
+      <w:r>
+        <w:t xml:space="preserve">(63, 64)</w:t>
+      </w:r>
+      <w:r>
+        <w:t xml:space="preserve">. CBI is a metric of vegetation mortality across several vertical vegetation strata within a 30m diameter field plot, and the overstory component characterizes fire effects to the overstory vegetation specifically</w:t>
+      </w:r>
+      <w:r>
+        <w:t xml:space="preserve"> </w:t>
+      </w:r>
+      <w:r>
+        <w:t xml:space="preserve">(65)</w:t>
+      </w:r>
+      <w:r>
+        <w:t xml:space="preserve">. CBI ranges from 0 (no fire impacts) to 3 (very high fire impacts), and has a long and successful history of use as a standard for calibrating remotely-sensed severity data in western U.S. forests</w:t>
+      </w:r>
+      <w:r>
+        <w:t xml:space="preserve"> </w:t>
+      </w:r>
+      <w:r>
+        <w:t xml:space="preserve">(36, 65–70)</w:t>
+      </w:r>
+      <w:r>
+        <w:t xml:space="preserve">. We interpolated each remotely-sensed severity metric using both bilinear (mean of 4 nearest pixels) and bicubic interpolation (mean of 16 nearest pixels)</w:t>
+      </w:r>
+      <w:r>
+        <w:t xml:space="preserve"> </w:t>
+      </w:r>
+      <w:r>
+        <w:t xml:space="preserve">(67, 68, 70)</w:t>
+      </w:r>
+      <w:r>
+        <w:t xml:space="preserve"> </w:t>
+      </w:r>
+      <w:r>
+        <w:t xml:space="preserve">and fit a non-linear model following</w:t>
+      </w:r>
+      <w:r>
+        <w:t xml:space="preserve"> </w:t>
+      </w:r>
+      <w:r>
+        <w:t xml:space="preserve">(36)</w:t>
+      </w:r>
+      <w:r>
+        <w:t xml:space="preserve">,</w:t>
+      </w:r>
+      <w:r>
+        <w:t xml:space="preserve"> </w:t>
+      </w:r>
+      <w:r>
+        <w:t xml:space="preserve">(66)</w:t>
+      </w:r>
+      <w:r>
+        <w:t xml:space="preserve">,</w:t>
       </w:r>
       <w:r>
         <w:t xml:space="preserve"> </w:t>
@@ -1118,232 +1166,22 @@
         <w:t xml:space="preserve">(68)</w:t>
       </w:r>
       <w:r>
-        <w:t xml:space="preserve">.</w:t>
-      </w:r>
-    </w:p>
-    <w:p>
-      <w:pPr>
-        <w:pStyle w:val="Heading3"/>
-      </w:pPr>
-      <w:bookmarkStart w:id="31" w:name="calculating-wildfire-severity"/>
-      <w:bookmarkEnd w:id="31"/>
-      <w:r>
-        <w:t xml:space="preserve">Calculating wildfire severity</w:t>
-      </w:r>
-    </w:p>
-    <w:p>
-      <w:pPr>
-        <w:pStyle w:val="FirstParagraph"/>
-      </w:pPr>
-      <w:r>
-        <w:t xml:space="preserve">Using the composited images, we calculated commonly used metrics of remotely-sensed wildfire severity to validate against ground-based data: the relative burn ratio (RBR)</w:t>
-      </w:r>
-      <w:r>
-        <w:t xml:space="preserve"> </w:t>
-      </w:r>
-      <w:r>
-        <w:t xml:space="preserve">(69)</w:t>
-      </w:r>
-      <w:r>
-        <w:t xml:space="preserve">, the delta normalized burn ratio (dNBR)</w:t>
-      </w:r>
-      <w:r>
-        <w:t xml:space="preserve"> </w:t>
-      </w:r>
-      <w:r>
-        <w:t xml:space="preserve">(36, 55)</w:t>
-      </w:r>
-      <w:r>
-        <w:t xml:space="preserve">, the relative delta normalized burn ratio (RdNBR)</w:t>
-      </w:r>
-      <w:r>
-        <w:t xml:space="preserve"> </w:t>
-      </w:r>
-      <w:r>
-        <w:t xml:space="preserve">(36, 62)</w:t>
-      </w:r>
-      <w:r>
-        <w:t xml:space="preserve">, the delta normalized burn ratio 2 (dNBR2)</w:t>
-      </w:r>
-      <w:r>
-        <w:t xml:space="preserve"> </w:t>
-      </w:r>
-      <w:r>
-        <w:t xml:space="preserve">(67)</w:t>
-      </w:r>
-      <w:r>
-        <w:t xml:space="preserve">, the relative delta normalized burn ratio 2 (RdNBR2), and the delta normalized difference vegetation index (dNDVI)</w:t>
-      </w:r>
-      <w:r>
-        <w:t xml:space="preserve"> </w:t>
-      </w:r>
-      <w:r>
-        <w:t xml:space="preserve">(55)</w:t>
-      </w:r>
-      <w:r>
-        <w:t xml:space="preserve">. We also calculated an analogous metric to RdNBR using NDVI: the relative delta normalized difference vegetation index (RdNDVI). We calculated the delta severity indices (dNBR, dNBR2, dNDVI) without multiplying by a rescaling constant (e.g., we did not multiply the result by 1000 as in</w:t>
-      </w:r>
-      <w:r>
-        <w:t xml:space="preserve"> </w:t>
-      </w:r>
-      <w:r>
-        <w:t xml:space="preserve">(36)</w:t>
-      </w:r>
-      <w:r>
-        <w:t xml:space="preserve">). Following</w:t>
-      </w:r>
-      <w:r>
-        <w:t xml:space="preserve"> </w:t>
-      </w:r>
-      <w:r>
-        <w:t xml:space="preserve">(70)</w:t>
-      </w:r>
-      <w:r>
-        <w:t xml:space="preserve">, we did not correct the delta indices using a phenological offset value, as our approach implicitly accounts for phenology by incorporating multiple cloud-free images across the same time window both before the fire and one year later. (Full equations can be found in the Supplemental Methods)</w:t>
-      </w:r>
-    </w:p>
-    <w:p>
-      <w:pPr>
-        <w:pStyle w:val="BodyText"/>
-      </w:pPr>
-      <w:r>
-        <w:t xml:space="preserve">Example algorithm outputs are shown in Fig. 2.</w:t>
-      </w:r>
-    </w:p>
-    <w:p>
-      <w:pPr>
-        <w:pStyle w:val="FigureWithCaption"/>
-      </w:pPr>
-      <w:r>
-        <w:drawing>
-          <wp:inline>
-            <wp:extent cx="3810000" cy="2540000"/>
-            <wp:effectExtent b="0" l="0" r="0" t="0"/>
-            <wp:docPr descr="Fig. 2. Example algorithm outputs for the Hamm Fire of 1987 (top half) and the American Fire of 2013 (bottom half) showing: prefire true color image (left third), postfire true color image (center third), relative burn ratio (RBR) calculation using a 48-day image collation window before the fire and one year later (right third). For visualization purposes, these algorithm outputs have been resampled to a resolution of 100m x 100m from their original resolution of 30m x 30m. Data used for analyses were sampled from the outputs at the original resolution." title="" id="1" name="Picture"/>
-            <a:graphic>
-              <a:graphicData uri="http://schemas.openxmlformats.org/drawingml/2006/picture">
-                <pic:pic>
-                  <pic:nvPicPr>
-                    <pic:cNvPr descr="../../figures/pre-post-rbr.pdf" id="0" name="Picture"/>
-                    <pic:cNvPicPr>
-                      <a:picLocks noChangeArrowheads="1" noChangeAspect="1"/>
-                    </pic:cNvPicPr>
-                  </pic:nvPicPr>
-                  <pic:blipFill>
-                    <a:blip r:embed="rId32"/>
-                    <a:stretch>
-                      <a:fillRect/>
-                    </a:stretch>
-                  </pic:blipFill>
-                  <pic:spPr bwMode="auto">
-                    <a:xfrm>
-                      <a:off x="0" y="0"/>
-                      <a:ext cx="3810000" cy="2540000"/>
-                    </a:xfrm>
-                    <a:prstGeom prst="rect">
-                      <a:avLst/>
-                    </a:prstGeom>
-                    <a:noFill/>
-                    <a:ln w="9525">
-                      <a:noFill/>
-                      <a:headEnd/>
-                      <a:tailEnd/>
-                    </a:ln>
-                  </pic:spPr>
-                </pic:pic>
-              </a:graphicData>
-            </a:graphic>
-          </wp:inline>
-        </w:drawing>
-      </w:r>
-    </w:p>
-    <w:p>
-      <w:pPr>
-        <w:pStyle w:val="ImageCaption"/>
-      </w:pPr>
-      <w:r>
-        <w:t xml:space="preserve">Fig. 2. Example algorithm outputs for the Hamm Fire of 1987 (top half) and the American Fire of 2013 (bottom half) showing: prefire true color image (left third), postfire true color image (center third), relative burn ratio (RBR) calculation using a 48-day image collation window before the fire and one year later (right third). For visualization purposes, these algorithm outputs have been resampled to a resolution of 100m x 100m from their original resolution of 30m x 30m. Data used for analyses were sampled from the outputs at the original resolution.</w:t>
-      </w:r>
-    </w:p>
-    <w:p>
-      <w:pPr>
-        <w:pStyle w:val="Heading3"/>
-      </w:pPr>
-      <w:bookmarkStart w:id="33" w:name="calibrating-remotely-sensed-wildfire-severity-with-field-measured-wildfire-severity"/>
-      <w:bookmarkEnd w:id="33"/>
-      <w:r>
-        <w:t xml:space="preserve">Calibrating remotely-sensed wildfire severity with field-measured wildfire severity</w:t>
-      </w:r>
-    </w:p>
-    <w:p>
-      <w:pPr>
-        <w:pStyle w:val="FirstParagraph"/>
-      </w:pPr>
-      <w:r>
-        <w:t xml:space="preserve">We calibrated our remotely-sensed measure of wildfire severity with 208 field measures of overstory tree mortality from two previously published studies</w:t>
-      </w:r>
-      <w:r>
-        <w:t xml:space="preserve"> </w:t>
-      </w:r>
-      <w:r>
-        <w:t xml:space="preserve">(71, 72)</w:t>
-      </w:r>
-      <w:r>
-        <w:t xml:space="preserve">. The Composite Burn Index (CBI) is a metric of vegetation mortality across several vertical vegetation strata within a 30m diameter field plot</w:t>
-      </w:r>
-      <w:r>
-        <w:t xml:space="preserve"> </w:t>
-      </w:r>
-      <w:r>
-        <w:t xml:space="preserve">(66)</w:t>
-      </w:r>
-      <w:r>
-        <w:t xml:space="preserve">. The CBI ranges from 0 (no fire impacts) to 3 (very high fire impacts), and has a long history of use as a standard for calibrating remotely-sensed severity data</w:t>
-      </w:r>
-      <w:r>
-        <w:t xml:space="preserve"> </w:t>
-      </w:r>
-      <w:r>
-        <w:t xml:space="preserve">(36, 66, 68, 69, 73–75)</w:t>
-      </w:r>
-      <w:r>
-        <w:t xml:space="preserve">. Following</w:t>
-      </w:r>
-      <w:r>
-        <w:t xml:space="preserve"> </w:t>
-      </w:r>
-      <w:r>
-        <w:t xml:space="preserve">(36)</w:t>
-      </w:r>
-      <w:r>
-        <w:t xml:space="preserve">,</w:t>
-      </w:r>
-      <w:r>
-        <w:t xml:space="preserve"> </w:t>
-      </w:r>
-      <w:r>
-        <w:t xml:space="preserve">(73)</w:t>
-      </w:r>
-      <w:r>
-        <w:t xml:space="preserve">,</w:t>
-      </w:r>
-      <w:r>
-        <w:t xml:space="preserve"> </w:t>
-      </w:r>
-      <w:r>
-        <w:t xml:space="preserve">(69)</w:t>
-      </w:r>
-      <w:r>
         <w:t xml:space="preserve">, and</w:t>
       </w:r>
       <w:r>
         <w:t xml:space="preserve"> </w:t>
       </w:r>
       <w:r>
-        <w:t xml:space="preserve">(68)</w:t>
-      </w:r>
-      <w:r>
-        <w:t xml:space="preserve">, we fit a non-linear model to each remotely-sensed severity metric of the following form:</w:t>
+        <w:rPr>
+          <w:b/>
+        </w:rPr>
+        <w:t xml:space="preserve">???</w:t>
+      </w:r>
+      <w:r>
+        <w:t xml:space="preserve"> </w:t>
+      </w:r>
+      <w:r>
+        <w:t xml:space="preserve">each remotely-sensed severity metric of the following form:</w:t>
       </w:r>
     </w:p>
     <w:p>
@@ -1425,13 +1263,52 @@
         <w:pStyle w:val="FirstParagraph"/>
       </w:pPr>
       <w:r>
-        <w:t xml:space="preserve">We fit the model in Eq. 1 for all 7 of our remotely-sensed severity metrics (RBR, dNBR, RdNBR, dNBR2, RdNBR2, dNDVI, RdNDVI) using 4 different time windows from which to collate satellite imagery (16, 32, 48, and 64 days). Following</w:t>
-      </w:r>
-      <w:r>
-        <w:t xml:space="preserve"> </w:t>
-      </w:r>
-      <w:r>
-        <w:t xml:space="preserve">(74)</w:t>
+        <w:t xml:space="preserve">We performed five-fold cross validation using the</w:t>
+      </w:r>
+      <w:r>
+        <w:t xml:space="preserve"> </w:t>
+      </w:r>
+      <w:r>
+        <w:rPr>
+          <w:rStyle w:val="VerbatimChar"/>
+        </w:rPr>
+        <w:t xml:space="preserve">modelr</w:t>
+      </w:r>
+      <w:r>
+        <w:t xml:space="preserve"> </w:t>
+      </w:r>
+      <w:r>
+        <w:t xml:space="preserve">and</w:t>
+      </w:r>
+      <w:r>
+        <w:t xml:space="preserve"> </w:t>
+      </w:r>
+      <w:r>
+        <w:rPr>
+          <w:rStyle w:val="VerbatimChar"/>
+        </w:rPr>
+        <w:t xml:space="preserve">purrr</w:t>
+      </w:r>
+      <w:r>
+        <w:t xml:space="preserve"> </w:t>
+      </w:r>
+      <w:r>
+        <w:t xml:space="preserve">packages in R</w:t>
+      </w:r>
+      <w:r>
+        <w:t xml:space="preserve"> </w:t>
+      </w:r>
+      <w:r>
+        <w:t xml:space="preserve">(71–73)</w:t>
+      </w:r>
+      <w:r>
+        <w:t xml:space="preserve">. To compare goodness of model fits with</w:t>
+      </w:r>
+      <w:r>
+        <w:t xml:space="preserve"> </w:t>
+      </w:r>
+      <w:r>
+        <w:t xml:space="preserve">(36)</w:t>
       </w:r>
       <w:r>
         <w:t xml:space="preserve">,</w:t>
@@ -1440,7 +1317,7 @@
         <w:t xml:space="preserve"> </w:t>
       </w:r>
       <w:r>
-        <w:t xml:space="preserve">(69)</w:t>
+        <w:t xml:space="preserve">(66)</w:t>
       </w:r>
       <w:r>
         <w:t xml:space="preserve">, and</w:t>
@@ -1452,46 +1329,198 @@
         <w:t xml:space="preserve">(68)</w:t>
       </w:r>
       <w:r>
-        <w:t xml:space="preserve">, we used bilinear interpolation to extract remotely-sensed severity at the locations of the CBI field plots to better align remote and field measurements. We also extracted remotely-sensed severity values using bicubic interpolation, which produces smoother imagery but is more computationally demanding. In total, we fit 56 models (7 severity measures, 4 time windows, 2 interpolation methods) and performed five-fold cross validation using the</w:t>
-      </w:r>
-      <w:r>
-        <w:t xml:space="preserve"> </w:t>
-      </w:r>
-      <w:r>
-        <w:rPr>
-          <w:rStyle w:val="VerbatimChar"/>
-        </w:rPr>
-        <w:t xml:space="preserve">modelr</w:t>
-      </w:r>
-      <w:r>
-        <w:t xml:space="preserve"> </w:t>
-      </w:r>
-      <w:r>
-        <w:t xml:space="preserve">and</w:t>
-      </w:r>
-      <w:r>
-        <w:t xml:space="preserve"> </w:t>
-      </w:r>
-      <w:r>
-        <w:rPr>
-          <w:rStyle w:val="VerbatimChar"/>
-        </w:rPr>
-        <w:t xml:space="preserve">purrr</w:t>
-      </w:r>
-      <w:r>
-        <w:t xml:space="preserve"> </w:t>
-      </w:r>
-      <w:r>
-        <w:t xml:space="preserve">packages in R</w:t>
-      </w:r>
-      <w:r>
-        <w:t xml:space="preserve"> </w:t>
-      </w:r>
-      <w:r>
-        <w:t xml:space="preserve">(76–78)</w:t>
-      </w:r>
-      <w:r>
-        <w:t xml:space="preserve">. To compare goodness of model fits with</w:t>
+        <w:t xml:space="preserve">, we report the average R</w:t>
+      </w:r>
+      <w:r>
+        <w:rPr>
+          <w:vertAlign w:val="superscript"/>
+        </w:rPr>
+        <w:t xml:space="preserve">2</w:t>
+      </w:r>
+      <w:r>
+        <w:t xml:space="preserve"> </w:t>
+      </w:r>
+      <w:r>
+        <w:t xml:space="preserve">value from the cross validation for each of the models. We used the severity calculation derived from the best fitting model from this comparison for all further analyses, which used a 48-day time window and the Relative Burn Ratio (RBR;</w:t>
+      </w:r>
+      <w:r>
+        <w:t xml:space="preserve"> </w:t>
+      </w:r>
+      <w:r>
+        <w:t xml:space="preserve">(68)</w:t>
+      </w:r>
+      <w:r>
+        <w:t xml:space="preserve">) spectral index (5-fold cross validation</w:t>
+      </w:r>
+      <w:r>
+        <w:t xml:space="preserve"> </w:t>
+      </w:r>
+      <m:oMath>
+        <m:sSup>
+          <m:e>
+            <m:r>
+              <m:t>R</m:t>
+            </m:r>
+          </m:e>
+          <m:sup>
+            <m:r>
+              <m:t>2</m:t>
+            </m:r>
+          </m:sup>
+        </m:sSup>
+        <m:r>
+          <m:t>=</m:t>
+        </m:r>
+      </m:oMath>
+      <w:r>
+        <w:t xml:space="preserve"> </w:t>
+      </w:r>
+      <w:r>
+        <w:t xml:space="preserve">0.82; first panel of Fig. 2; Supp. Table 1).</w:t>
+      </w:r>
+    </w:p>
+    <w:p>
+      <w:pPr>
+        <w:pStyle w:val="FigureWithCaption"/>
+      </w:pPr>
+      <w:r>
+        <w:drawing>
+          <wp:inline>
+            <wp:extent cx="3810000" cy="2540000"/>
+            <wp:effectExtent b="0" l="0" r="0" t="0"/>
+            <wp:docPr descr="Fig. 2. Three top performing remotely-sensed severity metrics based on 5-fold cross validation (relative burn ratio, 48-day window, bicubic interpolation; relative delta normalized burn ratio, 32-day window, bilinear interpolation; and relative delta normalized difference vegetation index, 48-day window, bilinear interpolation) calculated using new automated image collation algorithms, calibrated to 208 field measures of fire severity (composite burn index). See Supplemental Table 1 for performance of all tested models." title="" id="1" name="Picture"/>
+            <a:graphic>
+              <a:graphicData uri="http://schemas.openxmlformats.org/drawingml/2006/picture">
+                <pic:pic>
+                  <pic:nvPicPr>
+                    <pic:cNvPr descr="../../figures/remote-sensed-severity-calibration.pdf" id="0" name="Picture"/>
+                    <pic:cNvPicPr>
+                      <a:picLocks noChangeArrowheads="1" noChangeAspect="1"/>
+                    </pic:cNvPicPr>
+                  </pic:nvPicPr>
+                  <pic:blipFill>
+                    <a:blip r:embed="rId31"/>
+                    <a:stretch>
+                      <a:fillRect/>
+                    </a:stretch>
+                  </pic:blipFill>
+                  <pic:spPr bwMode="auto">
+                    <a:xfrm>
+                      <a:off x="0" y="0"/>
+                      <a:ext cx="3810000" cy="2540000"/>
+                    </a:xfrm>
+                    <a:prstGeom prst="rect">
+                      <a:avLst/>
+                    </a:prstGeom>
+                    <a:noFill/>
+                    <a:ln w="9525">
+                      <a:noFill/>
+                      <a:headEnd/>
+                      <a:tailEnd/>
+                    </a:ln>
+                  </pic:spPr>
+                </pic:pic>
+              </a:graphicData>
+            </a:graphic>
+          </wp:inline>
+        </w:drawing>
+      </w:r>
+    </w:p>
+    <w:p>
+      <w:pPr>
+        <w:pStyle w:val="ImageCaption"/>
+      </w:pPr>
+      <w:r>
+        <w:t xml:space="preserve">Fig. 2. Three top performing remotely-sensed severity metrics based on 5-fold cross validation (relative burn ratio, 48-day window, bicubic interpolation; relative delta normalized burn ratio, 32-day window, bilinear interpolation; and relative delta normalized difference vegetation index, 48-day window, bilinear interpolation) calculated using new automated image collation algorithms, calibrated to 208 field measures of fire severity (composite burn index). See Supplemental Table 1 for performance of all tested models.</w:t>
+      </w:r>
+    </w:p>
+    <w:p>
+      <w:pPr>
+        <w:pStyle w:val="BodyText"/>
+      </w:pPr>
+      <w:r>
+        <w:t xml:space="preserve">Example algorithm outputs are shown in Fig. 3.</w:t>
+      </w:r>
+    </w:p>
+    <w:p>
+      <w:pPr>
+        <w:pStyle w:val="FigureWithCaption"/>
+      </w:pPr>
+      <w:r>
+        <w:drawing>
+          <wp:inline>
+            <wp:extent cx="3810000" cy="2540000"/>
+            <wp:effectExtent b="0" l="0" r="0" t="0"/>
+            <wp:docPr descr="Fig. 3. Example algorithm outputs for the Hamm Fire of 1987 (top half) and the American Fire of 2013 (bottom half) showing: prefire true color image (left third), postfire true color image (center third), relative burn ratio (RBR) calculation using a 48-day image collation window before the fire and one year later (right third). For visualization purposes, these algorithm outputs have been resampled to a resolution of 100m x 100m from their original resolution of 30m x 30m. Data used for analyses were sampled from the outputs at the original resolution." title="" id="1" name="Picture"/>
+            <a:graphic>
+              <a:graphicData uri="http://schemas.openxmlformats.org/drawingml/2006/picture">
+                <pic:pic>
+                  <pic:nvPicPr>
+                    <pic:cNvPr descr="../../figures/pre-post-rbr.pdf" id="0" name="Picture"/>
+                    <pic:cNvPicPr>
+                      <a:picLocks noChangeArrowheads="1" noChangeAspect="1"/>
+                    </pic:cNvPicPr>
+                  </pic:nvPicPr>
+                  <pic:blipFill>
+                    <a:blip r:embed="rId32"/>
+                    <a:stretch>
+                      <a:fillRect/>
+                    </a:stretch>
+                  </pic:blipFill>
+                  <pic:spPr bwMode="auto">
+                    <a:xfrm>
+                      <a:off x="0" y="0"/>
+                      <a:ext cx="3810000" cy="2540000"/>
+                    </a:xfrm>
+                    <a:prstGeom prst="rect">
+                      <a:avLst/>
+                    </a:prstGeom>
+                    <a:noFill/>
+                    <a:ln w="9525">
+                      <a:noFill/>
+                      <a:headEnd/>
+                      <a:tailEnd/>
+                    </a:ln>
+                  </pic:spPr>
+                </pic:pic>
+              </a:graphicData>
+            </a:graphic>
+          </wp:inline>
+        </w:drawing>
+      </w:r>
+    </w:p>
+    <w:p>
+      <w:pPr>
+        <w:pStyle w:val="ImageCaption"/>
+      </w:pPr>
+      <w:r>
+        <w:t xml:space="preserve">Fig. 3. Example algorithm outputs for the Hamm Fire of 1987 (top half) and the American Fire of 2013 (bottom half) showing: prefire true color image (left third), postfire true color image (center third), relative burn ratio (RBR) calculation using a 48-day image collation window before the fire and one year later (right third). For visualization purposes, these algorithm outputs have been resampled to a resolution of 100m x 100m from their original resolution of 30m x 30m. Data used for analyses were sampled from the outputs at the original resolution.</w:t>
+      </w:r>
+    </w:p>
+    <w:p>
+      <w:pPr>
+        <w:pStyle w:val="BodyText"/>
+      </w:pPr>
+      <w:r>
+        <w:t xml:space="preserve">Using the non-linear relationship between RBR and CBI from the best performing calibration model, we calculated the threshold RBR corresponding to</w:t>
+      </w:r>
+      <w:r>
+        <w:t xml:space="preserve"> </w:t>
+      </w:r>
+      <w:r>
+        <w:t xml:space="preserve">“</w:t>
+      </w:r>
+      <w:r>
+        <w:t xml:space="preserve">high-severity</w:t>
+      </w:r>
+      <w:r>
+        <w:t xml:space="preserve">”</w:t>
+      </w:r>
+      <w:r>
+        <w:t xml:space="preserve"> </w:t>
+      </w:r>
+      <w:r>
+        <w:t xml:space="preserve">signifying complete or near-complete overstory mortality using the common CBI high-severity lower threshold of 2.25</w:t>
       </w:r>
       <w:r>
         <w:t xml:space="preserve"> </w:t>
@@ -1500,45 +1529,18 @@
         <w:t xml:space="preserve">(36)</w:t>
       </w:r>
       <w:r>
-        <w:t xml:space="preserve">,</w:t>
-      </w:r>
-      <w:r>
-        <w:t xml:space="preserve"> </w:t>
-      </w:r>
-      <w:r>
-        <w:t xml:space="preserve">(73)</w:t>
-      </w:r>
-      <w:r>
-        <w:t xml:space="preserve">, and</w:t>
-      </w:r>
-      <w:r>
-        <w:t xml:space="preserve"> </w:t>
-      </w:r>
-      <w:r>
-        <w:t xml:space="preserve">(69)</w:t>
-      </w:r>
-      <w:r>
-        <w:t xml:space="preserve">, we report the average R</w:t>
-      </w:r>
-      <w:r>
-        <w:rPr>
-          <w:vertAlign w:val="superscript"/>
-        </w:rPr>
-        <w:t xml:space="preserve">2</w:t>
-      </w:r>
-      <w:r>
-        <w:t xml:space="preserve"> </w:t>
-      </w:r>
-      <w:r>
-        <w:t xml:space="preserve">value from the cross validation for each of the 56 models.</w:t>
+        <w:t xml:space="preserve"> </w:t>
+      </w:r>
+      <w:r>
+        <w:t xml:space="preserve">(i.e., an RBR value of 0.282).</w:t>
       </w:r>
     </w:p>
     <w:p>
       <w:pPr>
         <w:pStyle w:val="Heading2"/>
       </w:pPr>
-      <w:bookmarkStart w:id="34" w:name="remotely-sensing-local-variability-in-forest-structure-at-broad-extents"/>
-      <w:bookmarkEnd w:id="34"/>
+      <w:bookmarkStart w:id="33" w:name="remotely-sensing-local-variability-in-forest-structure-at-broad-extents"/>
+      <w:bookmarkEnd w:id="33"/>
       <w:r>
         <w:t xml:space="preserve">Remotely sensing local variability in forest structure at broad extents</w:t>
       </w:r>
@@ -1554,7 +1556,7 @@
         <w:t xml:space="preserve"> </w:t>
       </w:r>
       <w:r>
-        <w:t xml:space="preserve">(53, 79)</w:t>
+        <w:t xml:space="preserve">(53, 74)</w:t>
       </w:r>
       <w:r>
         <w:t xml:space="preserve">. Within a moving square neighborhood window with sides of 90m (3x3 pixels), 150m (5x5 pixels), 210m (7x7 pixels), and 270m (9x9 pixels), we calculated forest variability for each pixel as the standard deviation of the NDVI values of its neighbors (not including itself). NDVI correlates well with foliar biomass, leaf area index, and vegetation cover</w:t>
@@ -1563,16 +1565,16 @@
         <w:t xml:space="preserve"> </w:t>
       </w:r>
       <w:r>
-        <w:t xml:space="preserve">(64)</w:t>
-      </w:r>
-      <w:r>
-        <w:t xml:space="preserve">, so a higher standard deviation of NDVI within a given local neighborhood corresponds to discontinuous canopy cover and abrupt vegetation edges (see Fig. 3)</w:t>
-      </w:r>
-      <w:r>
-        <w:t xml:space="preserve"> </w:t>
-      </w:r>
-      <w:r>
-        <w:t xml:space="preserve">(80)</w:t>
+        <w:t xml:space="preserve">(75)</w:t>
+      </w:r>
+      <w:r>
+        <w:t xml:space="preserve">, so a higher standard deviation of NDVI within a given local neighborhood corresponds to discontinuous canopy cover and abrupt vegetation edges (see Fig. 4)</w:t>
+      </w:r>
+      <w:r>
+        <w:t xml:space="preserve"> </w:t>
+      </w:r>
+      <w:r>
+        <w:t xml:space="preserve">(76)</w:t>
       </w:r>
       <w:r>
         <w:t xml:space="preserve">. Canopy cover is positively correlated with surface fuel loads including dead and down wood, grasses, and short shrubs</w:t>
@@ -1581,7 +1583,7 @@
         <w:t xml:space="preserve"> </w:t>
       </w:r>
       <w:r>
-        <w:t xml:space="preserve">(81, 82)</w:t>
+        <w:t xml:space="preserve">(77, 78)</w:t>
       </w:r>
       <w:r>
         <w:t xml:space="preserve">, which are primarily responsible for initiation and spread of</w:t>
@@ -1608,7 +1610,7 @@
         <w:t xml:space="preserve"> </w:t>
       </w:r>
       <w:r>
-        <w:t xml:space="preserve">(83)</w:t>
+        <w:t xml:space="preserve">(79)</w:t>
       </w:r>
       <w:r>
         <w:t xml:space="preserve">.</w:t>
@@ -1623,7 +1625,7 @@
           <wp:inline>
             <wp:extent cx="5334000" cy="2667000"/>
             <wp:effectExtent b="0" l="0" r="0" t="0"/>
-            <wp:docPr descr="Fig. 3. Example of homogenous forest (top row) and heterogenous forest (bottom row) with the same mean NDVI values (~0.6). Each column represents forest structural variability measured using a different neighborhood size." title="" id="1" name="Picture"/>
+            <wp:docPr descr="Fig. 4. Example of homogenous forest (top row) and heterogenous forest (bottom row) with the same mean NDVI values (~0.6). Each column represents forest structural variability measured using a different neighborhood size." title="" id="1" name="Picture"/>
             <a:graphic>
               <a:graphicData uri="http://schemas.openxmlformats.org/drawingml/2006/picture">
                 <pic:pic>
@@ -1634,7 +1636,7 @@
                     </pic:cNvPicPr>
                   </pic:nvPicPr>
                   <pic:blipFill>
-                    <a:blip r:embed="rId35"/>
+                    <a:blip r:embed="rId34"/>
                     <a:stretch>
                       <a:fillRect/>
                     </a:stretch>
@@ -1666,27 +1668,80 @@
         <w:pStyle w:val="ImageCaption"/>
       </w:pPr>
       <w:r>
-        <w:t xml:space="preserve">Fig. 3. Example of homogenous forest (top row) and heterogenous forest (bottom row) with the same mean NDVI values (~0.6). Each column represents forest structural variability measured using a different neighborhood size.</w:t>
+        <w:t xml:space="preserve">Fig. 4. Example of homogenous forest (top row) and heterogenous forest (bottom row) with the same mean NDVI values (~0.6). Each column represents forest structural variability measured using a different neighborhood size.</w:t>
       </w:r>
     </w:p>
     <w:p>
       <w:pPr>
         <w:pStyle w:val="Heading2"/>
       </w:pPr>
-      <w:bookmarkStart w:id="36" w:name="remote-sensing-other-conditions"/>
+      <w:bookmarkStart w:id="35" w:name="remote-sensing-other-conditions"/>
+      <w:bookmarkEnd w:id="35"/>
+      <w:r>
+        <w:t xml:space="preserve">Remote sensing other conditions</w:t>
+      </w:r>
+    </w:p>
+    <w:p>
+      <w:pPr>
+        <w:pStyle w:val="Heading3"/>
+      </w:pPr>
+      <w:bookmarkStart w:id="36" w:name="topographic-conditions"/>
       <w:bookmarkEnd w:id="36"/>
       <w:r>
-        <w:t xml:space="preserve">Remote sensing other conditions</w:t>
+        <w:t xml:space="preserve">Topographic conditions</w:t>
+      </w:r>
+    </w:p>
+    <w:p>
+      <w:pPr>
+        <w:pStyle w:val="FirstParagraph"/>
+      </w:pPr>
+      <w:r>
+        <w:t xml:space="preserve">Elevation data were sourced from the Shuttle Radar Topography Mission</w:t>
+      </w:r>
+      <w:r>
+        <w:t xml:space="preserve"> </w:t>
+      </w:r>
+      <w:r>
+        <w:t xml:space="preserve">(80)</w:t>
+      </w:r>
+      <w:r>
+        <w:t xml:space="preserve">, a 1-arc second digital elevation model. Slope and aspect were extracted from the digital elevation model. Per-pixel topographic roughness was calculated as the standard deviation of elevation values within the same-sized kernels as those used for variability in forest structure (90m, 150m, 210m, and 270m on a side and not including the central pixel).</w:t>
+      </w:r>
+    </w:p>
+    <w:p>
+      <w:pPr>
+        <w:pStyle w:val="BodyText"/>
+      </w:pPr>
+      <w:r>
+        <w:t xml:space="preserve">We used the digital elevation model to calculate the potential annual heat load at each pixel, which is an integrated measure of latitude, slope, and a folding transformation of aspect about the northeast-southwest line (</w:t>
+      </w:r>
+      <w:r>
+        <w:t xml:space="preserve">(81)</w:t>
+      </w:r>
+      <w:r>
+        <w:t xml:space="preserve"> </w:t>
+      </w:r>
+      <w:r>
+        <w:t xml:space="preserve">with correction in</w:t>
+      </w:r>
+      <w:r>
+        <w:t xml:space="preserve"> </w:t>
+      </w:r>
+      <w:r>
+        <w:t xml:space="preserve">(82)</w:t>
+      </w:r>
+      <w:r>
+        <w:t xml:space="preserve">; See Supplemental Methods for equations)</w:t>
       </w:r>
     </w:p>
     <w:p>
       <w:pPr>
         <w:pStyle w:val="Heading3"/>
       </w:pPr>
-      <w:bookmarkStart w:id="37" w:name="topographic-conditions"/>
+      <w:bookmarkStart w:id="37" w:name="moisture-conditions"/>
       <w:bookmarkEnd w:id="37"/>
       <w:r>
-        <w:t xml:space="preserve">Topographic conditions</w:t>
+        <w:t xml:space="preserve">Moisture conditions</w:t>
       </w:r>
     </w:p>
     <w:p>
@@ -1694,52 +1749,26 @@
         <w:pStyle w:val="FirstParagraph"/>
       </w:pPr>
       <w:r>
-        <w:t xml:space="preserve">Elevation data were sourced from the Shuttle Radar Topography Mission</w:t>
-      </w:r>
-      <w:r>
-        <w:t xml:space="preserve"> </w:t>
-      </w:r>
-      <w:r>
-        <w:t xml:space="preserve">(84)</w:t>
-      </w:r>
-      <w:r>
-        <w:t xml:space="preserve">, a 1-arc second digital elevation model. Slope and aspect were extracted from the digital elevation model. Per-pixel topographic roughness was calculated as the standard deviation of elevation values within the same-sized kernels as those used for variability in forest structure (90m, 150m, 210m, and 270m on a side and not including the central pixel).</w:t>
-      </w:r>
-    </w:p>
-    <w:p>
-      <w:pPr>
-        <w:pStyle w:val="BodyText"/>
-      </w:pPr>
-      <w:r>
-        <w:t xml:space="preserve">We used the digital elevation model to calculate the potential annual heat load at each pixel, which is an integrated measure of latitude, slope, and a folding transformation of aspect about the northeast-southwest line (</w:t>
-      </w:r>
-      <w:r>
-        <w:t xml:space="preserve">(85)</w:t>
-      </w:r>
-      <w:r>
-        <w:t xml:space="preserve"> </w:t>
-      </w:r>
-      <w:r>
-        <w:t xml:space="preserve">with correction in</w:t>
-      </w:r>
-      <w:r>
-        <w:t xml:space="preserve"> </w:t>
-      </w:r>
-      <w:r>
-        <w:t xml:space="preserve">(86)</w:t>
-      </w:r>
-      <w:r>
-        <w:t xml:space="preserve">; See Supplemental Methods for equations)</w:t>
-      </w:r>
-    </w:p>
-    <w:p>
-      <w:pPr>
-        <w:pStyle w:val="Heading3"/>
-      </w:pPr>
-      <w:bookmarkStart w:id="38" w:name="moisture-conditions"/>
+        <w:t xml:space="preserve">The modeled 100-hour fuel moisture data were sourced from the gridMET product, a gridded meteorological product with a daily temporal resolution and a 4km x 4km spatial resolution</w:t>
+      </w:r>
+      <w:r>
+        <w:t xml:space="preserve"> </w:t>
+      </w:r>
+      <w:r>
+        <w:t xml:space="preserve">(83)</w:t>
+      </w:r>
+      <w:r>
+        <w:t xml:space="preserve">. We calculated 100-hour fuel moisture as the median 100-hour fuel moisture for the 3 days prior to the fire. The 100-hour fuel moisture is a correlate of the regional temperature and moisture which integrates the relative humidity, the length of day, and the amount of precipitation in the previous 24 hours. Thus, this measure is sensitive to multiple hot dry days across the 4km x 4km spatial extent of each grid cell, but not to diurnal variation in relative humidity nor to extreme weather events during a fire.</w:t>
+      </w:r>
+    </w:p>
+    <w:p>
+      <w:pPr>
+        <w:pStyle w:val="Heading2"/>
+      </w:pPr>
+      <w:bookmarkStart w:id="38" w:name="remote-samples"/>
       <w:bookmarkEnd w:id="38"/>
       <w:r>
-        <w:t xml:space="preserve">Moisture conditions</w:t>
+        <w:t xml:space="preserve">Remote samples</w:t>
       </w:r>
     </w:p>
     <w:p>
@@ -1747,26 +1776,35 @@
         <w:pStyle w:val="FirstParagraph"/>
       </w:pPr>
       <w:r>
-        <w:t xml:space="preserve">The modeled 100-hour fuel moisture data were sourced from the gridMET product, a gridded meteorological product with a daily temporal resolution and a 4km x 4km spatial resolution</w:t>
-      </w:r>
-      <w:r>
-        <w:t xml:space="preserve"> </w:t>
-      </w:r>
-      <w:r>
-        <w:t xml:space="preserve">(87)</w:t>
-      </w:r>
-      <w:r>
-        <w:t xml:space="preserve">. We calculated 100-hour fuel moisture as the median 100-hour fuel moisture for the 3 days prior to the fire. The 100-hour fuel moisture is a correlate of the regional temperature and moisture which integrates the relative humidity, the length of day, and the amount of precipitation in the previous 24 hours. Thus, this measure is sensitive to multiple hot dry days across the 4km x 4km spatial extent of each grid cell, but not to diurnal variation in relative humidity nor to extreme weather events during a fire.</w:t>
+        <w:t xml:space="preserve">Approximately 100 random points were selected within each FRAP fire perimeter in areas designated as yellow pine/mixed-conifer forest and the values of wildfire severity as well as the values of each covariate were extracted at those points using nearest neighbor interpolation. Using the calibration equation described in Eq. 1 for the best configuration of the remote severity metric, we removed sampled points corresponding to</w:t>
+      </w:r>
+      <w:r>
+        <w:t xml:space="preserve"> </w:t>
+      </w:r>
+      <w:r>
+        <w:t xml:space="preserve">“</w:t>
+      </w:r>
+      <w:r>
+        <w:t xml:space="preserve">unburned</w:t>
+      </w:r>
+      <w:r>
+        <w:t xml:space="preserve">”</w:t>
+      </w:r>
+      <w:r>
+        <w:t xml:space="preserve"> </w:t>
+      </w:r>
+      <w:r>
+        <w:t xml:space="preserve">area prior to analysis (i.e., below an RBR threshold of 0.045). The random sampling amounted to 54109 total samples across 972 fires.</w:t>
       </w:r>
     </w:p>
     <w:p>
       <w:pPr>
         <w:pStyle w:val="Heading2"/>
       </w:pPr>
-      <w:bookmarkStart w:id="39" w:name="remote-samples"/>
+      <w:bookmarkStart w:id="39" w:name="modeling-the-effect-of-forest-variability-on-severity"/>
       <w:bookmarkEnd w:id="39"/>
       <w:r>
-        <w:t xml:space="preserve">Remote samples</w:t>
+        <w:t xml:space="preserve">Modeling the effect of forest variability on severity</w:t>
       </w:r>
     </w:p>
     <w:p>
@@ -1774,73 +1812,7 @@
         <w:pStyle w:val="FirstParagraph"/>
       </w:pPr>
       <w:r>
-        <w:t xml:space="preserve">Approximately 100 random points were selected within each FRAP fire perimeter in areas designated as yellow pine/mixed-conifer forest and the values of wildfire severity as well as the values of each covariate were extracted at those points using nearest neighbor interpolation. Using the calibration equation described in Eq. 1 for the best configuration of the remote severity metric, we removed sampled points corresponding to</w:t>
-      </w:r>
-      <w:r>
-        <w:t xml:space="preserve"> </w:t>
-      </w:r>
-      <w:r>
-        <w:t xml:space="preserve">“</w:t>
-      </w:r>
-      <w:r>
-        <w:t xml:space="preserve">unburned</w:t>
-      </w:r>
-      <w:r>
-        <w:t xml:space="preserve">”</w:t>
-      </w:r>
-      <w:r>
-        <w:t xml:space="preserve"> </w:t>
-      </w:r>
-      <w:r>
-        <w:t xml:space="preserve">area prior to analysis (i.e., below an RBR threshold of 0.045). The random sampling amounted to 54109 total samples across 972 fires.</w:t>
-      </w:r>
-    </w:p>
-    <w:p>
-      <w:pPr>
-        <w:pStyle w:val="Heading2"/>
-      </w:pPr>
-      <w:bookmarkStart w:id="40" w:name="modeling-the-effect-of-forest-variability-on-severity"/>
-      <w:bookmarkEnd w:id="40"/>
-      <w:r>
-        <w:t xml:space="preserve">Modeling the effect of forest variability on severity</w:t>
-      </w:r>
-    </w:p>
-    <w:p>
-      <w:pPr>
-        <w:pStyle w:val="FirstParagraph"/>
-      </w:pPr>
-      <w:r>
-        <w:t xml:space="preserve">We used the Relative Burn Ratio (RBR) calculated using bicubic interpolation within a 48-day window to derive our response variable for analyses of forest structural variability, as it showed the best correspondence to field severity data measured as average R</w:t>
-      </w:r>
-      <w:r>
-        <w:rPr>
-          <w:vertAlign w:val="superscript"/>
-        </w:rPr>
-        <w:t xml:space="preserve">2</w:t>
-      </w:r>
-      <w:r>
-        <w:t xml:space="preserve"> </w:t>
-      </w:r>
-      <w:r>
-        <w:t xml:space="preserve">in the 5-fold cross validation. Using the non-linear relationship between RBR and CBI from the best performing calibration model, we calculated the threshold RBR corresponding to</w:t>
-      </w:r>
-      <w:r>
-        <w:t xml:space="preserve"> </w:t>
-      </w:r>
-      <w:r>
-        <w:t xml:space="preserve">“</w:t>
-      </w:r>
-      <w:r>
-        <w:t xml:space="preserve">high-severity</w:t>
-      </w:r>
-      <w:r>
-        <w:t xml:space="preserve">”</w:t>
-      </w:r>
-      <w:r>
-        <w:t xml:space="preserve"> </w:t>
-      </w:r>
-      <w:r>
-        <w:t xml:space="preserve">signifying complete or near-complete overstory mortality (RBR value of 0.282 corresponding to a CBI value of 2.25). If the severity at a remote sample point was greater than this threshold, the point was scored as a 1. We used a hierarchical logistic regression model (Eq. 2) to assess the probability of high-severity wildfire as a linear combination of the remote metrics described above: prefire NDVI of each pixel, standard deviation of NDVI within a neighborhood (i.e., forest structural variability), the mean NDVI within a neighborhood, 100-hour fuel moisture, potential annual heat load, and topographic roughness. We included two-way interactions between the structural variability measure and prefire NDVI, neighborhood mean NDVI, and 100-hour fuel moisture. We include the two-way interaction between a pixel’s prefire NDVI and its neighborhood mean NDVI to account for structural variability that may arise from contrasts between these variables (e.g.,</w:t>
+        <w:t xml:space="preserve">We used a hierarchical logistic regression model (Eq. 2) to assess the probability of high-severity wildfire as a linear combination of the remote metrics described above: prefire NDVI of each pixel, standard deviation of NDVI within a neighborhood (i.e., forest structural variability), the mean NDVI within a neighborhood, 100-hour fuel moisture, potential annual heat load, and topographic roughness. We included two-way interactions between the structural variability measure and prefire NDVI, neighborhood mean NDVI, and 100-hour fuel moisture. We include the two-way interaction between a pixel’s prefire NDVI and its neighborhood mean NDVI to account for structural variability that may arise from contrasts between these variables (e.g.,</w:t>
       </w:r>
       <w:r>
         <w:t xml:space="preserve"> </w:t>
@@ -2637,28 +2609,64 @@
       <w:pPr>
         <w:pStyle w:val="Heading2"/>
       </w:pPr>
-      <w:bookmarkStart w:id="41" w:name="assessing-the-scale-of-effect-of-forest-structure-variability"/>
+      <w:bookmarkStart w:id="40" w:name="assessing-the-scale-of-effect-of-forest-structure-variability"/>
+      <w:bookmarkEnd w:id="40"/>
+      <w:r>
+        <w:t xml:space="preserve">Assessing the</w:t>
+      </w:r>
+      <w:r>
+        <w:t xml:space="preserve"> </w:t>
+      </w:r>
+      <w:r>
+        <w:t xml:space="preserve">“</w:t>
+      </w:r>
+      <w:r>
+        <w:t xml:space="preserve">scale of effect</w:t>
+      </w:r>
+      <w:r>
+        <w:t xml:space="preserve">”</w:t>
+      </w:r>
+      <w:r>
+        <w:t xml:space="preserve"> </w:t>
+      </w:r>
+      <w:r>
+        <w:t xml:space="preserve">of forest structure variability</w:t>
+      </w:r>
+    </w:p>
+    <w:p>
+      <w:pPr>
+        <w:pStyle w:val="FirstParagraph"/>
+      </w:pPr>
+      <w:r>
+        <w:t xml:space="preserve">Each neighborhood size (90m, 150m, 210m, 270m on a side) was substituted in turn for the neighborhood standard deviation of NDVI, neighborhood mean NDVI, and terrain ruggedness covariates to generate a candidate set of 4 models. To assess the scale at which the forest structure variability effect manifests, we compared the 4 candidate models based on different neighborhood sizes using leave-one-out cross validation (LOO cross validation)</w:t>
+      </w:r>
+      <w:r>
+        <w:t xml:space="preserve"> </w:t>
+      </w:r>
+      <w:r>
+        <w:t xml:space="preserve">(84)</w:t>
+      </w:r>
+      <w:r>
+        <w:t xml:space="preserve">. We inferred that the neighborhood size window used in the best-performing model reflected the scale at which the forest structure variability effect had the most support</w:t>
+      </w:r>
+      <w:r>
+        <w:t xml:space="preserve"> </w:t>
+      </w:r>
+      <w:r>
+        <w:t xml:space="preserve">(49)</w:t>
+      </w:r>
+      <w:r>
+        <w:t xml:space="preserve">.</w:t>
+      </w:r>
+    </w:p>
+    <w:p>
+      <w:pPr>
+        <w:pStyle w:val="Heading2"/>
+      </w:pPr>
+      <w:bookmarkStart w:id="41" w:name="statistical-software"/>
       <w:bookmarkEnd w:id="41"/>
       <w:r>
-        <w:t xml:space="preserve">Assessing the</w:t>
-      </w:r>
-      <w:r>
-        <w:t xml:space="preserve"> </w:t>
-      </w:r>
-      <w:r>
-        <w:t xml:space="preserve">“</w:t>
-      </w:r>
-      <w:r>
-        <w:t xml:space="preserve">scale of effect</w:t>
-      </w:r>
-      <w:r>
-        <w:t xml:space="preserve">”</w:t>
-      </w:r>
-      <w:r>
-        <w:t xml:space="preserve"> </w:t>
-      </w:r>
-      <w:r>
-        <w:t xml:space="preserve">of forest structure variability</w:t>
+        <w:t xml:space="preserve">Statistical software</w:t>
       </w:r>
     </w:p>
     <w:p>
@@ -2666,26 +2674,74 @@
         <w:pStyle w:val="FirstParagraph"/>
       </w:pPr>
       <w:r>
-        <w:t xml:space="preserve">Each neighborhood size (90m, 150m, 210m, 270m on a side) was substituted in turn for the neighborhood standard deviation of NDVI, neighborhood mean NDVI, and terrain ruggedness covariates to generate a candidate set of 4 models. To assess the scale at which the forest structure variability effect manifests, we compared the 4 candidate models based on different neighborhood sizes using leave-one-out cross validation (LOO cross validation)</w:t>
-      </w:r>
-      <w:r>
-        <w:t xml:space="preserve"> </w:t>
-      </w:r>
-      <w:r>
-        <w:t xml:space="preserve">(88)</w:t>
-      </w:r>
-      <w:r>
-        <w:t xml:space="preserve">. We inferred that the neighborhood size window used in the best-performing model reflected the scale at which the forest structure variability effect had the most support.</w:t>
+        <w:t xml:space="preserve">We used</w:t>
+      </w:r>
+      <w:r>
+        <w:t xml:space="preserve"> </w:t>
+      </w:r>
+      <w:r>
+        <w:rPr>
+          <w:rStyle w:val="VerbatimChar"/>
+        </w:rPr>
+        <w:t xml:space="preserve">R</w:t>
+      </w:r>
+      <w:r>
+        <w:t xml:space="preserve"> </w:t>
+      </w:r>
+      <w:r>
+        <w:t xml:space="preserve">for all statistical analyses</w:t>
+      </w:r>
+      <w:r>
+        <w:t xml:space="preserve"> </w:t>
+      </w:r>
+      <w:r>
+        <w:t xml:space="preserve">(73)</w:t>
+      </w:r>
+      <w:r>
+        <w:t xml:space="preserve">. We used the</w:t>
+      </w:r>
+      <w:r>
+        <w:t xml:space="preserve"> </w:t>
+      </w:r>
+      <w:r>
+        <w:rPr>
+          <w:rStyle w:val="VerbatimChar"/>
+        </w:rPr>
+        <w:t xml:space="preserve">brms</w:t>
+      </w:r>
+      <w:r>
+        <w:t xml:space="preserve"> </w:t>
+      </w:r>
+      <w:r>
+        <w:t xml:space="preserve">package to fit mixed effects models in a Bayesian framework which implements the No U-Turn Sampler (NUTS) extension to the Hamiltonian Monte Carlo algorithm</w:t>
+      </w:r>
+      <w:r>
+        <w:t xml:space="preserve"> </w:t>
+      </w:r>
+      <w:r>
+        <w:t xml:space="preserve">(85, 86)</w:t>
+      </w:r>
+      <w:r>
+        <w:t xml:space="preserve">. We used 4 chains with 3000 samples per chain (1500 warmup samples and 1500 posterior samples) and chain convergence was assessed for each estimated parameter by ensuring Rhat values were less than or equal to 1.01</w:t>
+      </w:r>
+      <w:r>
+        <w:t xml:space="preserve"> </w:t>
+      </w:r>
+      <w:r>
+        <w:t xml:space="preserve">(86)</w:t>
+      </w:r>
+      <w:r>
+        <w:t xml:space="preserve">.</w:t>
       </w:r>
     </w:p>
     <w:p>
       <w:pPr>
         <w:pStyle w:val="Heading2"/>
       </w:pPr>
-      <w:bookmarkStart w:id="42" w:name="statistical-software"/>
+      <w:bookmarkStart w:id="42" w:name="data-availability"/>
       <w:bookmarkEnd w:id="42"/>
       <w:r>
-        <w:t xml:space="preserve">Statistical software</w:t>
+        <w:t xml:space="preserve">Data availability</w:t>
       </w:r>
     </w:p>
     <w:p>
@@ -2693,215 +2749,52 @@
         <w:pStyle w:val="FirstParagraph"/>
       </w:pPr>
       <w:r>
-        <w:t xml:space="preserve">We used</w:t>
-      </w:r>
-      <w:r>
-        <w:t xml:space="preserve"> </w:t>
-      </w:r>
-      <w:r>
-        <w:rPr>
-          <w:rStyle w:val="VerbatimChar"/>
-        </w:rPr>
-        <w:t xml:space="preserve">R</w:t>
-      </w:r>
-      <w:r>
-        <w:t xml:space="preserve"> </w:t>
-      </w:r>
-      <w:r>
-        <w:t xml:space="preserve">for all statistical analyses</w:t>
-      </w:r>
-      <w:r>
-        <w:t xml:space="preserve"> </w:t>
-      </w:r>
-      <w:r>
-        <w:t xml:space="preserve">(78)</w:t>
-      </w:r>
-      <w:r>
-        <w:t xml:space="preserve">. We used the</w:t>
-      </w:r>
-      <w:r>
-        <w:t xml:space="preserve"> </w:t>
-      </w:r>
-      <w:r>
-        <w:rPr>
-          <w:rStyle w:val="VerbatimChar"/>
-        </w:rPr>
-        <w:t xml:space="preserve">brms</w:t>
-      </w:r>
-      <w:r>
-        <w:t xml:space="preserve"> </w:t>
-      </w:r>
-      <w:r>
-        <w:t xml:space="preserve">package to fit mixed effects models in a Bayesian framework which implements the No U-Turn Sampler (NUTS) extension to the Hamiltonian Monte Carlo algorithm</w:t>
-      </w:r>
-      <w:r>
-        <w:t xml:space="preserve"> </w:t>
-      </w:r>
-      <w:r>
-        <w:t xml:space="preserve">(89, 90)</w:t>
-      </w:r>
-      <w:r>
-        <w:t xml:space="preserve">. We used 4 chains with 3000 samples per chain (1500 warmup samples and 1500 posterior samples) and chain convergence was assessed for each estimated parameter by ensuring Rhat values were less than or equal to 1.01</w:t>
-      </w:r>
-      <w:r>
-        <w:t xml:space="preserve"> </w:t>
-      </w:r>
-      <w:r>
-        <w:t xml:space="preserve">(90)</w:t>
-      </w:r>
-      <w:r>
-        <w:t xml:space="preserve">.</w:t>
+        <w:t xml:space="preserve">All data and analysis code are available via the Open Science Framework (DOI: 10.17605/OSF.IO/27NSR) including a new dataset representing wildfire severity, vegetation characteristics, and regional climate conditions within the perimeters of 1,090 fires from the FRAP database that burned in yellow pine/mixed-conifer forest in the Sierra Nevada, California between 1984 and 2017.</w:t>
+      </w:r>
+    </w:p>
+    <w:p>
+      <w:pPr>
+        <w:pStyle w:val="Heading1"/>
+      </w:pPr>
+      <w:bookmarkStart w:id="43" w:name="results"/>
+      <w:bookmarkEnd w:id="43"/>
+      <w:r>
+        <w:t xml:space="preserve">Results</w:t>
+      </w:r>
+    </w:p>
+    <w:p>
+      <w:pPr>
+        <w:pStyle w:val="Heading1"/>
+      </w:pPr>
+      <w:bookmarkStart w:id="44" w:name="programmatic-assessment-of-severity"/>
+      <w:bookmarkEnd w:id="44"/>
+      <w:r>
+        <w:t xml:space="preserve">Programmatic assessment of severity</w:t>
+      </w:r>
+    </w:p>
+    <w:p>
+      <w:pPr>
+        <w:pStyle w:val="FirstParagraph"/>
+      </w:pPr>
+      <w:r>
+        <w:t xml:space="preserve">Our method to calculate remotely sensed severity using automated Landsat image fetching calibrates as well or better to ground-based severity data than most other reported methods that use hand-curation of Landsat imagery (see review in</w:t>
+      </w:r>
+      <w:r>
+        <w:t xml:space="preserve"> </w:t>
+      </w:r>
+      <w:r>
+        <w:t xml:space="preserve">(87)</w:t>
+      </w:r>
+      <w:r>
+        <w:t xml:space="preserve">). Further, several combinations of remotely sensed severity metrics, time windows, and interpolation methods validate well with the ground-based severity metrics, including those based on NDVI which is calculated using reflectance in shorter wavelengths than those typically used for measuring severity (Fig. 2). The top three configurations of our remotely sensed severity metric are depicted in Fig. 2.</w:t>
       </w:r>
     </w:p>
     <w:p>
       <w:pPr>
         <w:pStyle w:val="Heading2"/>
       </w:pPr>
-      <w:bookmarkStart w:id="43" w:name="data-availability"/>
-      <w:bookmarkEnd w:id="43"/>
-      <w:r>
-        <w:t xml:space="preserve">Data availability</w:t>
-      </w:r>
-    </w:p>
-    <w:p>
-      <w:pPr>
-        <w:pStyle w:val="FirstParagraph"/>
-      </w:pPr>
-      <w:r>
-        <w:t xml:space="preserve">All data and analysis code are available via the Open Science Framework (DOI: 10.17605/OSF.IO/27NSR) including a new dataset representing wildfire severity, vegetation characteristics, and regional climate conditions within the perimeters of 1,090 fires from the FRAP database that burned in yellow pine/mixed-conifer forest in the Sierra Nevada, California between 1984 and 2017.</w:t>
-      </w:r>
-    </w:p>
-    <w:p>
-      <w:pPr>
-        <w:pStyle w:val="Heading1"/>
-      </w:pPr>
-      <w:bookmarkStart w:id="44" w:name="results"/>
-      <w:bookmarkEnd w:id="44"/>
-      <w:r>
-        <w:t xml:space="preserve">Results</w:t>
-      </w:r>
-    </w:p>
-    <w:p>
-      <w:pPr>
-        <w:pStyle w:val="FirstParagraph"/>
-      </w:pPr>
-      <w:r>
-        <w:t xml:space="preserve">We found that the remotely sensed relative burn ratio (RBR;</w:t>
-      </w:r>
-      <w:r>
-        <w:t xml:space="preserve"> </w:t>
-      </w:r>
-      <w:r>
-        <w:t xml:space="preserve">(69)</w:t>
-      </w:r>
-      <w:r>
-        <w:t xml:space="preserve">) metric of wildfire severity measured across a 48-day interval prior to the wildfire discovery date correlated best with ground-based composite burn index (CBI) measurements of severity (5-fold cross validation</w:t>
-      </w:r>
-      <w:r>
-        <w:t xml:space="preserve"> </w:t>
-      </w:r>
-      <m:oMath>
-        <m:sSup>
-          <m:e>
-            <m:r>
-              <m:t>R</m:t>
-            </m:r>
-          </m:e>
-          <m:sup>
-            <m:r>
-              <m:t>2</m:t>
-            </m:r>
-          </m:sup>
-        </m:sSup>
-        <m:r>
-          <m:t>=</m:t>
-        </m:r>
-      </m:oMath>
-      <w:r>
-        <w:t xml:space="preserve"> </w:t>
-      </w:r>
-      <w:r>
-        <w:t xml:space="preserve">0.82; Fig. 4; Supp. Table 1). Our method to calculate remotely sensed severity using automated Landsat image fetching performs as well or better than most other reported methods that use hand-curation of Landsat imagery (see review in</w:t>
-      </w:r>
-      <w:r>
-        <w:t xml:space="preserve"> </w:t>
-      </w:r>
-      <w:r>
-        <w:t xml:space="preserve">(91)</w:t>
-      </w:r>
-      <w:r>
-        <w:t xml:space="preserve">). Further, several combinations of remotely sensed severity metrics, time windows, and interpolation methods validate well with the ground-based severity metrics, including those based on NDVI which is calculated using reflectance in shorter wavelengths than those typically used for measuring severity (Fig. 4). The top three configurations of our remotely sensed severity metric are depicted in Fig. 4.</w:t>
-      </w:r>
-    </w:p>
-    <w:p>
-      <w:pPr>
-        <w:pStyle w:val="FigureWithCaption"/>
-      </w:pPr>
-      <w:r>
-        <w:drawing>
-          <wp:inline>
-            <wp:extent cx="3810000" cy="2540000"/>
-            <wp:effectExtent b="0" l="0" r="0" t="0"/>
-            <wp:docPr descr="Fig. 4. Three top performing remotely-sensed severity metrics based on 5-fold cross validation (relative burn ratio, 48-day window, bicubic interpolation; relative delta normalized burn ratio, 32-day window, bilinear interpolation; and relative delta normalized difference vegetation index, 48-day window, bilinear interpolation) calculated using new automated image collation algorithms, calibrated to 208 field measures of fire severity (composite burn index). See Supplemental Table 1 for performance of all tested models." title="" id="1" name="Picture"/>
-            <a:graphic>
-              <a:graphicData uri="http://schemas.openxmlformats.org/drawingml/2006/picture">
-                <pic:pic>
-                  <pic:nvPicPr>
-                    <pic:cNvPr descr="../../figures/remote-sensed-severity-calibration.pdf" id="0" name="Picture"/>
-                    <pic:cNvPicPr>
-                      <a:picLocks noChangeArrowheads="1" noChangeAspect="1"/>
-                    </pic:cNvPicPr>
-                  </pic:nvPicPr>
-                  <pic:blipFill>
-                    <a:blip r:embed="rId45"/>
-                    <a:stretch>
-                      <a:fillRect/>
-                    </a:stretch>
-                  </pic:blipFill>
-                  <pic:spPr bwMode="auto">
-                    <a:xfrm>
-                      <a:off x="0" y="0"/>
-                      <a:ext cx="3810000" cy="2540000"/>
-                    </a:xfrm>
-                    <a:prstGeom prst="rect">
-                      <a:avLst/>
-                    </a:prstGeom>
-                    <a:noFill/>
-                    <a:ln w="9525">
-                      <a:noFill/>
-                      <a:headEnd/>
-                      <a:tailEnd/>
-                    </a:ln>
-                  </pic:spPr>
-                </pic:pic>
-              </a:graphicData>
-            </a:graphic>
-          </wp:inline>
-        </w:drawing>
-      </w:r>
-    </w:p>
-    <w:p>
-      <w:pPr>
-        <w:pStyle w:val="ImageCaption"/>
-      </w:pPr>
-      <w:r>
-        <w:t xml:space="preserve">Fig. 4. Three top performing remotely-sensed severity metrics based on 5-fold cross validation (relative burn ratio, 48-day window, bicubic interpolation; relative delta normalized burn ratio, 32-day window, bilinear interpolation; and relative delta normalized difference vegetation index, 48-day window, bilinear interpolation) calculated using new automated image collation algorithms, calibrated to 208 field measures of fire severity (composite burn index). See Supplemental Table 1 for performance of all tested models.</w:t>
-      </w:r>
-    </w:p>
-    <w:p>
-      <w:pPr>
-        <w:pStyle w:val="BodyText"/>
-      </w:pPr>
-      <w:r>
-        <w:t xml:space="preserve">Based on these model comparisons, we used the relative burn ratio (RBR) calculated using a 48-day time window before the fire and bicubic interpolation as our metric of severity. We created the boolean response variable representing whether the sampled point burned at high-severity or not by determining whether the RBR exceeded 0.282, the threshold for high-severity derived using the non-linear relationship in Eq. 1 (Fig. 4).</w:t>
-      </w:r>
-    </w:p>
-    <w:p>
-      <w:pPr>
-        <w:pStyle w:val="Heading2"/>
-      </w:pPr>
-      <w:bookmarkStart w:id="46" w:name="scale-of-effect-of-forest-structure-variability"/>
-      <w:bookmarkEnd w:id="46"/>
+      <w:bookmarkStart w:id="45" w:name="scale-of-effect-of-forest-structure-variability"/>
+      <w:bookmarkEnd w:id="45"/>
       <w:r>
         <w:t xml:space="preserve">Scale of effect of forest structure variability</w:t>
       </w:r>
@@ -2926,7 +2819,7 @@
         <w:t xml:space="preserve"> </w:t>
       </w:r>
       <w:r>
-        <w:t xml:space="preserve">(88)</w:t>
+        <w:t xml:space="preserve">(84)</w:t>
       </w:r>
       <w:r>
         <w:t xml:space="preserve">.</w:t>
@@ -2981,7 +2874,7 @@
         <w:t xml:space="preserve"> </w:t>
       </w:r>
       <w:r>
-        <w:t xml:space="preserve">(92)</w:t>
+        <w:t xml:space="preserve">(88)</w:t>
       </w:r>
       <w:r>
         <w:t xml:space="preserve">. Note that Bayesian</w:t>
@@ -3015,7 +2908,7 @@
         <w:tblStyle w:val="TableNormal"/>
         <w:tblW w:type="pct" w:w="4999.999999999999"/>
         <w:tblLook w:firstRow="1"/>
-        <w:tblCaption w:val="Tab. 1: Comparison of four models described in Eq.  using different neighborhood sizes for calculating forest structural variability (standard deviation of NDVI within the neighborhood), neighborhood mean NDVI, and topographic roughness. LOO is a measure of a model’s predictive accuracy (with lower values corresponding to more accurate prediction) and is calculated as -2 times the expected log pointwise predictive density (elpd) for a new dataset (88). \DeltaLOO is the difference between a model’s LOO and the lowest LOO in a set of models (i.e., the model with the best predictive accuracy). The Bayesian R^2 is a data-based estimate of the proportion of variance explained for new data (92). Note that Bayesian R^2 values are conditional on the model so shouldn’t be compared across models, though they can be informative about a single model at a time."/>
+        <w:tblCaption w:val="Tab. 1: Comparison of four models described in Eq.  using different neighborhood sizes for calculating forest structural variability (standard deviation of NDVI within the neighborhood), neighborhood mean NDVI, and topographic roughness. LOO is a measure of a model’s predictive accuracy (with lower values corresponding to more accurate prediction) and is calculated as -2 times the expected log pointwise predictive density (elpd) for a new dataset (84). \DeltaLOO is the difference between a model’s LOO and the lowest LOO in a set of models (i.e., the model with the best predictive accuracy). The Bayesian R^2 is a data-based estimate of the proportion of variance explained for new data (88). Note that Bayesian R^2 values are conditional on the model so shouldn’t be compared across models, though they can be informative about a single model at a time."/>
       </w:tblPr>
       <w:tblGrid>
         <w:gridCol w:w="560"/>
@@ -3525,8 +3418,8 @@
       <w:pPr>
         <w:pStyle w:val="Heading2"/>
       </w:pPr>
-      <w:bookmarkStart w:id="47" w:name="effects-of-prefire-vegetation-density-100-hour-fuel-moisture-potential-annual-heat-load-and-topographic-roughness-on-wildfire-severity"/>
-      <w:bookmarkEnd w:id="47"/>
+      <w:bookmarkStart w:id="46" w:name="effects-of-prefire-vegetation-density-100-hour-fuel-moisture-potential-annual-heat-load-and-topographic-roughness-on-wildfire-severity"/>
+      <w:bookmarkEnd w:id="46"/>
       <w:r>
         <w:t xml:space="preserve">Effects of prefire vegetation density, 100-hour fuel moisture, potential annual heat load, and topographic roughness on wildfire severity</w:t>
       </w:r>
@@ -3551,7 +3444,7 @@
                     </pic:cNvPicPr>
                   </pic:nvPicPr>
                   <pic:blipFill>
-                    <a:blip r:embed="rId48"/>
+                    <a:blip r:embed="rId47"/>
                     <a:stretch>
                       <a:fillRect/>
                     </a:stretch>
@@ -3767,8 +3660,8 @@
       <w:pPr>
         <w:pStyle w:val="Heading2"/>
       </w:pPr>
-      <w:bookmarkStart w:id="49" w:name="effect-of-variability-of-vegetation-structure-on-wildfire-severity"/>
-      <w:bookmarkEnd w:id="49"/>
+      <w:bookmarkStart w:id="48" w:name="effect-of-variability-of-vegetation-structure-on-wildfire-severity"/>
+      <w:bookmarkEnd w:id="48"/>
       <w:r>
         <w:t xml:space="preserve">Effect of variability of vegetation structure on wildfire severity</w:t>
       </w:r>
@@ -3866,10 +3759,61 @@
       <w:pPr>
         <w:pStyle w:val="Heading1"/>
       </w:pPr>
-      <w:bookmarkStart w:id="50" w:name="discussion"/>
+      <w:bookmarkStart w:id="49" w:name="discussion"/>
+      <w:bookmarkEnd w:id="49"/>
+      <w:r>
+        <w:t xml:space="preserve">Discussion</w:t>
+      </w:r>
+    </w:p>
+    <w:p>
+      <w:pPr>
+        <w:pStyle w:val="FirstParagraph"/>
+      </w:pPr>
+      <w:r>
+        <w:t xml:space="preserve">Broad-extent, fine-grain, spatially-explicit analyses of whole ecosystems are key to illuminating macroecological phenomena such as forest resilience</w:t>
+      </w:r>
+      <w:r>
+        <w:t xml:space="preserve"> </w:t>
+      </w:r>
+      <w:r>
+        <w:t xml:space="preserve">(89)</w:t>
+      </w:r>
+      <w:r>
+        <w:t xml:space="preserve">. We used a powerful, cloud-based geographic information system and data repository, Google Earth Engine, as a</w:t>
+      </w:r>
+      <w:r>
+        <w:t xml:space="preserve"> </w:t>
+      </w:r>
+      <w:r>
+        <w:t xml:space="preserve">‘</w:t>
+      </w:r>
+      <w:r>
+        <w:t xml:space="preserve">macroscope</w:t>
+      </w:r>
+      <w:r>
+        <w:t xml:space="preserve">’</w:t>
+      </w:r>
+      <w:r>
+        <w:t xml:space="preserve"> </w:t>
+      </w:r>
+      <w:r>
+        <w:t xml:space="preserve">(90)</w:t>
+      </w:r>
+      <w:r>
+        <w:t xml:space="preserve"> </w:t>
+      </w:r>
+      <w:r>
+        <w:t xml:space="preserve">to study feedbacks between vegetation structure and wildfire disturbance in yellow pine/mixed-conifer forests of California’s Sierra Nevada mountain range. With this approach, we reveal and quantify general features of this forest system, and gain deeper insights into the mechanisms underlying its function.</w:t>
+      </w:r>
+    </w:p>
+    <w:p>
+      <w:pPr>
+        <w:pStyle w:val="Heading2"/>
+      </w:pPr>
+      <w:bookmarkStart w:id="50" w:name="high-severity-wildfire-in-the-context-of-ecological-resilience"/>
       <w:bookmarkEnd w:id="50"/>
       <w:r>
-        <w:t xml:space="preserve">Discussion</w:t>
+        <w:t xml:space="preserve">High-severity wildfire in the context of ecological resilience</w:t>
       </w:r>
     </w:p>
     <w:p>
@@ -3877,7 +3821,46 @@
         <w:pStyle w:val="FirstParagraph"/>
       </w:pPr>
       <w:r>
-        <w:t xml:space="preserve">Broad-extent, fine-grain, spatially-explicit analyses of whole ecosystems are key to illuminating macroecological phenomena such as forest resilience</w:t>
+        <w:t xml:space="preserve">Wildfire severity can be considered a direct correlate of a forest’s resistance– the ease or difficulty with which a disturbance changes the system state</w:t>
+      </w:r>
+      <w:r>
+        <w:t xml:space="preserve"> </w:t>
+      </w:r>
+      <w:r>
+        <w:t xml:space="preserve">(8, 91)</w:t>
+      </w:r>
+      <w:r>
+        <w:t xml:space="preserve">. One relevant state change for assessing ecosystem resistance is the loss of its characteristic native biota</w:t>
+      </w:r>
+      <w:r>
+        <w:t xml:space="preserve"> </w:t>
+      </w:r>
+      <w:r>
+        <w:t xml:space="preserve">(92)</w:t>
+      </w:r>
+      <w:r>
+        <w:t xml:space="preserve">, which could be represented as overstory tree mortality (e.g., severity) in a forested system. The same fire behavior in two different forest systems (e.g., old-growth conifer versus young conifer plantation) may have very different abilities to cause overstory mortality</w:t>
+      </w:r>
+      <w:r>
+        <w:t xml:space="preserve"> </w:t>
+      </w:r>
+      <w:r>
+        <w:t xml:space="preserve">(23)</w:t>
+      </w:r>
+      <w:r>
+        <w:t xml:space="preserve">, which reflects differences in each forest’s resistance. Resistance is a key component of resilience</w:t>
+      </w:r>
+      <w:r>
+        <w:t xml:space="preserve"> </w:t>
+      </w:r>
+      <w:r>
+        <w:t xml:space="preserve">(8, 91)</w:t>
+      </w:r>
+      <w:r>
+        <w:t xml:space="preserve"> </w:t>
+      </w:r>
+      <w:r>
+        <w:t xml:space="preserve">and, in this framework, one manifestation of forest resilience is high resistance to wildfire, whereby some mechanism leads to lower severity when a fire occurs. Here, we show clear evidence that structural heterogeneity fulfills this mechanistic resistance role in dry coniferous systems (Fig. 5). This does not imply that resistance to fire is the only (or a necessary) path to resilience. For instance, high-severity fire is characteristic of other forest systems such as serotinous lodgepole pine forests in Yellowstone National Park, and is not ordinarily expected to hamper forest regeneration</w:t>
       </w:r>
       <w:r>
         <w:t xml:space="preserve"> </w:t>
@@ -3886,19 +3869,81 @@
         <w:t xml:space="preserve">(93)</w:t>
       </w:r>
       <w:r>
-        <w:t xml:space="preserve">. We used a powerful, cloud-based geographic information system and data repository, Google Earth Engine, as a</w:t>
-      </w:r>
-      <w:r>
-        <w:t xml:space="preserve"> </w:t>
-      </w:r>
-      <w:r>
-        <w:t xml:space="preserve">‘</w:t>
-      </w:r>
-      <w:r>
-        <w:t xml:space="preserve">macroscope</w:t>
-      </w:r>
-      <w:r>
-        <w:t xml:space="preserve">’</w:t>
+        <w:t xml:space="preserve">. Our inference that structural variability is a fundamental resilience mechanism in dry coniferous forests is strengthened by its large effect size and our ability to measure the negative feedback phenomenon at relevant spatiotemporal scales: we captured local-scale variability in structure and wildfire severity at broad spatial extents for an extensive set of nearly 1,000 fires across a 33-year time span.</w:t>
+      </w:r>
+    </w:p>
+    <w:p>
+      <w:pPr>
+        <w:pStyle w:val="Heading2"/>
+      </w:pPr>
+      <w:bookmarkStart w:id="51" w:name="factors-influencing-the-probability-of-high-severity-wildfire"/>
+      <w:bookmarkEnd w:id="51"/>
+      <w:r>
+        <w:t xml:space="preserve">Factors influencing the probability of high-severity wildfire</w:t>
+      </w:r>
+    </w:p>
+    <w:p>
+      <w:pPr>
+        <w:pStyle w:val="FirstParagraph"/>
+      </w:pPr>
+      <w:r>
+        <w:t xml:space="preserve">We found that the strongest influence on the probability of high-severity wildfire was prefire NDVI. Greater NDVI corresponds to high canopy cover and vegetation density</w:t>
+      </w:r>
+      <w:r>
+        <w:t xml:space="preserve"> </w:t>
+      </w:r>
+      <w:r>
+        <w:t xml:space="preserve">(75)</w:t>
+      </w:r>
+      <w:r>
+        <w:t xml:space="preserve"> </w:t>
+      </w:r>
+      <w:r>
+        <w:t xml:space="preserve">which translates directly to live fuel loads in the forest canopy and can increase high-severity fire</w:t>
+      </w:r>
+      <w:r>
+        <w:t xml:space="preserve"> </w:t>
+      </w:r>
+      <w:r>
+        <w:t xml:space="preserve">(70)</w:t>
+      </w:r>
+      <w:r>
+        <w:t xml:space="preserve">. Overstory canopy cover and density also correlate with surface fuel loads</w:t>
+      </w:r>
+      <w:r>
+        <w:t xml:space="preserve"> </w:t>
+      </w:r>
+      <w:r>
+        <w:t xml:space="preserve">(77, 78)</w:t>
+      </w:r>
+      <w:r>
+        <w:t xml:space="preserve">, which play a larger role in driving high-severity fire compared to canopy fuel loads in these forests</w:t>
+      </w:r>
+      <w:r>
+        <w:t xml:space="preserve"> </w:t>
+      </w:r>
+      <w:r>
+        <w:t xml:space="preserve">(79)</w:t>
+      </w:r>
+      <w:r>
+        <w:t xml:space="preserve">. Thus NDVI is likely a strong predictor of fire severity because it is correlated with both surface fuel loads and canopy live fuel density.</w:t>
+      </w:r>
+    </w:p>
+    <w:p>
+      <w:pPr>
+        <w:pStyle w:val="BodyText"/>
+      </w:pPr>
+      <w:r>
+        <w:t xml:space="preserve">We found a strong positive effect of potential annual heat load as well as a strong negative effect of 100-hour fuel moisture, results which corroborates similar studies</w:t>
+      </w:r>
+      <w:r>
+        <w:t xml:space="preserve"> </w:t>
+      </w:r>
+      <w:r>
+        <w:t xml:space="preserve">(70)</w:t>
+      </w:r>
+      <w:r>
+        <w:t xml:space="preserve">. Some work has shown that terrain ruggedness</w:t>
       </w:r>
       <w:r>
         <w:t xml:space="preserve"> </w:t>
@@ -3907,20 +3952,52 @@
         <w:t xml:space="preserve">(94)</w:t>
       </w:r>
       <w:r>
-        <w:t xml:space="preserve"> </w:t>
-      </w:r>
-      <w:r>
-        <w:t xml:space="preserve">to study feedbacks between vegetation structure and wildfire disturbance in yellow pine/mixed-conifer forests of California’s Sierra Nevada mountain range. With this approach, we reveal and quantify general features of this forest system, and gain deeper insights into the mechanisms underlying its function.</w:t>
+        <w:t xml:space="preserve">, and particularly coarser-scale terrain ruggedness</w:t>
+      </w:r>
+      <w:r>
+        <w:t xml:space="preserve"> </w:t>
+      </w:r>
+      <w:r>
+        <w:t xml:space="preserve">(95)</w:t>
+      </w:r>
+      <w:r>
+        <w:t xml:space="preserve">, is an important predictor of wildfire severity, but we found no effect using our measure of local terrain variability.</w:t>
+      </w:r>
+    </w:p>
+    <w:p>
+      <w:pPr>
+        <w:pStyle w:val="BodyText"/>
+      </w:pPr>
+      <w:r>
+        <w:t xml:space="preserve">Critically, we found a strong negative effect of forest structural variability on wildfire severity that was opposite in direction but similar in magnitude to the effect of potential annual heat load. Just as the positive effect of NDVI is likely driven by surface fuel loads, the negative effect of variability in NDVI (our measure of structural variability), is likely driven by discontinuity in surface fuel loads, which can reduce the probability of initiation and spread of tree-killing crown fires</w:t>
+      </w:r>
+      <w:r>
+        <w:t xml:space="preserve"> </w:t>
+      </w:r>
+      <w:r>
+        <w:t xml:space="preserve">(41, 43, 96, 97)</w:t>
+      </w:r>
+      <w:r>
+        <w:t xml:space="preserve">. The strong influence of a decreased connectivity of fuels at a local scale suggests that heterogeneity in forest structure may also influence broader-scale wildfire behavior and effects via cross-scale interactions</w:t>
+      </w:r>
+      <w:r>
+        <w:t xml:space="preserve"> </w:t>
+      </w:r>
+      <w:r>
+        <w:t xml:space="preserve">(11, 98)</w:t>
+      </w:r>
+      <w:r>
+        <w:t xml:space="preserve">.</w:t>
       </w:r>
     </w:p>
     <w:p>
       <w:pPr>
         <w:pStyle w:val="Heading2"/>
       </w:pPr>
-      <w:bookmarkStart w:id="51" w:name="high-severity-wildfire-in-the-context-of-ecological-resilience"/>
-      <w:bookmarkEnd w:id="51"/>
-      <w:r>
-        <w:t xml:space="preserve">High-severity wildfire in the context of ecological resilience</w:t>
+      <w:bookmarkStart w:id="52" w:name="feedback-between-forest-structural-variability-and-wildfire-severity"/>
+      <w:bookmarkEnd w:id="52"/>
+      <w:r>
+        <w:t xml:space="preserve">Feedback between forest structural variability and wildfire severity</w:t>
       </w:r>
     </w:p>
     <w:p>
@@ -3928,65 +4005,62 @@
         <w:pStyle w:val="FirstParagraph"/>
       </w:pPr>
       <w:r>
-        <w:t xml:space="preserve">Wildfire severity can be considered a direct correlate of a forest’s resistance– the ease or difficulty with which a disturbance changes the system state</w:t>
-      </w:r>
-      <w:r>
-        <w:t xml:space="preserve"> </w:t>
-      </w:r>
-      <w:r>
-        <w:t xml:space="preserve">(8, 95)</w:t>
-      </w:r>
-      <w:r>
-        <w:t xml:space="preserve">. One relevant state change for assessing ecosystem resistance is the loss of its characteristic native biota</w:t>
-      </w:r>
-      <w:r>
-        <w:t xml:space="preserve"> </w:t>
-      </w:r>
-      <w:r>
-        <w:t xml:space="preserve">(96)</w:t>
-      </w:r>
-      <w:r>
-        <w:t xml:space="preserve">, which could be represented as overstory tree mortality (e.g., severity) in a forested system. The same fire behavior in two different forest systems (e.g., old-growth conifer versus young conifer plantation) may have very different abilities to cause overstory mortality</w:t>
-      </w:r>
-      <w:r>
-        <w:t xml:space="preserve"> </w:t>
-      </w:r>
-      <w:r>
-        <w:t xml:space="preserve">(23)</w:t>
-      </w:r>
-      <w:r>
-        <w:t xml:space="preserve">, which reflects differences in each forest’s resistance. Resistance is a key component of resilience</w:t>
-      </w:r>
-      <w:r>
-        <w:t xml:space="preserve"> </w:t>
-      </w:r>
-      <w:r>
-        <w:t xml:space="preserve">(8, 95)</w:t>
-      </w:r>
-      <w:r>
-        <w:t xml:space="preserve"> </w:t>
-      </w:r>
-      <w:r>
-        <w:t xml:space="preserve">and, in this framework, one manifestation of forest resilience is high resistance to wildfire, whereby some mechanism leads to lower severity when a fire occurs. Here, we show clear evidence that structural heterogeneity fulfills this mechanistic resistance role in dry coniferous systems (Fig. 5). This does not imply that resistance to fire is the only (or a necessary) path to resilience. For instance, high-severity fire is characteristic of other forest systems such as serotinous lodgepole pine forests in Yellowstone National Park, and is not ordinarily expected to hamper forest regeneration</w:t>
-      </w:r>
-      <w:r>
-        <w:t xml:space="preserve"> </w:t>
-      </w:r>
-      <w:r>
-        <w:t xml:space="preserve">(97)</w:t>
-      </w:r>
-      <w:r>
-        <w:t xml:space="preserve">. Our inference that structural variability is a fundamental resilience mechanism in dry coniferous forests is strengthened by its large effect size and our ability to measure the negative feedback phenomenon at relevant spatiotemporal scales: we captured local-scale variability in structure and wildfire severity at broad spatial extents for an extensive set of nearly 1,000 fires across a 33-year time span.</w:t>
+        <w:t xml:space="preserve">This system-wide inverse relationship between structural variability and wildfire severity closes a feedback that links past and future fire behavior via forest structure. Frequent wildfire in dry coniferous forests generates variable forest structure</w:t>
+      </w:r>
+      <w:r>
+        <w:t xml:space="preserve"> </w:t>
+      </w:r>
+      <w:r>
+        <w:t xml:space="preserve">(39, 99, 100)</w:t>
+      </w:r>
+      <w:r>
+        <w:t xml:space="preserve">, which in turn, as we demonstrate, dampens the severity of future fire. In contrast, exclusion of wildfire homogenizes forest structure and increases the probability that a fire, when it occurs, will produce large, contiguous patches of overstory mortality</w:t>
+      </w:r>
+      <w:r>
+        <w:t xml:space="preserve"> </w:t>
+      </w:r>
+      <w:r>
+        <w:t xml:space="preserve">(24, 37)</w:t>
+      </w:r>
+      <w:r>
+        <w:t xml:space="preserve">. The proportion and spatial configuration of fire severity in fire-prone forests are key determinants of their long-term persistence</w:t>
+      </w:r>
+      <w:r>
+        <w:t xml:space="preserve"> </w:t>
+      </w:r>
+      <w:r>
+        <w:t xml:space="preserve">(24, 37)</w:t>
+      </w:r>
+      <w:r>
+        <w:t xml:space="preserve">. Lower-severity fire or scattered patches of higher-severity fire reduce the risk of conversion to a non-forest vegetation type</w:t>
+      </w:r>
+      <w:r>
+        <w:t xml:space="preserve"> </w:t>
+      </w:r>
+      <w:r>
+        <w:t xml:space="preserve">(24, 101)</w:t>
+      </w:r>
+      <w:r>
+        <w:t xml:space="preserve">, while prospects for forest regeneration are bleak when high-severity patch sizes are much larger than the natural range of variation for the system</w:t>
+      </w:r>
+      <w:r>
+        <w:t xml:space="preserve"> </w:t>
+      </w:r>
+      <w:r>
+        <w:t xml:space="preserve">(3, 24, 26, 30, 44, 102, 103)</w:t>
+      </w:r>
+      <w:r>
+        <w:t xml:space="preserve">. Thus, the forest-structure-mediated feedback between past and future fire severity underlies the resilience of the Sierra Nevada yellow pine/mixed-conifer system.</w:t>
       </w:r>
     </w:p>
     <w:p>
       <w:pPr>
         <w:pStyle w:val="Heading2"/>
       </w:pPr>
-      <w:bookmarkStart w:id="52" w:name="factors-influencing-the-probability-of-high-severity-wildfire"/>
-      <w:bookmarkEnd w:id="52"/>
-      <w:r>
-        <w:t xml:space="preserve">Factors influencing the probability of high-severity wildfire</w:t>
+      <w:bookmarkStart w:id="53" w:name="scale-of-effect-of-variability-in-forest-structure"/>
+      <w:bookmarkEnd w:id="53"/>
+      <w:r>
+        <w:t xml:space="preserve">Scale of effect of variability in forest structure</w:t>
       </w:r>
     </w:p>
     <w:p>
@@ -3994,46 +4068,16 @@
         <w:pStyle w:val="FirstParagraph"/>
       </w:pPr>
       <w:r>
-        <w:t xml:space="preserve">We found that the strongest influence on the probability of high-severity wildfire was prefire NDVI. Greater NDVI corresponds to high canopy cover and vegetation density</w:t>
-      </w:r>
-      <w:r>
-        <w:t xml:space="preserve"> </w:t>
-      </w:r>
-      <w:r>
-        <w:t xml:space="preserve">(64)</w:t>
-      </w:r>
-      <w:r>
-        <w:t xml:space="preserve"> </w:t>
-      </w:r>
-      <w:r>
-        <w:t xml:space="preserve">which translate directly to live fuel loads in the forest canopy and can increase high-severity fire</w:t>
-      </w:r>
-      <w:r>
-        <w:t xml:space="preserve"> </w:t>
-      </w:r>
-      <w:r>
-        <w:t xml:space="preserve">(68)</w:t>
-      </w:r>
-      <w:r>
-        <w:t xml:space="preserve">. Critically, overstory canopy cover and density also correlate with surface fuel loads</w:t>
-      </w:r>
-      <w:r>
-        <w:t xml:space="preserve"> </w:t>
-      </w:r>
-      <w:r>
-        <w:t xml:space="preserve">(81, 82)</w:t>
-      </w:r>
-      <w:r>
-        <w:t xml:space="preserve">, which play a larger role in driving high-severity fire compared to canopy fuel loads in these forests</w:t>
-      </w:r>
-      <w:r>
-        <w:t xml:space="preserve"> </w:t>
-      </w:r>
-      <w:r>
-        <w:t xml:space="preserve">(83)</w:t>
-      </w:r>
-      <w:r>
-        <w:t xml:space="preserve">. Thus NDVI is likely a strong predictor of fire severity because it is correlated with both surface fuel loads and canopy live fuel density.</w:t>
+        <w:t xml:space="preserve">We found that the effect of a forest patch’s neighborhood characteristics on the probability of high-severity fire was strongest at the smallest neighborhood size that we tested, 90m x 90m. This suggests that the moderating effect of variability in vegetation structure on fire severity is a very local phenomenon. This corroborates work by</w:t>
+      </w:r>
+      <w:r>
+        <w:t xml:space="preserve"> </w:t>
+      </w:r>
+      <w:r>
+        <w:t xml:space="preserve">(104)</w:t>
+      </w:r>
+      <w:r>
+        <w:t xml:space="preserve">, who found that crown fires (with high tree killing potential) were almost always reduced to surface fires (with low tree killing potential) within 70m of entering an fuel reduction treatment area.</w:t>
       </w:r>
     </w:p>
     <w:p>
@@ -4041,187 +4085,45 @@
         <w:pStyle w:val="BodyText"/>
       </w:pPr>
       <w:r>
-        <w:t xml:space="preserve">We found a strong positive effect of potential annual heat load as well as a strong negative effect of 100-hour fuel moisture, results which corroborates similar studies</w:t>
-      </w:r>
-      <w:r>
-        <w:t xml:space="preserve"> </w:t>
-      </w:r>
-      <w:r>
-        <w:t xml:space="preserve">(68)</w:t>
-      </w:r>
-      <w:r>
-        <w:t xml:space="preserve">. Some work has shown that terrain ruggedness</w:t>
-      </w:r>
-      <w:r>
-        <w:t xml:space="preserve"> </w:t>
-      </w:r>
-      <w:r>
-        <w:t xml:space="preserve">(98)</w:t>
-      </w:r>
-      <w:r>
-        <w:t xml:space="preserve">, and particularly coarser-scale terrain ruggedness</w:t>
-      </w:r>
-      <w:r>
-        <w:t xml:space="preserve"> </w:t>
-      </w:r>
-      <w:r>
-        <w:t xml:space="preserve">(99)</w:t>
-      </w:r>
-      <w:r>
-        <w:t xml:space="preserve">, is an important predictor of wildfire severity, but we found no effect using our measure of terrain ruggedness.</w:t>
-      </w:r>
-    </w:p>
-    <w:p>
-      <w:pPr>
-        <w:pStyle w:val="BodyText"/>
-      </w:pPr>
-      <w:r>
-        <w:t xml:space="preserve">Critically, we found a strong negative effect of forest structural variability on wildfire severity that was opposite in direction but similar in magnitude to the effect of potential annual heat load. Just as the positive effect of NDVI is likely driven by surface fuel loads, the negative effect of variability in NDVI (our measure of structural variability), is likely driven by discontinuity in surface fuel loads, which can reduce the probability of initiation and spread of tree-killing crown fires</w:t>
-      </w:r>
-      <w:r>
-        <w:t xml:space="preserve"> </w:t>
-      </w:r>
-      <w:r>
-        <w:t xml:space="preserve">(41, 43, 100, 101)</w:t>
-      </w:r>
-      <w:r>
-        <w:t xml:space="preserve">.</w:t>
+        <w:t xml:space="preserve">Severity patterns at a landscape scale (e.g., for a whole fire) may represent cross-scale emergences</w:t>
+      </w:r>
+      <w:r>
+        <w:t xml:space="preserve"> </w:t>
+      </w:r>
+      <w:r>
+        <w:t xml:space="preserve">(89)</w:t>
+      </w:r>
+      <w:r>
+        <w:t xml:space="preserve"> </w:t>
+      </w:r>
+      <w:r>
+        <w:t xml:space="preserve">of very local interactions between forest structure and fire behavior. For instance, forest management actions (e.g., prescribed fire, use of wildfire under mild conditions) that reduce fuel loads and increase structural variability can be effective at reducing fire severity across broader spatial extents than the direct footprints of those actions</w:t>
+      </w:r>
+      <w:r>
+        <w:t xml:space="preserve"> </w:t>
+      </w:r>
+      <w:r>
+        <w:t xml:space="preserve">(43, 44, 105)</w:t>
+      </w:r>
+      <w:r>
+        <w:t xml:space="preserve">. Some work suggests that this sort of cross-scale emergence may depend on even broader-scale effects of fire weather, with small-scale variability failing to influence fire behavior under extreme conditions</w:t>
+      </w:r>
+      <w:r>
+        <w:t xml:space="preserve"> </w:t>
+      </w:r>
+      <w:r>
+        <w:t xml:space="preserve">(11, 106)</w:t>
+      </w:r>
+      <w:r>
+        <w:t xml:space="preserve">, though we did not detect such an interaction between our metric of burning conditions (100-hour fuel moisture) and variability in forest structure.</w:t>
       </w:r>
     </w:p>
     <w:p>
       <w:pPr>
         <w:pStyle w:val="Heading2"/>
       </w:pPr>
-      <w:bookmarkStart w:id="53" w:name="feedback-between-forest-structural-variability-and-wildfire-severity"/>
-      <w:bookmarkEnd w:id="53"/>
-      <w:r>
-        <w:t xml:space="preserve">Feedback between forest structural variability and wildfire severity</w:t>
-      </w:r>
-    </w:p>
-    <w:p>
-      <w:pPr>
-        <w:pStyle w:val="FirstParagraph"/>
-      </w:pPr>
-      <w:r>
-        <w:t xml:space="preserve">This system-wide inverse relationship between structural variability and wildfire severity closes a feedback that links past and future fire behavior via forest structure. Frequent wildfire in dry coniferous forests generates variable forest structure</w:t>
-      </w:r>
-      <w:r>
-        <w:t xml:space="preserve"> </w:t>
-      </w:r>
-      <w:r>
-        <w:t xml:space="preserve">(39, 102, 103)</w:t>
-      </w:r>
-      <w:r>
-        <w:t xml:space="preserve">, which in turn, as we demonstrate, dampens the severity of future fire. In contrast, exclusion of wildfire homogenizes forest structure and increases the probability that a fire, when it occurs, will produce large, contiguous patches of overstory mortality</w:t>
-      </w:r>
-      <w:r>
-        <w:t xml:space="preserve"> </w:t>
-      </w:r>
-      <w:r>
-        <w:t xml:space="preserve">(24, 37)</w:t>
-      </w:r>
-      <w:r>
-        <w:t xml:space="preserve">. The proportion and spatial configuration of fire severity in fire-prone forests are key determinants of their long-term persistence</w:t>
-      </w:r>
-      <w:r>
-        <w:t xml:space="preserve"> </w:t>
-      </w:r>
-      <w:r>
-        <w:t xml:space="preserve">(24, 37)</w:t>
-      </w:r>
-      <w:r>
-        <w:t xml:space="preserve">. Lower-severity fire or scattered patches of higher-severity fire reduce the risk of conversion to a non-forest vegetation type</w:t>
-      </w:r>
-      <w:r>
-        <w:t xml:space="preserve"> </w:t>
-      </w:r>
-      <w:r>
-        <w:t xml:space="preserve">(24, 104)</w:t>
-      </w:r>
-      <w:r>
-        <w:t xml:space="preserve">, while prospects for forest regeneration are bleak when high-severity patch sizes are much larger than the natural range of variation for the system</w:t>
-      </w:r>
-      <w:r>
-        <w:t xml:space="preserve"> </w:t>
-      </w:r>
-      <w:r>
-        <w:t xml:space="preserve">(3, 24, 26, 30, 44, 105, 106)</w:t>
-      </w:r>
-      <w:r>
-        <w:t xml:space="preserve">. Thus, the forest-structure-mediated feedback between past and future fire severity underlies the resilience of the Sierra Nevada yellow pine/mixed-conifer system.</w:t>
-      </w:r>
-    </w:p>
-    <w:p>
-      <w:pPr>
-        <w:pStyle w:val="Heading2"/>
-      </w:pPr>
-      <w:bookmarkStart w:id="54" w:name="neighborhood-size"/>
+      <w:bookmarkStart w:id="54" w:name="correlation-between-covariates-and-interactions"/>
       <w:bookmarkEnd w:id="54"/>
-      <w:r>
-        <w:t xml:space="preserve">Neighborhood size</w:t>
-      </w:r>
-    </w:p>
-    <w:p>
-      <w:pPr>
-        <w:pStyle w:val="FirstParagraph"/>
-      </w:pPr>
-      <w:r>
-        <w:t xml:space="preserve">We found that the effect of a forest patch’s neighborhood characteristics on the probability of high-severity fire was strongest at the smallest neighborhood size that we tested, 90m x 90m. This suggests that the moderating effect of variability in vegetation structure on fire severity is a very local phenomenon. This corroborates work by</w:t>
-      </w:r>
-      <w:r>
-        <w:t xml:space="preserve"> </w:t>
-      </w:r>
-      <w:r>
-        <w:t xml:space="preserve">(107)</w:t>
-      </w:r>
-      <w:r>
-        <w:t xml:space="preserve">, who found that crown fires (with high tree killing potential) were almost always reduced to surface fires (with low tree killing potential) within 70m of entering an fuel reduction treatment area.</w:t>
-      </w:r>
-    </w:p>
-    <w:p>
-      <w:pPr>
-        <w:pStyle w:val="BodyText"/>
-      </w:pPr>
-      <w:r>
-        <w:t xml:space="preserve">At a landscape level, forest management actions (e.g., prescribed fire, use of wildfire under mild conditions) that reduce fuel loads and increase structural variability can be effective at reducing fire severity across broader spatial extents than their direct footprints</w:t>
-      </w:r>
-      <w:r>
-        <w:t xml:space="preserve"> </w:t>
-      </w:r>
-      <w:r>
-        <w:t xml:space="preserve">(43, 44, 108)</w:t>
-      </w:r>
-      <w:r>
-        <w:t xml:space="preserve">. This may reflect that severity patterns for a whole fire represent cross-scale emergences</w:t>
-      </w:r>
-      <w:r>
-        <w:t xml:space="preserve"> </w:t>
-      </w:r>
-      <w:r>
-        <w:t xml:space="preserve">(93)</w:t>
-      </w:r>
-      <w:r>
-        <w:t xml:space="preserve"> </w:t>
-      </w:r>
-      <w:r>
-        <w:t xml:space="preserve">of very local interactions between forest structure and fire behavior. Some work suggests that the scale of these interactions may depend on even broader-scale effects of fire weather, with small-scale variability failing to influence fire behavior under extreme conditions</w:t>
-      </w:r>
-      <w:r>
-        <w:t xml:space="preserve"> </w:t>
-      </w:r>
-      <w:r>
-        <w:t xml:space="preserve">(11, 109)</w:t>
-      </w:r>
-      <w:r>
-        <w:t xml:space="preserve">, though we did not detect such an interaction.</w:t>
-      </w:r>
-    </w:p>
-    <w:p>
-      <w:pPr>
-        <w:pStyle w:val="Heading2"/>
-      </w:pPr>
-      <w:bookmarkStart w:id="55" w:name="correlation-between-covariates-and-interactions"/>
-      <w:bookmarkEnd w:id="55"/>
       <w:r>
         <w:t xml:space="preserve">Correlation between covariates and interactions</w:t>
       </w:r>
@@ -4378,10 +4280,66 @@
       <w:pPr>
         <w:pStyle w:val="Heading2"/>
       </w:pPr>
-      <w:bookmarkStart w:id="56" w:name="a-new-approach-to-remotely-sensing-wildfire-severity-1"/>
+      <w:bookmarkStart w:id="55" w:name="a-new-approach-to-remotely-sensing-wildfire-severity"/>
+      <w:bookmarkEnd w:id="55"/>
+      <w:r>
+        <w:t xml:space="preserve">A new approach to remotely sensing wildfire severity</w:t>
+      </w:r>
+    </w:p>
+    <w:p>
+      <w:pPr>
+        <w:pStyle w:val="FirstParagraph"/>
+      </w:pPr>
+      <w:r>
+        <w:t xml:space="preserve">We developed an approach to calculating wildfire severity leveraging the cloud-based data catalog, the large parallel processing system, and the distribution of computation tasks in Google Earth Engine to enable rapid high-throughput analyses of earth observation data</w:t>
+      </w:r>
+      <w:r>
+        <w:t xml:space="preserve"> </w:t>
+      </w:r>
+      <w:r>
+        <w:t xml:space="preserve">(52)</w:t>
+      </w:r>
+      <w:r>
+        <w:t xml:space="preserve">. Our programmatic assessment of wildfire severity across the 972 Sierra Nevada yellow pine/mixed-conifer fires in the FRAP perimeter database, which enabled consistent assessment of severity for a broad representation of fires including smaller events</w:t>
+      </w:r>
+      <w:r>
+        <w:t xml:space="preserve"> </w:t>
+      </w:r>
+      <w:r>
+        <w:t xml:space="preserve">(60)</w:t>
+      </w:r>
+      <w:r>
+        <w:t xml:space="preserve">. We found that the relative burn ratio (RBR) calculated using prefire Landsat images collected over a 48-day period prior to the fire and postfire Landsat images collected over a 48-day period one year after the prefire images validated the best with ground-based severity measurements (composite burn index; CBI). Further, we found that this programmatic approach was robust to a wide range of severity metrics, time windows, and interpolation techniques.</w:t>
+      </w:r>
+    </w:p>
+    <w:p>
+      <w:pPr>
+        <w:pStyle w:val="BodyText"/>
+      </w:pPr>
+      <w:r>
+        <w:t xml:space="preserve">We echo the conclusion of</w:t>
+      </w:r>
+      <w:r>
+        <w:t xml:space="preserve"> </w:t>
+      </w:r>
+      <w:r>
+        <w:t xml:space="preserve">(63)</w:t>
+      </w:r>
+      <w:r>
+        <w:t xml:space="preserve"> </w:t>
+      </w:r>
+      <w:r>
+        <w:t xml:space="preserve">that the validation of differences between pre- and postfire NDVI to field-measured severity data, which uses near infrared reflectance, is comparable to validation using more commonly used severity metrics (e.g., RdNBR and RBR) that rely on short wave infrared reflectance. One immediately operational implication of this is that the increasing availability of low-cost small unhumanned aerial systems (sUAS a.k.a. drones) and near-infrared-detecting imagers (e.g., those used for agriculture monitoring) may be used to reliably assess wildfire severity at very high spatial resolutions.</w:t>
+      </w:r>
+    </w:p>
+    <w:p>
+      <w:pPr>
+        <w:pStyle w:val="Heading2"/>
+      </w:pPr>
+      <w:bookmarkStart w:id="56" w:name="conclusions"/>
       <w:bookmarkEnd w:id="56"/>
       <w:r>
-        <w:t xml:space="preserve">A new approach to remotely sensing wildfire severity</w:t>
+        <w:t xml:space="preserve">Conclusions</w:t>
       </w:r>
     </w:p>
     <w:p>
@@ -4389,64 +4347,17 @@
         <w:pStyle w:val="FirstParagraph"/>
       </w:pPr>
       <w:r>
-        <w:t xml:space="preserve">We developed an approach to calculating wildfire severity leveraging the cloud-based data catalog, the large parallel processing system, and the distribution of computation tasks in Google Earth Engine to enable rapid high-throughput analyses of earth observation data</w:t>
-      </w:r>
-      <w:r>
-        <w:t xml:space="preserve"> </w:t>
-      </w:r>
-      <w:r>
-        <w:t xml:space="preserve">(52)</w:t>
-      </w:r>
-      <w:r>
-        <w:t xml:space="preserve">. Our programmatic assessment of wildfire severity across the 972 Sierra Nevada yellow pine/mixed-conifer fires in the FRAP perimeter database, which enabled consistent assessment of severity for a broad representation of fires including smaller events</w:t>
-      </w:r>
-      <w:r>
-        <w:t xml:space="preserve"> </w:t>
-      </w:r>
-      <w:r>
-        <w:t xml:space="preserve">(60)</w:t>
-      </w:r>
-      <w:r>
-        <w:t xml:space="preserve">. We found that the relative burn ratio (RBR) calculated using prefire Landsat images collected over a 48-day period prior to the fire and postfire Landsat images collected over a 48-day period one year after the prefire images validated the best with ground-based severity measurements (composite burn index; CBI). Further, we found that this method was robust to a wide range of severity metrics, time windows, and interpolation techniques.</w:t>
-      </w:r>
-    </w:p>
-    <w:p>
-      <w:pPr>
-        <w:pStyle w:val="BodyText"/>
-      </w:pPr>
-      <w:r>
-        <w:t xml:space="preserve">Many algorithms have been developed to detect fire effects on vegetation with remotely-sensed imagery in an attempt to better correspond to field data</w:t>
-      </w:r>
-      <w:r>
-        <w:t xml:space="preserve"> </w:t>
-      </w:r>
-      <w:r>
-        <w:t xml:space="preserve">(36, 66, 68, 69)</w:t>
-      </w:r>
-      <w:r>
-        <w:t xml:space="preserve">. We found that many remotely-sensed measures of severity, including one based on NDVI that is infrequently deployed, validated nearly as well with ground-based data as the best configuration (RBR calculated using a 48-day time window). We echo the conclusion of</w:t>
-      </w:r>
-      <w:r>
-        <w:t xml:space="preserve"> </w:t>
-      </w:r>
-      <w:r>
-        <w:t xml:space="preserve">(71)</w:t>
-      </w:r>
-      <w:r>
-        <w:t xml:space="preserve"> </w:t>
-      </w:r>
-      <w:r>
-        <w:t xml:space="preserve">that the validation of differences between pre- and postfire NDVI to field-measured severity data, which uses near infrared reflectance, is comparable to validation using more commonly used severity metrics (e.g., RdNBR and RBR) that rely on short wave infrared reflectance. One immediately operational implication of this is that the increasing availability of low-cost small unhumanned aerial systems (sUAS a.k.a. drones) and near-infrared-detecting imagers (e.g., those used for agriculture monitoring) may be used to reliably assess wildfire severity at very high spatial resolutions.</w:t>
-      </w:r>
-    </w:p>
-    <w:p>
-      <w:pPr>
-        <w:pStyle w:val="Heading2"/>
-      </w:pPr>
-      <w:bookmarkStart w:id="57" w:name="conclusions"/>
+        <w:t xml:space="preserve">While the severity of a wildfire in any given place is controlled by many variables, we have presented strong evidence that, across large areas of forest, variable forest structure generally makes yellow pine/mixed-conifer forest in the Sierra Nevada more resistant to this inevitable disturbance. It has been well-documented that frequent, low-severity wildfire maintains forest structural variability. Here, we demonstrate a system-wide reciprocal effect suggesting that greater local-scale variability of vegetation structure makes fire-prone, dry forests more resilient to wildfire and may increase the probability of their long-term persistence.</w:t>
+      </w:r>
+    </w:p>
+    <w:p>
+      <w:pPr>
+        <w:pStyle w:val="Heading1"/>
+      </w:pPr>
+      <w:bookmarkStart w:id="57" w:name="acknowledgements"/>
       <w:bookmarkEnd w:id="57"/>
       <w:r>
-        <w:t xml:space="preserve">Conclusions</w:t>
+        <w:t xml:space="preserve">Acknowledgements</w:t>
       </w:r>
     </w:p>
     <w:p>
@@ -4454,34 +4365,16 @@
         <w:pStyle w:val="FirstParagraph"/>
       </w:pPr>
       <w:r>
-        <w:t xml:space="preserve">While the severity of a wildfire in any given place is controlled by many variables, we have presented strong evidence that, across large areas of forest, variable forest structure generally makes yellow pine/mixed-conifer forest in the Sierra Nevada more resistant to this inevitable disturbance. It has been well-documented that frequent, low-severity wildfire maintains forest structural variability. Here, we demonstrate a system-wide reciprocal effect suggesting that greater local-scale variability of vegetation structure makes fire-prone, dry forests more resilient to wildfire and may increase the probability of their long-term persistence.</w:t>
+        <w:t xml:space="preserve">We thank Connie Millar, Derek Young, and Meagan Oldfather for valuable comments about this work and we also thank the community of Google Earth Engine developers for prompt and helpful insights about the platform. Funding was provided by NSF Graduate Research Fellowship Grant #DGE- 1321845 Amend. 3 (to MJK).</w:t>
       </w:r>
     </w:p>
     <w:p>
       <w:pPr>
         <w:pStyle w:val="Heading1"/>
       </w:pPr>
-      <w:bookmarkStart w:id="58" w:name="acknowledgements"/>
+      <w:bookmarkStart w:id="58" w:name="references"/>
       <w:bookmarkEnd w:id="58"/>
       <w:r>
-        <w:t xml:space="preserve">Acknowledgements</w:t>
-      </w:r>
-    </w:p>
-    <w:p>
-      <w:pPr>
-        <w:pStyle w:val="FirstParagraph"/>
-      </w:pPr>
-      <w:r>
-        <w:t xml:space="preserve">We thank Connie Millar, Derek Young, and Meagan Oldfather for valuable comments about this work and we also thank the community of Google Earth Engine developers for prompt and helpful insights about the platform. Funding was provided by NSF Graduate Research Fellowship Grant #DGE- 1321845 Amend. 3 (to MJK).</w:t>
-      </w:r>
-    </w:p>
-    <w:p>
-      <w:pPr>
-        <w:pStyle w:val="Heading1"/>
-      </w:pPr>
-      <w:bookmarkStart w:id="59" w:name="references"/>
-      <w:bookmarkEnd w:id="59"/>
-      <w:r>
         <w:t xml:space="preserve">References</w:t>
       </w:r>
     </w:p>
@@ -4665,7 +4558,7 @@
       <w:r>
         <w:t xml:space="preserve">9(2). doi:</w:t>
       </w:r>
-      <w:hyperlink r:id="rId60">
+      <w:hyperlink r:id="rId59">
         <w:r>
           <w:rPr>
             <w:rStyle w:val="Hyperlink"/>
@@ -5360,7 +5253,7 @@
       <w:r>
         <w:t xml:space="preserve">13(2). doi:</w:t>
       </w:r>
-      <w:hyperlink r:id="rId61">
+      <w:hyperlink r:id="rId60">
         <w:r>
           <w:rPr>
             <w:rStyle w:val="Hyperlink"/>
@@ -5394,7 +5287,7 @@
       <w:r>
         <w:t xml:space="preserve">(U.S. Department of Agriculture, Forest Service, Pacific Southwest Research Station, Albany, CA) doi:</w:t>
       </w:r>
-      <w:hyperlink r:id="rId62">
+      <w:hyperlink r:id="rId61">
         <w:r>
           <w:rPr>
             <w:rStyle w:val="Hyperlink"/>
@@ -5471,7 +5364,7 @@
       <w:r>
         <w:t xml:space="preserve">(U.S. Department of Agriculture, Forest Service, Rocky Mountain Research Station, Ft. Collins, CO) doi:</w:t>
       </w:r>
-      <w:hyperlink r:id="rId63">
+      <w:hyperlink r:id="rId62">
         <w:r>
           <w:rPr>
             <w:rStyle w:val="Hyperlink"/>
@@ -5505,7 +5398,7 @@
       <w:r>
         <w:t xml:space="preserve">(U.S. Department of Agriculture, Forest Service, Rocky Mountain Research Station, Ft. Collins, CO) doi:</w:t>
       </w:r>
-      <w:hyperlink r:id="rId64">
+      <w:hyperlink r:id="rId63">
         <w:r>
           <w:rPr>
             <w:rStyle w:val="Hyperlink"/>
@@ -5588,7 +5481,7 @@
       <w:r>
         <w:t xml:space="preserve"> </w:t>
       </w:r>
-      <w:hyperlink r:id="rId65">
+      <w:hyperlink r:id="rId64">
         <w:r>
           <w:rPr>
             <w:rStyle w:val="Hyperlink"/>
@@ -5789,7 +5682,7 @@
       <w:r>
         <w:t xml:space="preserve"> </w:t>
       </w:r>
-      <w:hyperlink r:id="rId66">
+      <w:hyperlink r:id="rId65">
         <w:r>
           <w:rPr>
             <w:rStyle w:val="Hyperlink"/>
@@ -5911,7 +5804,7 @@
       <w:r>
         <w:t xml:space="preserve">117(G4). doi:</w:t>
       </w:r>
-      <w:hyperlink r:id="rId67">
+      <w:hyperlink r:id="rId66">
         <w:r>
           <w:rPr>
             <w:rStyle w:val="Hyperlink"/>
@@ -5974,176 +5867,7 @@
         <w:pStyle w:val="Bibliography"/>
       </w:pPr>
       <w:r>
-        <w:t xml:space="preserve">63. Foga S, et al. (2017) Cloud detection algorithm comparison and validation for operational Landsat data products.</w:t>
-      </w:r>
-      <w:r>
-        <w:t xml:space="preserve"> </w:t>
-      </w:r>
-      <w:r>
-        <w:rPr>
-          <w:i/>
-        </w:rPr>
-        <w:t xml:space="preserve">Remote Sensing of Environment</w:t>
-      </w:r>
-      <w:r>
-        <w:t xml:space="preserve"> </w:t>
-      </w:r>
-      <w:r>
-        <w:t xml:space="preserve">194:379–390.</w:t>
-      </w:r>
-    </w:p>
-    <w:p>
-      <w:pPr>
-        <w:pStyle w:val="Bibliography"/>
-      </w:pPr>
-      <w:r>
-        <w:t xml:space="preserve">64. Rouse W, Haas RH, Deering W, Schell JA (1973)</w:t>
-      </w:r>
-      <w:r>
-        <w:t xml:space="preserve"> </w:t>
-      </w:r>
-      <w:r>
-        <w:rPr>
-          <w:i/>
-        </w:rPr>
-        <w:t xml:space="preserve">MONITORING THE VERNAL ADVANCEMENT AND RETROGRADATION (GREEN WAVE EFFECT) OF NATURAL VEGETATION</w:t>
-      </w:r>
-      <w:r>
-        <w:t xml:space="preserve"> </w:t>
-      </w:r>
-      <w:r>
-        <w:t xml:space="preserve">(Goddard Space Flight Center, Greenbelt, MD, USA).</w:t>
-      </w:r>
-    </w:p>
-    <w:p>
-      <w:pPr>
-        <w:pStyle w:val="Bibliography"/>
-      </w:pPr>
-      <w:r>
-        <w:t xml:space="preserve">65. García ML, Caselles V (1991) Mapping burns and natural reforestation using thematic Mapper data.</w:t>
-      </w:r>
-      <w:r>
-        <w:t xml:space="preserve"> </w:t>
-      </w:r>
-      <w:r>
-        <w:rPr>
-          <w:i/>
-        </w:rPr>
-        <w:t xml:space="preserve">Geocarto International</w:t>
-      </w:r>
-      <w:r>
-        <w:t xml:space="preserve"> </w:t>
-      </w:r>
-      <w:r>
-        <w:t xml:space="preserve">6(1):31–37.</w:t>
-      </w:r>
-    </w:p>
-    <w:p>
-      <w:pPr>
-        <w:pStyle w:val="Bibliography"/>
-      </w:pPr>
-      <w:r>
-        <w:t xml:space="preserve">66. Key CH, Benson NC (2006) Landscape Assessment (LA). 55.</w:t>
-      </w:r>
-    </w:p>
-    <w:p>
-      <w:pPr>
-        <w:pStyle w:val="Bibliography"/>
-      </w:pPr>
-      <w:r>
-        <w:t xml:space="preserve">67. Hawbaker TJ, et al. (2017) Mapping burned areas using dense time-series of Landsat data.</w:t>
-      </w:r>
-      <w:r>
-        <w:t xml:space="preserve"> </w:t>
-      </w:r>
-      <w:r>
-        <w:rPr>
-          <w:i/>
-        </w:rPr>
-        <w:t xml:space="preserve">Remote Sensing of Environment</w:t>
-      </w:r>
-      <w:r>
-        <w:t xml:space="preserve"> </w:t>
-      </w:r>
-      <w:r>
-        <w:t xml:space="preserve">198:504–522.</w:t>
-      </w:r>
-    </w:p>
-    <w:p>
-      <w:pPr>
-        <w:pStyle w:val="Bibliography"/>
-      </w:pPr>
-      <w:r>
-        <w:t xml:space="preserve">68. Parks SA, et al. (2018) High-severity fire: Evaluating its key drivers and mapping its probability across western US forests.</w:t>
-      </w:r>
-      <w:r>
-        <w:t xml:space="preserve"> </w:t>
-      </w:r>
-      <w:r>
-        <w:rPr>
-          <w:i/>
-        </w:rPr>
-        <w:t xml:space="preserve">Environmental Research Letters</w:t>
-      </w:r>
-      <w:r>
-        <w:t xml:space="preserve"> </w:t>
-      </w:r>
-      <w:r>
-        <w:t xml:space="preserve">13(4):044037.</w:t>
-      </w:r>
-    </w:p>
-    <w:p>
-      <w:pPr>
-        <w:pStyle w:val="Bibliography"/>
-      </w:pPr>
-      <w:r>
-        <w:t xml:space="preserve">69. Parks S, Dillon G, Miller C (2014) A New Metric for Quantifying Burn Severity: The Relativized Burn Ratio.</w:t>
-      </w:r>
-      <w:r>
-        <w:t xml:space="preserve"> </w:t>
-      </w:r>
-      <w:r>
-        <w:rPr>
-          <w:i/>
-        </w:rPr>
-        <w:t xml:space="preserve">Remote Sensing</w:t>
-      </w:r>
-      <w:r>
-        <w:t xml:space="preserve"> </w:t>
-      </w:r>
-      <w:r>
-        <w:t xml:space="preserve">6(3):1827–1844.</w:t>
-      </w:r>
-    </w:p>
-    <w:p>
-      <w:pPr>
-        <w:pStyle w:val="Bibliography"/>
-      </w:pPr>
-      <w:r>
-        <w:t xml:space="preserve">70. Reilly MJ, et al. (2017) Contemporary patterns of fire extent and severity in forests of the Pacific Northwest, USA (1985-2010).</w:t>
-      </w:r>
-      <w:r>
-        <w:t xml:space="preserve"> </w:t>
-      </w:r>
-      <w:r>
-        <w:rPr>
-          <w:i/>
-        </w:rPr>
-        <w:t xml:space="preserve">Ecosphere</w:t>
-      </w:r>
-      <w:r>
-        <w:t xml:space="preserve"> </w:t>
-      </w:r>
-      <w:r>
-        <w:t xml:space="preserve">8(3):e01695.</w:t>
-      </w:r>
-    </w:p>
-    <w:p>
-      <w:pPr>
-        <w:pStyle w:val="Bibliography"/>
-      </w:pPr>
-      <w:r>
-        <w:t xml:space="preserve">71. Zhu Z, Key C, Ohlen D, Benson N (2006)</w:t>
+        <w:t xml:space="preserve">63. Zhu Z, Key C, Ohlen D, Benson N (2006)</w:t>
       </w:r>
       <w:r>
         <w:t xml:space="preserve"> </w:t>
@@ -6163,9 +5887,9 @@
         <w:pStyle w:val="Bibliography"/>
       </w:pPr>
       <w:r>
-        <w:t xml:space="preserve">72. Sikkink PG, et al. (2013) Composite Burn Index (CBI) data and field photos collected for the FIRESEV project, western United States. doi:</w:t>
-      </w:r>
-      <w:hyperlink r:id="rId68">
+        <w:t xml:space="preserve">64. Sikkink PG, et al. (2013) Composite Burn Index (CBI) data and field photos collected for the FIRESEV project, western United States. doi:</w:t>
+      </w:r>
+      <w:hyperlink r:id="rId67">
         <w:r>
           <w:rPr>
             <w:rStyle w:val="Hyperlink"/>
@@ -6182,7 +5906,15 @@
         <w:pStyle w:val="Bibliography"/>
       </w:pPr>
       <w:r>
-        <w:t xml:space="preserve">73. Miller JD, et al. (2009) Calibration and validation of the relative differenced Normalized Burn Ratio (RdNBR) to three measures of fire severity in the Sierra Nevada and Klamath Mountains, California, USA.</w:t>
+        <w:t xml:space="preserve">65. Key CH, Benson NC (2006) Landscape Assessment (LA). 55.</w:t>
+      </w:r>
+    </w:p>
+    <w:p>
+      <w:pPr>
+        <w:pStyle w:val="Bibliography"/>
+      </w:pPr>
+      <w:r>
+        <w:t xml:space="preserve">66. Miller JD, et al. (2009) Calibration and validation of the relative differenced Normalized Burn Ratio (RdNBR) to three measures of fire severity in the Sierra Nevada and Klamath Mountains, California, USA.</w:t>
       </w:r>
       <w:r>
         <w:t xml:space="preserve"> </w:t>
@@ -6205,7 +5937,7 @@
         <w:pStyle w:val="Bibliography"/>
       </w:pPr>
       <w:r>
-        <w:t xml:space="preserve">74. Cansler CA, McKenzie D (2012) How Robust Are Burn Severity Indices When Applied in a New Region? Evaluation of Alternate Field-Based and Remote-Sensing Methods.</w:t>
+        <w:t xml:space="preserve">67. Cansler CA, McKenzie D (2012) How Robust Are Burn Severity Indices When Applied in a New Region? Evaluation of Alternate Field-Based and Remote-Sensing Methods.</w:t>
       </w:r>
       <w:r>
         <w:t xml:space="preserve"> </w:t>
@@ -6228,7 +5960,30 @@
         <w:pStyle w:val="Bibliography"/>
       </w:pPr>
       <w:r>
-        <w:t xml:space="preserve">75. Prichard SJ, Kennedy MC (2014) Fuel treatments and landform modify landscape patterns of burn severity in an extreme fire event.</w:t>
+        <w:t xml:space="preserve">68. Parks S, Dillon G, Miller C (2014) A New Metric for Quantifying Burn Severity: The Relativized Burn Ratio.</w:t>
+      </w:r>
+      <w:r>
+        <w:t xml:space="preserve"> </w:t>
+      </w:r>
+      <w:r>
+        <w:rPr>
+          <w:i/>
+        </w:rPr>
+        <w:t xml:space="preserve">Remote Sensing</w:t>
+      </w:r>
+      <w:r>
+        <w:t xml:space="preserve"> </w:t>
+      </w:r>
+      <w:r>
+        <w:t xml:space="preserve">6(3):1827–1844.</w:t>
+      </w:r>
+    </w:p>
+    <w:p>
+      <w:pPr>
+        <w:pStyle w:val="Bibliography"/>
+      </w:pPr>
+      <w:r>
+        <w:t xml:space="preserve">69. Prichard SJ, Kennedy MC (2014) Fuel treatments and landform modify landscape patterns of burn severity in an extreme fire event.</w:t>
       </w:r>
       <w:r>
         <w:t xml:space="preserve"> </w:t>
@@ -6251,7 +6006,30 @@
         <w:pStyle w:val="Bibliography"/>
       </w:pPr>
       <w:r>
-        <w:t xml:space="preserve">76. Wickham H (2019)</w:t>
+        <w:t xml:space="preserve">70. Parks SA, et al. (2018) High-severity fire: Evaluating its key drivers and mapping its probability across western US forests.</w:t>
+      </w:r>
+      <w:r>
+        <w:t xml:space="preserve"> </w:t>
+      </w:r>
+      <w:r>
+        <w:rPr>
+          <w:i/>
+        </w:rPr>
+        <w:t xml:space="preserve">Environmental Research Letters</w:t>
+      </w:r>
+      <w:r>
+        <w:t xml:space="preserve"> </w:t>
+      </w:r>
+      <w:r>
+        <w:t xml:space="preserve">13(4):044037.</w:t>
+      </w:r>
+    </w:p>
+    <w:p>
+      <w:pPr>
+        <w:pStyle w:val="Bibliography"/>
+      </w:pPr>
+      <w:r>
+        <w:t xml:space="preserve">71. Wickham H (2019)</w:t>
       </w:r>
       <w:r>
         <w:t xml:space="preserve"> </w:t>
@@ -6271,7 +6049,7 @@
       <w:r>
         <w:t xml:space="preserve"> </w:t>
       </w:r>
-      <w:hyperlink r:id="rId69">
+      <w:hyperlink r:id="rId68">
         <w:r>
           <w:rPr>
             <w:rStyle w:val="Hyperlink"/>
@@ -6288,7 +6066,7 @@
         <w:pStyle w:val="Bibliography"/>
       </w:pPr>
       <w:r>
-        <w:t xml:space="preserve">77. Henry L, Wickham H (2019)</w:t>
+        <w:t xml:space="preserve">72. Henry L, Wickham H (2019)</w:t>
       </w:r>
       <w:r>
         <w:t xml:space="preserve"> </w:t>
@@ -6308,7 +6086,7 @@
       <w:r>
         <w:t xml:space="preserve"> </w:t>
       </w:r>
-      <w:hyperlink r:id="rId70">
+      <w:hyperlink r:id="rId69">
         <w:r>
           <w:rPr>
             <w:rStyle w:val="Hyperlink"/>
@@ -6325,7 +6103,7 @@
         <w:pStyle w:val="Bibliography"/>
       </w:pPr>
       <w:r>
-        <w:t xml:space="preserve">78. R Core Team (2018)</w:t>
+        <w:t xml:space="preserve">73. R Core Team (2018)</w:t>
       </w:r>
       <w:r>
         <w:t xml:space="preserve"> </w:t>
@@ -6345,7 +6123,7 @@
       <w:r>
         <w:t xml:space="preserve"> </w:t>
       </w:r>
-      <w:hyperlink r:id="rId71">
+      <w:hyperlink r:id="rId70">
         <w:r>
           <w:rPr>
             <w:rStyle w:val="Hyperlink"/>
@@ -6362,7 +6140,7 @@
         <w:pStyle w:val="Bibliography"/>
       </w:pPr>
       <w:r>
-        <w:t xml:space="preserve">79. Tuanmu M-N, Jetz W (2015) A global, remote sensing-based characterization of terrestrial habitat heterogeneity for biodiversity and ecosystem modelling: Global habitat heterogeneity.</w:t>
+        <w:t xml:space="preserve">74. Tuanmu M-N, Jetz W (2015) A global, remote sensing-based characterization of terrestrial habitat heterogeneity for biodiversity and ecosystem modelling: Global habitat heterogeneity.</w:t>
       </w:r>
       <w:r>
         <w:t xml:space="preserve"> </w:t>
@@ -6385,7 +6163,30 @@
         <w:pStyle w:val="Bibliography"/>
       </w:pPr>
       <w:r>
-        <w:t xml:space="preserve">80. Franklin J, Logan T, Woodcock C, Strahler A (1986) Coniferous Forest Classification and Inventory Using Landsat and Digital Terrain Data.</w:t>
+        <w:t xml:space="preserve">75. Rouse W, Haas RH, Deering W, Schell JA (1973)</w:t>
+      </w:r>
+      <w:r>
+        <w:t xml:space="preserve"> </w:t>
+      </w:r>
+      <w:r>
+        <w:rPr>
+          <w:i/>
+        </w:rPr>
+        <w:t xml:space="preserve">MONITORING THE VERNAL ADVANCEMENT AND RETROGRADATION (GREEN WAVE EFFECT) OF NATURAL VEGETATION</w:t>
+      </w:r>
+      <w:r>
+        <w:t xml:space="preserve"> </w:t>
+      </w:r>
+      <w:r>
+        <w:t xml:space="preserve">(Goddard Space Flight Center, Greenbelt, MD, USA).</w:t>
+      </w:r>
+    </w:p>
+    <w:p>
+      <w:pPr>
+        <w:pStyle w:val="Bibliography"/>
+      </w:pPr>
+      <w:r>
+        <w:t xml:space="preserve">76. Franklin J, Logan T, Woodcock C, Strahler A (1986) Coniferous Forest Classification and Inventory Using Landsat and Digital Terrain Data.</w:t>
       </w:r>
       <w:r>
         <w:t xml:space="preserve"> </w:t>
@@ -6408,7 +6209,7 @@
         <w:pStyle w:val="Bibliography"/>
       </w:pPr>
       <w:r>
-        <w:t xml:space="preserve">81. Lydersen JM, Collins BM, Knapp EE, Roller GB, Stephens S (2015) Relating fuel loads to overstorey structure and composition in a fire-excluded Sierra Nevada mixed conifer forest.</w:t>
+        <w:t xml:space="preserve">77. Lydersen JM, Collins BM, Knapp EE, Roller GB, Stephens S (2015) Relating fuel loads to overstorey structure and composition in a fire-excluded Sierra Nevada mixed conifer forest.</w:t>
       </w:r>
       <w:r>
         <w:t xml:space="preserve"> </w:t>
@@ -6431,7 +6232,7 @@
         <w:pStyle w:val="Bibliography"/>
       </w:pPr>
       <w:r>
-        <w:t xml:space="preserve">82. Collins BM, et al. (2016) Variability in vegetation and surface fuels across mixed-conifer-dominated landscapes with over 40 years of natural fire.</w:t>
+        <w:t xml:space="preserve">78. Collins BM, et al. (2016) Variability in vegetation and surface fuels across mixed-conifer-dominated landscapes with over 40 years of natural fire.</w:t>
       </w:r>
       <w:r>
         <w:t xml:space="preserve"> </w:t>
@@ -6454,7 +6255,7 @@
         <w:pStyle w:val="Bibliography"/>
       </w:pPr>
       <w:r>
-        <w:t xml:space="preserve">83. Stephens SL, et al. (2012) The Effects of Forest Fuel-Reduction Treatments in the United States.</w:t>
+        <w:t xml:space="preserve">79. Stephens SL, et al. (2012) The Effects of Forest Fuel-Reduction Treatments in the United States.</w:t>
       </w:r>
       <w:r>
         <w:t xml:space="preserve"> </w:t>
@@ -6477,7 +6278,7 @@
         <w:pStyle w:val="Bibliography"/>
       </w:pPr>
       <w:r>
-        <w:t xml:space="preserve">84. Farr TG, et al. (2007) The Shuttle Radar Topography Mission.</w:t>
+        <w:t xml:space="preserve">80. Farr TG, et al. (2007) The Shuttle Radar Topography Mission.</w:t>
       </w:r>
       <w:r>
         <w:t xml:space="preserve"> </w:t>
@@ -6494,7 +6295,7 @@
       <w:r>
         <w:t xml:space="preserve">45(2). doi:</w:t>
       </w:r>
-      <w:hyperlink r:id="rId72">
+      <w:hyperlink r:id="rId71">
         <w:r>
           <w:rPr>
             <w:rStyle w:val="Hyperlink"/>
@@ -6511,7 +6312,7 @@
         <w:pStyle w:val="Bibliography"/>
       </w:pPr>
       <w:r>
-        <w:t xml:space="preserve">85. McCune B, Keon D (2002) Equations for potential annual direct incident radiation and heat load.</w:t>
+        <w:t xml:space="preserve">81. McCune B, Keon D (2002) Equations for potential annual direct incident radiation and heat load.</w:t>
       </w:r>
       <w:r>
         <w:t xml:space="preserve"> </w:t>
@@ -6534,7 +6335,7 @@
         <w:pStyle w:val="Bibliography"/>
       </w:pPr>
       <w:r>
-        <w:t xml:space="preserve">86. McCune B (2007) Improved estimates of incident radiation and heat load using non- parametric regression against topographic variables.</w:t>
+        <w:t xml:space="preserve">82. McCune B (2007) Improved estimates of incident radiation and heat load using non- parametric regression against topographic variables.</w:t>
       </w:r>
       <w:r>
         <w:t xml:space="preserve"> </w:t>
@@ -6557,7 +6358,7 @@
         <w:pStyle w:val="Bibliography"/>
       </w:pPr>
       <w:r>
-        <w:t xml:space="preserve">87. Abatzoglou JT (2013) Development of gridded surface meteorological data for ecological applications and modelling.</w:t>
+        <w:t xml:space="preserve">83. Abatzoglou JT (2013) Development of gridded surface meteorological data for ecological applications and modelling.</w:t>
       </w:r>
       <w:r>
         <w:t xml:space="preserve"> </w:t>
@@ -6580,7 +6381,7 @@
         <w:pStyle w:val="Bibliography"/>
       </w:pPr>
       <w:r>
-        <w:t xml:space="preserve">88. Vehtari A, Gelman A, Gabry J (2017) Practical Bayesian model evaluation using leave-one-out cross-validation and WAIC.</w:t>
+        <w:t xml:space="preserve">84. Vehtari A, Gelman A, Gabry J (2017) Practical Bayesian model evaluation using leave-one-out cross-validation and WAIC.</w:t>
       </w:r>
       <w:r>
         <w:t xml:space="preserve"> </w:t>
@@ -6603,7 +6404,7 @@
         <w:pStyle w:val="Bibliography"/>
       </w:pPr>
       <w:r>
-        <w:t xml:space="preserve">89. Hoffman MD, Gelman A (2014) The No-U-Turn Sampler: Adaptively Setting Path Lengths in Hamiltonian Monte Carlo.</w:t>
+        <w:t xml:space="preserve">85. Hoffman MD, Gelman A (2014) The No-U-Turn Sampler: Adaptively Setting Path Lengths in Hamiltonian Monte Carlo.</w:t>
       </w:r>
       <w:r>
         <w:t xml:space="preserve"> </w:t>
@@ -6626,7 +6427,7 @@
         <w:pStyle w:val="Bibliography"/>
       </w:pPr>
       <w:r>
-        <w:t xml:space="preserve">90. Bürkner P-C (2017)</w:t>
+        <w:t xml:space="preserve">86. Bürkner P-C (2017)</w:t>
       </w:r>
       <w:r>
         <w:t xml:space="preserve"> </w:t>
@@ -6685,7 +6486,7 @@
       <w:r>
         <w:t xml:space="preserve">80(1). doi:</w:t>
       </w:r>
-      <w:hyperlink r:id="rId73">
+      <w:hyperlink r:id="rId72">
         <w:r>
           <w:rPr>
             <w:rStyle w:val="Hyperlink"/>
@@ -6702,7 +6503,7 @@
         <w:pStyle w:val="Bibliography"/>
       </w:pPr>
       <w:r>
-        <w:t xml:space="preserve">91. Edwards AC, Russell-Smith J, Maier SW (2018) A comparison and validation of satellite-derived fire severity mapping techniques in fire prone north Australian savannas: Extreme fires and tree stem mortality.</w:t>
+        <w:t xml:space="preserve">87. Edwards AC, Russell-Smith J, Maier SW (2018) A comparison and validation of satellite-derived fire severity mapping techniques in fire prone north Australian savannas: Extreme fires and tree stem mortality.</w:t>
       </w:r>
       <w:r>
         <w:t xml:space="preserve"> </w:t>
@@ -6725,7 +6526,7 @@
         <w:pStyle w:val="Bibliography"/>
       </w:pPr>
       <w:r>
-        <w:t xml:space="preserve">92. Gelman A, Goodrich B, Gabry J, Vehtari A (2018) R-squared for Bayesian regression models.</w:t>
+        <w:t xml:space="preserve">88. Gelman A, Goodrich B, Gabry J, Vehtari A (2018) R-squared for Bayesian regression models.</w:t>
       </w:r>
       <w:r>
         <w:t xml:space="preserve"> </w:t>
@@ -6745,7 +6546,7 @@
         <w:pStyle w:val="Bibliography"/>
       </w:pPr>
       <w:r>
-        <w:t xml:space="preserve">93. Heffernan JB, et al. (2014) Macrosystems ecology: Understanding ecological patterns and processes at continental scales.</w:t>
+        <w:t xml:space="preserve">89. Heffernan JB, et al. (2014) Macrosystems ecology: Understanding ecological patterns and processes at continental scales.</w:t>
       </w:r>
       <w:r>
         <w:t xml:space="preserve"> </w:t>
@@ -6768,7 +6569,7 @@
         <w:pStyle w:val="Bibliography"/>
       </w:pPr>
       <w:r>
-        <w:t xml:space="preserve">94. Beck J, et al. (2012) What’s on the horizon for macroecology?</w:t>
+        <w:t xml:space="preserve">90. Beck J, et al. (2012) What’s on the horizon for macroecology?</w:t>
       </w:r>
       <w:r>
         <w:t xml:space="preserve"> </w:t>
@@ -6791,7 +6592,7 @@
         <w:pStyle w:val="Bibliography"/>
       </w:pPr>
       <w:r>
-        <w:t xml:space="preserve">95. Folke C, et al. (2004) Regime Shifts, Resilience, and Biodiversity in Ecosystem Management.</w:t>
+        <w:t xml:space="preserve">91. Folke C, et al. (2004) Regime Shifts, Resilience, and Biodiversity in Ecosystem Management.</w:t>
       </w:r>
       <w:r>
         <w:t xml:space="preserve"> </w:t>
@@ -6814,7 +6615,7 @@
         <w:pStyle w:val="Bibliography"/>
       </w:pPr>
       <w:r>
-        <w:t xml:space="preserve">96. Keith DA, et al. (2013) Scientific Foundations for an IUCN Red List of Ecosystems.</w:t>
+        <w:t xml:space="preserve">92. Keith DA, et al. (2013) Scientific Foundations for an IUCN Red List of Ecosystems.</w:t>
       </w:r>
       <w:r>
         <w:t xml:space="preserve"> </w:t>
@@ -6837,7 +6638,7 @@
         <w:pStyle w:val="Bibliography"/>
       </w:pPr>
       <w:r>
-        <w:t xml:space="preserve">97. Turner MG, Romme WH, Gardner RH, Hargrove WW (1997) Effects of Fire Size and Pattern on Early Succession in Yellowstone National Park.</w:t>
+        <w:t xml:space="preserve">93. Turner MG, Romme WH, Gardner RH, Hargrove WW (1997) Effects of Fire Size and Pattern on Early Succession in Yellowstone National Park.</w:t>
       </w:r>
       <w:r>
         <w:t xml:space="preserve"> </w:t>
@@ -6860,7 +6661,7 @@
         <w:pStyle w:val="Bibliography"/>
       </w:pPr>
       <w:r>
-        <w:t xml:space="preserve">98. Holden ZA, Morgan P, Evans JS (2009) A predictive model of burn severity based on 20-year satellite-inferred burn severity data in a large southwestern US wilderness area.</w:t>
+        <w:t xml:space="preserve">94. Holden ZA, Morgan P, Evans JS (2009) A predictive model of burn severity based on 20-year satellite-inferred burn severity data in a large southwestern US wilderness area.</w:t>
       </w:r>
       <w:r>
         <w:t xml:space="preserve"> </w:t>
@@ -6883,7 +6684,7 @@
         <w:pStyle w:val="Bibliography"/>
       </w:pPr>
       <w:r>
-        <w:t xml:space="preserve">99. Dillon GK, et al. (2011) Both topography and climate affected forest and woodland burn severity in two regions of the western US, 1984 to 2006.</w:t>
+        <w:t xml:space="preserve">95. Dillon GK, et al. (2011) Both topography and climate affected forest and woodland burn severity in two regions of the western US, 1984 to 2006.</w:t>
       </w:r>
       <w:r>
         <w:t xml:space="preserve"> </w:t>
@@ -6906,7 +6707,7 @@
         <w:pStyle w:val="Bibliography"/>
       </w:pPr>
       <w:r>
-        <w:t xml:space="preserve">100. Wagner CEV (1977) Conditions for the start and spread of crown fire.</w:t>
+        <w:t xml:space="preserve">96. Wagner CEV (1977) Conditions for the start and spread of crown fire.</w:t>
       </w:r>
       <w:r>
         <w:t xml:space="preserve"> </w:t>
@@ -6929,7 +6730,7 @@
         <w:pStyle w:val="Bibliography"/>
       </w:pPr>
       <w:r>
-        <w:t xml:space="preserve">101. Agee JK, Skinner CN (2005) Basic principles of forest fuel reduction treatments.</w:t>
+        <w:t xml:space="preserve">97. Agee JK, Skinner CN (2005) Basic principles of forest fuel reduction treatments.</w:t>
       </w:r>
       <w:r>
         <w:t xml:space="preserve"> </w:t>
@@ -6952,7 +6753,30 @@
         <w:pStyle w:val="Bibliography"/>
       </w:pPr>
       <w:r>
-        <w:t xml:space="preserve">102. Larson AJ, Churchill D (2012) Tree spatial patterns in fire-frequent forests of western North America, including mechanisms of pattern formation and implications for designing fuel reduction and restoration treatments.</w:t>
+        <w:t xml:space="preserve">98. Rose KC, et al. (2017) Historical foundations and future directions in macrosystems ecology.</w:t>
+      </w:r>
+      <w:r>
+        <w:t xml:space="preserve"> </w:t>
+      </w:r>
+      <w:r>
+        <w:rPr>
+          <w:i/>
+        </w:rPr>
+        <w:t xml:space="preserve">Ecology Letters</w:t>
+      </w:r>
+      <w:r>
+        <w:t xml:space="preserve"> </w:t>
+      </w:r>
+      <w:r>
+        <w:t xml:space="preserve">20(2):147–157.</w:t>
+      </w:r>
+    </w:p>
+    <w:p>
+      <w:pPr>
+        <w:pStyle w:val="Bibliography"/>
+      </w:pPr>
+      <w:r>
+        <w:t xml:space="preserve">99. Larson AJ, Churchill D (2012) Tree spatial patterns in fire-frequent forests of western North America, including mechanisms of pattern formation and implications for designing fuel reduction and restoration treatments.</w:t>
       </w:r>
       <w:r>
         <w:t xml:space="preserve"> </w:t>
@@ -6975,7 +6799,7 @@
         <w:pStyle w:val="Bibliography"/>
       </w:pPr>
       <w:r>
-        <w:t xml:space="preserve">103. Malone S, et al. (2018) Mixed-Severity Fire Fosters Heterogeneous Spatial Patterns of Conifer Regeneration in a Dry Conifer Forest.</w:t>
+        <w:t xml:space="preserve">100. Malone S, et al. (2018) Mixed-Severity Fire Fosters Heterogeneous Spatial Patterns of Conifer Regeneration in a Dry Conifer Forest.</w:t>
       </w:r>
       <w:r>
         <w:t xml:space="preserve"> </w:t>
@@ -6998,7 +6822,7 @@
         <w:pStyle w:val="Bibliography"/>
       </w:pPr>
       <w:r>
-        <w:t xml:space="preserve">104. Walker RB, Coop JD, Parks SA, Trader L (2018) Fire regimes approaching historic norms reduce wildfire-facilitated conversion from forest to non-forest.</w:t>
+        <w:t xml:space="preserve">101. Walker RB, Coop JD, Parks SA, Trader L (2018) Fire regimes approaching historic norms reduce wildfire-facilitated conversion from forest to non-forest.</w:t>
       </w:r>
       <w:r>
         <w:t xml:space="preserve"> </w:t>
@@ -7021,7 +6845,7 @@
         <w:pStyle w:val="Bibliography"/>
       </w:pPr>
       <w:r>
-        <w:t xml:space="preserve">105. Wagtendonk JWV (2006)</w:t>
+        <w:t xml:space="preserve">102. Wagtendonk JWV (2006)</w:t>
       </w:r>
       <w:r>
         <w:t xml:space="preserve"> </w:t>
@@ -7041,7 +6865,7 @@
       <w:r>
         <w:t xml:space="preserve"> </w:t>
       </w:r>
-      <w:hyperlink r:id="rId74">
+      <w:hyperlink r:id="rId73">
         <w:r>
           <w:rPr>
             <w:rStyle w:val="Hyperlink"/>
@@ -7061,7 +6885,7 @@
         <w:pStyle w:val="Bibliography"/>
       </w:pPr>
       <w:r>
-        <w:t xml:space="preserve">106. Miller JD, Safford HD (2017) Corroborating Evidence of a Pre-Euro-American Low- to Moderate-Severity Fire Regime in Yellow PineMixed Conifer Forests of the Sierra Nevada, California, USA.</w:t>
+        <w:t xml:space="preserve">103. Miller JD, Safford HD (2017) Corroborating Evidence of a Pre-Euro-American Low- to Moderate-Severity Fire Regime in Yellow PineMixed Conifer Forests of the Sierra Nevada, California, USA.</w:t>
       </w:r>
       <w:r>
         <w:t xml:space="preserve"> </w:t>
@@ -7084,7 +6908,7 @@
         <w:pStyle w:val="Bibliography"/>
       </w:pPr>
       <w:r>
-        <w:t xml:space="preserve">107. Safford H, Stevens J, Merriam K, Meyer M, Latimer A (2012) Fuel treatment effectiveness in California yellow pine and mixed conifer forests.</w:t>
+        <w:t xml:space="preserve">104. Safford H, Stevens J, Merriam K, Meyer M, Latimer A (2012) Fuel treatment effectiveness in California yellow pine and mixed conifer forests.</w:t>
       </w:r>
       <w:r>
         <w:t xml:space="preserve"> </w:t>
@@ -7107,7 +6931,7 @@
         <w:pStyle w:val="Bibliography"/>
       </w:pPr>
       <w:r>
-        <w:t xml:space="preserve">108. Tubbesing CL, et al. (2019) Strategically placed landscape fuel treatments decrease fire severity and promote recovery in the northern Sierra Nevada.</w:t>
+        <w:t xml:space="preserve">105. Tubbesing CL, et al. (2019) Strategically placed landscape fuel treatments decrease fire severity and promote recovery in the northern Sierra Nevada.</w:t>
       </w:r>
       <w:r>
         <w:t xml:space="preserve"> </w:t>
@@ -7130,7 +6954,7 @@
         <w:pStyle w:val="Bibliography"/>
       </w:pPr>
       <w:r>
-        <w:t xml:space="preserve">109. Lydersen JM, North MP, Collins BM (2014) Severity of an uncharacteristically large wildfire, the Rim Fire, in forests with relatively restored frequent fire regimes.</w:t>
+        <w:t xml:space="preserve">106. Lydersen JM, North MP, Collins BM (2014) Severity of an uncharacteristically large wildfire, the Rim Fire, in forests with relatively restored frequent fire regimes.</w:t>
       </w:r>
       <w:r>
         <w:t xml:space="preserve"> </w:t>
@@ -7256,7 +7080,7 @@
     </w:lvl>
   </w:abstractNum>
   <w:abstractNum w:abstractNumId="990">
-    <w:nsid w:val="3aa7f2fd"/>
+    <w:nsid w:val="b0eb2ddf"/>
     <w:multiLevelType w:val="multilevel"/>
     <w:lvl w:ilvl="0">
       <w:numFmt w:val="bullet"/>
@@ -7337,7 +7161,7 @@
     </w:lvl>
   </w:abstractNum>
   <w:abstractNum w:abstractNumId="99331">
-    <w:nsid w:val="8ded1f9c"/>
+    <w:nsid w:val="18bfa2af"/>
     <w:multiLevelType w:val="multilevel"/>
     <w:lvl w:ilvl="0">
       <w:start w:val="1"/>
@@ -7425,7 +7249,7 @@
     </w:lvl>
   </w:abstractNum>
   <w:abstractNum w:abstractNumId="99332">
-    <w:nsid w:val="3fc56d4f"/>
+    <w:nsid w:val="be913bc1"/>
     <w:multiLevelType w:val="multilevel"/>
     <w:lvl w:ilvl="0">
       <w:start w:val="2"/>

</xml_diff>

<commit_message>
final push to EcoEvoRxiv and submission; update abstract to be <150 words; complete title page
</commit_message>
<xml_diff>
--- a/docs/manuscript/remote-sensing-resistance.docx
+++ b/docs/manuscript/remote-sensing-resistance.docx
@@ -9,7 +9,7 @@
       <w:bookmarkStart w:id="21" w:name="local-forest-structure-variability-increases-resilience-to-wildfire-in-dry-western-u.s.-coniferous-forests"/>
       <w:bookmarkEnd w:id="21"/>
       <w:r>
-        <w:t xml:space="preserve">Local forest structure variability increases resilience to wildfire in dry, western U.S. coniferous forests</w:t>
+        <w:t xml:space="preserve">Local forest structure variability increases resilience to wildfire in dry western U.S. coniferous forests</w:t>
       </w:r>
     </w:p>
     <w:p>
@@ -133,7 +133,7 @@
         <w:t xml:space="preserve">4</w:t>
       </w:r>
       <w:r>
-        <w:t xml:space="preserve">Pacific Southwest Research Station, U.S.D.A. Forest Service; Mammoth Lakes, CA, USA</w:t>
+        <w:t xml:space="preserve">Pacific Southwest Research Station, USDA Forest Service; Mammoth Lakes, CA, USA</w:t>
       </w:r>
       <w:r>
         <w:br w:type="textWrapping"/>
@@ -169,7 +169,7 @@
         <w:t xml:space="preserve">7</w:t>
       </w:r>
       <w:r>
-        <w:t xml:space="preserve">U.S. Geological Survey, Southwest Biological Science Center</w:t>
+        <w:t xml:space="preserve">US Geological Survey, Southwest Biological Science Center</w:t>
       </w:r>
       <w:r>
         <w:br w:type="textWrapping"/>
@@ -191,28 +191,111 @@
       <w:r>
         <w:rPr>
           <w:vertAlign w:val="superscript"/>
+          <w:i/>
         </w:rPr>
         <w:t xml:space="preserve">*</w:t>
       </w:r>
       <w:r>
+        <w:rPr>
+          <w:i/>
+        </w:rPr>
         <w:t xml:space="preserve">Correspondence:</w:t>
       </w:r>
       <w:r>
         <w:t xml:space="preserve"> </w:t>
       </w:r>
       <w:r>
-        <w:rPr>
-          <w:rStyle w:val="VerbatimChar"/>
-        </w:rPr>
-        <w:t xml:space="preserve">michael.koontz@colorado.edu</w:t>
-      </w:r>
+        <w:t xml:space="preserve">4001 Discovery Drive; Boulder, CO 80303;</w:t>
+      </w:r>
+      <w:r>
+        <w:t xml:space="preserve"> </w:t>
+      </w:r>
+      <w:hyperlink r:id="rId22">
+        <w:r>
+          <w:rPr>
+            <w:rStyle w:val="Hyperlink"/>
+          </w:rPr>
+          <w:t xml:space="preserve">michael.koontz@colorado.edu</w:t>
+        </w:r>
+      </w:hyperlink>
     </w:p>
     <w:p>
       <w:pPr>
         <w:pStyle w:val="BodyText"/>
       </w:pPr>
       <w:r>
-        <w:t xml:space="preserve">Keywords: resilience, wildfire, severity, texture analysis, forest structure</w:t>
+        <w:rPr>
+          <w:i/>
+        </w:rPr>
+        <w:t xml:space="preserve">Coauthor emails:</w:t>
+      </w:r>
+      <w:r>
+        <w:t xml:space="preserve"> </w:t>
+      </w:r>
+      <w:hyperlink r:id="rId23">
+        <w:r>
+          <w:rPr>
+            <w:rStyle w:val="Hyperlink"/>
+          </w:rPr>
+          <w:t xml:space="preserve">mnorth@ucdavis.edu</w:t>
+        </w:r>
+      </w:hyperlink>
+      <w:r>
+        <w:t xml:space="preserve"> </w:t>
+      </w:r>
+      <w:r>
+        <w:t xml:space="preserve">(MPN),</w:t>
+      </w:r>
+      <w:r>
+        <w:t xml:space="preserve"> </w:t>
+      </w:r>
+      <w:hyperlink r:id="rId24">
+        <w:r>
+          <w:rPr>
+            <w:rStyle w:val="Hyperlink"/>
+          </w:rPr>
+          <w:t xml:space="preserve">cwerner@ucdavis.edu</w:t>
+        </w:r>
+      </w:hyperlink>
+      <w:r>
+        <w:t xml:space="preserve"> </w:t>
+      </w:r>
+      <w:r>
+        <w:t xml:space="preserve">(CMW),</w:t>
+      </w:r>
+      <w:r>
+        <w:t xml:space="preserve"> </w:t>
+      </w:r>
+      <w:hyperlink r:id="rId25">
+        <w:r>
+          <w:rPr>
+            <w:rStyle w:val="Hyperlink"/>
+          </w:rPr>
+          <w:t xml:space="preserve">stephen.fick@gmail.com</w:t>
+        </w:r>
+      </w:hyperlink>
+      <w:r>
+        <w:t xml:space="preserve"> </w:t>
+      </w:r>
+      <w:r>
+        <w:t xml:space="preserve">(SEF),</w:t>
+      </w:r>
+      <w:r>
+        <w:t xml:space="preserve"> </w:t>
+      </w:r>
+      <w:hyperlink r:id="rId26">
+        <w:r>
+          <w:rPr>
+            <w:rStyle w:val="Hyperlink"/>
+          </w:rPr>
+          <w:t xml:space="preserve">amlatimer@ucdavis.edu</w:t>
+        </w:r>
+      </w:hyperlink>
+      <w:r>
+        <w:t xml:space="preserve"> </w:t>
+      </w:r>
+      <w:r>
+        <w:t xml:space="preserve">(AML)</w:t>
       </w:r>
     </w:p>
     <w:p>
@@ -220,17 +303,189 @@
         <w:pStyle w:val="BodyText"/>
       </w:pPr>
       <w:r>
-        <w:t xml:space="preserve">Date report generated: July 20, 2019</w:t>
+        <w:rPr>
+          <w:i/>
+        </w:rPr>
+        <w:t xml:space="preserve">Running title:</w:t>
+      </w:r>
+      <w:r>
+        <w:t xml:space="preserve"> </w:t>
+      </w:r>
+      <w:r>
+        <w:t xml:space="preserve">Remote sensing resilience</w:t>
+      </w:r>
+    </w:p>
+    <w:p>
+      <w:pPr>
+        <w:pStyle w:val="BodyText"/>
+      </w:pPr>
+      <w:r>
+        <w:rPr>
+          <w:i/>
+        </w:rPr>
+        <w:t xml:space="preserve">Keywords:</w:t>
+      </w:r>
+      <w:r>
+        <w:t xml:space="preserve"> </w:t>
+      </w:r>
+      <w:r>
+        <w:t xml:space="preserve">resilience, wildfire, severity, texture analysis, forest structure, Sierra Nevada, forest, disturbance</w:t>
+      </w:r>
+    </w:p>
+    <w:p>
+      <w:pPr>
+        <w:pStyle w:val="BodyText"/>
+      </w:pPr>
+      <w:r>
+        <w:rPr>
+          <w:i/>
+        </w:rPr>
+        <w:t xml:space="preserve">Type of article:</w:t>
+      </w:r>
+      <w:r>
+        <w:t xml:space="preserve"> </w:t>
+      </w:r>
+      <w:r>
+        <w:t xml:space="preserve">Letters</w:t>
+      </w:r>
+    </w:p>
+    <w:p>
+      <w:pPr>
+        <w:pStyle w:val="BodyText"/>
+      </w:pPr>
+      <w:r>
+        <w:rPr>
+          <w:i/>
+        </w:rPr>
+        <w:t xml:space="preserve">Abstract word count:</w:t>
+      </w:r>
+      <w:r>
+        <w:t xml:space="preserve"> </w:t>
+      </w:r>
+      <w:r>
+        <w:t xml:space="preserve">149</w:t>
+      </w:r>
+      <w:r>
+        <w:br w:type="textWrapping"/>
+      </w:r>
+      <w:r>
+        <w:rPr>
+          <w:i/>
+        </w:rPr>
+        <w:t xml:space="preserve">Main text word count:</w:t>
+      </w:r>
+      <w:r>
+        <w:t xml:space="preserve"> </w:t>
+      </w:r>
+      <w:r>
+        <w:t xml:space="preserve">4805 (Intro: 930; Methods: 1631; Results: 558; Discussion: 1686)</w:t>
+      </w:r>
+      <w:r>
+        <w:br w:type="textWrapping"/>
+      </w:r>
+      <w:r>
+        <w:rPr>
+          <w:i/>
+        </w:rPr>
+        <w:t xml:space="preserve">Text boxes word count:</w:t>
+      </w:r>
+      <w:r>
+        <w:t xml:space="preserve"> </w:t>
+      </w:r>
+      <w:r>
+        <w:t xml:space="preserve">0</w:t>
+      </w:r>
+    </w:p>
+    <w:p>
+      <w:pPr>
+        <w:pStyle w:val="BodyText"/>
+      </w:pPr>
+      <w:r>
+        <w:rPr>
+          <w:i/>
+        </w:rPr>
+        <w:t xml:space="preserve">Number of…</w:t>
+      </w:r>
+      <w:r>
+        <w:t xml:space="preserve"> </w:t>
+      </w:r>
+      <w:r>
+        <w:t xml:space="preserve">references: 106, figures: 5, tables: 1, text boxes: 0</w:t>
+      </w:r>
+    </w:p>
+    <w:p>
+      <w:pPr>
+        <w:pStyle w:val="BodyText"/>
+      </w:pPr>
+      <w:r>
+        <w:rPr>
+          <w:i/>
+        </w:rPr>
+        <w:t xml:space="preserve">Statement of authorship:</w:t>
+      </w:r>
+      <w:r>
+        <w:t xml:space="preserve"> </w:t>
+      </w:r>
+      <w:r>
+        <w:t xml:space="preserve">MJK, CMW, SEF, MPN, and AML conceived the study. MJK, SEF, and CMW wrote the Earth Engine code. MJK performed the analysis, with input from all authors. MJK wrote the first draft of the manuscript. All authors contributed substantially to editing and revisions.</w:t>
+      </w:r>
+    </w:p>
+    <w:p>
+      <w:pPr>
+        <w:pStyle w:val="BodyText"/>
+      </w:pPr>
+      <w:r>
+        <w:rPr>
+          <w:i/>
+        </w:rPr>
+        <w:t xml:space="preserve">Data accessibility statement:</w:t>
+      </w:r>
+      <w:r>
+        <w:t xml:space="preserve"> </w:t>
+      </w:r>
+      <w:r>
+        <w:t xml:space="preserve">Data and analysis code are available on the Open Science Framework at</w:t>
+      </w:r>
+      <w:r>
+        <w:t xml:space="preserve"> </w:t>
+      </w:r>
+      <w:hyperlink r:id="rId27">
+        <w:r>
+          <w:rPr>
+            <w:rStyle w:val="Hyperlink"/>
+          </w:rPr>
+          <w:t xml:space="preserve">https://osf.io/27nsr/</w:t>
+        </w:r>
+      </w:hyperlink>
+      <w:r>
+        <w:t xml:space="preserve">.</w:t>
+      </w:r>
+    </w:p>
+    <w:p>
+      <w:pPr>
+        <w:pStyle w:val="BodyText"/>
+      </w:pPr>
+      <w:r>
+        <w:rPr>
+          <w:i/>
+        </w:rPr>
+        <w:t xml:space="preserve">Date report generated:</w:t>
+      </w:r>
+      <w:r>
+        <w:t xml:space="preserve"> </w:t>
+      </w:r>
+      <w:r>
+        <w:t xml:space="preserve">July 22, 2019</w:t>
       </w:r>
     </w:p>
     <w:p>
       <w:pPr>
         <w:pStyle w:val="Heading1"/>
       </w:pPr>
-      <w:bookmarkStart w:id="22" w:name="significance"/>
-      <w:bookmarkEnd w:id="22"/>
-      <w:r>
-        <w:t xml:space="preserve">Significance</w:t>
+      <w:bookmarkStart w:id="28" w:name="abstract"/>
+      <w:bookmarkEnd w:id="28"/>
+      <w:r>
+        <w:t xml:space="preserve">Abstract</w:t>
       </w:r>
     </w:p>
     <w:p>
@@ -256,17 +511,17 @@
         <w:t xml:space="preserve"> </w:t>
       </w:r>
       <w:r>
-        <w:t xml:space="preserve">forest endures disturbance and is likely to persist. Resilience to wildfire may derive from variability in vegetation structure, which interrupts fuel continuity and prevents fire from killing overstory trees. Testing the generality and scale of this phenomenon is challenging because forests are vast, long-lived ecosystems. We develop a novel approach to consistently quantify forest structural variability and fire severity across &gt;30 years and nearly 1,000 wildfires in California’s Sierra Nevada. We find that greater small-scale structural variability increases resilience by reducing rates of fire-induced tree mortality. Resilience of these forests is likely compromised by structural homogenization from a century of fire suppression, but may be restored with management that increases structural variability of vegetation.</w:t>
+        <w:t xml:space="preserve">forest endures disturbance and is likely to persist. Resilience to wildfire may arise from feedback between fire behavior and forest structure in dry forest systems. Frequent fire creates fine-scale variability in forest structure, which may then interrupt fuel continuity and prevent future fires from killing overstory trees. Testing the generality and scale of this phenomenon is challenging for vast, long-lived forest ecosystems. We quantify forest structural variability and fire severity across &gt;30 years and nearly 1,000 wildfires in California’s Sierra Nevada. We find that greater variability in forest structure increases resilience by reducing rates of fire-induced tree mortality and that the scale of this effect is local, manifesting at the smallest spatial extent of forest structure tested (90m x 90m). Resilience of these forests is likely compromised by structural homogenization from a century of fire suppression, but could be restored with management that increases forest structural variability.</w:t>
       </w:r>
     </w:p>
     <w:p>
       <w:pPr>
         <w:pStyle w:val="Heading1"/>
       </w:pPr>
-      <w:bookmarkStart w:id="23" w:name="abstract"/>
-      <w:bookmarkEnd w:id="23"/>
-      <w:r>
-        <w:t xml:space="preserve">Abstract</w:t>
+      <w:bookmarkStart w:id="29" w:name="introduction"/>
+      <w:bookmarkEnd w:id="29"/>
+      <w:r>
+        <w:t xml:space="preserve">Introduction</w:t>
       </w:r>
     </w:p>
     <w:p>
@@ -274,481 +529,463 @@
         <w:pStyle w:val="FirstParagraph"/>
       </w:pPr>
       <w:r>
-        <w:t xml:space="preserve">The long-term persistence of forest ecosystems hinges on their resilience to ongoing disturbance, but quantification of resilience in these valuable ecosystems remains difficult due to their vast extent and the longevity of forest species. Resilience to wildfire may arise from feedback between fire behavior and vegetation structure. In semi-arid and seasonally dry conifer forests of the western United States, regular fire generates structural variability which may then enable forests to withstand future fires and retain their fundamental properties and functions– a hallmark of a resilient system. A century of fire suppression in has homogenized the structure of many of these forests, potentially upsetting these feedbacks and compromising forest resilience. We investigate the generality and scale of the effect of structural variability on wildfire behavior in one of these forest types, the extensive yellow pine/mixed-conifer forest of California’s Sierra Nevada using cloud computing and texture analysis of a 33-year time series of satellite imagery. We measure the association between wildfire severity and local forest structure for an unprecedented number and size range of wildfires, ensuring broad representation of fire effects to this forest type. We find that greater structural variability is strongly associated with a lower probability of fire-induced overstory tree mortality. This resistance to wildfire was most apparent at the smallest spatial extent of forest structure tested (90m x 90m). Local-scale structural variability thus links past and future fire behavior, and makes forests more resilient to wildfire disturbance. Management strategies that increase vegetation structural variability, such as allowing fires to burn under moderate fuel and weather conditions, could increase the probability of long-term forest persistence.</w:t>
+        <w:t xml:space="preserve">Forests are essential components of the biosphere, and ensuring their persistence is of high management priority given their large carbon stores and other valued ecosystem services</w:t>
+      </w:r>
+      <w:r>
+        <w:t xml:space="preserve"> </w:t>
+      </w:r>
+      <w:r>
+        <w:t xml:space="preserve">(1–4)</w:t>
+      </w:r>
+      <w:r>
+        <w:t xml:space="preserve">. Modern forests are subject to disturbances that are increasingly frequent, intense, and entangled with human society, which may compromise their resilience and their ability to persist</w:t>
+      </w:r>
+      <w:r>
+        <w:t xml:space="preserve"> </w:t>
+      </w:r>
+      <w:r>
+        <w:t xml:space="preserve">(3, 5, 6)</w:t>
+      </w:r>
+      <w:r>
+        <w:t xml:space="preserve">. A resilient forest can absorb disturbances and may reorganize, but is unlikely to transition to an alternate vegetation type in the long run</w:t>
+      </w:r>
+      <w:r>
+        <w:t xml:space="preserve"> </w:t>
+      </w:r>
+      <w:r>
+        <w:t xml:space="preserve">(7–10)</w:t>
+      </w:r>
+      <w:r>
+        <w:t xml:space="preserve">. Resilience can arise when interactions amongst heterogeneous elements within a system create stabilizing negative feedbacks, or interrupt positive feedbacks that would otherwise cause critical transitions</w:t>
+      </w:r>
+      <w:r>
+        <w:t xml:space="preserve"> </w:t>
+      </w:r>
+      <w:r>
+        <w:t xml:space="preserve">(10, 11)</w:t>
+      </w:r>
+      <w:r>
+        <w:t xml:space="preserve">. System resilience can be generated by heterogeneity at a variety of organizational scales, including genetic diversity</w:t>
+      </w:r>
+      <w:r>
+        <w:t xml:space="preserve"> </w:t>
+      </w:r>
+      <w:r>
+        <w:t xml:space="preserve">(12–14)</w:t>
+      </w:r>
+      <w:r>
+        <w:t xml:space="preserve">, species diversity</w:t>
+      </w:r>
+      <w:r>
+        <w:t xml:space="preserve"> </w:t>
+      </w:r>
+      <w:r>
+        <w:t xml:space="preserve">(15–17)</w:t>
+      </w:r>
+      <w:r>
+        <w:t xml:space="preserve">, functional diversity</w:t>
+      </w:r>
+      <w:r>
+        <w:t xml:space="preserve"> </w:t>
+      </w:r>
+      <w:r>
+        <w:t xml:space="preserve">(18)</w:t>
+      </w:r>
+      <w:r>
+        <w:t xml:space="preserve">, topoclimatic complexity</w:t>
+      </w:r>
+      <w:r>
+        <w:t xml:space="preserve"> </w:t>
+      </w:r>
+      <w:r>
+        <w:t xml:space="preserve">(19, 20)</w:t>
+      </w:r>
+      <w:r>
+        <w:t xml:space="preserve">, and temporal environmental variation</w:t>
+      </w:r>
+      <w:r>
+        <w:t xml:space="preserve"> </w:t>
+      </w:r>
+      <w:r>
+        <w:t xml:space="preserve">(21)</w:t>
+      </w:r>
+      <w:r>
+        <w:t xml:space="preserve">. Forest resilience mechanisms are fundamentally difficult to quantify because forests comprise long-lived species, span large geographic extents, and are affected by disturbances at a broad range of spatial scales</w:t>
+      </w:r>
+      <w:r>
+        <w:t xml:space="preserve"> </w:t>
+      </w:r>
+      <w:r>
+        <w:t xml:space="preserve">(10, 22)</w:t>
+      </w:r>
+      <w:r>
+        <w:t xml:space="preserve">. It is therefore critical, but challenging, to understand the system-wide mechanisms underlying forest resilience and the extent to which humans have the capacity to influence them.</w:t>
+      </w:r>
+    </w:p>
+    <w:p>
+      <w:pPr>
+        <w:pStyle w:val="BodyText"/>
+      </w:pPr>
+      <w:r>
+        <w:t xml:space="preserve">Wildfire severity describes a fire’s effect on vegetation</w:t>
+      </w:r>
+      <w:r>
+        <w:t xml:space="preserve"> </w:t>
+      </w:r>
+      <w:r>
+        <w:t xml:space="preserve">(23)</w:t>
+      </w:r>
+      <w:r>
+        <w:t xml:space="preserve"> </w:t>
+      </w:r>
+      <w:r>
+        <w:t xml:space="preserve">and high-severity fire, in which all or nearly all overstory vegetation is killed, can be a precursor to state transitions in dry coniferous forests</w:t>
+      </w:r>
+      <w:r>
+        <w:t xml:space="preserve"> </w:t>
+      </w:r>
+      <w:r>
+        <w:t xml:space="preserve">(24, 25)</w:t>
+      </w:r>
+      <w:r>
+        <w:t xml:space="preserve">. For several centuries prior to Euroamerican invasion, fire regimes in this ecosystem were variable, having primarily low- and moderate-severity fire, but localized patches of high-severity fire</w:t>
+      </w:r>
+      <w:r>
+        <w:t xml:space="preserve"> </w:t>
+      </w:r>
+      <w:r>
+        <w:t xml:space="preserve">(26)</w:t>
+      </w:r>
+      <w:r>
+        <w:t xml:space="preserve">. Most dry coniferous tree species in frequent-fire forests did not evolve mechanisms to protect propagules (e.g., seeds, buds/stems that can resprout) through high-severity fire, so recruitment in large patches with few or no surviving trees is often highly limited by longer-distance dispersal of tree seeds from unburned or lower-severity areas</w:t>
+      </w:r>
+      <w:r>
+        <w:t xml:space="preserve"> </w:t>
+      </w:r>
+      <w:r>
+        <w:t xml:space="preserve">(24, 27, 28)</w:t>
+      </w:r>
+      <w:r>
+        <w:t xml:space="preserve">. Absence of tree seeds after severe wildfire can lead to forest regeneration failure as resprouting shrubs outcompete slower-growing conifer seedlings and provide continuous cover of flammable fuel that makes future high-severity wildfire more likely</w:t>
+      </w:r>
+      <w:r>
+        <w:t xml:space="preserve"> </w:t>
+      </w:r>
+      <w:r>
+        <w:t xml:space="preserve">(29, 30)</w:t>
+      </w:r>
+      <w:r>
+        <w:t xml:space="preserve">. Dry forest regeneration is especially imperiled after high-severity fire when post-fire climate conditions are suboptimal for conifer seedling establishment</w:t>
+      </w:r>
+      <w:r>
+        <w:t xml:space="preserve"> </w:t>
+      </w:r>
+      <w:r>
+        <w:t xml:space="preserve">(25)</w:t>
+      </w:r>
+      <w:r>
+        <w:t xml:space="preserve"> </w:t>
+      </w:r>
+      <w:r>
+        <w:t xml:space="preserve">or optimal for shrub regeneration</w:t>
+      </w:r>
+      <w:r>
+        <w:t xml:space="preserve"> </w:t>
+      </w:r>
+      <w:r>
+        <w:t xml:space="preserve">(28)</w:t>
+      </w:r>
+      <w:r>
+        <w:t xml:space="preserve">.</w:t>
+      </w:r>
+    </w:p>
+    <w:p>
+      <w:pPr>
+        <w:pStyle w:val="BodyText"/>
+      </w:pPr>
+      <w:r>
+        <w:t xml:space="preserve">Many dry western U.S. forests are experiencing</w:t>
+      </w:r>
+      <w:r>
+        <w:t xml:space="preserve"> </w:t>
+      </w:r>
+      <w:r>
+        <w:t xml:space="preserve">“</w:t>
+      </w:r>
+      <w:r>
+        <w:t xml:space="preserve">unhealthy</w:t>
+      </w:r>
+      <w:r>
+        <w:t xml:space="preserve">”</w:t>
+      </w:r>
+      <w:r>
+        <w:t xml:space="preserve"> </w:t>
+      </w:r>
+      <w:r>
+        <w:t xml:space="preserve">conditions which leaves them prone to catastrophic shifts in ecosystem type</w:t>
+      </w:r>
+      <w:r>
+        <w:t xml:space="preserve"> </w:t>
+      </w:r>
+      <w:r>
+        <w:t xml:space="preserve">(3)</w:t>
+      </w:r>
+      <w:r>
+        <w:t xml:space="preserve">. First, warmer temperatures coupled with recurrent drought (i.e.,</w:t>
+      </w:r>
+      <w:r>
+        <w:t xml:space="preserve"> </w:t>
+      </w:r>
+      <w:r>
+        <w:t xml:space="preserve">“</w:t>
+      </w:r>
+      <w:r>
+        <w:t xml:space="preserve">hotter droughts</w:t>
+      </w:r>
+      <w:r>
+        <w:t xml:space="preserve">”</w:t>
+      </w:r>
+      <w:r>
+        <w:t xml:space="preserve">) exacerbate water stress on trees</w:t>
+      </w:r>
+      <w:r>
+        <w:t xml:space="preserve"> </w:t>
+      </w:r>
+      <w:r>
+        <w:t xml:space="preserve">(3, 31, 32)</w:t>
+      </w:r>
+      <w:r>
+        <w:t xml:space="preserve">, producing conditions favorable for high-intensity fire</w:t>
+      </w:r>
+      <w:r>
+        <w:t xml:space="preserve"> </w:t>
+      </w:r>
+      <w:r>
+        <w:t xml:space="preserve">(33, 34)</w:t>
+      </w:r>
+      <w:r>
+        <w:t xml:space="preserve"> </w:t>
+      </w:r>
+      <w:r>
+        <w:t xml:space="preserve">and less suitable for post-fire conifer establishment</w:t>
+      </w:r>
+      <w:r>
+        <w:t xml:space="preserve"> </w:t>
+      </w:r>
+      <w:r>
+        <w:t xml:space="preserve">(25, 35)</w:t>
+      </w:r>
+      <w:r>
+        <w:t xml:space="preserve">. Second, a century of fire suppression has drastically increased forest density and fuel connectivity</w:t>
+      </w:r>
+      <w:r>
+        <w:t xml:space="preserve"> </w:t>
+      </w:r>
+      <w:r>
+        <w:t xml:space="preserve">(26)</w:t>
+      </w:r>
+      <w:r>
+        <w:t xml:space="preserve">, which favors modern wildfires with large, contiguous patches of tree mortality whose interiors are far from potential seed sources</w:t>
+      </w:r>
+      <w:r>
+        <w:t xml:space="preserve"> </w:t>
+      </w:r>
+      <w:r>
+        <w:t xml:space="preserve">(24, 26, 36, 37)</w:t>
+      </w:r>
+      <w:r>
+        <w:t xml:space="preserve">. Thus, the presence of stabilizing feedbacks that limit high-severity fire may represent a fundamental resilience mechanism of dry coniferous forests, but anthropogenic climate and management impacts may be upsetting those feedbacks and eroding forest resilience.</w:t>
+      </w:r>
+    </w:p>
+    <w:p>
+      <w:pPr>
+        <w:pStyle w:val="BodyText"/>
+      </w:pPr>
+      <w:r>
+        <w:t xml:space="preserve">An emerging paradigm in forest ecology is that resilience to disturbances such as wildfire may derive from heterogeneity in vegetation structure</w:t>
+      </w:r>
+      <w:r>
+        <w:t xml:space="preserve"> </w:t>
+      </w:r>
+      <w:r>
+        <w:t xml:space="preserve">(38–40)</w:t>
+      </w:r>
+      <w:r>
+        <w:t xml:space="preserve">. Forest structure– the size and spatial distribution of vegetation in a forest– links past and future fire disturbance via feedbacks with fire behavior</w:t>
+      </w:r>
+      <w:r>
+        <w:t xml:space="preserve"> </w:t>
+      </w:r>
+      <w:r>
+        <w:t xml:space="preserve">(41)</w:t>
+      </w:r>
+      <w:r>
+        <w:t xml:space="preserve">. A structurally variable forest with horizontally and vertically discontinuous fuel may experience slower-moving surface fires, a lower probability of crown fire initiation and spread, and a reduced potential for self-propagating, eruptive behavior</w:t>
+      </w:r>
+      <w:r>
+        <w:t xml:space="preserve"> </w:t>
+      </w:r>
+      <w:r>
+        <w:t xml:space="preserve">(11, 42–45)</w:t>
+      </w:r>
+      <w:r>
+        <w:t xml:space="preserve">. Feeding back to influence forest structure, this milder fire behavior, characteristic of pre-Euroamerican settlement conditions in dry western U.S. forests, generates a heterogeneous patchwork of fire effects including consumed understory vegetation, occasional overstory tree mortality, and highly variable structure at a fine scale</w:t>
+      </w:r>
+      <w:r>
+        <w:t xml:space="preserve"> </w:t>
+      </w:r>
+      <w:r>
+        <w:t xml:space="preserve">(26, 46, 47)</w:t>
+      </w:r>
+      <w:r>
+        <w:t xml:space="preserve">. Thus, more structurally variable dry forests are often considered more resilient and are predicted to persist in the face of frequent wildfire disturbance</w:t>
+      </w:r>
+      <w:r>
+        <w:t xml:space="preserve"> </w:t>
+      </w:r>
+      <w:r>
+        <w:t xml:space="preserve">(38, 43, 48)</w:t>
+      </w:r>
+      <w:r>
+        <w:t xml:space="preserve">.</w:t>
+      </w:r>
+    </w:p>
+    <w:p>
+      <w:pPr>
+        <w:pStyle w:val="BodyText"/>
+      </w:pPr>
+      <w:r>
+        <w:t xml:space="preserve">While the homogenizing effect of modern high-severity fire on forest structure is well-documented</w:t>
+      </w:r>
+      <w:r>
+        <w:t xml:space="preserve"> </w:t>
+      </w:r>
+      <w:r>
+        <w:t xml:space="preserve">(37)</w:t>
+      </w:r>
+      <w:r>
+        <w:t xml:space="preserve">, the foundational concept of feedback between heterogeneity of forest structure and fire severity is underexplored, in part because of the challenge of measuring fine-scale heterogeneity at broad spatial extents</w:t>
+      </w:r>
+      <w:r>
+        <w:t xml:space="preserve"> </w:t>
+      </w:r>
+      <w:r>
+        <w:t xml:space="preserve">(49)</w:t>
+      </w:r>
+      <w:r>
+        <w:t xml:space="preserve">. Furthermore, it has been difficult to empirically resolve the</w:t>
+      </w:r>
+      <w:r>
+        <w:t xml:space="preserve"> </w:t>
+      </w:r>
+      <w:r>
+        <w:t xml:space="preserve">“</w:t>
+      </w:r>
+      <w:r>
+        <w:t xml:space="preserve">scale of effect</w:t>
+      </w:r>
+      <w:r>
+        <w:t xml:space="preserve">”</w:t>
+      </w:r>
+      <w:r>
+        <w:t xml:space="preserve"> </w:t>
+      </w:r>
+      <w:r>
+        <w:t xml:space="preserve">(49)</w:t>
+      </w:r>
+      <w:r>
+        <w:t xml:space="preserve"> </w:t>
+      </w:r>
+      <w:r>
+        <w:t xml:space="preserve">for how variability in forest structure is meaningful for resilience</w:t>
+      </w:r>
+      <w:r>
+        <w:t xml:space="preserve"> </w:t>
+      </w:r>
+      <w:r>
+        <w:t xml:space="preserve">(50, 51)</w:t>
+      </w:r>
+      <w:r>
+        <w:t xml:space="preserve">.</w:t>
+      </w:r>
+    </w:p>
+    <w:p>
+      <w:pPr>
+        <w:pStyle w:val="BodyText"/>
+      </w:pPr>
+      <w:r>
+        <w:t xml:space="preserve">Recent advances in the accessibility and tractability of spatiotemporally extensive Earth observation data</w:t>
+      </w:r>
+      <w:r>
+        <w:t xml:space="preserve"> </w:t>
+      </w:r>
+      <w:r>
+        <w:t xml:space="preserve">(52)</w:t>
+      </w:r>
+      <w:r>
+        <w:t xml:space="preserve"> </w:t>
+      </w:r>
+      <w:r>
+        <w:t xml:space="preserve">provide an avenue to insight into fundamental ecosystem properties at relevant scales, such as resilience mechanisms of vast, long-lived forests. We use Landsat satellite imagery and leverage a massively-parallel image processing approach to calculate wildfire severity for nearly 1,000 Sierra Nevada yellow pine/mixed-conifer wildfires encompassing a wide size range (4 to &gt;100,000 hectares) and long time series (1984 to 2017). We calibrate these spectral severity measures to ground assessments of fire effects on overstory trees from over 200 field plots. For each point within these ~1,000 fires, we use texture analysis</w:t>
+      </w:r>
+      <w:r>
+        <w:t xml:space="preserve"> </w:t>
+      </w:r>
+      <w:r>
+        <w:t xml:space="preserve">(53)</w:t>
+      </w:r>
+      <w:r>
+        <w:t xml:space="preserve"> </w:t>
+      </w:r>
+      <w:r>
+        <w:t xml:space="preserve">at multiple scales in order to characterize local variability in vegetation structure across broad spatial extents and determine its</w:t>
+      </w:r>
+      <w:r>
+        <w:t xml:space="preserve"> </w:t>
+      </w:r>
+      <w:r>
+        <w:t xml:space="preserve">“</w:t>
+      </w:r>
+      <w:r>
+        <w:t xml:space="preserve">scale of effect</w:t>
+      </w:r>
+      <w:r>
+        <w:t xml:space="preserve">”</w:t>
+      </w:r>
+      <w:r>
+        <w:t xml:space="preserve"> </w:t>
+      </w:r>
+      <w:r>
+        <w:t xml:space="preserve">(49)</w:t>
+      </w:r>
+      <w:r>
+        <w:t xml:space="preserve">. We pair the resulting extensive database of wildfire severity and multiple scales of local forest variability to ask: (1) Does spatial variability in forest structure increase the resilience of California yellow pine/mixed-conifer forests by reducing the severity of wildfires? (2) What is the</w:t>
+      </w:r>
+      <w:r>
+        <w:t xml:space="preserve"> </w:t>
+      </w:r>
+      <w:r>
+        <w:t xml:space="preserve">“</w:t>
+      </w:r>
+      <w:r>
+        <w:t xml:space="preserve">scale of effect</w:t>
+      </w:r>
+      <w:r>
+        <w:t xml:space="preserve">”</w:t>
+      </w:r>
+      <w:r>
+        <w:t xml:space="preserve"> </w:t>
+      </w:r>
+      <w:r>
+        <w:t xml:space="preserve">of structural variability that influences wildfire severity? and (3) Does the influence of structural variability on fire severity depend on topography, regional climate, or other conditions?</w:t>
       </w:r>
     </w:p>
     <w:p>
       <w:pPr>
         <w:pStyle w:val="Heading1"/>
       </w:pPr>
-      <w:bookmarkStart w:id="24" w:name="introduction"/>
-      <w:bookmarkEnd w:id="24"/>
-      <w:r>
-        <w:t xml:space="preserve">Introduction</w:t>
-      </w:r>
-    </w:p>
-    <w:p>
-      <w:pPr>
-        <w:pStyle w:val="FirstParagraph"/>
-      </w:pPr>
-      <w:r>
-        <w:t xml:space="preserve">Forests are essential components of the biosphere, and ensuring their persistence is of high management priority given their large carbon stores and other valued ecosystem services</w:t>
-      </w:r>
-      <w:r>
-        <w:t xml:space="preserve"> </w:t>
-      </w:r>
-      <w:r>
-        <w:t xml:space="preserve">(1–4)</w:t>
-      </w:r>
-      <w:r>
-        <w:t xml:space="preserve">. Modern forests are subject to disturbances that are increasingly frequent, intense, and entangled with human society, which may compromise their resilience and their ability to persist</w:t>
-      </w:r>
-      <w:r>
-        <w:t xml:space="preserve"> </w:t>
-      </w:r>
-      <w:r>
-        <w:t xml:space="preserve">(3, 5, 6)</w:t>
-      </w:r>
-      <w:r>
-        <w:t xml:space="preserve">. A resilient forest can absorb disturbances and may reorganize, but is unlikely to transition to an alternate vegetation type in the long run</w:t>
-      </w:r>
-      <w:r>
-        <w:t xml:space="preserve"> </w:t>
-      </w:r>
-      <w:r>
-        <w:t xml:space="preserve">(7–10)</w:t>
-      </w:r>
-      <w:r>
-        <w:t xml:space="preserve">. Resilience can arise when interactions amongst heterogeneous elements within a system create stabilizing negative feedbacks, or interrupt positive feedbacks that would otherwise cause critical transitions</w:t>
-      </w:r>
-      <w:r>
-        <w:t xml:space="preserve"> </w:t>
-      </w:r>
-      <w:r>
-        <w:t xml:space="preserve">(10, 11)</w:t>
-      </w:r>
-      <w:r>
-        <w:t xml:space="preserve">. System resilience can be generated by heterogeneity at a variety of organizational scales, including genetic diversity</w:t>
-      </w:r>
-      <w:r>
-        <w:t xml:space="preserve"> </w:t>
-      </w:r>
-      <w:r>
-        <w:t xml:space="preserve">(12–14)</w:t>
-      </w:r>
-      <w:r>
-        <w:t xml:space="preserve">, species diversity</w:t>
-      </w:r>
-      <w:r>
-        <w:t xml:space="preserve"> </w:t>
-      </w:r>
-      <w:r>
-        <w:t xml:space="preserve">(15–17)</w:t>
-      </w:r>
-      <w:r>
-        <w:t xml:space="preserve">, functional diversity</w:t>
-      </w:r>
-      <w:r>
-        <w:t xml:space="preserve"> </w:t>
-      </w:r>
-      <w:r>
-        <w:t xml:space="preserve">(18)</w:t>
-      </w:r>
-      <w:r>
-        <w:t xml:space="preserve">, topoclimatic complexity</w:t>
-      </w:r>
-      <w:r>
-        <w:t xml:space="preserve"> </w:t>
-      </w:r>
-      <w:r>
-        <w:t xml:space="preserve">(19, 20)</w:t>
-      </w:r>
-      <w:r>
-        <w:t xml:space="preserve">, and temporal environmental variation</w:t>
-      </w:r>
-      <w:r>
-        <w:t xml:space="preserve"> </w:t>
-      </w:r>
-      <w:r>
-        <w:t xml:space="preserve">(21)</w:t>
-      </w:r>
-      <w:r>
-        <w:t xml:space="preserve">. Forest resilience mechanisms are fundamentally difficult to quantify because forests comprise long-lived species, span large geographic extents, and are affected by disturbances at a broad range of spatial scales</w:t>
-      </w:r>
-      <w:r>
-        <w:t xml:space="preserve"> </w:t>
-      </w:r>
-      <w:r>
-        <w:t xml:space="preserve">(10, 22)</w:t>
-      </w:r>
-      <w:r>
-        <w:t xml:space="preserve">. It is therefore critical, but challenging, to understand the system-wide mechanisms underlying forest resilience and the extent to which humans have the capacity to influence them.</w:t>
-      </w:r>
-    </w:p>
-    <w:p>
-      <w:pPr>
-        <w:pStyle w:val="BodyText"/>
-      </w:pPr>
-      <w:r>
-        <w:t xml:space="preserve">Wildfire severity describes a fire’s effect on vegetation</w:t>
-      </w:r>
-      <w:r>
-        <w:t xml:space="preserve"> </w:t>
-      </w:r>
-      <w:r>
-        <w:t xml:space="preserve">(23)</w:t>
-      </w:r>
-      <w:r>
-        <w:t xml:space="preserve"> </w:t>
-      </w:r>
-      <w:r>
-        <w:t xml:space="preserve">and high-severity fire, in which all or nearly all overstory vegetation is killed, can be a precursor to state transitions in dry coniferous forests</w:t>
-      </w:r>
-      <w:r>
-        <w:t xml:space="preserve"> </w:t>
-      </w:r>
-      <w:r>
-        <w:t xml:space="preserve">(24, 25)</w:t>
-      </w:r>
-      <w:r>
-        <w:t xml:space="preserve">. For several centuries prior to Euroamerican invasion, fire regimes in this ecosystem were variable, having primarily low- and moderate-severity fire, but localized patches of high-severity fire</w:t>
-      </w:r>
-      <w:r>
-        <w:t xml:space="preserve"> </w:t>
-      </w:r>
-      <w:r>
-        <w:t xml:space="preserve">(26)</w:t>
-      </w:r>
-      <w:r>
-        <w:t xml:space="preserve">. Most dry coniferous tree species in frequent-fire forests did not evolve mechanisms to protect propagules (e.g., seeds, buds/stems that can resprout) through high-severity fire, so recruitment in large patches with few or no surviving trees is often highly limited by longer-distance dispersal of tree seeds from unburned or lower-severity areas</w:t>
-      </w:r>
-      <w:r>
-        <w:t xml:space="preserve"> </w:t>
-      </w:r>
-      <w:r>
-        <w:t xml:space="preserve">(24, 27, 28)</w:t>
-      </w:r>
-      <w:r>
-        <w:t xml:space="preserve">. Absence of tree seeds after severe wildfire can lead to forest regeneration failure as resprouting shrubs outcompete slower-growing conifer seedlings and provide continuous cover of flammable fuel that makes future high-severity wildfire more likely</w:t>
-      </w:r>
-      <w:r>
-        <w:t xml:space="preserve"> </w:t>
-      </w:r>
-      <w:r>
-        <w:t xml:space="preserve">(29, 30)</w:t>
-      </w:r>
-      <w:r>
-        <w:t xml:space="preserve">. Dry forest regeneration is especially imperiled after high-severity fire when post-fire climate conditions are suboptimal for conifer seedling establishment</w:t>
-      </w:r>
-      <w:r>
-        <w:t xml:space="preserve"> </w:t>
-      </w:r>
-      <w:r>
-        <w:t xml:space="preserve">(25)</w:t>
-      </w:r>
-      <w:r>
-        <w:t xml:space="preserve"> </w:t>
-      </w:r>
-      <w:r>
-        <w:t xml:space="preserve">or optimal for shrub regeneration</w:t>
-      </w:r>
-      <w:r>
-        <w:t xml:space="preserve"> </w:t>
-      </w:r>
-      <w:r>
-        <w:t xml:space="preserve">(28)</w:t>
-      </w:r>
-      <w:r>
-        <w:t xml:space="preserve">.</w:t>
-      </w:r>
-    </w:p>
-    <w:p>
-      <w:pPr>
-        <w:pStyle w:val="BodyText"/>
-      </w:pPr>
-      <w:r>
-        <w:t xml:space="preserve">Many dry western U.S. forests are experiencing</w:t>
-      </w:r>
-      <w:r>
-        <w:t xml:space="preserve"> </w:t>
-      </w:r>
-      <w:r>
-        <w:t xml:space="preserve">“</w:t>
-      </w:r>
-      <w:r>
-        <w:t xml:space="preserve">unhealthy</w:t>
-      </w:r>
-      <w:r>
-        <w:t xml:space="preserve">”</w:t>
-      </w:r>
-      <w:r>
-        <w:t xml:space="preserve"> </w:t>
-      </w:r>
-      <w:r>
-        <w:t xml:space="preserve">conditions which leaves them prone to catastrophic shifts in ecosystem type</w:t>
-      </w:r>
-      <w:r>
-        <w:t xml:space="preserve"> </w:t>
-      </w:r>
-      <w:r>
-        <w:t xml:space="preserve">(3)</w:t>
-      </w:r>
-      <w:r>
-        <w:t xml:space="preserve">. First, warmer temperatures coupled with recurrent drought (i.e.,</w:t>
-      </w:r>
-      <w:r>
-        <w:t xml:space="preserve"> </w:t>
-      </w:r>
-      <w:r>
-        <w:t xml:space="preserve">“</w:t>
-      </w:r>
-      <w:r>
-        <w:t xml:space="preserve">hotter droughts</w:t>
-      </w:r>
-      <w:r>
-        <w:t xml:space="preserve">”</w:t>
-      </w:r>
-      <w:r>
-        <w:t xml:space="preserve">) exacerbate water stress on trees</w:t>
-      </w:r>
-      <w:r>
-        <w:t xml:space="preserve"> </w:t>
-      </w:r>
-      <w:r>
-        <w:t xml:space="preserve">(3, 31, 32)</w:t>
-      </w:r>
-      <w:r>
-        <w:t xml:space="preserve">, producing conditions favorable for high-intensity fire</w:t>
-      </w:r>
-      <w:r>
-        <w:t xml:space="preserve"> </w:t>
-      </w:r>
-      <w:r>
-        <w:t xml:space="preserve">(33, 34)</w:t>
-      </w:r>
-      <w:r>
-        <w:t xml:space="preserve"> </w:t>
-      </w:r>
-      <w:r>
-        <w:t xml:space="preserve">and less suitable for post-fire conifer establishment</w:t>
-      </w:r>
-      <w:r>
-        <w:t xml:space="preserve"> </w:t>
-      </w:r>
-      <w:r>
-        <w:t xml:space="preserve">(25, 35)</w:t>
-      </w:r>
-      <w:r>
-        <w:t xml:space="preserve">. Second, a century of fire suppression has drastically increased forest density and fuel connectivity</w:t>
-      </w:r>
-      <w:r>
-        <w:t xml:space="preserve"> </w:t>
-      </w:r>
-      <w:r>
-        <w:t xml:space="preserve">(26)</w:t>
-      </w:r>
-      <w:r>
-        <w:t xml:space="preserve">, which favors modern wildfires with large, contiguous patches of tree mortality whose interiors are far from potential seed sources</w:t>
-      </w:r>
-      <w:r>
-        <w:t xml:space="preserve"> </w:t>
-      </w:r>
-      <w:r>
-        <w:t xml:space="preserve">(24, 26, 36, 37)</w:t>
-      </w:r>
-      <w:r>
-        <w:t xml:space="preserve">. Thus, the presence of stabilizing feedbacks that limit high-severity fire may represent a fundamental resilience mechanism of dry coniferous forests, but anthropogenic climate and management impacts may be upsetting those feedbacks and eroding forest resilience.</w:t>
-      </w:r>
-    </w:p>
-    <w:p>
-      <w:pPr>
-        <w:pStyle w:val="BodyText"/>
-      </w:pPr>
-      <w:r>
-        <w:t xml:space="preserve">An emerging paradigm in forest ecology is that resilience to disturbances such as wildfire may derive from heterogeneity in vegetation structure</w:t>
-      </w:r>
-      <w:r>
-        <w:t xml:space="preserve"> </w:t>
-      </w:r>
-      <w:r>
-        <w:t xml:space="preserve">(38–40)</w:t>
-      </w:r>
-      <w:r>
-        <w:t xml:space="preserve">. Forest structure– the size and spatial distribution of vegetation in a forest– links past and future fire disturbance via feedbacks with fire behavior</w:t>
-      </w:r>
-      <w:r>
-        <w:t xml:space="preserve"> </w:t>
-      </w:r>
-      <w:r>
-        <w:t xml:space="preserve">(41)</w:t>
-      </w:r>
-      <w:r>
-        <w:t xml:space="preserve">. A structurally variable forest with horizontally and vertically discontinuous fuel may experience slower-moving surface fires, a lower probability of crown fire initiation and spread, and a reduced potential for self-propagating, eruptive behavior</w:t>
-      </w:r>
-      <w:r>
-        <w:t xml:space="preserve"> </w:t>
-      </w:r>
-      <w:r>
-        <w:t xml:space="preserve">(11, 42–45)</w:t>
-      </w:r>
-      <w:r>
-        <w:t xml:space="preserve">. Feeding back to influence forest structure, this milder fire behavior, characteristic of pre-Euroamerican settlement conditions in dry western U.S. forests, generates a heterogeneous patchwork of fire effects including consumed understory vegetation, occasional overstory tree mortality, and highly variable structure at a fine scale</w:t>
-      </w:r>
-      <w:r>
-        <w:t xml:space="preserve"> </w:t>
-      </w:r>
-      <w:r>
-        <w:t xml:space="preserve">(26, 46, 47)</w:t>
-      </w:r>
-      <w:r>
-        <w:t xml:space="preserve">. Thus, more structurally variable dry forests are often considered more resilient and are predicted to persist in the face of frequent wildfire disturbance</w:t>
-      </w:r>
-      <w:r>
-        <w:t xml:space="preserve"> </w:t>
-      </w:r>
-      <w:r>
-        <w:t xml:space="preserve">(38, 43, 48)</w:t>
-      </w:r>
-      <w:r>
-        <w:t xml:space="preserve">.</w:t>
-      </w:r>
-    </w:p>
-    <w:p>
-      <w:pPr>
-        <w:pStyle w:val="BodyText"/>
-      </w:pPr>
-      <w:r>
-        <w:t xml:space="preserve">While the homogenizing effect of modern high-severity fire on forest structure is well-documented</w:t>
-      </w:r>
-      <w:r>
-        <w:t xml:space="preserve"> </w:t>
-      </w:r>
-      <w:r>
-        <w:t xml:space="preserve">(37)</w:t>
-      </w:r>
-      <w:r>
-        <w:t xml:space="preserve">, the foundational concept of feedback between heterogeneity of forest structure and fire severity is underexplored, in part because of the challenge of measuring fine-scale heterogeneity at broad spatial extents</w:t>
-      </w:r>
-      <w:r>
-        <w:t xml:space="preserve"> </w:t>
-      </w:r>
-      <w:r>
-        <w:t xml:space="preserve">(49)</w:t>
-      </w:r>
-      <w:r>
-        <w:t xml:space="preserve">. Furthermore, it has been difficult to empirically resolve the</w:t>
-      </w:r>
-      <w:r>
-        <w:t xml:space="preserve"> </w:t>
-      </w:r>
-      <w:r>
-        <w:t xml:space="preserve">“</w:t>
-      </w:r>
-      <w:r>
-        <w:t xml:space="preserve">scale of effect</w:t>
-      </w:r>
-      <w:r>
-        <w:t xml:space="preserve">”</w:t>
-      </w:r>
-      <w:r>
-        <w:t xml:space="preserve"> </w:t>
-      </w:r>
-      <w:r>
-        <w:t xml:space="preserve">(49)</w:t>
-      </w:r>
-      <w:r>
-        <w:t xml:space="preserve"> </w:t>
-      </w:r>
-      <w:r>
-        <w:t xml:space="preserve">for how variability in forest structure is meaningful for resilience</w:t>
-      </w:r>
-      <w:r>
-        <w:t xml:space="preserve"> </w:t>
-      </w:r>
-      <w:r>
-        <w:t xml:space="preserve">(50, 51)</w:t>
-      </w:r>
-      <w:r>
-        <w:t xml:space="preserve">.</w:t>
-      </w:r>
-    </w:p>
-    <w:p>
-      <w:pPr>
-        <w:pStyle w:val="BodyText"/>
-      </w:pPr>
-      <w:r>
-        <w:t xml:space="preserve">Recent advances in the accessibility and tractability of spatiotemporally extensive Earth observation data</w:t>
-      </w:r>
-      <w:r>
-        <w:t xml:space="preserve"> </w:t>
-      </w:r>
-      <w:r>
-        <w:t xml:space="preserve">(52)</w:t>
-      </w:r>
-      <w:r>
-        <w:t xml:space="preserve"> </w:t>
-      </w:r>
-      <w:r>
-        <w:t xml:space="preserve">provide an avenue to insight into fundamental ecosystem properties at relevant scales, such as resilience mechanisms of vast, long-lived forests. We use Landsat satellite imagery and leverage a massively-parallel image processing approach to calculate wildfire severity for nearly 1,000 Sierra Nevada yellow pine/mixed-conifer wildfires encompassing a wide size range (4 to &gt;100,000 hectares) and long time series (1984 to 2017). We calibrate these spectral severity measures to ground assessments of fire effects on overstory trees from over 200 field plots. For each point within these ~1,000 fires, we use texture analysis</w:t>
-      </w:r>
-      <w:r>
-        <w:t xml:space="preserve"> </w:t>
-      </w:r>
-      <w:r>
-        <w:t xml:space="preserve">(53)</w:t>
-      </w:r>
-      <w:r>
-        <w:t xml:space="preserve"> </w:t>
-      </w:r>
-      <w:r>
-        <w:t xml:space="preserve">at multiple scales in order to characterize local variability in vegetation structure across broad spatial extents and determine its</w:t>
-      </w:r>
-      <w:r>
-        <w:t xml:space="preserve"> </w:t>
-      </w:r>
-      <w:r>
-        <w:t xml:space="preserve">“</w:t>
-      </w:r>
-      <w:r>
-        <w:t xml:space="preserve">scale of effect</w:t>
-      </w:r>
-      <w:r>
-        <w:t xml:space="preserve">”</w:t>
-      </w:r>
-      <w:r>
-        <w:t xml:space="preserve"> </w:t>
-      </w:r>
-      <w:r>
-        <w:t xml:space="preserve">(49)</w:t>
-      </w:r>
-      <w:r>
-        <w:t xml:space="preserve">. We pair the resulting extensive database of wildfire severity and multiple scales of local forest variability to ask: (1) Does spatial variability in forest structure increase the resilience of California yellow pine/mixed-conifer forests by reducing the severity of wildfires? (2) What is the</w:t>
-      </w:r>
-      <w:r>
-        <w:t xml:space="preserve"> </w:t>
-      </w:r>
-      <w:r>
-        <w:t xml:space="preserve">“</w:t>
-      </w:r>
-      <w:r>
-        <w:t xml:space="preserve">scale of effect</w:t>
-      </w:r>
-      <w:r>
-        <w:t xml:space="preserve">”</w:t>
-      </w:r>
-      <w:r>
-        <w:t xml:space="preserve"> </w:t>
-      </w:r>
-      <w:r>
-        <w:t xml:space="preserve">of structural variability that influences wildfire severity? and (3) Does the influence of structural variability on fire severity depend on topography, regional climate, or other conditions?</w:t>
-      </w:r>
-    </w:p>
-    <w:p>
-      <w:pPr>
-        <w:pStyle w:val="Heading1"/>
-      </w:pPr>
-      <w:bookmarkStart w:id="25" w:name="material-and-methods"/>
-      <w:bookmarkEnd w:id="25"/>
+      <w:bookmarkStart w:id="30" w:name="material-and-methods"/>
+      <w:bookmarkEnd w:id="30"/>
       <w:r>
         <w:t xml:space="preserve">Material and Methods</w:t>
       </w:r>
@@ -757,8 +994,8 @@
       <w:pPr>
         <w:pStyle w:val="Heading2"/>
       </w:pPr>
-      <w:bookmarkStart w:id="26" w:name="study-system"/>
-      <w:bookmarkEnd w:id="26"/>
+      <w:bookmarkStart w:id="31" w:name="study-system"/>
+      <w:bookmarkEnd w:id="31"/>
       <w:r>
         <w:t xml:space="preserve">Study system</w:t>
       </w:r>
@@ -783,7 +1020,7 @@
                     </pic:cNvPicPr>
                   </pic:nvPicPr>
                   <pic:blipFill>
-                    <a:blip r:embed="rId27"/>
+                    <a:blip r:embed="rId32"/>
                     <a:stretch>
                       <a:fillRect/>
                     </a:stretch>
@@ -960,7 +1197,7 @@
       <w:r>
         <w:t xml:space="preserve">to be all areas designated as a yellow pine, dry mixed-conifer, or moist mixed-conifer pre-settlement fire regime (PFR) in the USFS Fire Return Interval Departure database (</w:t>
       </w:r>
-      <w:hyperlink r:id="rId28">
+      <w:hyperlink r:id="rId33">
         <w:r>
           <w:rPr>
             <w:rStyle w:val="Hyperlink"/>
@@ -994,8 +1231,8 @@
       <w:pPr>
         <w:pStyle w:val="Heading2"/>
       </w:pPr>
-      <w:bookmarkStart w:id="29" w:name="a-programmatic-remote-sensing-assessment-of-wildfire-severity"/>
-      <w:bookmarkEnd w:id="29"/>
+      <w:bookmarkStart w:id="34" w:name="a-programmatic-remote-sensing-assessment-of-wildfire-severity"/>
+      <w:bookmarkEnd w:id="34"/>
       <w:r>
         <w:t xml:space="preserve">A programmatic remote sensing assessment of wildfire severity</w:t>
       </w:r>
@@ -1045,7 +1282,7 @@
       <w:r>
         <w:t xml:space="preserve">We calculated wildfire severity for the most comprehensive digital record of fire perimeters in California: The California Department of Forestry and Fire Protection, Fire and Resource Assessment Program (FRAP) fire perimeter database (</w:t>
       </w:r>
-      <w:hyperlink r:id="rId30">
+      <w:hyperlink r:id="rId35">
         <w:r>
           <w:rPr>
             <w:rStyle w:val="Hyperlink"/>
@@ -1172,16 +1409,13 @@
         <w:t xml:space="preserve"> </w:t>
       </w:r>
       <w:r>
-        <w:rPr>
-          <w:b/>
-        </w:rPr>
-        <w:t xml:space="preserve">???</w:t>
-      </w:r>
-      <w:r>
-        <w:t xml:space="preserve"> </w:t>
-      </w:r>
-      <w:r>
-        <w:t xml:space="preserve">each remotely-sensed severity metric of the following form:</w:t>
+        <w:t xml:space="preserve">(70)</w:t>
+      </w:r>
+      <w:r>
+        <w:t xml:space="preserve"> </w:t>
+      </w:r>
+      <w:r>
+        <w:t xml:space="preserve">to each remotely-sensed severity metric of the following form:</w:t>
       </w:r>
     </w:p>
     <w:p>
@@ -1376,7 +1610,7 @@
         <w:t xml:space="preserve"> </w:t>
       </w:r>
       <w:r>
-        <w:t xml:space="preserve">0.82; first panel of Fig. 2; Supp. Table 1).</w:t>
+        <w:t xml:space="preserve">0.82; first panel of Fig. 2; Supp. Table 1). Example algorithm outputs are shown in Fig. 3.</w:t>
       </w:r>
     </w:p>
     <w:p>
@@ -1399,7 +1633,7 @@
                     </pic:cNvPicPr>
                   </pic:nvPicPr>
                   <pic:blipFill>
-                    <a:blip r:embed="rId31"/>
+                    <a:blip r:embed="rId36"/>
                     <a:stretch>
                       <a:fillRect/>
                     </a:stretch>
@@ -1436,14 +1670,6 @@
     </w:p>
     <w:p>
       <w:pPr>
-        <w:pStyle w:val="BodyText"/>
-      </w:pPr>
-      <w:r>
-        <w:t xml:space="preserve">Example algorithm outputs are shown in Fig. 3.</w:t>
-      </w:r>
-    </w:p>
-    <w:p>
-      <w:pPr>
         <w:pStyle w:val="FigureWithCaption"/>
       </w:pPr>
       <w:r>
@@ -1462,7 +1688,7 @@
                     </pic:cNvPicPr>
                   </pic:nvPicPr>
                   <pic:blipFill>
-                    <a:blip r:embed="rId32"/>
+                    <a:blip r:embed="rId37"/>
                     <a:stretch>
                       <a:fillRect/>
                     </a:stretch>
@@ -1520,7 +1746,7 @@
         <w:t xml:space="preserve"> </w:t>
       </w:r>
       <w:r>
-        <w:t xml:space="preserve">signifying complete or near-complete overstory mortality using the common CBI high-severity lower threshold of 2.25</w:t>
+        <w:t xml:space="preserve">signifying complete or near-complete overstory mortality using the common CBI high-severity lower threshold of 2.25 (i.e., an RBR value of 0.282)</w:t>
       </w:r>
       <w:r>
         <w:t xml:space="preserve"> </w:t>
@@ -1529,18 +1755,15 @@
         <w:t xml:space="preserve">(36)</w:t>
       </w:r>
       <w:r>
-        <w:t xml:space="preserve"> </w:t>
-      </w:r>
-      <w:r>
-        <w:t xml:space="preserve">(i.e., an RBR value of 0.282).</w:t>
+        <w:t xml:space="preserve">.</w:t>
       </w:r>
     </w:p>
     <w:p>
       <w:pPr>
         <w:pStyle w:val="Heading2"/>
       </w:pPr>
-      <w:bookmarkStart w:id="33" w:name="remotely-sensing-local-variability-in-forest-structure-at-broad-extents"/>
-      <w:bookmarkEnd w:id="33"/>
+      <w:bookmarkStart w:id="38" w:name="remotely-sensing-local-variability-in-forest-structure-at-broad-extents"/>
+      <w:bookmarkEnd w:id="38"/>
       <w:r>
         <w:t xml:space="preserve">Remotely sensing local variability in forest structure at broad extents</w:t>
       </w:r>
@@ -1636,7 +1859,7 @@
                     </pic:cNvPicPr>
                   </pic:nvPicPr>
                   <pic:blipFill>
-                    <a:blip r:embed="rId34"/>
+                    <a:blip r:embed="rId39"/>
                     <a:stretch>
                       <a:fillRect/>
                     </a:stretch>
@@ -1675,8 +1898,8 @@
       <w:pPr>
         <w:pStyle w:val="Heading2"/>
       </w:pPr>
-      <w:bookmarkStart w:id="35" w:name="remote-sensing-other-conditions"/>
-      <w:bookmarkEnd w:id="35"/>
+      <w:bookmarkStart w:id="40" w:name="remote-sensing-other-conditions"/>
+      <w:bookmarkEnd w:id="40"/>
       <w:r>
         <w:t xml:space="preserve">Remote sensing other conditions</w:t>
       </w:r>
@@ -1685,8 +1908,8 @@
       <w:pPr>
         <w:pStyle w:val="Heading3"/>
       </w:pPr>
-      <w:bookmarkStart w:id="36" w:name="topographic-conditions"/>
-      <w:bookmarkEnd w:id="36"/>
+      <w:bookmarkStart w:id="41" w:name="topographic-conditions"/>
+      <w:bookmarkEnd w:id="41"/>
       <w:r>
         <w:t xml:space="preserve">Topographic conditions</w:t>
       </w:r>
@@ -1738,8 +1961,8 @@
       <w:pPr>
         <w:pStyle w:val="Heading3"/>
       </w:pPr>
-      <w:bookmarkStart w:id="37" w:name="moisture-conditions"/>
-      <w:bookmarkEnd w:id="37"/>
+      <w:bookmarkStart w:id="42" w:name="moisture-conditions"/>
+      <w:bookmarkEnd w:id="42"/>
       <w:r>
         <w:t xml:space="preserve">Moisture conditions</w:t>
       </w:r>
@@ -1765,8 +1988,8 @@
       <w:pPr>
         <w:pStyle w:val="Heading2"/>
       </w:pPr>
-      <w:bookmarkStart w:id="38" w:name="remote-samples"/>
-      <w:bookmarkEnd w:id="38"/>
+      <w:bookmarkStart w:id="43" w:name="remote-samples"/>
+      <w:bookmarkEnd w:id="43"/>
       <w:r>
         <w:t xml:space="preserve">Remote samples</w:t>
       </w:r>
@@ -1801,8 +2024,8 @@
       <w:pPr>
         <w:pStyle w:val="Heading2"/>
       </w:pPr>
-      <w:bookmarkStart w:id="39" w:name="modeling-the-effect-of-forest-variability-on-severity"/>
-      <w:bookmarkEnd w:id="39"/>
+      <w:bookmarkStart w:id="44" w:name="modeling-the-effect-of-forest-variability-on-severity"/>
+      <w:bookmarkEnd w:id="44"/>
       <w:r>
         <w:t xml:space="preserve">Modeling the effect of forest variability on severity</w:t>
       </w:r>
@@ -2609,8 +2832,8 @@
       <w:pPr>
         <w:pStyle w:val="Heading2"/>
       </w:pPr>
-      <w:bookmarkStart w:id="40" w:name="assessing-the-scale-of-effect-of-forest-structure-variability"/>
-      <w:bookmarkEnd w:id="40"/>
+      <w:bookmarkStart w:id="45" w:name="assessing-the-scale-of-effect-of-forest-structure-variability"/>
+      <w:bookmarkEnd w:id="45"/>
       <w:r>
         <w:t xml:space="preserve">Assessing the</w:t>
       </w:r>
@@ -2663,8 +2886,8 @@
       <w:pPr>
         <w:pStyle w:val="Heading2"/>
       </w:pPr>
-      <w:bookmarkStart w:id="41" w:name="statistical-software"/>
-      <w:bookmarkEnd w:id="41"/>
+      <w:bookmarkStart w:id="46" w:name="statistical-software"/>
+      <w:bookmarkEnd w:id="46"/>
       <w:r>
         <w:t xml:space="preserve">Statistical software</w:t>
       </w:r>
@@ -2738,8 +2961,8 @@
       <w:pPr>
         <w:pStyle w:val="Heading2"/>
       </w:pPr>
-      <w:bookmarkStart w:id="42" w:name="data-availability"/>
-      <w:bookmarkEnd w:id="42"/>
+      <w:bookmarkStart w:id="47" w:name="data-availability"/>
+      <w:bookmarkEnd w:id="47"/>
       <w:r>
         <w:t xml:space="preserve">Data availability</w:t>
       </w:r>
@@ -2756,8 +2979,8 @@
       <w:pPr>
         <w:pStyle w:val="Heading1"/>
       </w:pPr>
-      <w:bookmarkStart w:id="43" w:name="results"/>
-      <w:bookmarkEnd w:id="43"/>
+      <w:bookmarkStart w:id="48" w:name="results"/>
+      <w:bookmarkEnd w:id="48"/>
       <w:r>
         <w:t xml:space="preserve">Results</w:t>
       </w:r>
@@ -2766,8 +2989,8 @@
       <w:pPr>
         <w:pStyle w:val="Heading1"/>
       </w:pPr>
-      <w:bookmarkStart w:id="44" w:name="programmatic-assessment-of-severity"/>
-      <w:bookmarkEnd w:id="44"/>
+      <w:bookmarkStart w:id="49" w:name="programmatic-assessment-of-severity"/>
+      <w:bookmarkEnd w:id="49"/>
       <w:r>
         <w:t xml:space="preserve">Programmatic assessment of severity</w:t>
       </w:r>
@@ -2793,8 +3016,8 @@
       <w:pPr>
         <w:pStyle w:val="Heading2"/>
       </w:pPr>
-      <w:bookmarkStart w:id="45" w:name="scale-of-effect-of-forest-structure-variability"/>
-      <w:bookmarkEnd w:id="45"/>
+      <w:bookmarkStart w:id="50" w:name="scale-of-effect-of-forest-structure-variability"/>
+      <w:bookmarkEnd w:id="50"/>
       <w:r>
         <w:t xml:space="preserve">Scale of effect of forest structure variability</w:t>
       </w:r>
@@ -3418,8 +3641,8 @@
       <w:pPr>
         <w:pStyle w:val="Heading2"/>
       </w:pPr>
-      <w:bookmarkStart w:id="46" w:name="effects-of-prefire-vegetation-density-100-hour-fuel-moisture-potential-annual-heat-load-and-topographic-roughness-on-wildfire-severity"/>
-      <w:bookmarkEnd w:id="46"/>
+      <w:bookmarkStart w:id="51" w:name="effects-of-prefire-vegetation-density-100-hour-fuel-moisture-potential-annual-heat-load-and-topographic-roughness-on-wildfire-severity"/>
+      <w:bookmarkEnd w:id="51"/>
       <w:r>
         <w:t xml:space="preserve">Effects of prefire vegetation density, 100-hour fuel moisture, potential annual heat load, and topographic roughness on wildfire severity</w:t>
       </w:r>
@@ -3444,7 +3667,7 @@
                     </pic:cNvPicPr>
                   </pic:nvPicPr>
                   <pic:blipFill>
-                    <a:blip r:embed="rId47"/>
+                    <a:blip r:embed="rId52"/>
                     <a:stretch>
                       <a:fillRect/>
                     </a:stretch>
@@ -3660,8 +3883,8 @@
       <w:pPr>
         <w:pStyle w:val="Heading2"/>
       </w:pPr>
-      <w:bookmarkStart w:id="48" w:name="effect-of-variability-of-vegetation-structure-on-wildfire-severity"/>
-      <w:bookmarkEnd w:id="48"/>
+      <w:bookmarkStart w:id="53" w:name="effect-of-variability-of-vegetation-structure-on-wildfire-severity"/>
+      <w:bookmarkEnd w:id="53"/>
       <w:r>
         <w:t xml:space="preserve">Effect of variability of vegetation structure on wildfire severity</w:t>
       </w:r>
@@ -3759,8 +3982,8 @@
       <w:pPr>
         <w:pStyle w:val="Heading1"/>
       </w:pPr>
-      <w:bookmarkStart w:id="49" w:name="discussion"/>
-      <w:bookmarkEnd w:id="49"/>
+      <w:bookmarkStart w:id="54" w:name="discussion"/>
+      <w:bookmarkEnd w:id="54"/>
       <w:r>
         <w:t xml:space="preserve">Discussion</w:t>
       </w:r>
@@ -3810,8 +4033,8 @@
       <w:pPr>
         <w:pStyle w:val="Heading2"/>
       </w:pPr>
-      <w:bookmarkStart w:id="50" w:name="high-severity-wildfire-in-the-context-of-ecological-resilience"/>
-      <w:bookmarkEnd w:id="50"/>
+      <w:bookmarkStart w:id="55" w:name="high-severity-wildfire-in-the-context-of-ecological-resilience"/>
+      <w:bookmarkEnd w:id="55"/>
       <w:r>
         <w:t xml:space="preserve">High-severity wildfire in the context of ecological resilience</w:t>
       </w:r>
@@ -3876,8 +4099,8 @@
       <w:pPr>
         <w:pStyle w:val="Heading2"/>
       </w:pPr>
-      <w:bookmarkStart w:id="51" w:name="factors-influencing-the-probability-of-high-severity-wildfire"/>
-      <w:bookmarkEnd w:id="51"/>
+      <w:bookmarkStart w:id="56" w:name="factors-influencing-the-probability-of-high-severity-wildfire"/>
+      <w:bookmarkEnd w:id="56"/>
       <w:r>
         <w:t xml:space="preserve">Factors influencing the probability of high-severity wildfire</w:t>
       </w:r>
@@ -3994,8 +4217,8 @@
       <w:pPr>
         <w:pStyle w:val="Heading2"/>
       </w:pPr>
-      <w:bookmarkStart w:id="52" w:name="feedback-between-forest-structural-variability-and-wildfire-severity"/>
-      <w:bookmarkEnd w:id="52"/>
+      <w:bookmarkStart w:id="57" w:name="feedback-between-forest-structural-variability-and-wildfire-severity"/>
+      <w:bookmarkEnd w:id="57"/>
       <w:r>
         <w:t xml:space="preserve">Feedback between forest structural variability and wildfire severity</w:t>
       </w:r>
@@ -4057,8 +4280,8 @@
       <w:pPr>
         <w:pStyle w:val="Heading2"/>
       </w:pPr>
-      <w:bookmarkStart w:id="53" w:name="scale-of-effect-of-variability-in-forest-structure"/>
-      <w:bookmarkEnd w:id="53"/>
+      <w:bookmarkStart w:id="58" w:name="scale-of-effect-of-variability-in-forest-structure"/>
+      <w:bookmarkEnd w:id="58"/>
       <w:r>
         <w:t xml:space="preserve">Scale of effect of variability in forest structure</w:t>
       </w:r>
@@ -4122,8 +4345,8 @@
       <w:pPr>
         <w:pStyle w:val="Heading2"/>
       </w:pPr>
-      <w:bookmarkStart w:id="54" w:name="correlation-between-covariates-and-interactions"/>
-      <w:bookmarkEnd w:id="54"/>
+      <w:bookmarkStart w:id="59" w:name="correlation-between-covariates-and-interactions"/>
+      <w:bookmarkEnd w:id="59"/>
       <w:r>
         <w:t xml:space="preserve">Correlation between covariates and interactions</w:t>
       </w:r>
@@ -4280,8 +4503,8 @@
       <w:pPr>
         <w:pStyle w:val="Heading2"/>
       </w:pPr>
-      <w:bookmarkStart w:id="55" w:name="a-new-approach-to-remotely-sensing-wildfire-severity"/>
-      <w:bookmarkEnd w:id="55"/>
+      <w:bookmarkStart w:id="60" w:name="a-new-approach-to-remotely-sensing-wildfire-severity"/>
+      <w:bookmarkEnd w:id="60"/>
       <w:r>
         <w:t xml:space="preserve">A new approach to remotely sensing wildfire severity</w:t>
       </w:r>
@@ -4336,8 +4559,8 @@
       <w:pPr>
         <w:pStyle w:val="Heading2"/>
       </w:pPr>
-      <w:bookmarkStart w:id="56" w:name="conclusions"/>
-      <w:bookmarkEnd w:id="56"/>
+      <w:bookmarkStart w:id="61" w:name="conclusions"/>
+      <w:bookmarkEnd w:id="61"/>
       <w:r>
         <w:t xml:space="preserve">Conclusions</w:t>
       </w:r>
@@ -4354,8 +4577,8 @@
       <w:pPr>
         <w:pStyle w:val="Heading1"/>
       </w:pPr>
-      <w:bookmarkStart w:id="57" w:name="acknowledgements"/>
-      <w:bookmarkEnd w:id="57"/>
+      <w:bookmarkStart w:id="62" w:name="acknowledgements"/>
+      <w:bookmarkEnd w:id="62"/>
       <w:r>
         <w:t xml:space="preserve">Acknowledgements</w:t>
       </w:r>
@@ -4365,15 +4588,15 @@
         <w:pStyle w:val="FirstParagraph"/>
       </w:pPr>
       <w:r>
-        <w:t xml:space="preserve">We thank Connie Millar, Derek Young, and Meagan Oldfather for valuable comments about this work and we also thank the community of Google Earth Engine developers for prompt and helpful insights about the platform. Funding was provided by NSF Graduate Research Fellowship Grant #DGE- 1321845 Amend. 3 (to MJK).</w:t>
+        <w:t xml:space="preserve">We thank Connie Millar, Derek Young, and Meagan Oldfather for valuable comments about this work and we also thank the community of Google Earth Engine developers for prompt and helpful insights about the platform. We thank two anonymous reviewers for their helpful comments on the manuscript. Funding was provided by NSF Graduate Research Fellowship Grant #DGE- 1321845 Amend. 3 (to MJK).</w:t>
       </w:r>
     </w:p>
     <w:p>
       <w:pPr>
         <w:pStyle w:val="Heading1"/>
       </w:pPr>
-      <w:bookmarkStart w:id="58" w:name="references"/>
-      <w:bookmarkEnd w:id="58"/>
+      <w:bookmarkStart w:id="63" w:name="references"/>
+      <w:bookmarkEnd w:id="63"/>
       <w:r>
         <w:t xml:space="preserve">References</w:t>
       </w:r>
@@ -4558,7 +4781,7 @@
       <w:r>
         <w:t xml:space="preserve">9(2). doi:</w:t>
       </w:r>
-      <w:hyperlink r:id="rId59">
+      <w:hyperlink r:id="rId64">
         <w:r>
           <w:rPr>
             <w:rStyle w:val="Hyperlink"/>
@@ -5253,7 +5476,7 @@
       <w:r>
         <w:t xml:space="preserve">13(2). doi:</w:t>
       </w:r>
-      <w:hyperlink r:id="rId60">
+      <w:hyperlink r:id="rId65">
         <w:r>
           <w:rPr>
             <w:rStyle w:val="Hyperlink"/>
@@ -5287,7 +5510,7 @@
       <w:r>
         <w:t xml:space="preserve">(U.S. Department of Agriculture, Forest Service, Pacific Southwest Research Station, Albany, CA) doi:</w:t>
       </w:r>
-      <w:hyperlink r:id="rId61">
+      <w:hyperlink r:id="rId66">
         <w:r>
           <w:rPr>
             <w:rStyle w:val="Hyperlink"/>
@@ -5364,7 +5587,7 @@
       <w:r>
         <w:t xml:space="preserve">(U.S. Department of Agriculture, Forest Service, Rocky Mountain Research Station, Ft. Collins, CO) doi:</w:t>
       </w:r>
-      <w:hyperlink r:id="rId62">
+      <w:hyperlink r:id="rId67">
         <w:r>
           <w:rPr>
             <w:rStyle w:val="Hyperlink"/>
@@ -5398,7 +5621,7 @@
       <w:r>
         <w:t xml:space="preserve">(U.S. Department of Agriculture, Forest Service, Rocky Mountain Research Station, Ft. Collins, CO) doi:</w:t>
       </w:r>
-      <w:hyperlink r:id="rId63">
+      <w:hyperlink r:id="rId68">
         <w:r>
           <w:rPr>
             <w:rStyle w:val="Hyperlink"/>
@@ -5481,7 +5704,7 @@
       <w:r>
         <w:t xml:space="preserve"> </w:t>
       </w:r>
-      <w:hyperlink r:id="rId64">
+      <w:hyperlink r:id="rId69">
         <w:r>
           <w:rPr>
             <w:rStyle w:val="Hyperlink"/>
@@ -5682,7 +5905,7 @@
       <w:r>
         <w:t xml:space="preserve"> </w:t>
       </w:r>
-      <w:hyperlink r:id="rId65">
+      <w:hyperlink r:id="rId70">
         <w:r>
           <w:rPr>
             <w:rStyle w:val="Hyperlink"/>
@@ -5804,7 +6027,7 @@
       <w:r>
         <w:t xml:space="preserve">117(G4). doi:</w:t>
       </w:r>
-      <w:hyperlink r:id="rId66">
+      <w:hyperlink r:id="rId71">
         <w:r>
           <w:rPr>
             <w:rStyle w:val="Hyperlink"/>
@@ -5889,7 +6112,7 @@
       <w:r>
         <w:t xml:space="preserve">64. Sikkink PG, et al. (2013) Composite Burn Index (CBI) data and field photos collected for the FIRESEV project, western United States. doi:</w:t>
       </w:r>
-      <w:hyperlink r:id="rId67">
+      <w:hyperlink r:id="rId72">
         <w:r>
           <w:rPr>
             <w:rStyle w:val="Hyperlink"/>
@@ -6049,7 +6272,7 @@
       <w:r>
         <w:t xml:space="preserve"> </w:t>
       </w:r>
-      <w:hyperlink r:id="rId68">
+      <w:hyperlink r:id="rId73">
         <w:r>
           <w:rPr>
             <w:rStyle w:val="Hyperlink"/>
@@ -6086,7 +6309,7 @@
       <w:r>
         <w:t xml:space="preserve"> </w:t>
       </w:r>
-      <w:hyperlink r:id="rId69">
+      <w:hyperlink r:id="rId74">
         <w:r>
           <w:rPr>
             <w:rStyle w:val="Hyperlink"/>
@@ -6123,7 +6346,7 @@
       <w:r>
         <w:t xml:space="preserve"> </w:t>
       </w:r>
-      <w:hyperlink r:id="rId70">
+      <w:hyperlink r:id="rId75">
         <w:r>
           <w:rPr>
             <w:rStyle w:val="Hyperlink"/>
@@ -6295,7 +6518,7 @@
       <w:r>
         <w:t xml:space="preserve">45(2). doi:</w:t>
       </w:r>
-      <w:hyperlink r:id="rId71">
+      <w:hyperlink r:id="rId76">
         <w:r>
           <w:rPr>
             <w:rStyle w:val="Hyperlink"/>
@@ -6486,7 +6709,7 @@
       <w:r>
         <w:t xml:space="preserve">80(1). doi:</w:t>
       </w:r>
-      <w:hyperlink r:id="rId72">
+      <w:hyperlink r:id="rId77">
         <w:r>
           <w:rPr>
             <w:rStyle w:val="Hyperlink"/>
@@ -6865,7 +7088,7 @@
       <w:r>
         <w:t xml:space="preserve"> </w:t>
       </w:r>
-      <w:hyperlink r:id="rId73">
+      <w:hyperlink r:id="rId78">
         <w:r>
           <w:rPr>
             <w:rStyle w:val="Hyperlink"/>
@@ -7080,7 +7303,7 @@
     </w:lvl>
   </w:abstractNum>
   <w:abstractNum w:abstractNumId="990">
-    <w:nsid w:val="b0eb2ddf"/>
+    <w:nsid w:val="567d2614"/>
     <w:multiLevelType w:val="multilevel"/>
     <w:lvl w:ilvl="0">
       <w:numFmt w:val="bullet"/>
@@ -7161,7 +7384,7 @@
     </w:lvl>
   </w:abstractNum>
   <w:abstractNum w:abstractNumId="99331">
-    <w:nsid w:val="18bfa2af"/>
+    <w:nsid w:val="a20386e4"/>
     <w:multiLevelType w:val="multilevel"/>
     <w:lvl w:ilvl="0">
       <w:start w:val="1"/>
@@ -7249,7 +7472,7 @@
     </w:lvl>
   </w:abstractNum>
   <w:abstractNum w:abstractNumId="99332">
-    <w:nsid w:val="be913bc1"/>
+    <w:nsid w:val="33b925f6"/>
     <w:multiLevelType w:val="multilevel"/>
     <w:lvl w:ilvl="0">
       <w:start w:val="2"/>

</xml_diff>